<commit_message>
Første endelige udkast af Kravspecifikation, klar til review
</commit_message>
<xml_diff>
--- a/Kravspecifikation/Kravspecifikation.docx
+++ b/Kravspecifikation/Kravspecifikation.docx
@@ -1,7 +1,17 @@
 
 <file path=word/document.xml><?xml version="1.0" encoding="utf-8"?>
-<w:document xmlns:ve="http://schemas.openxmlformats.org/markup-compatibility/2006" xmlns:o="urn:schemas-microsoft-com:office:office" xmlns:r="http://schemas.openxmlformats.org/officeDocument/2006/relationships" xmlns:m="http://schemas.openxmlformats.org/officeDocument/2006/math" xmlns:v="urn:schemas-microsoft-com:vml" xmlns:wp="http://schemas.openxmlformats.org/drawingml/2006/wordprocessingDrawing" xmlns:w10="urn:schemas-microsoft-com:office:word" xmlns:w="http://schemas.openxmlformats.org/wordprocessingml/2006/main" xmlns:wne="http://schemas.microsoft.com/office/word/2006/wordml">
+<w:document xmlns:wpc="http://schemas.microsoft.com/office/word/2010/wordprocessingCanvas" xmlns:mc="http://schemas.openxmlformats.org/markup-compatibility/2006" xmlns:o="urn:schemas-microsoft-com:office:office" xmlns:r="http://schemas.openxmlformats.org/officeDocument/2006/relationships" xmlns:m="http://schemas.openxmlformats.org/officeDocument/2006/math" xmlns:v="urn:schemas-microsoft-com:vml" xmlns:wp14="http://schemas.microsoft.com/office/word/2010/wordprocessingDrawing" xmlns:wp="http://schemas.openxmlformats.org/drawingml/2006/wordprocessingDrawing" xmlns:w10="urn:schemas-microsoft-com:office:word" xmlns:w="http://schemas.openxmlformats.org/wordprocessingml/2006/main" xmlns:w14="http://schemas.microsoft.com/office/word/2010/wordml" xmlns:w15="http://schemas.microsoft.com/office/word/2012/wordml" xmlns:wpg="http://schemas.microsoft.com/office/word/2010/wordprocessingGroup" xmlns:wpi="http://schemas.microsoft.com/office/word/2010/wordprocessingInk" xmlns:wne="http://schemas.microsoft.com/office/word/2006/wordml" xmlns:wps="http://schemas.microsoft.com/office/word/2010/wordprocessingShape" mc:Ignorable="w14 w15 wp14">
   <w:body>
+    <w:p>
+      <w:pPr>
+        <w:pStyle w:val="Titel"/>
+      </w:pPr>
+      <w:proofErr w:type="spellStart"/>
+      <w:r>
+        <w:t>SmartFridge</w:t>
+      </w:r>
+      <w:proofErr w:type="spellEnd"/>
+    </w:p>
     <w:p>
       <w:pPr>
         <w:pStyle w:val="Overskrift1"/>
@@ -16,285 +26,349 @@
           <w:noProof/>
           <w:lang w:eastAsia="da-DK"/>
         </w:rPr>
+      </w:r>
+      <w:r>
         <w:pict>
-          <v:group id="Gruppe 12" o:spid="_x0000_s1027" style="position:absolute;margin-left:.85pt;margin-top:-6.1pt;width:481.5pt;height:409.5pt;z-index:-251658240" coordsize="61150,52006" wrapcoords="-34 870 -34 21560 21600 21560 21600 870 -34 870" o:gfxdata="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">
-            <v:shapetype id="_x0000_t75" coordsize="21600,21600" o:spt="75" o:preferrelative="t" path="m@4@5l@4@11@9@11@9@5xe" filled="f" stroked="f">
+          <v:group id="_x0000_s1056" style="width:481.5pt;height:409.5pt;mso-position-horizontal-relative:char;mso-position-vertical-relative:line" coordorigin="1119,2363" coordsize="9630,8190">
+            <v:shapetype id="_x0000_t202" coordsize="21600,21600" o:spt="202" path="m,l,21600r21600,l21600,xe">
               <v:stroke joinstyle="miter"/>
-              <v:formulas>
-                <v:f eqn="if lineDrawn pixelLineWidth 0"/>
-                <v:f eqn="sum @0 1 0"/>
-                <v:f eqn="sum 0 0 @1"/>
-                <v:f eqn="prod @2 1 2"/>
-                <v:f eqn="prod @3 21600 pixelWidth"/>
-                <v:f eqn="prod @3 21600 pixelHeight"/>
-                <v:f eqn="sum @0 0 1"/>
-                <v:f eqn="prod @6 1 2"/>
-                <v:f eqn="prod @7 21600 pixelWidth"/>
-                <v:f eqn="sum @8 21600 0"/>
-                <v:f eqn="prod @7 21600 pixelHeight"/>
-                <v:f eqn="sum @10 21600 0"/>
-              </v:formulas>
-              <v:path o:extrusionok="f" gradientshapeok="t" o:connecttype="rect"/>
-              <o:lock v:ext="edit" aspectratio="t"/>
+              <v:path gradientshapeok="t" o:connecttype="rect"/>
             </v:shapetype>
-            <v:shape id="Billede 3" o:spid="_x0000_s1028" type="#_x0000_t75" style="position:absolute;top:2095;width:61150;height:49911;visibility:visible" o:gfxdata="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">
-              <v:imagedata r:id="rId8" o:title=""/>
-              <v:path arrowok="t"/>
+            <v:shape id="_x0000_s1057" type="#_x0000_t202" style="position:absolute;left:7932;top:3825;width:1320;height:405;mso-position-horizontal:absolute" stroked="f" strokecolor="white [3212]">
+              <v:fill opacity="0"/>
+              <v:textbox style="mso-next-textbox:#_x0000_s1057">
+                <w:txbxContent>
+                  <w:p>
+                    <w:pPr>
+                      <w:rPr>
+                        <w:b/>
+                      </w:rPr>
+                    </w:pPr>
+                    <w:proofErr w:type="spellStart"/>
+                    <w:r>
+                      <w:rPr>
+                        <w:b/>
+                      </w:rPr>
+                      <w:t>Fridge</w:t>
+                    </w:r>
+                    <w:proofErr w:type="spellEnd"/>
+                    <w:r>
+                      <w:rPr>
+                        <w:b/>
+                      </w:rPr>
+                      <w:t xml:space="preserve"> </w:t>
+                    </w:r>
+                    <w:proofErr w:type="spellStart"/>
+                    <w:r>
+                      <w:rPr>
+                        <w:b/>
+                      </w:rPr>
+                      <w:t>app</w:t>
+                    </w:r>
+                    <w:proofErr w:type="spellEnd"/>
+                  </w:p>
+                </w:txbxContent>
+              </v:textbox>
             </v:shape>
-            <v:group id="Gruppe 11" o:spid="_x0000_s1029" style="position:absolute;left:4191;width:50482;height:36195" coordsize="50482,36195" o:gfxdata="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">
-              <v:shapetype id="_x0000_t202" coordsize="21600,21600" o:spt="202" path="m,l,21600r21600,l21600,xe">
+            <v:group id="Gruppe 12" o:spid="_x0000_s1058" style="position:absolute;left:1119;top:2363;width:9630;height:8190" coordsize="61150,52006" wrapcoords="-34 870 -34 21560 21600 21560 21600 870 -34 870">
+              <v:shapetype id="_x0000_t75" coordsize="21600,21600" o:spt="75" o:preferrelative="t" path="m@4@5l@4@11@9@11@9@5xe" filled="f" stroked="f">
                 <v:stroke joinstyle="miter"/>
-                <v:path gradientshapeok="t" o:connecttype="rect"/>
+                <v:formulas>
+                  <v:f eqn="if lineDrawn pixelLineWidth 0"/>
+                  <v:f eqn="sum @0 1 0"/>
+                  <v:f eqn="sum 0 0 @1"/>
+                  <v:f eqn="prod @2 1 2"/>
+                  <v:f eqn="prod @3 21600 pixelWidth"/>
+                  <v:f eqn="prod @3 21600 pixelHeight"/>
+                  <v:f eqn="sum @0 0 1"/>
+                  <v:f eqn="prod @6 1 2"/>
+                  <v:f eqn="prod @7 21600 pixelWidth"/>
+                  <v:f eqn="sum @8 21600 0"/>
+                  <v:f eqn="prod @7 21600 pixelHeight"/>
+                  <v:f eqn="sum @10 21600 0"/>
+                </v:formulas>
+                <v:path o:extrusionok="f" gradientshapeok="t" o:connecttype="rect"/>
+                <o:lock v:ext="edit" aspectratio="t"/>
               </v:shapetype>
-              <v:shape id="Tekstfelt 2" o:spid="_x0000_s1030" type="#_x0000_t202" style="position:absolute;left:40100;width:10382;height:2762;visibility:visible" o:gfxdata="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" filled="f" stroked="f">
-                <v:textbox>
-                  <w:txbxContent>
-                    <w:p>
-                      <w:pPr>
-                        <w:rPr>
-                          <w:b/>
-                        </w:rPr>
-                      </w:pPr>
-                      <w:proofErr w:type="spellStart"/>
-                      <w:r>
-                        <w:rPr>
-                          <w:b/>
-                        </w:rPr>
-                        <w:t>Refrigerator</w:t>
-                      </w:r>
-                      <w:proofErr w:type="spellEnd"/>
-                    </w:p>
-                  </w:txbxContent>
-                </v:textbox>
+              <v:shape id="Billede 3" o:spid="_x0000_s1059" type="#_x0000_t75" style="position:absolute;top:2095;width:61150;height:49911;visibility:visible">
+                <v:imagedata r:id="rId8" o:title=""/>
+                <v:path arrowok="t"/>
               </v:shape>
-              <v:shape id="Tekstfelt 2" o:spid="_x0000_s1031" type="#_x0000_t202" style="position:absolute;left:40671;top:9144;width:8954;height:2762;visibility:visible" o:gfxdata="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" filled="f" stroked="f">
-                <v:textbox>
-                  <w:txbxContent>
-                    <w:p>
-                      <w:pPr>
-                        <w:rPr>
-                          <w:b/>
-                        </w:rPr>
-                      </w:pPr>
-                      <w:r>
-                        <w:rPr>
-                          <w:b/>
-                        </w:rPr>
-                        <w:t>GUI</w:t>
-                      </w:r>
-                    </w:p>
-                  </w:txbxContent>
-                </v:textbox>
-              </v:shape>
-              <v:shape id="Tekstfelt 2" o:spid="_x0000_s1032" type="#_x0000_t202" style="position:absolute;left:21240;top:8382;width:8954;height:2286;visibility:visible" o:gfxdata="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" filled="f" stroked="f">
-                <v:textbox>
-                  <w:txbxContent>
-                    <w:p>
-                      <w:pPr>
-                        <w:rPr>
-                          <w:b/>
-                        </w:rPr>
-                      </w:pPr>
-                      <w:proofErr w:type="spellStart"/>
-                      <w:r>
-                        <w:rPr>
-                          <w:b/>
-                        </w:rPr>
-                        <w:t>Local</w:t>
-                      </w:r>
-                      <w:proofErr w:type="spellEnd"/>
-                      <w:r>
-                        <w:rPr>
-                          <w:b/>
-                        </w:rPr>
-                        <w:t xml:space="preserve"> DB</w:t>
-                      </w:r>
-                    </w:p>
-                  </w:txbxContent>
-                </v:textbox>
-              </v:shape>
-              <v:shape id="Tekstfelt 2" o:spid="_x0000_s1033" type="#_x0000_t202" style="position:absolute;left:20478;top:22193;width:8954;height:2286;visibility:visible" o:gfxdata="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" filled="f" stroked="f">
-                <v:textbox>
-                  <w:txbxContent>
-                    <w:p>
-                      <w:pPr>
-                        <w:rPr>
-                          <w:b/>
-                        </w:rPr>
-                      </w:pPr>
-                      <w:proofErr w:type="spellStart"/>
-                      <w:r>
-                        <w:rPr>
-                          <w:b/>
-                        </w:rPr>
-                        <w:t>External</w:t>
-                      </w:r>
-                      <w:proofErr w:type="spellEnd"/>
-                      <w:r>
-                        <w:rPr>
-                          <w:b/>
-                        </w:rPr>
-                        <w:t xml:space="preserve"> DB</w:t>
-                      </w:r>
-                    </w:p>
-                  </w:txbxContent>
-                </v:textbox>
-              </v:shape>
-              <v:shape id="Tekstfelt 2" o:spid="_x0000_s1034" type="#_x0000_t202" style="position:absolute;top:2476;width:8953;height:2572;visibility:visible" o:gfxdata="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" filled="f" stroked="f">
-                <v:textbox>
-                  <w:txbxContent>
-                    <w:p>
-                      <w:pPr>
-                        <w:rPr>
-                          <w:b/>
-                        </w:rPr>
-                      </w:pPr>
-                      <w:r>
-                        <w:rPr>
-                          <w:b/>
-                        </w:rPr>
-                        <w:t>Computer</w:t>
-                      </w:r>
-                    </w:p>
-                  </w:txbxContent>
-                </v:textbox>
-              </v:shape>
-              <v:shape id="Tekstfelt 2" o:spid="_x0000_s1035" type="#_x0000_t202" style="position:absolute;left:2000;top:24479;width:10954;height:2572;visibility:visible" o:gfxdata="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" filled="f" stroked="f">
-                <v:textbox>
-                  <w:txbxContent>
-                    <w:p>
-                      <w:pPr>
-                        <w:rPr>
-                          <w:b/>
-                        </w:rPr>
-                      </w:pPr>
-                      <w:proofErr w:type="spellStart"/>
-                      <w:r>
-                        <w:rPr>
-                          <w:b/>
-                        </w:rPr>
-                        <w:t>Smartphone</w:t>
-                      </w:r>
-                      <w:proofErr w:type="spellEnd"/>
-                    </w:p>
-                  </w:txbxContent>
-                </v:textbox>
-              </v:shape>
-              <v:shape id="Tekstfelt 2" o:spid="_x0000_s1036" type="#_x0000_t202" style="position:absolute;left:2571;top:33051;width:8954;height:2572;visibility:visible" o:gfxdata="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" filled="f" stroked="f">
-                <v:textbox>
-                  <w:txbxContent>
-                    <w:p>
-                      <w:pPr>
-                        <w:rPr>
-                          <w:b/>
-                        </w:rPr>
-                      </w:pPr>
-                      <w:r>
-                        <w:rPr>
-                          <w:b/>
-                        </w:rPr>
-                        <w:t>Tablet</w:t>
-                      </w:r>
-                    </w:p>
-                  </w:txbxContent>
-                </v:textbox>
-              </v:shape>
-              <v:shape id="Tekstfelt 2" o:spid="_x0000_s1037" type="#_x0000_t202" style="position:absolute;left:21336;top:33623;width:8953;height:2572;visibility:visible" o:gfxdata="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" filled="f" stroked="f">
-                <v:textbox>
-                  <w:txbxContent>
-                    <w:p>
-                      <w:pPr>
-                        <w:rPr>
-                          <w:b/>
-                        </w:rPr>
-                      </w:pPr>
-                      <w:proofErr w:type="spellStart"/>
-                      <w:r>
-                        <w:rPr>
-                          <w:b/>
-                        </w:rPr>
-                        <w:t>Web-UI</w:t>
-                      </w:r>
-                      <w:proofErr w:type="spellEnd"/>
-                    </w:p>
-                  </w:txbxContent>
-                </v:textbox>
-              </v:shape>
+              <v:group id="Gruppe 11" o:spid="_x0000_s1060" style="position:absolute;left:4191;width:50482;height:36195" coordsize="50482,36195">
+                <v:shape id="Tekstfelt 2" o:spid="_x0000_s1061" type="#_x0000_t202" style="position:absolute;left:40100;width:10382;height:2762;visibility:visible" filled="f" stroked="f">
+                  <v:textbox style="mso-next-textbox:#Tekstfelt 2">
+                    <w:txbxContent>
+                      <w:p>
+                        <w:pPr>
+                          <w:rPr>
+                            <w:b/>
+                          </w:rPr>
+                        </w:pPr>
+                        <w:r>
+                          <w:rPr>
+                            <w:b/>
+                          </w:rPr>
+                          <w:t>Køleskab</w:t>
+                        </w:r>
+                      </w:p>
+                    </w:txbxContent>
+                  </v:textbox>
+                </v:shape>
+                <v:shape id="Tekstfelt 2" o:spid="_x0000_s1062" type="#_x0000_t202" style="position:absolute;left:40671;top:9144;width:8954;height:2762;visibility:visible" filled="f" stroked="f">
+                  <v:textbox style="mso-next-textbox:#Tekstfelt 2">
+                    <w:txbxContent>
+                      <w:p>
+                        <w:pPr>
+                          <w:rPr>
+                            <w:b/>
+                          </w:rPr>
+                        </w:pPr>
+                      </w:p>
+                    </w:txbxContent>
+                  </v:textbox>
+                </v:shape>
+                <v:shape id="Tekstfelt 2" o:spid="_x0000_s1063" type="#_x0000_t202" style="position:absolute;left:21240;top:8382;width:8954;height:2286;visibility:visible" filled="f" stroked="f">
+                  <v:textbox style="mso-next-textbox:#Tekstfelt 2">
+                    <w:txbxContent>
+                      <w:p>
+                        <w:pPr>
+                          <w:rPr>
+                            <w:b/>
+                          </w:rPr>
+                        </w:pPr>
+                        <w:r>
+                          <w:rPr>
+                            <w:b/>
+                          </w:rPr>
+                          <w:t>Lok</w:t>
+                        </w:r>
+                        <w:r>
+                          <w:rPr>
+                            <w:b/>
+                          </w:rPr>
+                          <w:t>al DB</w:t>
+                        </w:r>
+                      </w:p>
+                    </w:txbxContent>
+                  </v:textbox>
+                </v:shape>
+                <v:shape id="Tekstfelt 2" o:spid="_x0000_s1064" type="#_x0000_t202" style="position:absolute;left:20478;top:22193;width:8954;height:2286;visibility:visible" filled="f" stroked="f">
+                  <v:textbox style="mso-next-textbox:#Tekstfelt 2">
+                    <w:txbxContent>
+                      <w:p>
+                        <w:pPr>
+                          <w:rPr>
+                            <w:b/>
+                          </w:rPr>
+                        </w:pPr>
+                        <w:r>
+                          <w:rPr>
+                            <w:b/>
+                          </w:rPr>
+                          <w:t>E</w:t>
+                        </w:r>
+                        <w:r>
+                          <w:rPr>
+                            <w:b/>
+                          </w:rPr>
+                          <w:t>kstern</w:t>
+                        </w:r>
+                        <w:r>
+                          <w:rPr>
+                            <w:b/>
+                          </w:rPr>
+                          <w:t xml:space="preserve"> DB</w:t>
+                        </w:r>
+                      </w:p>
+                    </w:txbxContent>
+                  </v:textbox>
+                </v:shape>
+                <v:shape id="Tekstfelt 2" o:spid="_x0000_s1065" type="#_x0000_t202" style="position:absolute;top:2476;width:8953;height:2572;visibility:visible" filled="f" stroked="f">
+                  <v:textbox style="mso-next-textbox:#Tekstfelt 2">
+                    <w:txbxContent>
+                      <w:p>
+                        <w:pPr>
+                          <w:rPr>
+                            <w:b/>
+                          </w:rPr>
+                        </w:pPr>
+                        <w:r>
+                          <w:rPr>
+                            <w:b/>
+                          </w:rPr>
+                          <w:t>Computer</w:t>
+                        </w:r>
+                      </w:p>
+                    </w:txbxContent>
+                  </v:textbox>
+                </v:shape>
+                <v:shape id="Tekstfelt 2" o:spid="_x0000_s1066" type="#_x0000_t202" style="position:absolute;left:2000;top:24479;width:10954;height:2572;visibility:visible" filled="f" stroked="f">
+                  <v:textbox style="mso-next-textbox:#Tekstfelt 2">
+                    <w:txbxContent>
+                      <w:p>
+                        <w:pPr>
+                          <w:rPr>
+                            <w:b/>
+                          </w:rPr>
+                        </w:pPr>
+                        <w:r>
+                          <w:rPr>
+                            <w:b/>
+                          </w:rPr>
+                          <w:t>Smartphone</w:t>
+                        </w:r>
+                      </w:p>
+                    </w:txbxContent>
+                  </v:textbox>
+                </v:shape>
+                <v:shape id="Tekstfelt 2" o:spid="_x0000_s1067" type="#_x0000_t202" style="position:absolute;left:2571;top:33051;width:8954;height:2572;visibility:visible" filled="f" stroked="f">
+                  <v:textbox style="mso-next-textbox:#Tekstfelt 2">
+                    <w:txbxContent>
+                      <w:p>
+                        <w:pPr>
+                          <w:rPr>
+                            <w:b/>
+                          </w:rPr>
+                        </w:pPr>
+                        <w:r>
+                          <w:rPr>
+                            <w:b/>
+                          </w:rPr>
+                          <w:t>Tablet</w:t>
+                        </w:r>
+                      </w:p>
+                    </w:txbxContent>
+                  </v:textbox>
+                </v:shape>
+                <v:shape id="Tekstfelt 2" o:spid="_x0000_s1068" type="#_x0000_t202" style="position:absolute;left:21336;top:33623;width:8953;height:2572;visibility:visible" filled="f" stroked="f">
+                  <v:textbox style="mso-next-textbox:#Tekstfelt 2">
+                    <w:txbxContent>
+                      <w:p>
+                        <w:pPr>
+                          <w:rPr>
+                            <w:b/>
+                          </w:rPr>
+                        </w:pPr>
+                        <w:r>
+                          <w:rPr>
+                            <w:b/>
+                          </w:rPr>
+                          <w:t xml:space="preserve">Web </w:t>
+                        </w:r>
+                        <w:proofErr w:type="spellStart"/>
+                        <w:r>
+                          <w:rPr>
+                            <w:b/>
+                          </w:rPr>
+                          <w:t>app</w:t>
+                        </w:r>
+                        <w:proofErr w:type="spellEnd"/>
+                      </w:p>
+                    </w:txbxContent>
+                  </v:textbox>
+                </v:shape>
+              </v:group>
             </v:group>
-            <w10:wrap type="tight"/>
+            <w10:anchorlock/>
           </v:group>
         </w:pict>
       </w:r>
     </w:p>
     <w:p>
-      <w:bookmarkStart w:id="0" w:name="_GoBack"/>
-      <w:bookmarkEnd w:id="0"/>
-      <w:r>
-        <w:t>Opgaven i dette projekt er at udvikle et system, som tillader registrering af varer i køleskab via en grafisk brugergrænseflade på en lokal skærm. Lagring af disse oplysninger sker i en lokal database, der synkroniseres med en ekstern database, som kan tilgås via et web-interface.</w:t>
-      </w:r>
+      <w:pPr>
+        <w:pStyle w:val="Billedtekst"/>
+        <w:ind w:firstLine="1304"/>
+      </w:pPr>
+      <w:r>
+        <w:rPr>
+          <w:b/>
+        </w:rPr>
+        <w:t xml:space="preserve">Figur </w:t>
+      </w:r>
+      <w:r>
+        <w:rPr>
+          <w:b/>
+        </w:rPr>
+        <w:fldChar w:fldCharType="begin"/>
+      </w:r>
+      <w:r>
+        <w:rPr>
+          <w:b/>
+        </w:rPr>
+        <w:instrText xml:space="preserve"> SEQ Figur \* ARABIC </w:instrText>
+      </w:r>
+      <w:r>
+        <w:rPr>
+          <w:b/>
+        </w:rPr>
+        <w:fldChar w:fldCharType="separate"/>
+      </w:r>
+      <w:r>
+        <w:rPr>
+          <w:b/>
+          <w:noProof/>
+        </w:rPr>
+        <w:t>1</w:t>
+      </w:r>
+      <w:r>
+        <w:rPr>
+          <w:b/>
+        </w:rPr>
+        <w:fldChar w:fldCharType="end"/>
+      </w:r>
+      <w:r>
+        <w:t xml:space="preserve"> Skitsering af systemet </w:t>
+      </w:r>
+      <w:proofErr w:type="spellStart"/>
+      <w:r>
+        <w:t>SmartFridge</w:t>
+      </w:r>
+      <w:proofErr w:type="spellEnd"/>
     </w:p>
     <w:p>
       <w:r>
-        <w:t>Systemet, som er relativt simpelt, byder desuden på rig mulighed for udvidelse, i form af inkorporering af ekstra funktioner. Eksempelvis oplysning om ernæringsværdier, opskrifter baseret på eksisterende ingredienser og eksisterende/fremtidige tilbud på manglende varer.</w:t>
+        <w:t>Formålet med</w:t>
+      </w:r>
+      <w:r>
+        <w:t xml:space="preserve"> dette projekt er at udvikle et system, som tillader registrering af varer i køleskab via en grafisk brugergrænseflade på en lokal skærm. Lagring af disse oplysninger sker i en lokal database, der synkroniseres med en ekstern database, som kan tilgås via et web-interface.</w:t>
       </w:r>
     </w:p>
     <w:p>
       <w:r>
-        <w:t>Systemet skal ses som en ekstern tilføjelse til eksisterende køleskabe, og ikke i første omgang som en indbygget feature i nye modeller. Dette sikrer at systemet kan tilbydes til en bredere målgruppe end køberne af ”</w:t>
-      </w:r>
-      <w:proofErr w:type="spellStart"/>
-      <w:r>
-        <w:t>high</w:t>
-      </w:r>
-      <w:proofErr w:type="spellEnd"/>
-      <w:r>
-        <w:t xml:space="preserve"> end”-køleskabe.</w:t>
+        <w:t>Systemet, som er relativt simpelt, byder desuden på rig mulighed for udvidelse, i form af inkorporering af ekstra funktioner. Eksempelvis oplysning om ernæringsværdier, opskrifter baseret på eksisterende ingredienser og eksisterende/fremtidige tilbud på manglende varer.</w:t>
       </w:r>
     </w:p>
     <w:p>
       <w:r>
-        <w:t xml:space="preserve">Visionen er at tilbyde </w:t>
-      </w:r>
-      <w:r>
-        <w:t>Bruger</w:t>
-      </w:r>
-      <w:r>
-        <w:t xml:space="preserve"> et hurtigt og effektivt overblik over køleskabets og fryserens indhold, til lettelse i en hverdag, hvor man ikke altid har en opdateret indkøbsliste inden for rækkevidde.</w:t>
+        <w:t>Systemet skal ses som en ekstern tilføjelse til eksisterende køleskabe, og ikke i første omgang som en indbygget feature i nye modeller. Dette sikrer at systemet kan tilbydes til en bredere målgruppe end køberne af ”</w:t>
+      </w:r>
+      <w:proofErr w:type="spellStart"/>
+      <w:r>
+        <w:t>high</w:t>
+      </w:r>
+      <w:proofErr w:type="spellEnd"/>
+      <w:r>
+        <w:t xml:space="preserve"> end”-køleskabe.</w:t>
       </w:r>
     </w:p>
     <w:p>
-      <w:pPr>
-        <w:pStyle w:val="Overskrift1"/>
-      </w:pPr>
       <w:r>
         <w:lastRenderedPageBreak/>
-        <w:t>Systembeskrivelse</w:t>
+        <w:t xml:space="preserve">Visionen er at tilbyde </w:t>
+      </w:r>
+      <w:r>
+        <w:t>Bruger</w:t>
+      </w:r>
+      <w:r>
+        <w:t xml:space="preserve"> et hurtigt og effektivt overblik over køleskabets og fryserens indhold, til lettelse i en hverdag, hvor man ikke altid har en opdateret indkøbsliste inden for rækkevidde.</w:t>
       </w:r>
     </w:p>
     <w:p>
       <w:pPr>
-        <w:spacing w:line="276" w:lineRule="auto"/>
-      </w:pPr>
-      <w:r>
-        <w:t xml:space="preserve">Systemet skal kunne assistere </w:t>
-      </w:r>
-      <w:r>
-        <w:t>Bruger</w:t>
-      </w:r>
-      <w:r>
-        <w:t xml:space="preserve"> ved</w:t>
-      </w:r>
-      <w:r>
-        <w:t xml:space="preserve"> at</w:t>
-      </w:r>
-      <w:r>
-        <w:t xml:space="preserve"> lade dem opretholde en liste over hvilke varer de har i deres køleskab. Der kan tilføjes og fjernes varer i takt med indkøb og brug, samt opretholde en liste over ønskede varer i køleskabet. Systemet vil også bestå af en lokal og</w:t>
-      </w:r>
-      <w:r>
-        <w:t xml:space="preserve"> en</w:t>
-      </w:r>
-      <w:r>
-        <w:t xml:space="preserve"> ekstern database, hvori de oprettede lister vil blive gemt, så listerne også kan tilgås fra en web applikation.</w:t>
+        <w:pStyle w:val="Overskrift1"/>
+      </w:pPr>
+      <w:r>
+        <w:t>Systembeskrivelse</w:t>
       </w:r>
     </w:p>
     <w:p>
@@ -302,31 +376,81 @@
         <w:spacing w:line="276" w:lineRule="auto"/>
       </w:pPr>
       <w:r>
-        <w:t xml:space="preserve">Når </w:t>
+        <w:t xml:space="preserve">Systemet skal kunne assistere </w:t>
       </w:r>
       <w:r>
         <w:t>Bruger</w:t>
       </w:r>
       <w:r>
-        <w:t xml:space="preserve"> starter systemet, vil den lokale database synkronisere med den eksterne database for at sikre at listerne er opdateret, hvis der er sket ændringer fra webapplikationen eller omvendt. </w:t>
-      </w:r>
-      <w:r>
-        <w:t>Derefter vil den lokale</w:t>
-      </w:r>
-      <w:r>
-        <w:t xml:space="preserve"> og</w:t>
-      </w:r>
-      <w:r>
-        <w:t xml:space="preserve"> den</w:t>
-      </w:r>
-      <w:r>
-        <w:t xml:space="preserve"> eksterne</w:t>
-      </w:r>
-      <w:r>
-        <w:t xml:space="preserve"> database</w:t>
-      </w:r>
-      <w:r>
-        <w:t xml:space="preserve"> synkronisere jævnligt, imens systemet er i brug. </w:t>
+        <w:t>,</w:t>
+      </w:r>
+      <w:r>
+        <w:t xml:space="preserve"> ved</w:t>
+      </w:r>
+      <w:r>
+        <w:t xml:space="preserve"> </w:t>
+      </w:r>
+      <w:r>
+        <w:t>tilbyde</w:t>
+      </w:r>
+      <w:r>
+        <w:t xml:space="preserve"> opretholde</w:t>
+      </w:r>
+      <w:r>
+        <w:t>lse af en liste over hvilke varer, der</w:t>
+      </w:r>
+      <w:r>
+        <w:t xml:space="preserve"> </w:t>
+      </w:r>
+      <w:r>
+        <w:t>er</w:t>
+      </w:r>
+      <w:r>
+        <w:t xml:space="preserve"> i køleskab</w:t>
+      </w:r>
+      <w:r>
+        <w:t>et</w:t>
+      </w:r>
+      <w:r>
+        <w:t>. Der kan tilføjes og fjernes varer i takt med indkøb og brug, samt opretholde</w:t>
+      </w:r>
+      <w:r>
+        <w:t>s</w:t>
+      </w:r>
+      <w:r>
+        <w:t xml:space="preserve"> en liste over ønskede varer i køleskabet. Systemet vil </w:t>
+      </w:r>
+      <w:r>
+        <w:t>desuden</w:t>
+      </w:r>
+      <w:r>
+        <w:t xml:space="preserve"> bestå af en lokal og</w:t>
+      </w:r>
+      <w:r>
+        <w:t xml:space="preserve"> en</w:t>
+      </w:r>
+      <w:r>
+        <w:t xml:space="preserve"> ekstern database, hvori de oprettede lister </w:t>
+      </w:r>
+      <w:r>
+        <w:t>gemmes</w:t>
+      </w:r>
+      <w:r>
+        <w:t>, så list</w:t>
+      </w:r>
+      <w:r>
+        <w:t xml:space="preserve">erne også kan tilgås fra en </w:t>
+      </w:r>
+      <w:proofErr w:type="spellStart"/>
+      <w:r>
+        <w:t>web-</w:t>
+      </w:r>
+      <w:r>
+        <w:t>applikation</w:t>
+      </w:r>
+      <w:proofErr w:type="spellEnd"/>
+      <w:r>
+        <w:t>.</w:t>
       </w:r>
     </w:p>
     <w:p>
@@ -334,31 +458,55 @@
         <w:spacing w:line="276" w:lineRule="auto"/>
       </w:pPr>
       <w:r>
-        <w:t xml:space="preserve">Når systemet er startet, vil det være muligt for </w:t>
+        <w:t xml:space="preserve">Når </w:t>
       </w:r>
       <w:r>
         <w:t>Bruger</w:t>
       </w:r>
       <w:r>
-        <w:t xml:space="preserve"> at tilføje varer til </w:t>
-      </w:r>
-      <w:r>
-        <w:t>l</w:t>
-      </w:r>
-      <w:r>
-        <w:t xml:space="preserve">isten over varer i køleskabet eller standardbeholdningen, hvorpå </w:t>
-      </w:r>
-      <w:r>
-        <w:t>Bruger</w:t>
-      </w:r>
-      <w:r>
-        <w:t xml:space="preserve"> får eksisterende varetyper som forslag</w:t>
-      </w:r>
-      <w:r>
-        <w:t xml:space="preserve">, eller </w:t>
-      </w:r>
-      <w:r>
-        <w:t xml:space="preserve">kan tilføje nye varetyper selv.  </w:t>
+        <w:t xml:space="preserve"> starter systemet, vil den lokale database synkronisere med den eksterne database</w:t>
+      </w:r>
+      <w:r>
+        <w:t>,</w:t>
+      </w:r>
+      <w:r>
+        <w:t xml:space="preserve"> for at sikre at </w:t>
+      </w:r>
+      <w:r>
+        <w:t>begge databaser</w:t>
+      </w:r>
+      <w:r>
+        <w:t xml:space="preserve"> er opdateret</w:t>
+      </w:r>
+      <w:r>
+        <w:t xml:space="preserve"> og stemmer overens</w:t>
+      </w:r>
+      <w:r>
+        <w:t xml:space="preserve">. </w:t>
+      </w:r>
+      <w:r>
+        <w:t>Herefter</w:t>
+      </w:r>
+      <w:r>
+        <w:t xml:space="preserve"> vil den lokale</w:t>
+      </w:r>
+      <w:r>
+        <w:t xml:space="preserve"> og</w:t>
+      </w:r>
+      <w:r>
+        <w:t xml:space="preserve"> den</w:t>
+      </w:r>
+      <w:r>
+        <w:t xml:space="preserve"> eksterne</w:t>
+      </w:r>
+      <w:r>
+        <w:t xml:space="preserve"> database</w:t>
+      </w:r>
+      <w:r>
+        <w:t xml:space="preserve"> synkronisere jævnligt, så længe</w:t>
+      </w:r>
+      <w:r>
+        <w:t xml:space="preserve"> systemet er i brug. </w:t>
       </w:r>
     </w:p>
     <w:p>
@@ -366,10 +514,43 @@
         <w:spacing w:line="276" w:lineRule="auto"/>
       </w:pPr>
       <w:r>
-        <w:t xml:space="preserve">Det er muligt at </w:t>
-      </w:r>
-      <w:r>
-        <w:t xml:space="preserve">se varerne på køleskabslisten og standardbeholdningen. Når man ser varerne, vil det være muligt at redigere de varer man har tilføjet og at fjerne dem, når man f.eks. har brugt en liter mælk. </w:t>
+        <w:t xml:space="preserve">Når systemet er startet, vil det være muligt for </w:t>
+      </w:r>
+      <w:r>
+        <w:t>Bruger</w:t>
+      </w:r>
+      <w:r>
+        <w:t xml:space="preserve"> at tilføje varer til </w:t>
+      </w:r>
+      <w:r>
+        <w:t>l</w:t>
+      </w:r>
+      <w:r>
+        <w:t>isten over varer i køleskabet</w:t>
+      </w:r>
+      <w:r>
+        <w:t>, på indkøbslisten</w:t>
+      </w:r>
+      <w:r>
+        <w:t xml:space="preserve"> eller </w:t>
+      </w:r>
+      <w:r>
+        <w:t xml:space="preserve">i </w:t>
+      </w:r>
+      <w:r>
+        <w:t xml:space="preserve">standardbeholdningen, hvorpå </w:t>
+      </w:r>
+      <w:r>
+        <w:t>Bruger</w:t>
+      </w:r>
+      <w:r>
+        <w:t xml:space="preserve"> får eksisterende varetyper som forslag</w:t>
+      </w:r>
+      <w:r>
+        <w:t xml:space="preserve">, eller </w:t>
+      </w:r>
+      <w:r>
+        <w:t xml:space="preserve">kan tilføje nye varetyper selv.  </w:t>
       </w:r>
     </w:p>
     <w:p>
@@ -377,19 +558,54 @@
         <w:spacing w:line="276" w:lineRule="auto"/>
       </w:pPr>
       <w:r>
+        <w:t xml:space="preserve">Det er muligt at </w:t>
+      </w:r>
+      <w:r>
+        <w:t xml:space="preserve">se varerne på </w:t>
+      </w:r>
+      <w:r>
+        <w:t>de forskellige lister</w:t>
+      </w:r>
+      <w:r>
+        <w:t xml:space="preserve">. </w:t>
+      </w:r>
+      <w:r>
+        <w:t>I denne forbindelse</w:t>
+      </w:r>
+      <w:r>
+        <w:t xml:space="preserve"> vil det være muligt at redigere </w:t>
+      </w:r>
+      <w:r>
+        <w:t>mængden af varerne, i takt med at de fjernes.</w:t>
+      </w:r>
+      <w:r>
+        <w:t xml:space="preserve"> </w:t>
+      </w:r>
+    </w:p>
+    <w:p>
+      <w:pPr>
+        <w:spacing w:line="276" w:lineRule="auto"/>
+      </w:pPr>
+      <w:r>
         <w:t xml:space="preserve">Systemet vil påminde </w:t>
       </w:r>
       <w:r>
         <w:t>Bruger</w:t>
       </w:r>
       <w:r>
-        <w:t xml:space="preserve"> når der mangler noget i køleskabet, i forhold til standardbeholdningen, og de</w:t>
+        <w:t xml:space="preserve"> når</w:t>
+      </w:r>
+      <w:r>
+        <w:t xml:space="preserve"> køleskabet indeholder en mindre kvantitet af en vare, end der er angivet på listen over standard-varer</w:t>
+      </w:r>
+      <w:r>
+        <w:t>, og de</w:t>
       </w:r>
       <w:r>
         <w:t>t</w:t>
       </w:r>
       <w:r>
-        <w:t xml:space="preserve"> vil også være muligt for </w:t>
+        <w:t xml:space="preserve"> vil være muligt for </w:t>
       </w:r>
       <w:r>
         <w:t>Bruger</w:t>
@@ -398,10 +614,10 @@
         <w:t xml:space="preserve"> at se hvad der mangler i køleskabet, samt </w:t>
       </w:r>
       <w:r>
-        <w:t>Bruger</w:t>
-      </w:r>
-      <w:r>
-        <w:t>s indkøbsliste.</w:t>
+        <w:t>en indkøbsliste, der som minimum indeholder de manglende varer</w:t>
+      </w:r>
+      <w:r>
+        <w:t>.</w:t>
       </w:r>
     </w:p>
     <w:p>
@@ -423,14 +639,81 @@
     <w:p>
       <w:pPr>
         <w:pStyle w:val="Overskrift2"/>
-        <w:numPr>
-          <w:ilvl w:val="1"/>
-          <w:numId w:val="1"/>
-        </w:numPr>
         <w:rPr>
           <w:lang w:eastAsia="da-DK"/>
         </w:rPr>
       </w:pPr>
+      <w:r>
+        <w:rPr>
+          <w:noProof/>
+          <w:lang w:eastAsia="da-DK"/>
+        </w:rPr>
+        <w:object w:dxaOrig="9630" w:dyaOrig="8190">
+          <v:group id="_x0000_s1042" style="position:absolute;margin-left:208.05pt;margin-top:1.4pt;width:267.8pt;height:237pt;z-index:-251651072" coordorigin="5295,8085" coordsize="5356,4740" wrapcoords="-61 68 -61 21600 14279 21600 14279 20848 21479 19823 21539 68 -61 68">
+            <v:shape id="_x0000_s1040" type="#_x0000_t75" style="position:absolute;left:5295;top:8085;width:5356;height:4351;mso-position-horizontal-relative:text;mso-position-vertical-relative:text;mso-width-relative:page;mso-height-relative:page" wrapcoords="-51 74 -51 21526 21600 21526 21600 74 -51 74">
+              <v:imagedata r:id="rId9" o:title=""/>
+            </v:shape>
+            <v:shape id="Tekstfelt 2" o:spid="_x0000_s1041" type="#_x0000_t202" style="position:absolute;left:5316;top:12449;width:3493;height:376;visibility:visible;mso-wrap-distance-left:9pt;mso-wrap-distance-top:3.6pt;mso-wrap-distance-right:9pt;mso-wrap-distance-bottom:3.6pt;mso-position-horizontal-relative:text;mso-position-vertical-relative:text;mso-width-relative:margin;mso-height-relative:margin;v-text-anchor:top" strokecolor="white [3212]">
+              <v:textbox style="mso-next-textbox:#Tekstfelt 2">
+                <w:txbxContent>
+                  <w:p>
+                    <w:pPr>
+                      <w:pStyle w:val="Billedtekst"/>
+                    </w:pPr>
+                    <w:r>
+                      <w:rPr>
+                        <w:b/>
+                      </w:rPr>
+                      <w:t xml:space="preserve">Figur </w:t>
+                    </w:r>
+                    <w:r>
+                      <w:rPr>
+                        <w:b/>
+                      </w:rPr>
+                      <w:fldChar w:fldCharType="begin"/>
+                    </w:r>
+                    <w:r>
+                      <w:rPr>
+                        <w:b/>
+                      </w:rPr>
+                      <w:instrText xml:space="preserve"> SEQ Figur \* ARABIC </w:instrText>
+                    </w:r>
+                    <w:r>
+                      <w:rPr>
+                        <w:b/>
+                      </w:rPr>
+                      <w:fldChar w:fldCharType="separate"/>
+                    </w:r>
+                    <w:r>
+                      <w:rPr>
+                        <w:b/>
+                        <w:noProof/>
+                      </w:rPr>
+                      <w:t>2</w:t>
+                    </w:r>
+                    <w:r>
+                      <w:rPr>
+                        <w:b/>
+                      </w:rPr>
+                      <w:fldChar w:fldCharType="end"/>
+                    </w:r>
+                    <w:r>
+                      <w:t xml:space="preserve"> Aktørdiagram over </w:t>
+                    </w:r>
+                    <w:proofErr w:type="spellStart"/>
+                    <w:r>
+                      <w:t>SmartFridge</w:t>
+                    </w:r>
+                    <w:proofErr w:type="spellEnd"/>
+                  </w:p>
+                </w:txbxContent>
+              </v:textbox>
+            </v:shape>
+            <w10:wrap type="tight"/>
+          </v:group>
+          <o:OLEObject Type="Embed" ProgID="Visio.Drawing.15" ShapeID="_x0000_s1040" DrawAspect="Content" ObjectID="_1485882640" r:id="rId10"/>
+        </w:object>
+      </w:r>
       <w:r>
         <w:rPr>
           <w:lang w:eastAsia="da-DK"/>
@@ -446,9 +729,29 @@
       </w:pPr>
       <w:r>
         <w:rPr>
+          <w:b/>
+          <w:color w:val="44546A" w:themeColor="text2"/>
           <w:lang w:eastAsia="da-DK"/>
         </w:rPr>
-        <w:t xml:space="preserve">På figuren til højre ses </w:t>
+        <w:t>Figur 2</w:t>
+      </w:r>
+      <w:r>
+        <w:rPr>
+          <w:lang w:eastAsia="da-DK"/>
+        </w:rPr>
+        <w:t xml:space="preserve"> </w:t>
+      </w:r>
+      <w:r>
+        <w:rPr>
+          <w:lang w:eastAsia="da-DK"/>
+        </w:rPr>
+        <w:t>viser</w:t>
+      </w:r>
+      <w:r>
+        <w:rPr>
+          <w:lang w:eastAsia="da-DK"/>
+        </w:rPr>
+        <w:t xml:space="preserve"> </w:t>
       </w:r>
       <w:proofErr w:type="spellStart"/>
       <w:r>
@@ -462,27 +765,13 @@
         <w:rPr>
           <w:lang w:eastAsia="da-DK"/>
         </w:rPr>
-        <w:t xml:space="preserve"> </w:t>
-      </w:r>
-      <w:proofErr w:type="spellStart"/>
+        <w:t xml:space="preserve"> case-</w:t>
+      </w:r>
       <w:r>
         <w:rPr>
           <w:lang w:eastAsia="da-DK"/>
         </w:rPr>
-        <w:t>case-</w:t>
-      </w:r>
-      <w:r>
-        <w:rPr>
-          <w:lang w:eastAsia="da-DK"/>
-        </w:rPr>
-        <w:t>diagrammet</w:t>
-      </w:r>
-      <w:proofErr w:type="spellEnd"/>
-      <w:r>
-        <w:rPr>
-          <w:lang w:eastAsia="da-DK"/>
-        </w:rPr>
-        <w:t xml:space="preserve"> med</w:t>
+        <w:t>diagrammet med</w:t>
       </w:r>
       <w:r>
         <w:rPr>
@@ -507,7 +796,15 @@
         <w:rPr>
           <w:lang w:eastAsia="da-DK"/>
         </w:rPr>
-        <w:t>SmartFridge</w:t>
+        <w:t>SmartFridg</w:t>
+      </w:r>
+      <w:bookmarkStart w:id="0" w:name="_GoBack"/>
+      <w:bookmarkEnd w:id="0"/>
+      <w:r>
+        <w:rPr>
+          <w:lang w:eastAsia="da-DK"/>
+        </w:rPr>
+        <w:t>e</w:t>
       </w:r>
       <w:proofErr w:type="spellEnd"/>
       <w:r>
@@ -524,28 +821,15 @@
         </w:rPr>
       </w:pPr>
       <w:r>
-        <w:object w:dxaOrig="6316" w:dyaOrig="4351">
-          <v:shape id="_x0000_i1025" type="#_x0000_t75" style="width:315.55pt;height:217.25pt" o:ole="">
-            <v:imagedata r:id="rId9" o:title=""/>
-          </v:shape>
-          <o:OLEObject Type="Embed" ProgID="Visio.Drawing.15" ShapeID="_x0000_i1025" DrawAspect="Content" ObjectID="_1485871696" r:id="rId10"/>
-        </w:object>
-      </w:r>
-    </w:p>
-    <w:p>
-      <w:pPr>
         <w:rPr>
           <w:lang w:eastAsia="da-DK"/>
         </w:rPr>
-      </w:pPr>
+        <w:br w:type="page"/>
+      </w:r>
     </w:p>
     <w:p>
       <w:pPr>
         <w:pStyle w:val="Overskrift2"/>
-        <w:numPr>
-          <w:ilvl w:val="1"/>
-          <w:numId w:val="1"/>
-        </w:numPr>
         <w:rPr>
           <w:lang w:eastAsia="da-DK"/>
         </w:rPr>
@@ -554,17 +838,13 @@
         <w:rPr>
           <w:lang w:eastAsia="da-DK"/>
         </w:rPr>
+        <w:lastRenderedPageBreak/>
         <w:t>Aktørbeskrivelse</w:t>
       </w:r>
     </w:p>
     <w:p>
       <w:pPr>
         <w:pStyle w:val="Overskrift3"/>
-        <w:numPr>
-          <w:ilvl w:val="2"/>
-          <w:numId w:val="1"/>
-        </w:numPr>
-        <w:spacing w:line="240" w:lineRule="auto"/>
       </w:pPr>
       <w:r>
         <w:t>Bruger</w:t>
@@ -583,7 +863,7 @@
           <w:insideV w:val="single" w:sz="8" w:space="0" w:color="auto"/>
         </w:tblBorders>
         <w:tblLayout w:type="fixed"/>
-        <w:tblLook w:val="0000"/>
+        <w:tblLook w:val="0000" w:firstRow="0" w:lastRow="0" w:firstColumn="0" w:lastColumn="0" w:noHBand="0" w:noVBand="0"/>
       </w:tblPr>
       <w:tblGrid>
         <w:gridCol w:w="4814"/>
@@ -591,17 +871,16 @@
       </w:tblGrid>
       <w:tr>
         <w:trPr>
-          <w:cnfStyle w:val="000000100000"/>
+          <w:cnfStyle w:val="000000100000" w:firstRow="0" w:lastRow="0" w:firstColumn="0" w:lastColumn="0" w:oddVBand="0" w:evenVBand="0" w:oddHBand="1" w:evenHBand="0" w:firstRowFirstColumn="0" w:firstRowLastColumn="0" w:lastRowFirstColumn="0" w:lastRowLastColumn="0"/>
         </w:trPr>
         <w:tc>
           <w:tcPr>
-            <w:cnfStyle w:val="000010000000"/>
+            <w:cnfStyle w:val="000010000000" w:firstRow="0" w:lastRow="0" w:firstColumn="0" w:lastColumn="0" w:oddVBand="1" w:evenVBand="0" w:oddHBand="0" w:evenHBand="0" w:firstRowFirstColumn="0" w:firstRowLastColumn="0" w:lastRowFirstColumn="0" w:lastRowLastColumn="0"/>
             <w:tcW w:w="4814" w:type="dxa"/>
             <w:shd w:val="clear" w:color="auto" w:fill="ACB9CA" w:themeFill="text2" w:themeFillTint="66"/>
           </w:tcPr>
           <w:p>
             <w:pPr>
-              <w:spacing w:after="160"/>
               <w:rPr>
                 <w:b/>
               </w:rPr>
@@ -616,13 +895,12 @@
         </w:tc>
         <w:tc>
           <w:tcPr>
-            <w:cnfStyle w:val="000001000000"/>
+            <w:cnfStyle w:val="000001000000" w:firstRow="0" w:lastRow="0" w:firstColumn="0" w:lastColumn="0" w:oddVBand="0" w:evenVBand="1" w:oddHBand="0" w:evenHBand="0" w:firstRowFirstColumn="0" w:firstRowLastColumn="0" w:lastRowFirstColumn="0" w:lastRowLastColumn="0"/>
             <w:tcW w:w="4813" w:type="dxa"/>
             <w:shd w:val="clear" w:color="auto" w:fill="ACB9CA" w:themeFill="text2" w:themeFillTint="66"/>
           </w:tcPr>
           <w:p>
             <w:pPr>
-              <w:spacing w:after="160"/>
               <w:rPr>
                 <w:b/>
               </w:rPr>
@@ -636,54 +914,44 @@
       <w:tr>
         <w:tc>
           <w:tcPr>
-            <w:cnfStyle w:val="000010000000"/>
+            <w:cnfStyle w:val="000010000000" w:firstRow="0" w:lastRow="0" w:firstColumn="0" w:lastColumn="0" w:oddVBand="1" w:evenVBand="0" w:oddHBand="0" w:evenHBand="0" w:firstRowFirstColumn="0" w:firstRowLastColumn="0" w:lastRowFirstColumn="0" w:lastRowLastColumn="0"/>
             <w:tcW w:w="4814" w:type="dxa"/>
             <w:shd w:val="clear" w:color="auto" w:fill="auto"/>
           </w:tcPr>
           <w:p>
             <w:pPr>
-              <w:spacing w:after="160"/>
-              <w:rPr>
-                <w:b/>
-              </w:rPr>
-            </w:pPr>
-            <w:r>
-              <w:rPr>
-                <w:b/>
-              </w:rPr>
-              <w:lastRenderedPageBreak/>
+              <w:rPr>
+                <w:b/>
+              </w:rPr>
+            </w:pPr>
+            <w:r>
+              <w:rPr>
+                <w:b/>
+              </w:rPr>
               <w:t>Alternativt navn:</w:t>
             </w:r>
           </w:p>
         </w:tc>
         <w:tc>
           <w:tcPr>
-            <w:cnfStyle w:val="000001000000"/>
+            <w:cnfStyle w:val="000001000000" w:firstRow="0" w:lastRow="0" w:firstColumn="0" w:lastColumn="0" w:oddVBand="0" w:evenVBand="1" w:oddHBand="0" w:evenHBand="0" w:firstRowFirstColumn="0" w:firstRowLastColumn="0" w:lastRowFirstColumn="0" w:lastRowLastColumn="0"/>
             <w:tcW w:w="4813" w:type="dxa"/>
             <w:shd w:val="clear" w:color="auto" w:fill="auto"/>
           </w:tcPr>
-          <w:p>
-            <w:pPr>
-              <w:spacing w:after="160"/>
-            </w:pPr>
-            <w:r>
-              <w:t>-</w:t>
-            </w:r>
-          </w:p>
+          <w:p/>
         </w:tc>
       </w:tr>
       <w:tr>
         <w:trPr>
-          <w:cnfStyle w:val="000000100000"/>
+          <w:cnfStyle w:val="000000100000" w:firstRow="0" w:lastRow="0" w:firstColumn="0" w:lastColumn="0" w:oddVBand="0" w:evenVBand="0" w:oddHBand="1" w:evenHBand="0" w:firstRowFirstColumn="0" w:firstRowLastColumn="0" w:lastRowFirstColumn="0" w:lastRowLastColumn="0"/>
         </w:trPr>
         <w:tc>
           <w:tcPr>
-            <w:cnfStyle w:val="000010000000"/>
+            <w:cnfStyle w:val="000010000000" w:firstRow="0" w:lastRow="0" w:firstColumn="0" w:lastColumn="0" w:oddVBand="1" w:evenVBand="0" w:oddHBand="0" w:evenHBand="0" w:firstRowFirstColumn="0" w:firstRowLastColumn="0" w:lastRowFirstColumn="0" w:lastRowLastColumn="0"/>
             <w:tcW w:w="4814" w:type="dxa"/>
           </w:tcPr>
           <w:p>
             <w:pPr>
-              <w:spacing w:after="160"/>
               <w:rPr>
                 <w:b/>
               </w:rPr>
@@ -698,13 +966,10 @@
         </w:tc>
         <w:tc>
           <w:tcPr>
-            <w:cnfStyle w:val="000001000000"/>
+            <w:cnfStyle w:val="000001000000" w:firstRow="0" w:lastRow="0" w:firstColumn="0" w:lastColumn="0" w:oddVBand="0" w:evenVBand="1" w:oddHBand="0" w:evenHBand="0" w:firstRowFirstColumn="0" w:firstRowLastColumn="0" w:lastRowFirstColumn="0" w:lastRowLastColumn="0"/>
             <w:tcW w:w="4813" w:type="dxa"/>
           </w:tcPr>
           <w:p>
-            <w:pPr>
-              <w:spacing w:after="160"/>
-            </w:pPr>
             <w:r>
               <w:t>Primær</w:t>
             </w:r>
@@ -714,13 +979,10 @@
       <w:tr>
         <w:tc>
           <w:tcPr>
-            <w:cnfStyle w:val="000010000000"/>
+            <w:cnfStyle w:val="000010000000" w:firstRow="0" w:lastRow="0" w:firstColumn="0" w:lastColumn="0" w:oddVBand="1" w:evenVBand="0" w:oddHBand="0" w:evenHBand="0" w:firstRowFirstColumn="0" w:firstRowLastColumn="0" w:lastRowFirstColumn="0" w:lastRowLastColumn="0"/>
             <w:tcW w:w="4814" w:type="dxa"/>
           </w:tcPr>
           <w:p>
-            <w:pPr>
-              <w:spacing w:after="160"/>
-            </w:pPr>
             <w:r>
               <w:rPr>
                 <w:b/>
@@ -737,23 +999,21 @@
         </w:tc>
         <w:tc>
           <w:tcPr>
-            <w:cnfStyle w:val="000001000000"/>
+            <w:cnfStyle w:val="000001000000" w:firstRow="0" w:lastRow="0" w:firstColumn="0" w:lastColumn="0" w:oddVBand="0" w:evenVBand="1" w:oddHBand="0" w:evenHBand="0" w:firstRowFirstColumn="0" w:firstRowLastColumn="0" w:lastRowFirstColumn="0" w:lastRowLastColumn="0"/>
             <w:tcW w:w="4813" w:type="dxa"/>
           </w:tcPr>
           <w:p>
-            <w:pPr>
-              <w:spacing w:after="160"/>
-            </w:pPr>
-            <w:r>
-              <w:t xml:space="preserve">Bruger er den primære bruger af systemet. Bruger interagere med systemet vha. af en enhed der har applikationen installeret. Interaktionen initialisere </w:t>
-            </w:r>
-            <w:proofErr w:type="spellStart"/>
-            <w:r>
-              <w:t>Use</w:t>
-            </w:r>
-            <w:proofErr w:type="spellEnd"/>
-            <w:r>
-              <w:t xml:space="preserve"> Case 1 til 7.</w:t>
+            <w:r>
+              <w:t>Bruger er den primære bruger af systemet. Bruger interagere</w:t>
+            </w:r>
+            <w:r>
+              <w:t>r</w:t>
+            </w:r>
+            <w:r>
+              <w:t xml:space="preserve"> med systemet </w:t>
+            </w:r>
+            <w:r>
+              <w:t xml:space="preserve">gennem en brugergrænseflade. </w:t>
             </w:r>
           </w:p>
         </w:tc>
@@ -763,14 +1023,12 @@
     <w:p>
       <w:pPr>
         <w:pStyle w:val="Overskrift3"/>
-        <w:numPr>
-          <w:ilvl w:val="2"/>
-          <w:numId w:val="1"/>
-        </w:numPr>
-        <w:spacing w:line="240" w:lineRule="auto"/>
-      </w:pPr>
-      <w:r>
-        <w:t>Ekstern Database</w:t>
+      </w:pPr>
+      <w:r>
+        <w:t>Ekstern</w:t>
+      </w:r>
+      <w:r>
+        <w:t xml:space="preserve"> Database</w:t>
       </w:r>
     </w:p>
     <w:tbl>
@@ -785,7 +1043,7 @@
           <w:insideV w:val="single" w:sz="4" w:space="0" w:color="auto"/>
         </w:tblBorders>
         <w:tblLayout w:type="fixed"/>
-        <w:tblLook w:val="0000"/>
+        <w:tblLook w:val="0000" w:firstRow="0" w:lastRow="0" w:firstColumn="0" w:lastColumn="0" w:noHBand="0" w:noVBand="0"/>
       </w:tblPr>
       <w:tblGrid>
         <w:gridCol w:w="4814"/>
@@ -799,6 +1057,7 @@
           </w:tcPr>
           <w:p>
             <w:pPr>
+              <w:spacing w:after="0"/>
               <w:rPr>
                 <w:b/>
               </w:rPr>
@@ -824,6 +1083,7 @@
           </w:tcPr>
           <w:p>
             <w:pPr>
+              <w:spacing w:after="0"/>
               <w:rPr>
                 <w:b/>
               </w:rPr>
@@ -842,6 +1102,7 @@
           </w:tcPr>
           <w:p>
             <w:pPr>
+              <w:spacing w:after="0"/>
               <w:rPr>
                 <w:b/>
               </w:rPr>
@@ -860,6 +1121,9 @@
             <w:shd w:val="clear" w:color="auto" w:fill="auto"/>
           </w:tcPr>
           <w:p>
+            <w:pPr>
+              <w:spacing w:after="0"/>
+            </w:pPr>
             <w:r>
               <w:t>Online Database</w:t>
             </w:r>
@@ -874,6 +1138,7 @@
           </w:tcPr>
           <w:p>
             <w:pPr>
+              <w:spacing w:after="0"/>
               <w:rPr>
                 <w:b/>
               </w:rPr>
@@ -892,6 +1157,9 @@
             <w:shd w:val="clear" w:color="auto" w:fill="FFFFFF" w:themeFill="background1"/>
           </w:tcPr>
           <w:p>
+            <w:pPr>
+              <w:spacing w:after="0"/>
+            </w:pPr>
             <w:r>
               <w:t>Sekundær</w:t>
             </w:r>
@@ -906,6 +1174,7 @@
           </w:tcPr>
           <w:p>
             <w:pPr>
+              <w:spacing w:after="0"/>
               <w:rPr>
                 <w:b/>
               </w:rPr>
@@ -924,6 +1193,9 @@
             <w:shd w:val="clear" w:color="auto" w:fill="FFFFFF" w:themeFill="background1"/>
           </w:tcPr>
           <w:p>
+            <w:pPr>
+              <w:spacing w:after="0"/>
+            </w:pPr>
             <w:r>
               <w:t xml:space="preserve">Den Eksterne Database er en database der ligger på en webserver. Den har kun forbindelse til </w:t>
             </w:r>
@@ -931,7 +1203,10 @@
               <w:t xml:space="preserve">det lokale </w:t>
             </w:r>
             <w:r>
-              <w:t xml:space="preserve">system når der synkroniseres (se </w:t>
+              <w:t>system når de</w:t>
+            </w:r>
+            <w:r>
+              <w:t xml:space="preserve">r synkroniseres (se </w:t>
             </w:r>
             <w:proofErr w:type="spellStart"/>
             <w:r>
@@ -939,7 +1214,24 @@
             </w:r>
             <w:proofErr w:type="spellEnd"/>
             <w:r>
-              <w:t xml:space="preserve"> Case 7). Databasen får tilføjet, fjernet og redigeret data ved synkroniseringen, </w:t>
+              <w:t xml:space="preserve"> Case 7), og fungerer som direkte database for web-</w:t>
+            </w:r>
+            <w:proofErr w:type="spellStart"/>
+            <w:r>
+              <w:t>app’en</w:t>
+            </w:r>
+            <w:proofErr w:type="spellEnd"/>
+            <w:r>
+              <w:t>.</w:t>
+            </w:r>
+            <w:r>
+              <w:t xml:space="preserve"> Databasen får tilføjet, fjernet og redigeret</w:t>
+            </w:r>
+            <w:r>
+              <w:t xml:space="preserve"> data ved synkronisering</w:t>
+            </w:r>
+            <w:r>
+              <w:t xml:space="preserve">, </w:t>
             </w:r>
             <w:r>
               <w:t xml:space="preserve">eller </w:t>
@@ -951,7 +1243,18 @@
               <w:t>systemets</w:t>
             </w:r>
             <w:r>
-              <w:t xml:space="preserve"> webapplikation.</w:t>
+              <w:t xml:space="preserve"> </w:t>
+            </w:r>
+            <w:r>
+              <w:t xml:space="preserve">web </w:t>
+            </w:r>
+            <w:proofErr w:type="spellStart"/>
+            <w:r>
+              <w:t>app</w:t>
+            </w:r>
+            <w:proofErr w:type="spellEnd"/>
+            <w:r>
+              <w:t>.</w:t>
             </w:r>
           </w:p>
         </w:tc>
@@ -961,10 +1264,6 @@
     <w:p>
       <w:pPr>
         <w:pStyle w:val="Overskrift2"/>
-        <w:numPr>
-          <w:ilvl w:val="1"/>
-          <w:numId w:val="1"/>
-        </w:numPr>
       </w:pPr>
       <w:r>
         <w:t>Termliste</w:t>
@@ -973,10 +1272,6 @@
     <w:p>
       <w:pPr>
         <w:pStyle w:val="Overskrift3"/>
-        <w:numPr>
-          <w:ilvl w:val="2"/>
-          <w:numId w:val="1"/>
-        </w:numPr>
         <w:rPr>
           <w:rFonts w:eastAsia="SimSun"/>
           <w:lang w:eastAsia="ar-SA"/>
@@ -1046,16 +1341,24 @@
         <w:rPr>
           <w:lang w:eastAsia="ar-SA"/>
         </w:rPr>
-        <w:t xml:space="preserve"> den lokale brugergrænseflade samt den lokale database.</w:t>
+        <w:t xml:space="preserve"> den lokale brugergrænseflade</w:t>
+      </w:r>
+      <w:r>
+        <w:rPr>
+          <w:lang w:eastAsia="ar-SA"/>
+        </w:rPr>
+        <w:t>,</w:t>
+      </w:r>
+      <w:r>
+        <w:rPr>
+          <w:lang w:eastAsia="ar-SA"/>
+        </w:rPr>
+        <w:t xml:space="preserve"> samt den lokale database.</w:t>
       </w:r>
     </w:p>
     <w:p>
       <w:pPr>
         <w:pStyle w:val="Overskrift3"/>
-        <w:numPr>
-          <w:ilvl w:val="2"/>
-          <w:numId w:val="1"/>
-        </w:numPr>
         <w:rPr>
           <w:rFonts w:eastAsia="SimSun"/>
           <w:lang w:eastAsia="ar-SA"/>
@@ -1130,20 +1433,12 @@
     <w:p>
       <w:pPr>
         <w:pStyle w:val="Overskrift3"/>
-        <w:numPr>
-          <w:ilvl w:val="2"/>
-          <w:numId w:val="1"/>
-        </w:numPr>
         <w:rPr>
           <w:rFonts w:eastAsia="SimSun"/>
           <w:lang w:eastAsia="ar-SA"/>
         </w:rPr>
       </w:pPr>
       <w:r>
-        <w:rPr>
-          <w:rFonts w:eastAsia="SimSun"/>
-          <w:lang w:eastAsia="ar-SA"/>
-        </w:rPr>
         <w:t>Kernefunktionalitet</w:t>
       </w:r>
     </w:p>
@@ -1208,22 +1503,28 @@
           <w:lang w:eastAsia="ar-SA"/>
         </w:rPr>
       </w:pPr>
+      <w:r>
+        <w:rPr>
+          <w:lang w:eastAsia="ar-SA"/>
+        </w:rPr>
+        <w:br w:type="page"/>
+      </w:r>
     </w:p>
     <w:p>
       <w:pPr>
         <w:pStyle w:val="Overskrift2"/>
-        <w:numPr>
-          <w:ilvl w:val="1"/>
-          <w:numId w:val="2"/>
-        </w:numPr>
       </w:pPr>
       <w:proofErr w:type="spellStart"/>
       <w:r>
+        <w:lastRenderedPageBreak/>
         <w:t>Use</w:t>
       </w:r>
       <w:proofErr w:type="spellEnd"/>
       <w:r>
-        <w:t xml:space="preserve"> cases</w:t>
+        <w:t xml:space="preserve"> </w:t>
+      </w:r>
+      <w:r>
+        <w:t>cases</w:t>
       </w:r>
     </w:p>
     <w:p>
@@ -1266,13 +1567,18 @@
     <w:p>
       <w:pPr>
         <w:pStyle w:val="Overskrift3"/>
-        <w:numPr>
-          <w:ilvl w:val="2"/>
-          <w:numId w:val="2"/>
-        </w:numPr>
-      </w:pPr>
-      <w:r>
-        <w:t>Opstart af applikation</w:t>
+      </w:pPr>
+      <w:r>
+        <w:t xml:space="preserve">UC1: </w:t>
+      </w:r>
+      <w:r>
+        <w:t xml:space="preserve">Opstart </w:t>
+      </w:r>
+      <w:r>
+        <w:t>af</w:t>
+      </w:r>
+      <w:r>
+        <w:t xml:space="preserve"> applikation</w:t>
       </w:r>
     </w:p>
     <w:p>
@@ -1281,23 +1587,17 @@
         <w:ind w:left="0"/>
       </w:pPr>
       <w:r>
-        <w:t xml:space="preserve">Når Bruger tænder applikationen, startes programmet på enheden, og </w:t>
-      </w:r>
-      <w:proofErr w:type="spellStart"/>
-      <w:r>
-        <w:t>GUI-programmet</w:t>
-      </w:r>
-      <w:proofErr w:type="spellEnd"/>
-      <w:r>
-        <w:t xml:space="preserve"> starter i hovedmenuen. Programmets lokale database synkroniseres med den eksterne database, og indlæser alle gemte data.</w:t>
+        <w:t>Når Bruger tænder applikationen, startes programmet på enheden, og GUI-programmet starter i hovedmenuen. Programmets lokale database synkroniseres med den eksterne databas</w:t>
+      </w:r>
+      <w:r>
+        <w:t>e, og indlæser alle gemte data.</w:t>
       </w:r>
     </w:p>
-    <w:p/>
     <w:tbl>
       <w:tblPr>
         <w:tblStyle w:val="Tabel-Gitter"/>
         <w:tblW w:w="0" w:type="auto"/>
-        <w:tblLook w:val="04A0"/>
+        <w:tblLook w:val="04A0" w:firstRow="1" w:lastRow="0" w:firstColumn="1" w:lastColumn="0" w:noHBand="0" w:noVBand="1"/>
       </w:tblPr>
       <w:tblGrid>
         <w:gridCol w:w="3356"/>
@@ -1327,7 +1627,6 @@
                 <w:b/>
                 <w:sz w:val="22"/>
               </w:rPr>
-              <w:lastRenderedPageBreak/>
               <w:t>Use</w:t>
             </w:r>
             <w:proofErr w:type="spellEnd"/>
@@ -1349,15 +1648,25 @@
             <w:pPr>
               <w:rPr>
                 <w:rFonts w:asciiTheme="minorHAnsi" w:hAnsiTheme="minorHAnsi"/>
-                <w:sz w:val="22"/>
-              </w:rPr>
-            </w:pPr>
-            <w:r>
-              <w:rPr>
-                <w:rFonts w:asciiTheme="minorHAnsi" w:hAnsiTheme="minorHAnsi"/>
-                <w:sz w:val="22"/>
-              </w:rPr>
-              <w:t>1- Opstart af Applikation</w:t>
+                <w:b/>
+                <w:sz w:val="22"/>
+              </w:rPr>
+            </w:pPr>
+            <w:r>
+              <w:rPr>
+                <w:rFonts w:asciiTheme="minorHAnsi" w:hAnsiTheme="minorHAnsi"/>
+                <w:b/>
+                <w:sz w:val="22"/>
+              </w:rPr>
+              <w:t>1 -</w:t>
+            </w:r>
+            <w:r>
+              <w:rPr>
+                <w:rFonts w:asciiTheme="minorHAnsi" w:hAnsiTheme="minorHAnsi"/>
+                <w:b/>
+                <w:sz w:val="22"/>
+              </w:rPr>
+              <w:t xml:space="preserve"> Opstart af Applikation</w:t>
             </w:r>
           </w:p>
         </w:tc>
@@ -1405,7 +1714,14 @@
                 <w:rFonts w:asciiTheme="minorHAnsi" w:hAnsiTheme="minorHAnsi"/>
                 <w:sz w:val="22"/>
               </w:rPr>
-              <w:t>Starte applikationen.</w:t>
+              <w:t>At s</w:t>
+            </w:r>
+            <w:r>
+              <w:rPr>
+                <w:rFonts w:asciiTheme="minorHAnsi" w:hAnsiTheme="minorHAnsi"/>
+                <w:sz w:val="22"/>
+              </w:rPr>
+              <w:t>tarte applikationen.</w:t>
             </w:r>
           </w:p>
         </w:tc>
@@ -2036,13 +2352,15 @@
     <w:p>
       <w:pPr>
         <w:pStyle w:val="Overskrift3"/>
-        <w:numPr>
-          <w:ilvl w:val="2"/>
-          <w:numId w:val="2"/>
-        </w:numPr>
-      </w:pPr>
-      <w:r>
-        <w:t>Afslutning af applikation</w:t>
+      </w:pPr>
+      <w:r>
+        <w:t xml:space="preserve">UC2: </w:t>
+      </w:r>
+      <w:r>
+        <w:t>Afslutning</w:t>
+      </w:r>
+      <w:r>
+        <w:t xml:space="preserve"> af applikation</w:t>
       </w:r>
     </w:p>
     <w:p>
@@ -2058,7 +2376,7 @@
       <w:tblPr>
         <w:tblStyle w:val="Tabel-Gitter"/>
         <w:tblW w:w="0" w:type="auto"/>
-        <w:tblLook w:val="04A0"/>
+        <w:tblLook w:val="04A0" w:firstRow="1" w:lastRow="0" w:firstColumn="1" w:lastColumn="0" w:noHBand="0" w:noVBand="1"/>
       </w:tblPr>
       <w:tblGrid>
         <w:gridCol w:w="3356"/>
@@ -2109,15 +2427,25 @@
             <w:pPr>
               <w:rPr>
                 <w:rFonts w:asciiTheme="minorHAnsi" w:hAnsiTheme="minorHAnsi"/>
-                <w:sz w:val="22"/>
-              </w:rPr>
-            </w:pPr>
-            <w:r>
-              <w:rPr>
-                <w:rFonts w:asciiTheme="minorHAnsi" w:hAnsiTheme="minorHAnsi"/>
-                <w:sz w:val="22"/>
-              </w:rPr>
-              <w:t>2 - Afslutning af Applikation</w:t>
+                <w:b/>
+                <w:sz w:val="22"/>
+              </w:rPr>
+            </w:pPr>
+            <w:r>
+              <w:rPr>
+                <w:rFonts w:asciiTheme="minorHAnsi" w:hAnsiTheme="minorHAnsi"/>
+                <w:b/>
+                <w:sz w:val="22"/>
+              </w:rPr>
+              <w:t>2 - Afslutning af a</w:t>
+            </w:r>
+            <w:r>
+              <w:rPr>
+                <w:rFonts w:asciiTheme="minorHAnsi" w:hAnsiTheme="minorHAnsi"/>
+                <w:b/>
+                <w:sz w:val="22"/>
+              </w:rPr>
+              <w:t>pplikation</w:t>
             </w:r>
           </w:p>
         </w:tc>
@@ -2165,7 +2493,14 @@
                 <w:rFonts w:asciiTheme="minorHAnsi" w:hAnsiTheme="minorHAnsi"/>
                 <w:sz w:val="22"/>
               </w:rPr>
-              <w:t>Lukke ned for applikationen.</w:t>
+              <w:t>At l</w:t>
+            </w:r>
+            <w:r>
+              <w:rPr>
+                <w:rFonts w:asciiTheme="minorHAnsi" w:hAnsiTheme="minorHAnsi"/>
+                <w:sz w:val="22"/>
+              </w:rPr>
+              <w:t>ukke ned for applikationen.</w:t>
             </w:r>
           </w:p>
         </w:tc>
@@ -2386,13 +2721,6 @@
               </w:rPr>
               <w:t>UC1: Opstart af applikation</w:t>
             </w:r>
-            <w:r>
-              <w:rPr>
-                <w:rFonts w:asciiTheme="minorHAnsi" w:hAnsiTheme="minorHAnsi"/>
-                <w:sz w:val="22"/>
-              </w:rPr>
-              <w:t>.</w:t>
-            </w:r>
           </w:p>
         </w:tc>
       </w:tr>
@@ -2439,7 +2767,7 @@
                 <w:rFonts w:asciiTheme="minorHAnsi" w:hAnsiTheme="minorHAnsi"/>
                 <w:sz w:val="22"/>
               </w:rPr>
-              <w:t>Applikationen er lukket ned.</w:t>
+              <w:t>Applikationen er lukket ned, og alle lokale ændringer er synkroniseret med den eksterne database.</w:t>
             </w:r>
           </w:p>
         </w:tc>
@@ -2750,11 +3078,11 @@
     <w:p>
       <w:pPr>
         <w:pStyle w:val="Overskrift3"/>
-        <w:numPr>
-          <w:ilvl w:val="2"/>
-          <w:numId w:val="2"/>
-        </w:numPr>
-      </w:pPr>
+      </w:pPr>
+      <w:r>
+        <w:lastRenderedPageBreak/>
+        <w:t xml:space="preserve">UC3: </w:t>
+      </w:r>
       <w:r>
         <w:t>Se varer</w:t>
       </w:r>
@@ -2771,18 +3099,14 @@
     </w:p>
     <w:p>
       <w:r>
-        <w:t xml:space="preserve">Hvis Bruger, i stedet for ”I køleskab”, vælger en af de andre muligheder, vil samme type liste fremkomme, med de samme muligheder. På indkøbslisten vil de standard-varer, som ikke er i køleskabet i tilstrækkelig </w:t>
-      </w:r>
-      <w:r>
-        <w:lastRenderedPageBreak/>
-        <w:t>mængde, fremgå automatisk, og vil ikke kunne fjernes, men mængden kan øges. Desuden vil der være en knap, hvor det er muligt at nulstille listen, således at kun varer, som mangler i standardbeholdningen, vil restere.</w:t>
+        <w:t>Hvis Bruger, i stedet for ”I køleskab”, vælger en af de andre muligheder, vil samme type liste fremkomme, med de samme muligheder. På indkøbslisten vil de standard-varer, som ikke er i køleskabet i tilstrækkelig mængde, fremgå automatisk, og vil ikke kunne fjernes, men mængden kan øges. Desuden vil der være en knap, hvor det er muligt at nulstille listen, således at kun varer, som mangler i standardbeholdningen, vil restere.</w:t>
       </w:r>
     </w:p>
     <w:tbl>
       <w:tblPr>
         <w:tblStyle w:val="Tabel-Gitter"/>
         <w:tblW w:w="0" w:type="auto"/>
-        <w:tblLook w:val="04A0"/>
+        <w:tblLook w:val="04A0" w:firstRow="1" w:lastRow="0" w:firstColumn="1" w:lastColumn="0" w:noHBand="0" w:noVBand="1"/>
       </w:tblPr>
       <w:tblGrid>
         <w:gridCol w:w="3356"/>
@@ -2833,12 +3157,14 @@
             <w:pPr>
               <w:rPr>
                 <w:rFonts w:asciiTheme="minorHAnsi" w:hAnsiTheme="minorHAnsi"/>
-                <w:sz w:val="22"/>
-              </w:rPr>
-            </w:pPr>
-            <w:r>
-              <w:rPr>
-                <w:rFonts w:asciiTheme="minorHAnsi" w:hAnsiTheme="minorHAnsi"/>
+                <w:b/>
+                <w:sz w:val="22"/>
+              </w:rPr>
+            </w:pPr>
+            <w:r>
+              <w:rPr>
+                <w:rFonts w:asciiTheme="minorHAnsi" w:hAnsiTheme="minorHAnsi"/>
+                <w:b/>
                 <w:sz w:val="22"/>
               </w:rPr>
               <w:t>3</w:t>
@@ -2846,6 +3172,7 @@
             <w:r>
               <w:rPr>
                 <w:rFonts w:asciiTheme="minorHAnsi" w:hAnsiTheme="minorHAnsi"/>
+                <w:b/>
                 <w:sz w:val="22"/>
               </w:rPr>
               <w:t xml:space="preserve"> – Se varer</w:t>
@@ -3848,19 +4175,34 @@
     <w:p>
       <w:pPr>
         <w:pStyle w:val="Overskrift3"/>
-        <w:numPr>
-          <w:ilvl w:val="2"/>
-          <w:numId w:val="2"/>
-        </w:numPr>
-      </w:pPr>
-      <w:r>
-        <w:t>Tilføj Vare</w:t>
+      </w:pPr>
+      <w:r>
+        <w:lastRenderedPageBreak/>
+        <w:t xml:space="preserve">UC4: </w:t>
+      </w:r>
+      <w:r>
+        <w:t>Tilføj v</w:t>
+      </w:r>
+      <w:r>
+        <w:t>are</w:t>
       </w:r>
     </w:p>
     <w:p>
       <w:bookmarkStart w:id="15" w:name="OLE_LINK13"/>
       <w:r>
-        <w:t>Bruger trykker på knappen ”Tilføj” på GUI. Der åbnes et nyt vindue, hvori der kommer forskellige valgmuligheder, som udgør en vare. Mange af felterne er valgfri.</w:t>
+        <w:t>Bruger trykker på knappen ”Tilføj” på GUI. Der åbnes et nyt vindue, hvori forskellige valgmuligheder</w:t>
+      </w:r>
+      <w:r>
+        <w:t xml:space="preserve"> fremkommer</w:t>
+      </w:r>
+      <w:r>
+        <w:t xml:space="preserve">, som </w:t>
+      </w:r>
+      <w:r>
+        <w:t xml:space="preserve">tilsammen </w:t>
+      </w:r>
+      <w:r>
+        <w:t>udgør en vare. Mange af felterne er valgfri.</w:t>
       </w:r>
     </w:p>
     <w:p>
@@ -3930,8 +4272,13 @@
         <w:spacing w:after="200" w:line="276" w:lineRule="auto"/>
       </w:pPr>
       <w:r>
-        <w:lastRenderedPageBreak/>
-        <w:t>Hvis varen allerede eksisterer i den beholdning lægges antallet blot sammen med det gamle antal.</w:t>
+        <w:t>Hvis varen allerede eksisterer</w:t>
+      </w:r>
+      <w:r>
+        <w:t xml:space="preserve"> på listen, </w:t>
+      </w:r>
+      <w:r>
+        <w:t>lægges antallet blot sammen med det gamle antal.</w:t>
       </w:r>
     </w:p>
     <w:p>
@@ -3998,10 +4345,9 @@
           <w:ilvl w:val="1"/>
           <w:numId w:val="9"/>
         </w:numPr>
-        <w:spacing w:after="200" w:line="276" w:lineRule="auto"/>
-      </w:pPr>
-      <w:r>
-        <w:t xml:space="preserve">Som standard sat til 1. </w:t>
+      </w:pPr>
+      <w:r>
+        <w:t>Som standard sat til 1 af standardenheden for den valgte vare, med mindre andet er angivet for varetypen (f.eks. 500g oksekød).</w:t>
       </w:r>
     </w:p>
     <w:p>
@@ -4029,23 +4375,16 @@
       <w:r>
         <w:t>Hvis der vælges en kendt varetype, vil programmet selv fylde nogle valgfri felter ud, fx Volumen/Vægt.</w:t>
       </w:r>
+      <w:r>
+        <w:t xml:space="preserve"> Disse kan dog ændres.</w:t>
+      </w:r>
+      <w:bookmarkEnd w:id="15"/>
     </w:p>
-    <w:p>
-      <w:pPr>
-        <w:pStyle w:val="Listeafsnit"/>
-        <w:ind w:left="867"/>
-      </w:pPr>
-      <w:r>
-        <w:t>Som standard sat til 1 af standardenheden for den valgte vare, med mindre andet er angivet for varetypen (f.eks. 500g oksekød).</w:t>
-      </w:r>
-    </w:p>
-    <w:bookmarkEnd w:id="15"/>
-    <w:p/>
     <w:tbl>
       <w:tblPr>
         <w:tblStyle w:val="Tabel-Gitter"/>
         <w:tblW w:w="0" w:type="auto"/>
-        <w:tblLook w:val="04A0"/>
+        <w:tblLook w:val="04A0" w:firstRow="1" w:lastRow="0" w:firstColumn="1" w:lastColumn="0" w:noHBand="0" w:noVBand="1"/>
       </w:tblPr>
       <w:tblGrid>
         <w:gridCol w:w="3356"/>
@@ -4096,12 +4435,14 @@
             <w:pPr>
               <w:rPr>
                 <w:rFonts w:asciiTheme="minorHAnsi" w:hAnsiTheme="minorHAnsi"/>
-                <w:sz w:val="22"/>
-              </w:rPr>
-            </w:pPr>
-            <w:r>
-              <w:rPr>
-                <w:rFonts w:asciiTheme="minorHAnsi" w:hAnsiTheme="minorHAnsi"/>
+                <w:b/>
+                <w:sz w:val="22"/>
+              </w:rPr>
+            </w:pPr>
+            <w:r>
+              <w:rPr>
+                <w:rFonts w:asciiTheme="minorHAnsi" w:hAnsiTheme="minorHAnsi"/>
+                <w:b/>
                 <w:sz w:val="22"/>
               </w:rPr>
               <w:t>4</w:t>
@@ -4109,9 +4450,18 @@
             <w:r>
               <w:rPr>
                 <w:rFonts w:asciiTheme="minorHAnsi" w:hAnsiTheme="minorHAnsi"/>
-                <w:sz w:val="22"/>
-              </w:rPr>
-              <w:t xml:space="preserve"> - Tilføj Vare</w:t>
+                <w:b/>
+                <w:sz w:val="22"/>
+              </w:rPr>
+              <w:t xml:space="preserve"> - Tilføj v</w:t>
+            </w:r>
+            <w:r>
+              <w:rPr>
+                <w:rFonts w:asciiTheme="minorHAnsi" w:hAnsiTheme="minorHAnsi"/>
+                <w:b/>
+                <w:sz w:val="22"/>
+              </w:rPr>
+              <w:t>are</w:t>
             </w:r>
           </w:p>
         </w:tc>
@@ -4159,14 +4509,14 @@
                 <w:rFonts w:asciiTheme="minorHAnsi" w:hAnsiTheme="minorHAnsi"/>
                 <w:sz w:val="22"/>
               </w:rPr>
-              <w:t>At tilføje en vare til en beholdning</w:t>
-            </w:r>
-            <w:r>
-              <w:rPr>
-                <w:rFonts w:asciiTheme="minorHAnsi" w:hAnsiTheme="minorHAnsi"/>
-                <w:sz w:val="22"/>
-              </w:rPr>
-              <w:t>.</w:t>
+              <w:t xml:space="preserve">At tilføje en vare til en </w:t>
+            </w:r>
+            <w:r>
+              <w:rPr>
+                <w:rFonts w:asciiTheme="minorHAnsi" w:hAnsiTheme="minorHAnsi"/>
+                <w:sz w:val="22"/>
+              </w:rPr>
+              <w:t>liste.</w:t>
             </w:r>
           </w:p>
         </w:tc>
@@ -4408,13 +4758,6 @@
               </w:rPr>
               <w:t>Se varer</w:t>
             </w:r>
-            <w:r>
-              <w:rPr>
-                <w:rFonts w:asciiTheme="minorHAnsi" w:hAnsiTheme="minorHAnsi"/>
-                <w:sz w:val="22"/>
-              </w:rPr>
-              <w:t>.</w:t>
-            </w:r>
           </w:p>
         </w:tc>
       </w:tr>
@@ -4461,7 +4804,14 @@
                 <w:rFonts w:asciiTheme="minorHAnsi" w:hAnsiTheme="minorHAnsi"/>
                 <w:sz w:val="22"/>
               </w:rPr>
-              <w:t>Varen er tilføjet til en beholdning</w:t>
+              <w:t xml:space="preserve">Varen er tilføjet til en </w:t>
+            </w:r>
+            <w:r>
+              <w:rPr>
+                <w:rFonts w:asciiTheme="minorHAnsi" w:hAnsiTheme="minorHAnsi"/>
+                <w:sz w:val="22"/>
+              </w:rPr>
+              <w:t>liste</w:t>
             </w:r>
             <w:r>
               <w:rPr>
@@ -4655,7 +5005,15 @@
                 <w:rFonts w:asciiTheme="minorHAnsi" w:hAnsiTheme="minorHAnsi"/>
                 <w:sz w:val="22"/>
               </w:rPr>
-              <w:t xml:space="preserve"> og afslut</w:t>
+              <w:t xml:space="preserve"> og </w:t>
+            </w:r>
+            <w:proofErr w:type="gramStart"/>
+            <w:r>
+              <w:rPr>
+                <w:rFonts w:asciiTheme="minorHAnsi" w:hAnsiTheme="minorHAnsi"/>
+                <w:sz w:val="22"/>
+              </w:rPr>
+              <w:t>afslut</w:t>
             </w:r>
             <w:r>
               <w:rPr>
@@ -4669,7 +5027,15 @@
                 <w:rFonts w:asciiTheme="minorHAnsi" w:hAnsiTheme="minorHAnsi"/>
                 <w:sz w:val="22"/>
               </w:rPr>
-              <w:t xml:space="preserve">’ og varen tilføjes til </w:t>
+              <w:t>’</w:t>
+            </w:r>
+            <w:proofErr w:type="gramEnd"/>
+            <w:r>
+              <w:rPr>
+                <w:rFonts w:asciiTheme="minorHAnsi" w:hAnsiTheme="minorHAnsi"/>
+                <w:sz w:val="22"/>
+              </w:rPr>
+              <w:t xml:space="preserve"> og varen tilføjes til </w:t>
             </w:r>
             <w:r>
               <w:rPr>
@@ -5066,426 +5432,517 @@
     </w:p>
     <w:p>
       <w:r>
-        <w:t>Bruger trykker på knappen ”Se varer” på GUI, hvorefter bruger præsenteres for de eksisterende lister; ”I køleskab”, ”Standard-varer” og ”Indkøbsliste”. Bruger vælger den ønskede liste, og listens indhold vises. Bruger trykker på knappen rediger, og præsenteres for en ny menu, hvor der kan vælge mellem at ændre navnet på varen, og enheden som varen vises i (f.eks. kilo, gram, liter). Bruger vælger at ændre navnet, og præsenteres for en tekstboks, hvor det nuværende navn står. Bruger retter navnet og trykker udført, hvorefter vedkommende bringes tilbage til forrige menu. Havde det været enheden, der skulle ændres, havde Bruger valgt enhed, hvorefter Bruger præsenteres for de mulige enheder. Den ønskede enhed vælges, og Bruger trykker udført og bringes derefter tilbage til forrige menu.</w:t>
+        <w:t xml:space="preserve">Bruger trykker på knappen ”Se varer” på GUI, hvorefter bruger præsenteres for de eksisterende lister; ”I køleskab”, ”Standard-varer” og ”Indkøbsliste”. Bruger vælger den ønskede liste, og listens indhold vises. Bruger trykker på knappen rediger, og præsenteres for en ny menu, hvor der kan vælge mellem at ændre navnet på varen, og enheden som varen vises i (f.eks. kilo, gram, liter). Bruger vælger at ændre navnet, og præsenteres for en tekstboks, hvor det nuværende navn står. Bruger retter navnet og trykker </w:t>
+      </w:r>
+      <w:r>
+        <w:t>”U</w:t>
+      </w:r>
+      <w:r>
+        <w:t>dført</w:t>
+      </w:r>
+      <w:r>
+        <w:t>”</w:t>
+      </w:r>
+      <w:r>
+        <w:t xml:space="preserve">, hvorefter </w:t>
+      </w:r>
+      <w:r>
+        <w:t>ændringen gemmes, og forrige menu fremkommer.</w:t>
       </w:r>
     </w:p>
     <w:p>
-      <w:pPr>
-        <w:pStyle w:val="Overskrift4"/>
-      </w:pPr>
-      <w:r>
-        <w:t>Fjern vare</w:t>
+      <w:r>
+        <w:t xml:space="preserve">Havde det været enheden, der skulle ændres, havde Bruger valgt enhed, hvorefter Bruger præsenteres for de mulige enheder. Den ønskede enhed vælges, og Bruger trykker </w:t>
+      </w:r>
+      <w:r>
+        <w:t>”U</w:t>
+      </w:r>
+      <w:r>
+        <w:t>dført</w:t>
+      </w:r>
+      <w:r>
+        <w:t>” og bringes h</w:t>
+      </w:r>
+      <w:r>
+        <w:t>erefter tilbage til forrige menu.</w:t>
       </w:r>
     </w:p>
     <w:p>
-      <w:r>
-        <w:t xml:space="preserve">Bruger trykker på knappen ”Se varer” på GUI, hvorefter bruger præsenteres for de eksisterende lister; ”I køleskab”, ”Standard-varer” og ”Indkøbsliste”. Bruger vælger ”I køleskab”, og præsenteres for en liste over hvilke varer, som i øjeblikket er registeret til at være i køleskabet. </w:t>
-      </w:r>
-      <w:r>
-        <w:t>Ved siden af varen, findes en knap</w:t>
-      </w:r>
-      <w:r>
-        <w:t xml:space="preserve">, som Bruger trykker på, og varen forsvinder fra listen. </w:t>
-      </w:r>
-      <w:r>
-        <w:t>Bruger</w:t>
-      </w:r>
-      <w:r>
-        <w:t xml:space="preserve"> trykker på knappen for alle varer som ønskes fjernet.</w:t>
+      <w:pPr>
+        <w:pStyle w:val="Overskrift4"/>
+      </w:pPr>
+      <w:r>
+        <w:t>Fjern vare</w:t>
       </w:r>
     </w:p>
     <w:p>
       <w:r>
-        <w:t>Hvis Bruger, i stedet for ”I køleskab”, vælger en af de to andre knapper, vil samme type liste fremkomme, med de samme muligheder. Fjernes en vare fra indkøbslisten, som forekommer på standard-listen, vil forskellen mellem standard-listen og varebeholdningen stadig figurere. Ønskes varer fra standard-listen fjernet, fjernes disse fra listen ”Standard-varer”.</w:t>
-      </w:r>
-    </w:p>
-    <w:p/>
-    <w:p>
-      <w:pPr>
-        <w:pStyle w:val="Overskrift3"/>
-      </w:pPr>
-      <w:r>
-        <w:t>Udvidelser</w:t>
+        <w:t xml:space="preserve">Bruger trykker på knappen ”Se varer” på GUI, hvorefter bruger præsenteres for de eksisterende lister; ”I køleskab”, ”Standard-varer” og ”Indkøbsliste”. Bruger vælger ”I køleskab”, og præsenteres for en liste over hvilke varer, </w:t>
+      </w:r>
+      <w:r>
+        <w:t>der</w:t>
+      </w:r>
+      <w:r>
+        <w:t xml:space="preserve"> i øjeblikket er registeret til at være i køleskabet. </w:t>
+      </w:r>
+      <w:r>
+        <w:t>Ved siden af varen, findes en knap</w:t>
+      </w:r>
+      <w:r>
+        <w:t xml:space="preserve">, som Bruger trykker på, og varen forsvinder fra listen. </w:t>
+      </w:r>
+      <w:r>
+        <w:t>Bruger</w:t>
+      </w:r>
+      <w:r>
+        <w:t xml:space="preserve"> trykker på knappen for alle varer som ønskes fjernet.</w:t>
       </w:r>
     </w:p>
     <w:p>
-      <w:pPr>
-        <w:pStyle w:val="Overskrift4"/>
-      </w:pPr>
-      <w:r>
-        <w:t>Sidste type vare fjernes</w:t>
+      <w:r>
+        <w:t>Hvis Bruger, i stedet for ”I køleskab”, vælger en af de to andre knapper, vil samme type liste fremkomme, med de samme muligheder. Fjernes en vare</w:t>
+      </w:r>
+      <w:r>
+        <w:t xml:space="preserve">, som forekommer på standard-listen, </w:t>
+      </w:r>
+      <w:r>
+        <w:t>fra indkøbslisten</w:t>
+      </w:r>
+      <w:r>
+        <w:t xml:space="preserve">, </w:t>
+      </w:r>
+      <w:r>
+        <w:t>vil forskellen mellem standard-listen og varebeholdningen stadig figurere. Ønskes varer fra standard-listen fjernet, fjernes disse fra listen ”Standard-varer”.</w:t>
+      </w:r>
+      <w:r>
+        <w:t xml:space="preserve"> </w:t>
       </w:r>
     </w:p>
     <w:p>
-      <w:r>
-        <w:t>Når B</w:t>
-      </w:r>
-      <w:r>
-        <w:t>ruger fjerner den sidste type af en vare, kommer applikationen med en notifikation, for at gøre opmærksom på dette.</w:t>
+      <w:pPr>
+        <w:pStyle w:val="Overskrift3"/>
+      </w:pPr>
+      <w:r>
+        <w:t>Udvidelser</w:t>
       </w:r>
     </w:p>
     <w:p>
-      <w:pPr>
-        <w:pStyle w:val="Overskrift4"/>
-      </w:pPr>
-      <w:r>
-        <w:t>Gammel vare fjernes</w:t>
-      </w:r>
-    </w:p>
-    <w:p>
-      <w:pPr>
-        <w:rPr>
-          <w:b/>
-        </w:rPr>
-      </w:pPr>
-      <w:r>
-        <w:t>Datoen er overskred</w:t>
-      </w:r>
-      <w:r>
-        <w:t>et</w:t>
-      </w:r>
-      <w:r>
-        <w:t xml:space="preserve"> ift.</w:t>
-      </w:r>
-      <w:r>
-        <w:t xml:space="preserve"> den da</w:t>
-      </w:r>
-      <w:r>
-        <w:t>to som B</w:t>
-      </w:r>
-      <w:r>
-        <w:t>ruger har skrevet ind som holdbarhedsdato</w:t>
-      </w:r>
-      <w:r>
-        <w:t>en</w:t>
-      </w:r>
-      <w:r>
-        <w:t xml:space="preserve"> for en vare.  Applikationen kommer med en notifikation til </w:t>
-      </w:r>
-      <w:r>
-        <w:t>Bruger</w:t>
-      </w:r>
-      <w:r>
-        <w:t xml:space="preserve">. Notifikationen fjernes når </w:t>
-      </w:r>
-      <w:r>
-        <w:t>Bruger</w:t>
-      </w:r>
-      <w:r>
-        <w:t xml:space="preserve"> indikerer til systemet at varen er fjernet.</w:t>
-      </w:r>
-    </w:p>
-    <w:p>
-      <w:pPr>
-        <w:pStyle w:val="Overskrift4"/>
-      </w:pPr>
-      <w:r>
-        <w:t>Tilføj opbevaringssted</w:t>
-      </w:r>
-    </w:p>
-    <w:p>
-      <w:pPr>
-        <w:tabs>
-          <w:tab w:val="left" w:pos="3135"/>
-        </w:tabs>
-      </w:pPr>
-      <w:r>
-        <w:t>Bruger</w:t>
-      </w:r>
-      <w:r>
-        <w:t xml:space="preserve"> vælger tilføj opbevaringssted, og giver denne et navn. </w:t>
-      </w:r>
-      <w:r>
-        <w:t>Bruger</w:t>
-      </w:r>
-      <w:r>
-        <w:t xml:space="preserve"> kan nu vælge dette sted som opbevaringsplads</w:t>
-      </w:r>
-      <w:r>
-        <w:t>,</w:t>
-      </w:r>
-      <w:r>
-        <w:t xml:space="preserve"> når en ny vare tilføjes eller redigeres.</w:t>
-      </w:r>
-    </w:p>
-    <w:p>
-      <w:pPr>
-        <w:pStyle w:val="Overskrift4"/>
-      </w:pPr>
-      <w:r>
-        <w:lastRenderedPageBreak/>
-        <w:t>Log in</w:t>
-      </w:r>
-    </w:p>
-    <w:p>
-      <w:pPr>
-        <w:rPr>
-          <w:b/>
-        </w:rPr>
-      </w:pPr>
-      <w:r>
-        <w:t>Når B</w:t>
-      </w:r>
-      <w:r>
-        <w:t xml:space="preserve">ruger vil tilgå </w:t>
-      </w:r>
-      <w:r>
-        <w:t xml:space="preserve">Web </w:t>
+      <w:r>
+        <w:t xml:space="preserve">Følgende udvidelser vil senere blive opdelt efter </w:t>
       </w:r>
       <w:proofErr w:type="spellStart"/>
       <w:r>
-        <w:t>app'en</w:t>
+        <w:t>MoSCoW</w:t>
       </w:r>
       <w:proofErr w:type="spellEnd"/>
-      <w:r>
-        <w:t>,</w:t>
-      </w:r>
-      <w:r>
-        <w:t xml:space="preserve"> skal der først logges ind. Når bruger er logget ind kan han tilgå sin egen database, og se hvad han har i sit eget køleskab.</w:t>
-      </w:r>
-    </w:p>
-    <w:p>
-      <w:pPr>
-        <w:pStyle w:val="Overskrift4"/>
-      </w:pPr>
-      <w:r>
-        <w:t>Scan vare</w:t>
-      </w:r>
-    </w:p>
-    <w:p>
-      <w:r>
-        <w:t xml:space="preserve">Bruger tager applikationens integrerede stregkodescanner og scanner sin vare. Denne er nu tilføjet til den </w:t>
-      </w:r>
-      <w:proofErr w:type="spellStart"/>
-      <w:r>
-        <w:t>lokation</w:t>
-      </w:r>
-      <w:proofErr w:type="spellEnd"/>
-      <w:r>
-        <w:t>, B</w:t>
-      </w:r>
-      <w:r>
-        <w:t>ruger har valgt</w:t>
-      </w:r>
-      <w:r>
-        <w:t>.</w:t>
-      </w:r>
-    </w:p>
-    <w:p>
-      <w:pPr>
-        <w:pStyle w:val="Overskrift4"/>
-      </w:pPr>
-      <w:r>
-        <w:t>Vis ernæringsværdier</w:t>
-      </w:r>
-    </w:p>
-    <w:p>
-      <w:pPr>
-        <w:rPr>
-          <w:b/>
-        </w:rPr>
-      </w:pPr>
-      <w:r>
-        <w:t>Bruger</w:t>
-      </w:r>
-      <w:r>
-        <w:t xml:space="preserve"> kan for hver vare også se hvilken ernæring der er i de enkelte vare</w:t>
-      </w:r>
-      <w:r>
-        <w:t>r</w:t>
-      </w:r>
-      <w:r>
-        <w:t>. Eks.: Protein, fedt og kulhydrater, samt mængden af kalorier.</w:t>
-      </w:r>
-    </w:p>
-    <w:p>
-      <w:pPr>
-        <w:pStyle w:val="Overskrift4"/>
-      </w:pPr>
-      <w:r>
-        <w:t>Find opskrift</w:t>
-      </w:r>
-    </w:p>
-    <w:p>
-      <w:pPr>
-        <w:rPr>
-          <w:b/>
-        </w:rPr>
-      </w:pPr>
-      <w:r>
-        <w:t xml:space="preserve">Bruger kan finde opskrifter baseret på de </w:t>
-      </w:r>
-      <w:r>
-        <w:t>tilgængelige varer</w:t>
-      </w:r>
-      <w:r>
-        <w:t>.  Applikationen kan ud fra den valgte opskrift danne en indkøbsliste, hvor der ses bort fra de varer</w:t>
-      </w:r>
-      <w:r>
-        <w:t>, B</w:t>
-      </w:r>
-      <w:r>
-        <w:t>ruger allerede har.</w:t>
-      </w:r>
-    </w:p>
-    <w:p>
-      <w:pPr>
-        <w:pStyle w:val="Overskrift4"/>
-      </w:pPr>
-      <w:r>
-        <w:t>Valg af tema</w:t>
-      </w:r>
-    </w:p>
-    <w:p>
-      <w:r>
-        <w:t>Bruger får mulighed</w:t>
-      </w:r>
-      <w:r>
-        <w:t xml:space="preserve"> for</w:t>
-      </w:r>
-      <w:r>
-        <w:t xml:space="preserve"> at skifte grafisk tema på applikation</w:t>
-      </w:r>
-      <w:r>
-        <w:t>en</w:t>
-      </w:r>
-      <w:r>
-        <w:t>.</w:t>
-      </w:r>
-    </w:p>
-    <w:p>
-      <w:pPr>
-        <w:pStyle w:val="Overskrift4"/>
-      </w:pPr>
-      <w:r>
-        <w:t>Justér temperatur alarm</w:t>
-      </w:r>
-    </w:p>
-    <w:p>
-      <w:pPr>
-        <w:rPr>
-          <w:b/>
-        </w:rPr>
-      </w:pPr>
-      <w:r>
-        <w:t xml:space="preserve">Bruger får koblet et </w:t>
-      </w:r>
-      <w:proofErr w:type="spellStart"/>
-      <w:r>
-        <w:t>B</w:t>
-      </w:r>
-      <w:r>
-        <w:t>l</w:t>
-      </w:r>
-      <w:r>
-        <w:t>uet</w:t>
-      </w:r>
-      <w:r>
-        <w:t>ooth-</w:t>
-      </w:r>
-      <w:r>
-        <w:t>termometer</w:t>
-      </w:r>
-      <w:proofErr w:type="spellEnd"/>
-      <w:r>
-        <w:t xml:space="preserve"> til sin applikation, og sætter en max</w:t>
-      </w:r>
-      <w:r>
-        <w:t>.</w:t>
-      </w:r>
-      <w:r>
-        <w:t xml:space="preserve"> og </w:t>
-      </w:r>
-      <w:proofErr w:type="spellStart"/>
-      <w:r>
-        <w:t>min</w:t>
-      </w:r>
-      <w:r>
-        <w:t>.-</w:t>
-      </w:r>
-      <w:r>
-        <w:t>temperatur</w:t>
-      </w:r>
-      <w:proofErr w:type="spellEnd"/>
-      <w:r>
-        <w:t>. Kommer temperaturen over max</w:t>
-      </w:r>
-      <w:r>
-        <w:t>.</w:t>
-      </w:r>
-      <w:r>
-        <w:t xml:space="preserve"> eller under min.</w:t>
-      </w:r>
-      <w:r>
-        <w:t>, k</w:t>
-      </w:r>
-      <w:r>
-        <w:t xml:space="preserve">ommer applikationen med en </w:t>
-      </w:r>
-      <w:r>
-        <w:t>advarsel</w:t>
-      </w:r>
-      <w:r>
-        <w:t>.</w:t>
-      </w:r>
-    </w:p>
-    <w:p>
-      <w:pPr>
-        <w:pStyle w:val="Overskrift4"/>
-      </w:pPr>
-      <w:r>
-        <w:t>Find tilbud</w:t>
-      </w:r>
-    </w:p>
-    <w:p>
-      <w:r>
-        <w:t>Bruger</w:t>
-      </w:r>
-      <w:r>
-        <w:t xml:space="preserve"> vælger ”find tilbud” på den færdige indkøbsliste. Applikationen finder nu selv de supermarkeder hvor der er tilbud på de varer </w:t>
-      </w:r>
-      <w:r>
-        <w:t>,</w:t>
-      </w:r>
-      <w:r>
-        <w:t>der er på indkøbslisten. De butikker hvor der sammenlagt kan købes billigst kommer først.</w:t>
-      </w:r>
-    </w:p>
-    <w:p>
-      <w:pPr>
-        <w:pStyle w:val="Listeafsnit"/>
-        <w:ind w:left="867"/>
-      </w:pPr>
-    </w:p>
-    <w:p>
-      <w:pPr>
-        <w:pStyle w:val="Overskrift2"/>
-        <w:numPr>
-          <w:ilvl w:val="1"/>
-          <w:numId w:val="2"/>
-        </w:numPr>
-      </w:pPr>
-      <w:r>
-        <w:t>Ikke funktionelle krav</w:t>
-      </w:r>
-    </w:p>
-    <w:p>
-      <w:r>
-        <w:t xml:space="preserve">Alle krav er specificeret ud fra </w:t>
-      </w:r>
-      <w:proofErr w:type="spellStart"/>
-      <w:r>
-        <w:t>Lenovo</w:t>
-      </w:r>
-      <w:proofErr w:type="spellEnd"/>
-      <w:r>
-        <w:t xml:space="preserve"> Yoga 2 Pro</w:t>
-      </w:r>
       <w:r>
         <w:rPr>
           <w:rStyle w:val="Fodnotehenvisning"/>
         </w:rPr>
         <w:footnoteReference w:id="1"/>
+      </w:r>
+      <w:r>
+        <w:t xml:space="preserve">-metoden. De vil blive implementeret efter prioritet, efter systemets </w:t>
+      </w:r>
+      <w:proofErr w:type="spellStart"/>
+      <w:r>
+        <w:t>kernefunktionaliteter</w:t>
+      </w:r>
+      <w:proofErr w:type="spellEnd"/>
+      <w:r>
+        <w:t xml:space="preserve"> er implementeret.</w:t>
+      </w:r>
+    </w:p>
+    <w:p>
+      <w:pPr>
+        <w:pStyle w:val="Overskrift4"/>
+      </w:pPr>
+      <w:r>
+        <w:t>Sidste type vare fjernes</w:t>
+      </w:r>
+    </w:p>
+    <w:p>
+      <w:r>
+        <w:t>Når B</w:t>
+      </w:r>
+      <w:r>
+        <w:t>ruger fjerner den sidste type af en vare, kommer applikationen med en notifikation, for at gøre opmærksom på dette.</w:t>
+      </w:r>
+    </w:p>
+    <w:p>
+      <w:pPr>
+        <w:pStyle w:val="Overskrift4"/>
+      </w:pPr>
+      <w:r>
+        <w:t>Gammel vare fjernes</w:t>
+      </w:r>
+    </w:p>
+    <w:p>
+      <w:pPr>
+        <w:rPr>
+          <w:b/>
+        </w:rPr>
+      </w:pPr>
+      <w:r>
+        <w:t>Hvis holdbarhedsd</w:t>
+      </w:r>
+      <w:r>
+        <w:t>atoen er overskred</w:t>
+      </w:r>
+      <w:r>
+        <w:t>et</w:t>
+      </w:r>
+      <w:r>
+        <w:t xml:space="preserve"> ift.</w:t>
+      </w:r>
+      <w:r>
+        <w:t xml:space="preserve"> den da</w:t>
+      </w:r>
+      <w:r>
+        <w:t>to som B</w:t>
+      </w:r>
+      <w:r>
+        <w:t>ruger har angivet for en vare, kommer notificeres Bruger</w:t>
+      </w:r>
+      <w:r>
+        <w:t xml:space="preserve">. Notifikationen fjernes når </w:t>
+      </w:r>
+      <w:r>
+        <w:t>Bruger</w:t>
+      </w:r>
+      <w:r>
+        <w:t xml:space="preserve"> indikerer t</w:t>
+      </w:r>
+      <w:r>
+        <w:t>il systemet at varen er fjernet, eller holdbarhedsdatoen på varen er ændret til en fremtidig dato.</w:t>
+      </w:r>
+    </w:p>
+    <w:p>
+      <w:pPr>
+        <w:pStyle w:val="Overskrift4"/>
+      </w:pPr>
+      <w:r>
+        <w:lastRenderedPageBreak/>
+        <w:t>Tilføj opbevaringssted</w:t>
+      </w:r>
+    </w:p>
+    <w:p>
+      <w:pPr>
+        <w:tabs>
+          <w:tab w:val="left" w:pos="3135"/>
+        </w:tabs>
+      </w:pPr>
+      <w:r>
+        <w:t>Bruger</w:t>
+      </w:r>
+      <w:r>
+        <w:t xml:space="preserve"> vælger tilføj opbevaringssted, og giver denne et navn. </w:t>
+      </w:r>
+      <w:r>
+        <w:t>Bruger</w:t>
+      </w:r>
+      <w:r>
+        <w:t xml:space="preserve"> kan nu vælge dette sted som opbevaringsplads</w:t>
+      </w:r>
+      <w:r>
+        <w:t>,</w:t>
+      </w:r>
+      <w:r>
+        <w:t xml:space="preserve"> når en ny vare tilføjes eller redigeres.</w:t>
+      </w:r>
+    </w:p>
+    <w:p>
+      <w:pPr>
+        <w:pStyle w:val="Overskrift4"/>
+      </w:pPr>
+      <w:r>
+        <w:t>Log in</w:t>
+      </w:r>
+    </w:p>
+    <w:p>
+      <w:pPr>
+        <w:rPr>
+          <w:b/>
+        </w:rPr>
+      </w:pPr>
+      <w:r>
+        <w:t>Når B</w:t>
+      </w:r>
+      <w:r>
+        <w:t xml:space="preserve">ruger vil tilgå </w:t>
+      </w:r>
+      <w:r>
+        <w:t>web-</w:t>
+      </w:r>
+      <w:proofErr w:type="spellStart"/>
+      <w:r>
+        <w:t>app'en</w:t>
+      </w:r>
+      <w:proofErr w:type="spellEnd"/>
+      <w:r>
+        <w:t>,</w:t>
+      </w:r>
+      <w:r>
+        <w:t xml:space="preserve"> skal der først logges ind. Når bruger er logget ind</w:t>
+      </w:r>
+      <w:r>
+        <w:t>,</w:t>
+      </w:r>
+      <w:r>
+        <w:t xml:space="preserve"> kan </w:t>
+      </w:r>
+      <w:r>
+        <w:t>egen del af den eksterne database tilgås</w:t>
+      </w:r>
+      <w:r>
+        <w:t xml:space="preserve">, og </w:t>
+      </w:r>
+      <w:r>
+        <w:t>de sædvanlige funktioner vil være tilgængelige.</w:t>
+      </w:r>
+    </w:p>
+    <w:p>
+      <w:pPr>
+        <w:pStyle w:val="Overskrift4"/>
+      </w:pPr>
+      <w:r>
+        <w:t>Scan vare</w:t>
+      </w:r>
+    </w:p>
+    <w:p>
+      <w:r>
+        <w:t>En stregkodescanner tilsluttes systemet, og varer kan scannes.</w:t>
+      </w:r>
+      <w:r>
+        <w:t xml:space="preserve"> </w:t>
+      </w:r>
+      <w:r>
+        <w:t>Varerne tilføjes til en valgfri varebeholdningsliste.</w:t>
+      </w:r>
+    </w:p>
+    <w:p>
+      <w:pPr>
+        <w:pStyle w:val="Overskrift4"/>
+      </w:pPr>
+      <w:r>
+        <w:t>Vis ernæringsværdier</w:t>
+      </w:r>
+    </w:p>
+    <w:p>
+      <w:pPr>
+        <w:rPr>
+          <w:b/>
+        </w:rPr>
+      </w:pPr>
+      <w:r>
+        <w:t>Bruger</w:t>
+      </w:r>
+      <w:r>
+        <w:t xml:space="preserve"> kan </w:t>
+      </w:r>
+      <w:r>
+        <w:t>få oplyst ernæringsværdier for de enkelte varer.</w:t>
+      </w:r>
+    </w:p>
+    <w:p>
+      <w:pPr>
+        <w:pStyle w:val="Overskrift4"/>
+      </w:pPr>
+      <w:r>
+        <w:t>Find opskrift</w:t>
+      </w:r>
+    </w:p>
+    <w:p>
+      <w:pPr>
+        <w:rPr>
+          <w:b/>
+        </w:rPr>
+      </w:pPr>
+      <w:r>
+        <w:t xml:space="preserve">Bruger kan finde opskrifter baseret på de </w:t>
+      </w:r>
+      <w:r>
+        <w:t>tilgængelige varer</w:t>
+      </w:r>
+      <w:r>
+        <w:t xml:space="preserve">.  Applikationen kan ud fra den valgte opskrift danne en indkøbsliste, </w:t>
+      </w:r>
+      <w:r>
+        <w:t>med evt. manglende varer</w:t>
+      </w:r>
+      <w:r>
+        <w:t>.</w:t>
+      </w:r>
+    </w:p>
+    <w:p>
+      <w:pPr>
+        <w:pStyle w:val="Overskrift4"/>
+      </w:pPr>
+      <w:r>
+        <w:t>Valg af tema</w:t>
+      </w:r>
+    </w:p>
+    <w:p>
+      <w:r>
+        <w:t>Bruger får mulighed</w:t>
+      </w:r>
+      <w:r>
+        <w:t xml:space="preserve"> for</w:t>
+      </w:r>
+      <w:r>
+        <w:t xml:space="preserve"> at skifte grafisk tema på applikation</w:t>
+      </w:r>
+      <w:r>
+        <w:t>en</w:t>
+      </w:r>
+      <w:r>
+        <w:t>.</w:t>
+      </w:r>
+    </w:p>
+    <w:p>
+      <w:pPr>
+        <w:pStyle w:val="Overskrift4"/>
+      </w:pPr>
+      <w:r>
+        <w:t>Juster temperatur</w:t>
+      </w:r>
+      <w:r>
+        <w:t>alarm</w:t>
+      </w:r>
+    </w:p>
+    <w:p>
+      <w:pPr>
+        <w:rPr>
+          <w:b/>
+        </w:rPr>
+      </w:pPr>
+      <w:r>
+        <w:t xml:space="preserve">Et termometer, som kan kommunikere med </w:t>
+      </w:r>
+      <w:proofErr w:type="spellStart"/>
+      <w:r>
+        <w:t>Fridge</w:t>
+      </w:r>
+      <w:proofErr w:type="spellEnd"/>
+      <w:r>
+        <w:t xml:space="preserve"> </w:t>
+      </w:r>
+      <w:proofErr w:type="spellStart"/>
+      <w:r>
+        <w:t>app’en</w:t>
+      </w:r>
+      <w:proofErr w:type="spellEnd"/>
+      <w:r>
+        <w:t xml:space="preserve">, lægges i køleskabet, og Bruger </w:t>
+      </w:r>
+      <w:r>
+        <w:t>sætter en max</w:t>
+      </w:r>
+      <w:r>
+        <w:t>.</w:t>
+      </w:r>
+      <w:r>
+        <w:t xml:space="preserve">- </w:t>
+      </w:r>
+      <w:r>
+        <w:t>og</w:t>
+      </w:r>
+      <w:r>
+        <w:t xml:space="preserve"> en</w:t>
+      </w:r>
+      <w:r>
+        <w:t xml:space="preserve"> min</w:t>
+      </w:r>
+      <w:r>
+        <w:t>.-</w:t>
+      </w:r>
+      <w:r>
+        <w:t xml:space="preserve">temperatur. Kommer temperaturen </w:t>
+      </w:r>
+      <w:r>
+        <w:t>uden for de satte værdier,</w:t>
+      </w:r>
+      <w:r>
+        <w:t xml:space="preserve"> </w:t>
+      </w:r>
+      <w:r>
+        <w:t>advares Bruger.</w:t>
+      </w:r>
+    </w:p>
+    <w:p>
+      <w:pPr>
+        <w:pStyle w:val="Overskrift4"/>
+      </w:pPr>
+      <w:r>
+        <w:t>Find tilbud</w:t>
+      </w:r>
+    </w:p>
+    <w:p>
+      <w:r>
+        <w:t>Bruger</w:t>
+      </w:r>
+      <w:r>
+        <w:t xml:space="preserve"> vælger ”F</w:t>
+      </w:r>
+      <w:r>
+        <w:t>ind tilbud” på den færdige indkøbsliste. Applikationen finder nu selv de supermarkeder hvor der er tilbud på de varer</w:t>
+      </w:r>
+      <w:r>
+        <w:t>,</w:t>
+      </w:r>
+      <w:r>
+        <w:t xml:space="preserve"> </w:t>
+      </w:r>
+      <w:r>
+        <w:t xml:space="preserve">der er på indkøbslisten. De butikker hvor </w:t>
+      </w:r>
+      <w:r>
+        <w:t>alle nødvendige varer</w:t>
+      </w:r>
+      <w:r>
+        <w:t xml:space="preserve"> sammenlagt kan købes billigst</w:t>
+      </w:r>
+      <w:r>
+        <w:t>,</w:t>
+      </w:r>
+      <w:r>
+        <w:t xml:space="preserve"> kommer først.</w:t>
+      </w:r>
+    </w:p>
+    <w:p>
+      <w:r>
+        <w:br w:type="page"/>
+      </w:r>
+    </w:p>
+    <w:p>
+      <w:pPr>
+        <w:pStyle w:val="Overskrift2"/>
+      </w:pPr>
+      <w:r>
+        <w:lastRenderedPageBreak/>
+        <w:t>Ikke-</w:t>
+      </w:r>
+      <w:r>
+        <w:t>funktionelle krav</w:t>
+      </w:r>
+    </w:p>
+    <w:p>
+      <w:r>
+        <w:t xml:space="preserve">Alle krav er specificeret ud fra </w:t>
+      </w:r>
+      <w:proofErr w:type="spellStart"/>
+      <w:r>
+        <w:t>Lenovo</w:t>
+      </w:r>
+      <w:proofErr w:type="spellEnd"/>
+      <w:r>
+        <w:t xml:space="preserve"> Yoga 2 Pro</w:t>
+      </w:r>
+      <w:r>
+        <w:rPr>
+          <w:rStyle w:val="Fodnotehenvisning"/>
+        </w:rPr>
+        <w:footnoteReference w:id="2"/>
       </w:r>
       <w:r>
         <w:t xml:space="preserve"> som platform</w:t>
@@ -5529,10 +5986,25 @@
       </w:r>
       <w:proofErr w:type="spellEnd"/>
       <w:r>
-        <w:t xml:space="preserve"> GUI og Web GUI skal være ens.</w:t>
+        <w:t xml:space="preserve"> </w:t>
+      </w:r>
+      <w:proofErr w:type="spellStart"/>
+      <w:r>
+        <w:t>app</w:t>
+      </w:r>
+      <w:proofErr w:type="spellEnd"/>
+      <w:r>
+        <w:t xml:space="preserve"> og web </w:t>
+      </w:r>
+      <w:proofErr w:type="spellStart"/>
+      <w:r>
+        <w:t>app</w:t>
+      </w:r>
+      <w:proofErr w:type="spellEnd"/>
+      <w:r>
+        <w:t xml:space="preserve"> skal være ens.</w:t>
       </w:r>
     </w:p>
-    <w:p/>
     <w:p>
       <w:pPr>
         <w:pStyle w:val="Listeafsnit"/>
@@ -5575,7 +6047,6 @@
         <w:t>I tilfælde af konflikter ved synkronisering, overskriver de nyest tilføjede data de ældste.</w:t>
       </w:r>
     </w:p>
-    <w:p/>
     <w:p>
       <w:pPr>
         <w:pStyle w:val="Listeafsnit"/>
@@ -5633,13 +6104,14 @@
       <w:r>
         <w:t xml:space="preserve">En knap/et ikon på </w:t>
       </w:r>
-      <w:proofErr w:type="spellStart"/>
-      <w:r>
-        <w:t>GUI’en</w:t>
-      </w:r>
-      <w:proofErr w:type="spellEnd"/>
+      <w:r>
+        <w:t>skærmen</w:t>
+      </w:r>
       <w:r>
         <w:t xml:space="preserve"> skal indikere status for synkronisering</w:t>
+      </w:r>
+      <w:r>
+        <w:t>.</w:t>
       </w:r>
     </w:p>
     <w:p>
@@ -5677,7 +6149,6 @@
         </w:numPr>
       </w:pPr>
       <w:r>
-        <w:lastRenderedPageBreak/>
         <w:tab/>
         <w:t>Ingen forbindelse</w:t>
       </w:r>
@@ -5690,13 +6161,8 @@
           <w:numId w:val="8"/>
         </w:numPr>
       </w:pPr>
-      <w:proofErr w:type="spellStart"/>
-      <w:r>
-        <w:t>Responstiden</w:t>
-      </w:r>
-      <w:proofErr w:type="spellEnd"/>
-      <w:r>
-        <w:t xml:space="preserve"> for navigation</w:t>
+      <w:r>
+        <w:t>Responstiden for navigation</w:t>
       </w:r>
       <w:r>
         <w:t xml:space="preserve"> må maksimalt være to</w:t>
@@ -5718,11 +6184,6 @@
       </w:r>
       <w:r>
         <w:t>.</w:t>
-      </w:r>
-    </w:p>
-    <w:p>
-      <w:r>
-        <w:t xml:space="preserve"> </w:t>
       </w:r>
     </w:p>
     <w:p>
@@ -5770,10 +6231,16 @@
       </w:r>
     </w:p>
     <w:p>
+      <w:r>
+        <w:br w:type="page"/>
+      </w:r>
+    </w:p>
+    <w:p>
       <w:pPr>
         <w:pStyle w:val="Overskrift1"/>
       </w:pPr>
       <w:r>
+        <w:lastRenderedPageBreak/>
         <w:t>Accepttest</w:t>
       </w:r>
     </w:p>
@@ -5789,7 +6256,7 @@
       <w:tblPr>
         <w:tblStyle w:val="Tabel-Gitter"/>
         <w:tblW w:w="0" w:type="auto"/>
-        <w:tblLook w:val="04A0"/>
+        <w:tblLook w:val="04A0" w:firstRow="1" w:lastRow="0" w:firstColumn="1" w:lastColumn="0" w:noHBand="0" w:noVBand="1"/>
       </w:tblPr>
       <w:tblGrid>
         <w:gridCol w:w="2263"/>
@@ -5836,7 +6303,25 @@
                 <w:i/>
                 <w:sz w:val="22"/>
               </w:rPr>
-              <w:t>Opstart af Applikation</w:t>
+              <w:t xml:space="preserve">Opstart af </w:t>
+            </w:r>
+            <w:r>
+              <w:rPr>
+                <w:rFonts w:asciiTheme="minorHAnsi" w:hAnsiTheme="minorHAnsi"/>
+                <w:b/>
+                <w:i/>
+                <w:sz w:val="22"/>
+              </w:rPr>
+              <w:t>a</w:t>
+            </w:r>
+            <w:r>
+              <w:rPr>
+                <w:rFonts w:asciiTheme="minorHAnsi" w:hAnsiTheme="minorHAnsi"/>
+                <w:b/>
+                <w:i/>
+                <w:sz w:val="22"/>
+              </w:rPr>
+              <w:t>pplikation</w:t>
             </w:r>
           </w:p>
         </w:tc>
@@ -5998,7 +6483,14 @@
                 <w:rFonts w:asciiTheme="minorHAnsi" w:hAnsiTheme="minorHAnsi"/>
                 <w:sz w:val="22"/>
               </w:rPr>
-              <w:t xml:space="preserve"> Tænder for systemet.</w:t>
+              <w:t xml:space="preserve"> t</w:t>
+            </w:r>
+            <w:r>
+              <w:rPr>
+                <w:rFonts w:asciiTheme="minorHAnsi" w:hAnsiTheme="minorHAnsi"/>
+                <w:sz w:val="22"/>
+              </w:rPr>
+              <w:t>ænder for systemet.</w:t>
             </w:r>
           </w:p>
         </w:tc>
@@ -6019,28 +6511,7 @@
                 <w:rFonts w:asciiTheme="minorHAnsi" w:hAnsiTheme="minorHAnsi"/>
                 <w:sz w:val="22"/>
               </w:rPr>
-              <w:t xml:space="preserve">Visuel test. </w:t>
-            </w:r>
-            <w:r>
-              <w:rPr>
-                <w:rFonts w:asciiTheme="minorHAnsi" w:hAnsiTheme="minorHAnsi"/>
-                <w:sz w:val="22"/>
-              </w:rPr>
-              <w:t>Bruger</w:t>
-            </w:r>
-            <w:r>
-              <w:rPr>
-                <w:rFonts w:asciiTheme="minorHAnsi" w:hAnsiTheme="minorHAnsi"/>
-                <w:sz w:val="22"/>
-              </w:rPr>
-              <w:t xml:space="preserve"> </w:t>
-            </w:r>
-            <w:r>
-              <w:rPr>
-                <w:rFonts w:asciiTheme="minorHAnsi" w:hAnsiTheme="minorHAnsi"/>
-                <w:sz w:val="22"/>
-              </w:rPr>
-              <w:t xml:space="preserve">starter </w:t>
+              <w:t xml:space="preserve">Bruger starter </w:t>
             </w:r>
             <w:proofErr w:type="spellStart"/>
             <w:r>
@@ -6048,7 +6519,7 @@
                 <w:rFonts w:asciiTheme="minorHAnsi" w:hAnsiTheme="minorHAnsi"/>
                 <w:sz w:val="22"/>
               </w:rPr>
-              <w:t>app'en</w:t>
+              <w:t>app’en</w:t>
             </w:r>
             <w:proofErr w:type="spellEnd"/>
             <w:r>
@@ -6056,7 +6527,23 @@
                 <w:rFonts w:asciiTheme="minorHAnsi" w:hAnsiTheme="minorHAnsi"/>
                 <w:sz w:val="22"/>
               </w:rPr>
-              <w:t>.</w:t>
+              <w:t xml:space="preserve">, og der testes visuelt om </w:t>
+            </w:r>
+            <w:proofErr w:type="spellStart"/>
+            <w:r>
+              <w:rPr>
+                <w:rFonts w:asciiTheme="minorHAnsi" w:hAnsiTheme="minorHAnsi"/>
+                <w:sz w:val="22"/>
+              </w:rPr>
+              <w:t>app’en</w:t>
+            </w:r>
+            <w:proofErr w:type="spellEnd"/>
+            <w:r>
+              <w:rPr>
+                <w:rFonts w:asciiTheme="minorHAnsi" w:hAnsiTheme="minorHAnsi"/>
+                <w:sz w:val="22"/>
+              </w:rPr>
+              <w:t xml:space="preserve"> starter op.</w:t>
             </w:r>
           </w:p>
         </w:tc>
@@ -6072,12 +6559,28 @@
                 <w:sz w:val="22"/>
               </w:rPr>
             </w:pPr>
-            <w:r>
-              <w:rPr>
-                <w:rFonts w:asciiTheme="minorHAnsi" w:hAnsiTheme="minorHAnsi"/>
-                <w:sz w:val="22"/>
-              </w:rPr>
-              <w:t>Applikationen starter op.</w:t>
+            <w:proofErr w:type="spellStart"/>
+            <w:r>
+              <w:rPr>
+                <w:rFonts w:asciiTheme="minorHAnsi" w:hAnsiTheme="minorHAnsi"/>
+                <w:sz w:val="22"/>
+              </w:rPr>
+              <w:t>App</w:t>
+            </w:r>
+            <w:r>
+              <w:rPr>
+                <w:rFonts w:asciiTheme="minorHAnsi" w:hAnsiTheme="minorHAnsi"/>
+                <w:sz w:val="22"/>
+              </w:rPr>
+              <w:t>’en</w:t>
+            </w:r>
+            <w:proofErr w:type="spellEnd"/>
+            <w:r>
+              <w:rPr>
+                <w:rFonts w:asciiTheme="minorHAnsi" w:hAnsiTheme="minorHAnsi"/>
+                <w:sz w:val="22"/>
+              </w:rPr>
+              <w:t xml:space="preserve"> starter op.</w:t>
             </w:r>
           </w:p>
         </w:tc>
@@ -6174,22 +6677,76 @@
               <w:rPr>
                 <w:rFonts w:asciiTheme="minorHAnsi" w:hAnsiTheme="minorHAnsi"/>
                 <w:sz w:val="22"/>
-              </w:rPr>
-              <w:t xml:space="preserve">Visuel test. Indholdet af den lokale og </w:t>
-            </w:r>
-            <w:r>
-              <w:rPr>
-                <w:rFonts w:asciiTheme="minorHAnsi" w:hAnsiTheme="minorHAnsi"/>
-                <w:sz w:val="22"/>
-              </w:rPr>
-              <w:t xml:space="preserve">den </w:t>
-            </w:r>
-            <w:r>
-              <w:rPr>
-                <w:rFonts w:asciiTheme="minorHAnsi" w:hAnsiTheme="minorHAnsi"/>
-                <w:sz w:val="22"/>
-              </w:rPr>
-              <w:t>eksterne database inspiceres.</w:t>
+                <w:szCs w:val="22"/>
+              </w:rPr>
+              <w:t>Bruger</w:t>
+            </w:r>
+            <w:r>
+              <w:rPr>
+                <w:rFonts w:asciiTheme="minorHAnsi" w:hAnsiTheme="minorHAnsi"/>
+                <w:sz w:val="22"/>
+              </w:rPr>
+              <w:t xml:space="preserve"> tilføjer en vare til en liste</w:t>
+            </w:r>
+            <w:r>
+              <w:rPr>
+                <w:rFonts w:asciiTheme="minorHAnsi" w:hAnsiTheme="minorHAnsi"/>
+                <w:sz w:val="22"/>
+              </w:rPr>
+              <w:t xml:space="preserve"> gennem web-</w:t>
+            </w:r>
+            <w:proofErr w:type="spellStart"/>
+            <w:r>
+              <w:rPr>
+                <w:rFonts w:asciiTheme="minorHAnsi" w:hAnsiTheme="minorHAnsi"/>
+                <w:sz w:val="22"/>
+              </w:rPr>
+              <w:t>app’en</w:t>
+            </w:r>
+            <w:proofErr w:type="spellEnd"/>
+            <w:r>
+              <w:rPr>
+                <w:rFonts w:asciiTheme="minorHAnsi" w:hAnsiTheme="minorHAnsi"/>
+                <w:sz w:val="22"/>
+              </w:rPr>
+              <w:t xml:space="preserve">. </w:t>
+            </w:r>
+            <w:proofErr w:type="spellStart"/>
+            <w:r>
+              <w:rPr>
+                <w:rFonts w:asciiTheme="minorHAnsi" w:hAnsiTheme="minorHAnsi"/>
+                <w:sz w:val="22"/>
+              </w:rPr>
+              <w:t>App’en</w:t>
+            </w:r>
+            <w:proofErr w:type="spellEnd"/>
+            <w:r>
+              <w:rPr>
+                <w:rFonts w:asciiTheme="minorHAnsi" w:hAnsiTheme="minorHAnsi"/>
+                <w:sz w:val="22"/>
+              </w:rPr>
+              <w:t xml:space="preserve"> startes, og der testes visuelt, </w:t>
+            </w:r>
+            <w:r>
+              <w:rPr>
+                <w:rFonts w:asciiTheme="minorHAnsi" w:hAnsiTheme="minorHAnsi"/>
+                <w:sz w:val="22"/>
+              </w:rPr>
+              <w:t xml:space="preserve">om den nye vare er tilføjet i den </w:t>
+            </w:r>
+            <w:r>
+              <w:rPr>
+                <w:rFonts w:asciiTheme="minorHAnsi" w:hAnsiTheme="minorHAnsi"/>
+                <w:sz w:val="22"/>
+              </w:rPr>
+              <w:t>lokale</w:t>
+            </w:r>
+            <w:r>
+              <w:rPr>
+                <w:rFonts w:asciiTheme="minorHAnsi" w:hAnsiTheme="minorHAnsi"/>
+                <w:sz w:val="22"/>
+              </w:rPr>
+              <w:t xml:space="preserve"> database.</w:t>
             </w:r>
           </w:p>
         </w:tc>
@@ -6310,7 +6867,7 @@
                 <w:rFonts w:asciiTheme="minorHAnsi" w:hAnsiTheme="minorHAnsi"/>
                 <w:sz w:val="22"/>
               </w:rPr>
-              <w:t>Visuel test. Der inspiceres visuelt om hovedmenuen er kommet frem.</w:t>
+              <w:t>Der inspiceres visuelt om hovedmenuen er kommet frem.</w:t>
             </w:r>
           </w:p>
         </w:tc>
@@ -6381,7 +6938,7 @@
           <w:insideH w:val="single" w:sz="4" w:space="0" w:color="auto"/>
           <w:insideV w:val="single" w:sz="4" w:space="0" w:color="auto"/>
         </w:tblBorders>
-        <w:tblLook w:val="04A0"/>
+        <w:tblLook w:val="04A0" w:firstRow="1" w:lastRow="0" w:firstColumn="1" w:lastColumn="0" w:noHBand="0" w:noVBand="1"/>
       </w:tblPr>
       <w:tblGrid>
         <w:gridCol w:w="2263"/>
@@ -6556,20 +7113,52 @@
               <w:spacing w:after="0"/>
             </w:pPr>
             <w:r>
-              <w:t>Indholdet i en eksisterende liste kendes på forhånd. Internetforbindelsen fjernes, og e</w:t>
-            </w:r>
-            <w:r>
-              <w:t>n vare tilføjes til liste</w:t>
-            </w:r>
-            <w:r>
-              <w:t>n</w:t>
-            </w:r>
-            <w:r>
-              <w:t xml:space="preserve"> via </w:t>
+              <w:t xml:space="preserve">Indholdet på en liste på </w:t>
             </w:r>
             <w:proofErr w:type="spellStart"/>
             <w:r>
-              <w:t>web-app'en</w:t>
+              <w:t>Fridge</w:t>
+            </w:r>
+            <w:proofErr w:type="spellEnd"/>
+            <w:r>
+              <w:t xml:space="preserve"> </w:t>
+            </w:r>
+            <w:proofErr w:type="spellStart"/>
+            <w:r>
+              <w:t>app’en</w:t>
+            </w:r>
+            <w:proofErr w:type="spellEnd"/>
+            <w:r>
+              <w:t xml:space="preserve"> kendes i forvejen. </w:t>
+            </w:r>
+            <w:proofErr w:type="spellStart"/>
+            <w:r>
+              <w:t>Fridge</w:t>
+            </w:r>
+            <w:proofErr w:type="spellEnd"/>
+            <w:r>
+              <w:t xml:space="preserve"> </w:t>
+            </w:r>
+            <w:proofErr w:type="spellStart"/>
+            <w:r>
+              <w:t>app’en</w:t>
+            </w:r>
+            <w:proofErr w:type="spellEnd"/>
+            <w:r>
+              <w:t xml:space="preserve"> slukkes. E</w:t>
+            </w:r>
+            <w:r>
+              <w:t xml:space="preserve">n vare tilføjes til </w:t>
+            </w:r>
+            <w:r>
+              <w:t xml:space="preserve">en </w:t>
+            </w:r>
+            <w:r>
+              <w:t>liste via web-</w:t>
+            </w:r>
+            <w:proofErr w:type="spellStart"/>
+            <w:r>
+              <w:t>app'en</w:t>
             </w:r>
             <w:proofErr w:type="spellEnd"/>
             <w:r>
@@ -6637,6 +7226,12 @@
     <w:p/>
     <w:p>
       <w:r>
+        <w:br w:type="page"/>
+      </w:r>
+    </w:p>
+    <w:p>
+      <w:r>
+        <w:lastRenderedPageBreak/>
         <w:t>Prækondition</w:t>
       </w:r>
       <w:r>
@@ -6647,7 +7242,7 @@
       <w:tblPr>
         <w:tblStyle w:val="Tabel-Gitter"/>
         <w:tblW w:w="0" w:type="auto"/>
-        <w:tblLook w:val="04A0"/>
+        <w:tblLook w:val="04A0" w:firstRow="1" w:lastRow="0" w:firstColumn="1" w:lastColumn="0" w:noHBand="0" w:noVBand="1"/>
       </w:tblPr>
       <w:tblGrid>
         <w:gridCol w:w="2263"/>
@@ -6694,8 +7289,16 @@
                 <w:i/>
                 <w:sz w:val="22"/>
               </w:rPr>
-              <w:lastRenderedPageBreak/>
-              <w:t>Afslutning af Applikation</w:t>
+              <w:t>Afslutning af a</w:t>
+            </w:r>
+            <w:r>
+              <w:rPr>
+                <w:rFonts w:asciiTheme="minorHAnsi" w:hAnsiTheme="minorHAnsi"/>
+                <w:b/>
+                <w:i/>
+                <w:sz w:val="22"/>
+              </w:rPr>
+              <w:t>pplikation</w:t>
             </w:r>
           </w:p>
         </w:tc>
@@ -6719,7 +7322,6 @@
                 <w:b/>
                 <w:sz w:val="22"/>
               </w:rPr>
-              <w:lastRenderedPageBreak/>
               <w:t>Test</w:t>
             </w:r>
           </w:p>
@@ -6753,14 +7355,6 @@
                 <w:sz w:val="22"/>
               </w:rPr>
               <w:br/>
-            </w:r>
-            <w:r>
-              <w:rPr>
-                <w:rFonts w:asciiTheme="minorHAnsi" w:hAnsiTheme="minorHAnsi"/>
-                <w:b/>
-                <w:sz w:val="22"/>
-              </w:rPr>
-              <w:lastRenderedPageBreak/>
               <w:t>resultat</w:t>
             </w:r>
           </w:p>
@@ -6785,7 +7379,6 @@
                 <w:b/>
                 <w:sz w:val="22"/>
               </w:rPr>
-              <w:lastRenderedPageBreak/>
               <w:t>Resultat</w:t>
             </w:r>
           </w:p>
@@ -6819,14 +7412,6 @@
                 <w:sz w:val="22"/>
               </w:rPr>
               <w:br/>
-            </w:r>
-            <w:r>
-              <w:rPr>
-                <w:rFonts w:asciiTheme="minorHAnsi" w:hAnsiTheme="minorHAnsi"/>
-                <w:b/>
-                <w:sz w:val="22"/>
-              </w:rPr>
-              <w:lastRenderedPageBreak/>
               <w:t>kommentar</w:t>
             </w:r>
           </w:p>
@@ -6852,7 +7437,6 @@
                 <w:b/>
                 <w:sz w:val="22"/>
               </w:rPr>
-              <w:lastRenderedPageBreak/>
               <w:t>Punkt 1:</w:t>
             </w:r>
           </w:p>
@@ -7057,7 +7641,7 @@
                 <w:rFonts w:asciiTheme="minorHAnsi" w:hAnsiTheme="minorHAnsi"/>
                 <w:sz w:val="22"/>
               </w:rPr>
-              <w:t xml:space="preserve">. Der testes visuelt gennem </w:t>
+              <w:t>. Der testes visuelt gennem web-</w:t>
             </w:r>
             <w:proofErr w:type="spellStart"/>
             <w:r>
@@ -7065,7 +7649,7 @@
                 <w:rFonts w:asciiTheme="minorHAnsi" w:hAnsiTheme="minorHAnsi"/>
                 <w:sz w:val="22"/>
               </w:rPr>
-              <w:t>web-app'en</w:t>
+              <w:t>app'en</w:t>
             </w:r>
             <w:proofErr w:type="spellEnd"/>
             <w:r>
@@ -7137,7 +7721,7 @@
           <w:insideH w:val="single" w:sz="4" w:space="0" w:color="auto"/>
           <w:insideV w:val="single" w:sz="4" w:space="0" w:color="auto"/>
         </w:tblBorders>
-        <w:tblLook w:val="04A0"/>
+        <w:tblLook w:val="04A0" w:firstRow="1" w:lastRow="0" w:firstColumn="1" w:lastColumn="0" w:noHBand="0" w:noVBand="1"/>
       </w:tblPr>
       <w:tblGrid>
         <w:gridCol w:w="2263"/>
@@ -7338,11 +7922,11 @@
             </w:r>
             <w:proofErr w:type="spellEnd"/>
             <w:r>
-              <w:t xml:space="preserve">. Der testes visuelt gennem </w:t>
+              <w:t>. Der testes visuelt gennem web-</w:t>
             </w:r>
             <w:proofErr w:type="spellStart"/>
             <w:r>
-              <w:t>web-app'en</w:t>
+              <w:t>app'en</w:t>
             </w:r>
             <w:proofErr w:type="spellEnd"/>
             <w:r>
@@ -7421,7 +8005,7 @@
       <w:tblPr>
         <w:tblStyle w:val="Tabel-Gitter"/>
         <w:tblW w:w="0" w:type="auto"/>
-        <w:tblLook w:val="04A0"/>
+        <w:tblLook w:val="04A0" w:firstRow="1" w:lastRow="0" w:firstColumn="1" w:lastColumn="0" w:noHBand="0" w:noVBand="1"/>
       </w:tblPr>
       <w:tblGrid>
         <w:gridCol w:w="2263"/>
@@ -7834,6 +8418,12 @@
     <w:p/>
     <w:p>
       <w:r>
+        <w:br w:type="page"/>
+      </w:r>
+    </w:p>
+    <w:p>
+      <w:r>
+        <w:lastRenderedPageBreak/>
         <w:t xml:space="preserve">Prækondition: </w:t>
       </w:r>
       <w:r>
@@ -7857,7 +8447,7 @@
           <w:insideH w:val="single" w:sz="4" w:space="0" w:color="auto"/>
           <w:insideV w:val="single" w:sz="4" w:space="0" w:color="auto"/>
         </w:tblBorders>
-        <w:tblLook w:val="04A0"/>
+        <w:tblLook w:val="04A0" w:firstRow="1" w:lastRow="0" w:firstColumn="1" w:lastColumn="0" w:noHBand="0" w:noVBand="1"/>
       </w:tblPr>
       <w:tblGrid>
         <w:gridCol w:w="2263"/>
@@ -8017,7 +8607,6 @@
               <w:rPr>
                 <w:b/>
               </w:rPr>
-              <w:lastRenderedPageBreak/>
               <w:t>Punkt 2.a:</w:t>
             </w:r>
           </w:p>
@@ -8170,7 +8759,7 @@
           <w:insideH w:val="single" w:sz="4" w:space="0" w:color="auto"/>
           <w:insideV w:val="single" w:sz="4" w:space="0" w:color="auto"/>
         </w:tblBorders>
-        <w:tblLook w:val="04A0"/>
+        <w:tblLook w:val="04A0" w:firstRow="1" w:lastRow="0" w:firstColumn="1" w:lastColumn="0" w:noHBand="0" w:noVBand="1"/>
       </w:tblPr>
       <w:tblGrid>
         <w:gridCol w:w="2263"/>
@@ -8543,6 +9132,12 @@
     <w:p/>
     <w:p>
       <w:r>
+        <w:br w:type="page"/>
+      </w:r>
+    </w:p>
+    <w:p>
+      <w:r>
+        <w:lastRenderedPageBreak/>
         <w:t xml:space="preserve">Prækondition: </w:t>
       </w:r>
       <w:r>
@@ -8562,7 +9157,7 @@
       <w:tblPr>
         <w:tblStyle w:val="Tabel-Gitter"/>
         <w:tblW w:w="0" w:type="auto"/>
-        <w:tblLook w:val="04A0"/>
+        <w:tblLook w:val="04A0" w:firstRow="1" w:lastRow="0" w:firstColumn="1" w:lastColumn="0" w:noHBand="0" w:noVBand="1"/>
       </w:tblPr>
       <w:tblGrid>
         <w:gridCol w:w="2263"/>
@@ -9091,7 +9686,6 @@
                 <w:sz w:val="22"/>
                 <w:szCs w:val="22"/>
               </w:rPr>
-              <w:lastRenderedPageBreak/>
               <w:t>Punkt 3</w:t>
             </w:r>
             <w:r>
@@ -9499,7 +10093,7 @@
           <w:insideH w:val="single" w:sz="4" w:space="0" w:color="auto"/>
           <w:insideV w:val="single" w:sz="4" w:space="0" w:color="auto"/>
         </w:tblBorders>
-        <w:tblLook w:val="04A0"/>
+        <w:tblLook w:val="04A0" w:firstRow="1" w:lastRow="0" w:firstColumn="1" w:lastColumn="0" w:noHBand="0" w:noVBand="1"/>
       </w:tblPr>
       <w:tblGrid>
         <w:gridCol w:w="2263"/>
@@ -9763,7 +10357,7 @@
           <w:insideH w:val="single" w:sz="4" w:space="0" w:color="auto"/>
           <w:insideV w:val="single" w:sz="4" w:space="0" w:color="auto"/>
         </w:tblBorders>
-        <w:tblLook w:val="04A0"/>
+        <w:tblLook w:val="04A0" w:firstRow="1" w:lastRow="0" w:firstColumn="1" w:lastColumn="0" w:noHBand="0" w:noVBand="1"/>
       </w:tblPr>
       <w:tblGrid>
         <w:gridCol w:w="2263"/>
@@ -10009,7 +10603,6 @@
         </w:tc>
       </w:tr>
     </w:tbl>
-    <w:p/>
     <w:p/>
     <w:p/>
     <w:sectPr>
@@ -10024,7 +10617,7 @@
 </file>
 
 <file path=word/endnotes.xml><?xml version="1.0" encoding="utf-8"?>
-<w:endnotes xmlns:ve="http://schemas.openxmlformats.org/markup-compatibility/2006" xmlns:o="urn:schemas-microsoft-com:office:office" xmlns:r="http://schemas.openxmlformats.org/officeDocument/2006/relationships" xmlns:m="http://schemas.openxmlformats.org/officeDocument/2006/math" xmlns:v="urn:schemas-microsoft-com:vml" xmlns:wp="http://schemas.openxmlformats.org/drawingml/2006/wordprocessingDrawing" xmlns:w10="urn:schemas-microsoft-com:office:word" xmlns:w="http://schemas.openxmlformats.org/wordprocessingml/2006/main" xmlns:wne="http://schemas.microsoft.com/office/word/2006/wordml">
+<w:endnotes xmlns:wpc="http://schemas.microsoft.com/office/word/2010/wordprocessingCanvas" xmlns:mc="http://schemas.openxmlformats.org/markup-compatibility/2006" xmlns:o="urn:schemas-microsoft-com:office:office" xmlns:r="http://schemas.openxmlformats.org/officeDocument/2006/relationships" xmlns:m="http://schemas.openxmlformats.org/officeDocument/2006/math" xmlns:v="urn:schemas-microsoft-com:vml" xmlns:wp14="http://schemas.microsoft.com/office/word/2010/wordprocessingDrawing" xmlns:wp="http://schemas.openxmlformats.org/drawingml/2006/wordprocessingDrawing" xmlns:w10="urn:schemas-microsoft-com:office:word" xmlns:w="http://schemas.openxmlformats.org/wordprocessingml/2006/main" xmlns:w14="http://schemas.microsoft.com/office/word/2010/wordml" xmlns:w15="http://schemas.microsoft.com/office/word/2012/wordml" xmlns:wpg="http://schemas.microsoft.com/office/word/2010/wordprocessingGroup" xmlns:wpi="http://schemas.microsoft.com/office/word/2010/wordprocessingInk" xmlns:wne="http://schemas.microsoft.com/office/word/2006/wordml" xmlns:wps="http://schemas.microsoft.com/office/word/2010/wordprocessingShape" mc:Ignorable="w14 w15 wp14">
   <w:endnote w:type="separator" w:id="-1">
     <w:p>
       <w:pPr>
@@ -10049,7 +10642,7 @@
 </file>
 
 <file path=word/footer1.xml><?xml version="1.0" encoding="utf-8"?>
-<w:ftr xmlns:ve="http://schemas.openxmlformats.org/markup-compatibility/2006" xmlns:o="urn:schemas-microsoft-com:office:office" xmlns:r="http://schemas.openxmlformats.org/officeDocument/2006/relationships" xmlns:m="http://schemas.openxmlformats.org/officeDocument/2006/math" xmlns:v="urn:schemas-microsoft-com:vml" xmlns:wp="http://schemas.openxmlformats.org/drawingml/2006/wordprocessingDrawing" xmlns:w10="urn:schemas-microsoft-com:office:word" xmlns:w="http://schemas.openxmlformats.org/wordprocessingml/2006/main" xmlns:wne="http://schemas.microsoft.com/office/word/2006/wordml">
+<w:ftr xmlns:wpc="http://schemas.microsoft.com/office/word/2010/wordprocessingCanvas" xmlns:mc="http://schemas.openxmlformats.org/markup-compatibility/2006" xmlns:o="urn:schemas-microsoft-com:office:office" xmlns:r="http://schemas.openxmlformats.org/officeDocument/2006/relationships" xmlns:m="http://schemas.openxmlformats.org/officeDocument/2006/math" xmlns:v="urn:schemas-microsoft-com:vml" xmlns:wp14="http://schemas.microsoft.com/office/word/2010/wordprocessingDrawing" xmlns:wp="http://schemas.openxmlformats.org/drawingml/2006/wordprocessingDrawing" xmlns:w10="urn:schemas-microsoft-com:office:word" xmlns:w="http://schemas.openxmlformats.org/wordprocessingml/2006/main" xmlns:w14="http://schemas.microsoft.com/office/word/2010/wordml" xmlns:w15="http://schemas.microsoft.com/office/word/2012/wordml" xmlns:wpg="http://schemas.microsoft.com/office/word/2010/wordprocessingGroup" xmlns:wpi="http://schemas.microsoft.com/office/word/2010/wordprocessingInk" xmlns:wne="http://schemas.microsoft.com/office/word/2006/wordml" xmlns:wps="http://schemas.microsoft.com/office/word/2010/wordprocessingShape" mc:Ignorable="w14 w15 wp14">
   <w:sdt>
     <w:sdtPr>
       <w:id w:val="-1820645134"/>
@@ -10107,7 +10700,7 @@
                 <w:bCs/>
                 <w:noProof/>
               </w:rPr>
-              <w:t>12</w:t>
+              <w:t>4</w:t>
             </w:r>
             <w:r>
               <w:rPr>
@@ -10152,7 +10745,7 @@
                 <w:bCs/>
                 <w:noProof/>
               </w:rPr>
-              <w:t>12</w:t>
+              <w:t>13</w:t>
             </w:r>
             <w:r>
               <w:rPr>
@@ -10177,7 +10770,7 @@
 </file>
 
 <file path=word/footnotes.xml><?xml version="1.0" encoding="utf-8"?>
-<w:footnotes xmlns:ve="http://schemas.openxmlformats.org/markup-compatibility/2006" xmlns:o="urn:schemas-microsoft-com:office:office" xmlns:r="http://schemas.openxmlformats.org/officeDocument/2006/relationships" xmlns:m="http://schemas.openxmlformats.org/officeDocument/2006/math" xmlns:v="urn:schemas-microsoft-com:vml" xmlns:wp="http://schemas.openxmlformats.org/drawingml/2006/wordprocessingDrawing" xmlns:w10="urn:schemas-microsoft-com:office:word" xmlns:w="http://schemas.openxmlformats.org/wordprocessingml/2006/main" xmlns:wne="http://schemas.microsoft.com/office/word/2006/wordml">
+<w:footnotes xmlns:wpc="http://schemas.microsoft.com/office/word/2010/wordprocessingCanvas" xmlns:mc="http://schemas.openxmlformats.org/markup-compatibility/2006" xmlns:o="urn:schemas-microsoft-com:office:office" xmlns:r="http://schemas.openxmlformats.org/officeDocument/2006/relationships" xmlns:m="http://schemas.openxmlformats.org/officeDocument/2006/math" xmlns:v="urn:schemas-microsoft-com:vml" xmlns:wp14="http://schemas.microsoft.com/office/word/2010/wordprocessingDrawing" xmlns:wp="http://schemas.openxmlformats.org/drawingml/2006/wordprocessingDrawing" xmlns:w10="urn:schemas-microsoft-com:office:word" xmlns:w="http://schemas.openxmlformats.org/wordprocessingml/2006/main" xmlns:w14="http://schemas.microsoft.com/office/word/2010/wordml" xmlns:w15="http://schemas.microsoft.com/office/word/2012/wordml" xmlns:wpg="http://schemas.microsoft.com/office/word/2010/wordprocessingGroup" xmlns:wpi="http://schemas.microsoft.com/office/word/2010/wordprocessingInk" xmlns:wne="http://schemas.microsoft.com/office/word/2006/wordml" xmlns:wps="http://schemas.microsoft.com/office/word/2010/wordprocessingShape" mc:Ignorable="w14 w15 wp14">
   <w:footnote w:type="separator" w:id="-1">
     <w:p>
       <w:pPr>
@@ -10212,13 +10805,47 @@
       <w:r>
         <w:t xml:space="preserve"> </w:t>
       </w:r>
+      <w:hyperlink r:id="rId1" w:history="1">
+        <w:r>
+          <w:rPr>
+            <w:rStyle w:val="Hyperlink"/>
+          </w:rPr>
+          <w:t>http://en.wikipedia.org/wiki/MoSCoW_method</w:t>
+        </w:r>
+      </w:hyperlink>
+      <w:r>
+        <w:t xml:space="preserve"> </w:t>
+      </w:r>
+    </w:p>
+  </w:footnote>
+  <w:footnote w:id="2">
+    <w:p>
+      <w:pPr>
+        <w:pStyle w:val="Fodnotetekst"/>
+      </w:pPr>
       <w:r>
         <w:rPr>
-          <w:rFonts w:ascii="MS Shell Dlg 2" w:hAnsi="MS Shell Dlg 2" w:cs="MS Shell Dlg 2"/>
-          <w:sz w:val="17"/>
-          <w:szCs w:val="17"/>
+          <w:rStyle w:val="Fodnotehenvisning"/>
         </w:rPr>
-        <w:t>http://www.wupti.com/produkter/computer-og-it/baerbar-computer/baerbar-pc/lenovo-yoga-2-pro-13-i5-orange-n</w:t>
+        <w:footnoteRef/>
+      </w:r>
+      <w:r>
+        <w:t xml:space="preserve"> </w:t>
+      </w:r>
+      <w:hyperlink r:id="rId2" w:history="1">
+        <w:r>
+          <w:rPr>
+            <w:rStyle w:val="Hyperlink"/>
+            <w:rFonts w:asciiTheme="minorHAnsi" w:hAnsiTheme="minorHAnsi" w:cs="MS Shell Dlg 2"/>
+          </w:rPr>
+          <w:t>http://www.wupti.com/file/file?fileId=266584</w:t>
+        </w:r>
+      </w:hyperlink>
+      <w:r>
+        <w:rPr>
+          <w:rFonts w:asciiTheme="minorHAnsi" w:hAnsiTheme="minorHAnsi" w:cs="MS Shell Dlg 2"/>
+        </w:rPr>
+        <w:t xml:space="preserve"> (tilføjes i endelig rapport som bilag)</w:t>
       </w:r>
     </w:p>
   </w:footnote>
@@ -10226,7 +10853,7 @@
 </file>
 
 <file path=word/numbering.xml><?xml version="1.0" encoding="utf-8"?>
-<w:numbering xmlns:ve="http://schemas.openxmlformats.org/markup-compatibility/2006" xmlns:o="urn:schemas-microsoft-com:office:office" xmlns:r="http://schemas.openxmlformats.org/officeDocument/2006/relationships" xmlns:m="http://schemas.openxmlformats.org/officeDocument/2006/math" xmlns:v="urn:schemas-microsoft-com:vml" xmlns:wp="http://schemas.openxmlformats.org/drawingml/2006/wordprocessingDrawing" xmlns:w10="urn:schemas-microsoft-com:office:word" xmlns:w="http://schemas.openxmlformats.org/wordprocessingml/2006/main" xmlns:wne="http://schemas.microsoft.com/office/word/2006/wordml">
+<w:numbering xmlns:wpc="http://schemas.microsoft.com/office/word/2010/wordprocessingCanvas" xmlns:mc="http://schemas.openxmlformats.org/markup-compatibility/2006" xmlns:o="urn:schemas-microsoft-com:office:office" xmlns:r="http://schemas.openxmlformats.org/officeDocument/2006/relationships" xmlns:m="http://schemas.openxmlformats.org/officeDocument/2006/math" xmlns:v="urn:schemas-microsoft-com:vml" xmlns:wp14="http://schemas.microsoft.com/office/word/2010/wordprocessingDrawing" xmlns:wp="http://schemas.openxmlformats.org/drawingml/2006/wordprocessingDrawing" xmlns:w10="urn:schemas-microsoft-com:office:word" xmlns:w="http://schemas.openxmlformats.org/wordprocessingml/2006/main" xmlns:w14="http://schemas.microsoft.com/office/word/2010/wordml" xmlns:w15="http://schemas.microsoft.com/office/word/2012/wordml" xmlns:wpg="http://schemas.microsoft.com/office/word/2010/wordprocessingGroup" xmlns:wpi="http://schemas.microsoft.com/office/word/2010/wordprocessingInk" xmlns:wne="http://schemas.microsoft.com/office/word/2006/wordml" xmlns:wps="http://schemas.microsoft.com/office/word/2010/wordprocessingShape" mc:Ignorable="w14 w15 wp14">
   <w:abstractNum w:abstractNumId="0">
     <w:nsid w:val="00000006"/>
     <w:multiLevelType w:val="multilevel"/>
@@ -10522,11 +11149,11 @@
   <w:abstractNum w:abstractNumId="3">
     <w:nsid w:val="0FC81819"/>
     <w:multiLevelType w:val="multilevel"/>
-    <w:tmpl w:val="627CAE90"/>
+    <w:tmpl w:val="B894A6F0"/>
     <w:lvl w:ilvl="0">
       <w:start w:val="1"/>
       <w:numFmt w:val="decimal"/>
-      <w:lvlText w:val="%1"/>
+      <w:lvlText w:val="%1."/>
       <w:lvlJc w:val="left"/>
       <w:pPr>
         <w:ind w:left="390" w:hanging="390"/>
@@ -10860,7 +11487,7 @@
   <w:abstractNum w:abstractNumId="6">
     <w:nsid w:val="48B932D3"/>
     <w:multiLevelType w:val="hybridMultilevel"/>
-    <w:tmpl w:val="F7703E68"/>
+    <w:tmpl w:val="CEF070C0"/>
     <w:lvl w:ilvl="0" w:tplc="04060001">
       <w:start w:val="1"/>
       <w:numFmt w:val="bullet"/>
@@ -10971,6 +11598,119 @@
     </w:lvl>
   </w:abstractNum>
   <w:abstractNum w:abstractNumId="7">
+    <w:nsid w:val="5A3A2B9D"/>
+    <w:multiLevelType w:val="multilevel"/>
+    <w:tmpl w:val="B894A6F0"/>
+    <w:lvl w:ilvl="0">
+      <w:start w:val="1"/>
+      <w:numFmt w:val="decimal"/>
+      <w:lvlText w:val="%1."/>
+      <w:lvlJc w:val="left"/>
+      <w:pPr>
+        <w:ind w:left="390" w:hanging="390"/>
+      </w:pPr>
+      <w:rPr>
+        <w:rFonts w:hint="default"/>
+      </w:rPr>
+    </w:lvl>
+    <w:lvl w:ilvl="1">
+      <w:start w:val="1"/>
+      <w:numFmt w:val="decimal"/>
+      <w:lvlText w:val="%1.%2"/>
+      <w:lvlJc w:val="left"/>
+      <w:pPr>
+        <w:ind w:left="390" w:hanging="390"/>
+      </w:pPr>
+      <w:rPr>
+        <w:rFonts w:hint="default"/>
+      </w:rPr>
+    </w:lvl>
+    <w:lvl w:ilvl="2">
+      <w:start w:val="1"/>
+      <w:numFmt w:val="decimal"/>
+      <w:lvlText w:val="%1.%2.%3"/>
+      <w:lvlJc w:val="left"/>
+      <w:pPr>
+        <w:ind w:left="720" w:hanging="720"/>
+      </w:pPr>
+      <w:rPr>
+        <w:rFonts w:hint="default"/>
+      </w:rPr>
+    </w:lvl>
+    <w:lvl w:ilvl="3">
+      <w:start w:val="1"/>
+      <w:numFmt w:val="decimal"/>
+      <w:lvlText w:val="%1.%2.%3.%4"/>
+      <w:lvlJc w:val="left"/>
+      <w:pPr>
+        <w:ind w:left="720" w:hanging="720"/>
+      </w:pPr>
+      <w:rPr>
+        <w:rFonts w:hint="default"/>
+      </w:rPr>
+    </w:lvl>
+    <w:lvl w:ilvl="4">
+      <w:start w:val="1"/>
+      <w:numFmt w:val="decimal"/>
+      <w:lvlText w:val="%1.%2.%3.%4.%5"/>
+      <w:lvlJc w:val="left"/>
+      <w:pPr>
+        <w:ind w:left="1080" w:hanging="1080"/>
+      </w:pPr>
+      <w:rPr>
+        <w:rFonts w:hint="default"/>
+      </w:rPr>
+    </w:lvl>
+    <w:lvl w:ilvl="5">
+      <w:start w:val="1"/>
+      <w:numFmt w:val="decimal"/>
+      <w:lvlText w:val="%1.%2.%3.%4.%5.%6"/>
+      <w:lvlJc w:val="left"/>
+      <w:pPr>
+        <w:ind w:left="1080" w:hanging="1080"/>
+      </w:pPr>
+      <w:rPr>
+        <w:rFonts w:hint="default"/>
+      </w:rPr>
+    </w:lvl>
+    <w:lvl w:ilvl="6">
+      <w:start w:val="1"/>
+      <w:numFmt w:val="decimal"/>
+      <w:lvlText w:val="%1.%2.%3.%4.%5.%6.%7"/>
+      <w:lvlJc w:val="left"/>
+      <w:pPr>
+        <w:ind w:left="1440" w:hanging="1440"/>
+      </w:pPr>
+      <w:rPr>
+        <w:rFonts w:hint="default"/>
+      </w:rPr>
+    </w:lvl>
+    <w:lvl w:ilvl="7">
+      <w:start w:val="1"/>
+      <w:numFmt w:val="decimal"/>
+      <w:lvlText w:val="%1.%2.%3.%4.%5.%6.%7.%8"/>
+      <w:lvlJc w:val="left"/>
+      <w:pPr>
+        <w:ind w:left="1440" w:hanging="1440"/>
+      </w:pPr>
+      <w:rPr>
+        <w:rFonts w:hint="default"/>
+      </w:rPr>
+    </w:lvl>
+    <w:lvl w:ilvl="8">
+      <w:start w:val="1"/>
+      <w:numFmt w:val="decimal"/>
+      <w:lvlText w:val="%1.%2.%3.%4.%5.%6.%7.%8.%9"/>
+      <w:lvlJc w:val="left"/>
+      <w:pPr>
+        <w:ind w:left="1440" w:hanging="1440"/>
+      </w:pPr>
+      <w:rPr>
+        <w:rFonts w:hint="default"/>
+      </w:rPr>
+    </w:lvl>
+  </w:abstractNum>
+  <w:abstractNum w:abstractNumId="8">
     <w:nsid w:val="5AA076EB"/>
     <w:multiLevelType w:val="hybridMultilevel"/>
     <w:tmpl w:val="07AEDE5C"/>
@@ -11059,7 +11799,7 @@
       </w:pPr>
     </w:lvl>
   </w:abstractNum>
-  <w:abstractNum w:abstractNumId="8">
+  <w:abstractNum w:abstractNumId="9">
     <w:nsid w:val="6DD42873"/>
     <w:multiLevelType w:val="hybridMultilevel"/>
     <w:tmpl w:val="07AEDE5C"/>
@@ -11148,7 +11888,7 @@
       </w:pPr>
     </w:lvl>
   </w:abstractNum>
-  <w:abstractNum w:abstractNumId="9">
+  <w:abstractNum w:abstractNumId="10">
     <w:nsid w:val="6FAB4C2C"/>
     <w:multiLevelType w:val="multilevel"/>
     <w:tmpl w:val="0406001F"/>
@@ -11277,23 +12017,26 @@
     <w:abstractNumId w:val="1"/>
   </w:num>
   <w:num w:numId="6">
-    <w:abstractNumId w:val="7"/>
+    <w:abstractNumId w:val="8"/>
   </w:num>
   <w:num w:numId="7">
-    <w:abstractNumId w:val="8"/>
+    <w:abstractNumId w:val="9"/>
   </w:num>
   <w:num w:numId="8">
-    <w:abstractNumId w:val="9"/>
+    <w:abstractNumId w:val="10"/>
   </w:num>
   <w:num w:numId="9">
     <w:abstractNumId w:val="6"/>
+  </w:num>
+  <w:num w:numId="10">
+    <w:abstractNumId w:val="7"/>
   </w:num>
   <w:numIdMacAtCleanup w:val="9"/>
 </w:numbering>
 </file>
 
 <file path=word/styles.xml><?xml version="1.0" encoding="utf-8"?>
-<w:styles xmlns:r="http://schemas.openxmlformats.org/officeDocument/2006/relationships" xmlns:w="http://schemas.openxmlformats.org/wordprocessingml/2006/main">
+<w:styles xmlns:mc="http://schemas.openxmlformats.org/markup-compatibility/2006" xmlns:r="http://schemas.openxmlformats.org/officeDocument/2006/relationships" xmlns:w="http://schemas.openxmlformats.org/wordprocessingml/2006/main" xmlns:w14="http://schemas.microsoft.com/office/word/2010/wordml" xmlns:w15="http://schemas.microsoft.com/office/word/2012/wordml" mc:Ignorable="w14 w15">
   <w:docDefaults>
     <w:rPrDefault>
       <w:rPr>
@@ -11309,144 +12052,378 @@
       </w:pPr>
     </w:pPrDefault>
   </w:docDefaults>
-  <w:latentStyles w:defLockedState="0" w:defUIPriority="99" w:defSemiHidden="1" w:defUnhideWhenUsed="1" w:defQFormat="0" w:count="267">
-    <w:lsdException w:name="Normal" w:semiHidden="0" w:uiPriority="0" w:unhideWhenUsed="0" w:qFormat="1"/>
-    <w:lsdException w:name="heading 1" w:semiHidden="0" w:uiPriority="9" w:unhideWhenUsed="0" w:qFormat="1"/>
-    <w:lsdException w:name="heading 2" w:uiPriority="9" w:qFormat="1"/>
-    <w:lsdException w:name="heading 3" w:uiPriority="9" w:qFormat="1"/>
-    <w:lsdException w:name="heading 4" w:uiPriority="9" w:qFormat="1"/>
-    <w:lsdException w:name="heading 5" w:uiPriority="9" w:qFormat="1"/>
-    <w:lsdException w:name="heading 6" w:uiPriority="9" w:qFormat="1"/>
-    <w:lsdException w:name="heading 7" w:uiPriority="9" w:qFormat="1"/>
-    <w:lsdException w:name="heading 8" w:uiPriority="9" w:qFormat="1"/>
-    <w:lsdException w:name="heading 9" w:uiPriority="9" w:qFormat="1"/>
-    <w:lsdException w:name="toc 1" w:uiPriority="39"/>
-    <w:lsdException w:name="toc 2" w:uiPriority="39"/>
-    <w:lsdException w:name="toc 3" w:uiPriority="39"/>
-    <w:lsdException w:name="toc 4" w:uiPriority="39"/>
-    <w:lsdException w:name="toc 5" w:uiPriority="39"/>
-    <w:lsdException w:name="toc 6" w:uiPriority="39"/>
-    <w:lsdException w:name="toc 7" w:uiPriority="39"/>
-    <w:lsdException w:name="toc 8" w:uiPriority="39"/>
-    <w:lsdException w:name="toc 9" w:uiPriority="39"/>
-    <w:lsdException w:name="caption" w:uiPriority="35" w:qFormat="1"/>
-    <w:lsdException w:name="Title" w:semiHidden="0" w:uiPriority="10" w:unhideWhenUsed="0" w:qFormat="1"/>
-    <w:lsdException w:name="Default Paragraph Font" w:uiPriority="1"/>
-    <w:lsdException w:name="Subtitle" w:semiHidden="0" w:uiPriority="11" w:unhideWhenUsed="0" w:qFormat="1"/>
-    <w:lsdException w:name="Strong" w:semiHidden="0" w:uiPriority="22" w:unhideWhenUsed="0" w:qFormat="1"/>
-    <w:lsdException w:name="Emphasis" w:semiHidden="0" w:uiPriority="20" w:unhideWhenUsed="0" w:qFormat="1"/>
-    <w:lsdException w:name="Table Grid" w:semiHidden="0" w:uiPriority="39" w:unhideWhenUsed="0"/>
-    <w:lsdException w:name="Placeholder Text" w:unhideWhenUsed="0"/>
-    <w:lsdException w:name="No Spacing" w:semiHidden="0" w:uiPriority="1" w:unhideWhenUsed="0" w:qFormat="1"/>
-    <w:lsdException w:name="Light Shading" w:semiHidden="0" w:uiPriority="60" w:unhideWhenUsed="0"/>
-    <w:lsdException w:name="Light List" w:semiHidden="0" w:uiPriority="61" w:unhideWhenUsed="0"/>
-    <w:lsdException w:name="Light Grid" w:semiHidden="0" w:uiPriority="62" w:unhideWhenUsed="0"/>
-    <w:lsdException w:name="Medium Shading 1" w:semiHidden="0" w:uiPriority="63" w:unhideWhenUsed="0"/>
-    <w:lsdException w:name="Medium Shading 2" w:semiHidden="0" w:uiPriority="64" w:unhideWhenUsed="0"/>
-    <w:lsdException w:name="Medium List 1" w:semiHidden="0" w:uiPriority="65" w:unhideWhenUsed="0"/>
-    <w:lsdException w:name="Medium List 2" w:semiHidden="0" w:uiPriority="66" w:unhideWhenUsed="0"/>
-    <w:lsdException w:name="Medium Grid 1" w:semiHidden="0" w:uiPriority="67" w:unhideWhenUsed="0"/>
-    <w:lsdException w:name="Medium Grid 2" w:semiHidden="0" w:uiPriority="68" w:unhideWhenUsed="0"/>
-    <w:lsdException w:name="Medium Grid 3" w:semiHidden="0" w:uiPriority="69" w:unhideWhenUsed="0"/>
-    <w:lsdException w:name="Dark List" w:semiHidden="0" w:uiPriority="70" w:unhideWhenUsed="0"/>
-    <w:lsdException w:name="Colorful Shading" w:semiHidden="0" w:uiPriority="71" w:unhideWhenUsed="0"/>
-    <w:lsdException w:name="Colorful List" w:semiHidden="0" w:uiPriority="72" w:unhideWhenUsed="0"/>
-    <w:lsdException w:name="Colorful Grid" w:semiHidden="0" w:uiPriority="73" w:unhideWhenUsed="0"/>
-    <w:lsdException w:name="Light Shading Accent 1" w:semiHidden="0" w:uiPriority="60" w:unhideWhenUsed="0"/>
-    <w:lsdException w:name="Light List Accent 1" w:semiHidden="0" w:uiPriority="61" w:unhideWhenUsed="0"/>
-    <w:lsdException w:name="Light Grid Accent 1" w:semiHidden="0" w:uiPriority="62" w:unhideWhenUsed="0"/>
-    <w:lsdException w:name="Medium Shading 1 Accent 1" w:semiHidden="0" w:uiPriority="63" w:unhideWhenUsed="0"/>
-    <w:lsdException w:name="Medium Shading 2 Accent 1" w:semiHidden="0" w:uiPriority="64" w:unhideWhenUsed="0"/>
-    <w:lsdException w:name="Medium List 1 Accent 1" w:semiHidden="0" w:uiPriority="65" w:unhideWhenUsed="0"/>
-    <w:lsdException w:name="Revision" w:unhideWhenUsed="0"/>
-    <w:lsdException w:name="List Paragraph" w:semiHidden="0" w:uiPriority="34" w:unhideWhenUsed="0" w:qFormat="1"/>
-    <w:lsdException w:name="Quote" w:semiHidden="0" w:uiPriority="29" w:unhideWhenUsed="0" w:qFormat="1"/>
-    <w:lsdException w:name="Intense Quote" w:semiHidden="0" w:uiPriority="30" w:unhideWhenUsed="0" w:qFormat="1"/>
-    <w:lsdException w:name="Medium List 2 Accent 1" w:semiHidden="0" w:uiPriority="66" w:unhideWhenUsed="0"/>
-    <w:lsdException w:name="Medium Grid 1 Accent 1" w:semiHidden="0" w:uiPriority="67" w:unhideWhenUsed="0"/>
-    <w:lsdException w:name="Medium Grid 2 Accent 1" w:semiHidden="0" w:uiPriority="68" w:unhideWhenUsed="0"/>
-    <w:lsdException w:name="Medium Grid 3 Accent 1" w:semiHidden="0" w:uiPriority="69" w:unhideWhenUsed="0"/>
-    <w:lsdException w:name="Dark List Accent 1" w:semiHidden="0" w:uiPriority="70" w:unhideWhenUsed="0"/>
-    <w:lsdException w:name="Colorful Shading Accent 1" w:semiHidden="0" w:uiPriority="71" w:unhideWhenUsed="0"/>
-    <w:lsdException w:name="Colorful List Accent 1" w:semiHidden="0" w:uiPriority="72" w:unhideWhenUsed="0"/>
-    <w:lsdException w:name="Colorful Grid Accent 1" w:semiHidden="0" w:uiPriority="73" w:unhideWhenUsed="0"/>
-    <w:lsdException w:name="Light Shading Accent 2" w:semiHidden="0" w:uiPriority="60" w:unhideWhenUsed="0"/>
-    <w:lsdException w:name="Light List Accent 2" w:semiHidden="0" w:uiPriority="61" w:unhideWhenUsed="0"/>
-    <w:lsdException w:name="Light Grid Accent 2" w:semiHidden="0" w:uiPriority="62" w:unhideWhenUsed="0"/>
-    <w:lsdException w:name="Medium Shading 1 Accent 2" w:semiHidden="0" w:uiPriority="63" w:unhideWhenUsed="0"/>
-    <w:lsdException w:name="Medium Shading 2 Accent 2" w:semiHidden="0" w:uiPriority="64" w:unhideWhenUsed="0"/>
-    <w:lsdException w:name="Medium List 1 Accent 2" w:semiHidden="0" w:uiPriority="65" w:unhideWhenUsed="0"/>
-    <w:lsdException w:name="Medium List 2 Accent 2" w:semiHidden="0" w:uiPriority="66" w:unhideWhenUsed="0"/>
-    <w:lsdException w:name="Medium Grid 1 Accent 2" w:semiHidden="0" w:uiPriority="67" w:unhideWhenUsed="0"/>
-    <w:lsdException w:name="Medium Grid 2 Accent 2" w:semiHidden="0" w:uiPriority="68" w:unhideWhenUsed="0"/>
-    <w:lsdException w:name="Medium Grid 3 Accent 2" w:semiHidden="0" w:uiPriority="69" w:unhideWhenUsed="0"/>
-    <w:lsdException w:name="Dark List Accent 2" w:semiHidden="0" w:uiPriority="70" w:unhideWhenUsed="0"/>
-    <w:lsdException w:name="Colorful Shading Accent 2" w:semiHidden="0" w:uiPriority="71" w:unhideWhenUsed="0"/>
-    <w:lsdException w:name="Colorful List Accent 2" w:semiHidden="0" w:uiPriority="72" w:unhideWhenUsed="0"/>
-    <w:lsdException w:name="Colorful Grid Accent 2" w:semiHidden="0" w:uiPriority="73" w:unhideWhenUsed="0"/>
-    <w:lsdException w:name="Light Shading Accent 3" w:semiHidden="0" w:uiPriority="60" w:unhideWhenUsed="0"/>
-    <w:lsdException w:name="Light List Accent 3" w:semiHidden="0" w:uiPriority="61" w:unhideWhenUsed="0"/>
-    <w:lsdException w:name="Light Grid Accent 3" w:semiHidden="0" w:uiPriority="62" w:unhideWhenUsed="0"/>
-    <w:lsdException w:name="Medium Shading 1 Accent 3" w:semiHidden="0" w:uiPriority="63" w:unhideWhenUsed="0"/>
-    <w:lsdException w:name="Medium Shading 2 Accent 3" w:semiHidden="0" w:uiPriority="64" w:unhideWhenUsed="0"/>
-    <w:lsdException w:name="Medium List 1 Accent 3" w:semiHidden="0" w:uiPriority="65" w:unhideWhenUsed="0"/>
-    <w:lsdException w:name="Medium List 2 Accent 3" w:semiHidden="0" w:uiPriority="66" w:unhideWhenUsed="0"/>
-    <w:lsdException w:name="Medium Grid 1 Accent 3" w:semiHidden="0" w:uiPriority="67" w:unhideWhenUsed="0"/>
-    <w:lsdException w:name="Medium Grid 2 Accent 3" w:semiHidden="0" w:uiPriority="68" w:unhideWhenUsed="0"/>
-    <w:lsdException w:name="Medium Grid 3 Accent 3" w:semiHidden="0" w:uiPriority="69" w:unhideWhenUsed="0"/>
-    <w:lsdException w:name="Dark List Accent 3" w:semiHidden="0" w:uiPriority="70" w:unhideWhenUsed="0"/>
-    <w:lsdException w:name="Colorful Shading Accent 3" w:semiHidden="0" w:uiPriority="71" w:unhideWhenUsed="0"/>
-    <w:lsdException w:name="Colorful List Accent 3" w:semiHidden="0" w:uiPriority="72" w:unhideWhenUsed="0"/>
-    <w:lsdException w:name="Colorful Grid Accent 3" w:semiHidden="0" w:uiPriority="73" w:unhideWhenUsed="0"/>
-    <w:lsdException w:name="Light Shading Accent 4" w:semiHidden="0" w:uiPriority="60" w:unhideWhenUsed="0"/>
-    <w:lsdException w:name="Light List Accent 4" w:semiHidden="0" w:uiPriority="61" w:unhideWhenUsed="0"/>
-    <w:lsdException w:name="Light Grid Accent 4" w:semiHidden="0" w:uiPriority="62" w:unhideWhenUsed="0"/>
-    <w:lsdException w:name="Medium Shading 1 Accent 4" w:semiHidden="0" w:uiPriority="63" w:unhideWhenUsed="0"/>
-    <w:lsdException w:name="Medium Shading 2 Accent 4" w:semiHidden="0" w:uiPriority="64" w:unhideWhenUsed="0"/>
-    <w:lsdException w:name="Medium List 1 Accent 4" w:semiHidden="0" w:uiPriority="65" w:unhideWhenUsed="0"/>
-    <w:lsdException w:name="Medium List 2 Accent 4" w:semiHidden="0" w:uiPriority="66" w:unhideWhenUsed="0"/>
-    <w:lsdException w:name="Medium Grid 1 Accent 4" w:semiHidden="0" w:uiPriority="67" w:unhideWhenUsed="0"/>
-    <w:lsdException w:name="Medium Grid 2 Accent 4" w:semiHidden="0" w:uiPriority="68" w:unhideWhenUsed="0"/>
-    <w:lsdException w:name="Medium Grid 3 Accent 4" w:semiHidden="0" w:uiPriority="69" w:unhideWhenUsed="0"/>
-    <w:lsdException w:name="Dark List Accent 4" w:semiHidden="0" w:uiPriority="70" w:unhideWhenUsed="0"/>
-    <w:lsdException w:name="Colorful Shading Accent 4" w:semiHidden="0" w:uiPriority="71" w:unhideWhenUsed="0"/>
-    <w:lsdException w:name="Colorful List Accent 4" w:semiHidden="0" w:uiPriority="72" w:unhideWhenUsed="0"/>
-    <w:lsdException w:name="Colorful Grid Accent 4" w:semiHidden="0" w:uiPriority="73" w:unhideWhenUsed="0"/>
-    <w:lsdException w:name="Light Shading Accent 5" w:semiHidden="0" w:uiPriority="60" w:unhideWhenUsed="0"/>
-    <w:lsdException w:name="Light List Accent 5" w:semiHidden="0" w:uiPriority="61" w:unhideWhenUsed="0"/>
-    <w:lsdException w:name="Light Grid Accent 5" w:semiHidden="0" w:uiPriority="62" w:unhideWhenUsed="0"/>
-    <w:lsdException w:name="Medium Shading 1 Accent 5" w:semiHidden="0" w:uiPriority="63" w:unhideWhenUsed="0"/>
-    <w:lsdException w:name="Medium Shading 2 Accent 5" w:semiHidden="0" w:uiPriority="64" w:unhideWhenUsed="0"/>
-    <w:lsdException w:name="Medium List 1 Accent 5" w:semiHidden="0" w:uiPriority="65" w:unhideWhenUsed="0"/>
-    <w:lsdException w:name="Medium List 2 Accent 5" w:semiHidden="0" w:uiPriority="66" w:unhideWhenUsed="0"/>
-    <w:lsdException w:name="Medium Grid 1 Accent 5" w:semiHidden="0" w:uiPriority="67" w:unhideWhenUsed="0"/>
-    <w:lsdException w:name="Medium Grid 2 Accent 5" w:semiHidden="0" w:uiPriority="68" w:unhideWhenUsed="0"/>
-    <w:lsdException w:name="Medium Grid 3 Accent 5" w:semiHidden="0" w:uiPriority="69" w:unhideWhenUsed="0"/>
-    <w:lsdException w:name="Dark List Accent 5" w:semiHidden="0" w:uiPriority="70" w:unhideWhenUsed="0"/>
-    <w:lsdException w:name="Colorful Shading Accent 5" w:semiHidden="0" w:uiPriority="71" w:unhideWhenUsed="0"/>
-    <w:lsdException w:name="Colorful List Accent 5" w:semiHidden="0" w:uiPriority="72" w:unhideWhenUsed="0"/>
-    <w:lsdException w:name="Colorful Grid Accent 5" w:semiHidden="0" w:uiPriority="73" w:unhideWhenUsed="0"/>
-    <w:lsdException w:name="Light Shading Accent 6" w:semiHidden="0" w:uiPriority="60" w:unhideWhenUsed="0"/>
-    <w:lsdException w:name="Light List Accent 6" w:semiHidden="0" w:uiPriority="61" w:unhideWhenUsed="0"/>
-    <w:lsdException w:name="Light Grid Accent 6" w:semiHidden="0" w:uiPriority="62" w:unhideWhenUsed="0"/>
-    <w:lsdException w:name="Medium Shading 1 Accent 6" w:semiHidden="0" w:uiPriority="63" w:unhideWhenUsed="0"/>
-    <w:lsdException w:name="Medium Shading 2 Accent 6" w:semiHidden="0" w:uiPriority="64" w:unhideWhenUsed="0"/>
-    <w:lsdException w:name="Medium List 1 Accent 6" w:semiHidden="0" w:uiPriority="65" w:unhideWhenUsed="0"/>
-    <w:lsdException w:name="Medium List 2 Accent 6" w:semiHidden="0" w:uiPriority="66" w:unhideWhenUsed="0"/>
-    <w:lsdException w:name="Medium Grid 1 Accent 6" w:semiHidden="0" w:uiPriority="67" w:unhideWhenUsed="0"/>
-    <w:lsdException w:name="Medium Grid 2 Accent 6" w:semiHidden="0" w:uiPriority="68" w:unhideWhenUsed="0"/>
-    <w:lsdException w:name="Medium Grid 3 Accent 6" w:semiHidden="0" w:uiPriority="69" w:unhideWhenUsed="0"/>
-    <w:lsdException w:name="Dark List Accent 6" w:semiHidden="0" w:uiPriority="70" w:unhideWhenUsed="0"/>
-    <w:lsdException w:name="Colorful Shading Accent 6" w:semiHidden="0" w:uiPriority="71" w:unhideWhenUsed="0"/>
-    <w:lsdException w:name="Colorful List Accent 6" w:semiHidden="0" w:uiPriority="72" w:unhideWhenUsed="0"/>
-    <w:lsdException w:name="Colorful Grid Accent 6" w:semiHidden="0" w:uiPriority="73" w:unhideWhenUsed="0"/>
-    <w:lsdException w:name="Subtle Emphasis" w:semiHidden="0" w:uiPriority="19" w:unhideWhenUsed="0" w:qFormat="1"/>
-    <w:lsdException w:name="Intense Emphasis" w:semiHidden="0" w:uiPriority="21" w:unhideWhenUsed="0" w:qFormat="1"/>
-    <w:lsdException w:name="Subtle Reference" w:semiHidden="0" w:uiPriority="31" w:unhideWhenUsed="0" w:qFormat="1"/>
-    <w:lsdException w:name="Intense Reference" w:semiHidden="0" w:uiPriority="32" w:unhideWhenUsed="0" w:qFormat="1"/>
-    <w:lsdException w:name="Book Title" w:semiHidden="0" w:uiPriority="33" w:unhideWhenUsed="0" w:qFormat="1"/>
-    <w:lsdException w:name="Bibliography" w:uiPriority="37"/>
-    <w:lsdException w:name="TOC Heading" w:uiPriority="39" w:qFormat="1"/>
+  <w:latentStyles w:defLockedState="0" w:defUIPriority="99" w:defSemiHidden="0" w:defUnhideWhenUsed="0" w:defQFormat="0" w:count="371">
+    <w:lsdException w:name="Normal" w:uiPriority="0" w:qFormat="1"/>
+    <w:lsdException w:name="heading 1" w:uiPriority="9" w:qFormat="1"/>
+    <w:lsdException w:name="heading 2" w:semiHidden="1" w:uiPriority="9" w:unhideWhenUsed="1" w:qFormat="1"/>
+    <w:lsdException w:name="heading 3" w:semiHidden="1" w:uiPriority="9" w:unhideWhenUsed="1" w:qFormat="1"/>
+    <w:lsdException w:name="heading 4" w:semiHidden="1" w:uiPriority="9" w:unhideWhenUsed="1" w:qFormat="1"/>
+    <w:lsdException w:name="heading 5" w:semiHidden="1" w:uiPriority="9" w:unhideWhenUsed="1" w:qFormat="1"/>
+    <w:lsdException w:name="heading 6" w:semiHidden="1" w:uiPriority="9" w:unhideWhenUsed="1" w:qFormat="1"/>
+    <w:lsdException w:name="heading 7" w:semiHidden="1" w:uiPriority="9" w:unhideWhenUsed="1" w:qFormat="1"/>
+    <w:lsdException w:name="heading 8" w:semiHidden="1" w:uiPriority="9" w:unhideWhenUsed="1" w:qFormat="1"/>
+    <w:lsdException w:name="heading 9" w:semiHidden="1" w:uiPriority="9" w:unhideWhenUsed="1" w:qFormat="1"/>
+    <w:lsdException w:name="index 1" w:semiHidden="1" w:unhideWhenUsed="1"/>
+    <w:lsdException w:name="index 2" w:semiHidden="1" w:unhideWhenUsed="1"/>
+    <w:lsdException w:name="index 3" w:semiHidden="1" w:unhideWhenUsed="1"/>
+    <w:lsdException w:name="index 4" w:semiHidden="1" w:unhideWhenUsed="1"/>
+    <w:lsdException w:name="index 5" w:semiHidden="1" w:unhideWhenUsed="1"/>
+    <w:lsdException w:name="index 6" w:semiHidden="1" w:unhideWhenUsed="1"/>
+    <w:lsdException w:name="index 7" w:semiHidden="1" w:unhideWhenUsed="1"/>
+    <w:lsdException w:name="index 8" w:semiHidden="1" w:unhideWhenUsed="1"/>
+    <w:lsdException w:name="index 9" w:semiHidden="1" w:unhideWhenUsed="1"/>
+    <w:lsdException w:name="toc 1" w:semiHidden="1" w:uiPriority="39" w:unhideWhenUsed="1"/>
+    <w:lsdException w:name="toc 2" w:semiHidden="1" w:uiPriority="39" w:unhideWhenUsed="1"/>
+    <w:lsdException w:name="toc 3" w:semiHidden="1" w:uiPriority="39" w:unhideWhenUsed="1"/>
+    <w:lsdException w:name="toc 4" w:semiHidden="1" w:uiPriority="39" w:unhideWhenUsed="1"/>
+    <w:lsdException w:name="toc 5" w:semiHidden="1" w:uiPriority="39" w:unhideWhenUsed="1"/>
+    <w:lsdException w:name="toc 6" w:semiHidden="1" w:uiPriority="39" w:unhideWhenUsed="1"/>
+    <w:lsdException w:name="toc 7" w:semiHidden="1" w:uiPriority="39" w:unhideWhenUsed="1"/>
+    <w:lsdException w:name="toc 8" w:semiHidden="1" w:uiPriority="39" w:unhideWhenUsed="1"/>
+    <w:lsdException w:name="toc 9" w:semiHidden="1" w:uiPriority="39" w:unhideWhenUsed="1"/>
+    <w:lsdException w:name="Normal Indent" w:semiHidden="1" w:unhideWhenUsed="1"/>
+    <w:lsdException w:name="footnote text" w:semiHidden="1" w:unhideWhenUsed="1"/>
+    <w:lsdException w:name="annotation text" w:semiHidden="1" w:unhideWhenUsed="1"/>
+    <w:lsdException w:name="header" w:semiHidden="1" w:unhideWhenUsed="1"/>
+    <w:lsdException w:name="footer" w:semiHidden="1" w:unhideWhenUsed="1"/>
+    <w:lsdException w:name="index heading" w:semiHidden="1" w:unhideWhenUsed="1"/>
+    <w:lsdException w:name="caption" w:semiHidden="1" w:uiPriority="35" w:unhideWhenUsed="1" w:qFormat="1"/>
+    <w:lsdException w:name="table of figures" w:semiHidden="1" w:unhideWhenUsed="1"/>
+    <w:lsdException w:name="envelope address" w:semiHidden="1" w:unhideWhenUsed="1"/>
+    <w:lsdException w:name="envelope return" w:semiHidden="1" w:unhideWhenUsed="1"/>
+    <w:lsdException w:name="footnote reference" w:semiHidden="1" w:unhideWhenUsed="1"/>
+    <w:lsdException w:name="annotation reference" w:semiHidden="1" w:unhideWhenUsed="1"/>
+    <w:lsdException w:name="line number" w:semiHidden="1" w:unhideWhenUsed="1"/>
+    <w:lsdException w:name="page number" w:semiHidden="1" w:unhideWhenUsed="1"/>
+    <w:lsdException w:name="endnote reference" w:semiHidden="1" w:unhideWhenUsed="1"/>
+    <w:lsdException w:name="endnote text" w:semiHidden="1" w:unhideWhenUsed="1"/>
+    <w:lsdException w:name="table of authorities" w:semiHidden="1" w:unhideWhenUsed="1"/>
+    <w:lsdException w:name="macro" w:semiHidden="1" w:unhideWhenUsed="1"/>
+    <w:lsdException w:name="toa heading" w:semiHidden="1" w:unhideWhenUsed="1"/>
+    <w:lsdException w:name="List" w:semiHidden="1" w:unhideWhenUsed="1"/>
+    <w:lsdException w:name="List Bullet" w:semiHidden="1" w:unhideWhenUsed="1"/>
+    <w:lsdException w:name="List Number" w:semiHidden="1" w:unhideWhenUsed="1"/>
+    <w:lsdException w:name="List 2" w:semiHidden="1" w:unhideWhenUsed="1"/>
+    <w:lsdException w:name="List 3" w:semiHidden="1" w:unhideWhenUsed="1"/>
+    <w:lsdException w:name="List 4" w:semiHidden="1" w:unhideWhenUsed="1"/>
+    <w:lsdException w:name="List 5" w:semiHidden="1" w:unhideWhenUsed="1"/>
+    <w:lsdException w:name="List Bullet 2" w:semiHidden="1" w:unhideWhenUsed="1"/>
+    <w:lsdException w:name="List Bullet 3" w:semiHidden="1" w:unhideWhenUsed="1"/>
+    <w:lsdException w:name="List Bullet 4" w:semiHidden="1" w:unhideWhenUsed="1"/>
+    <w:lsdException w:name="List Bullet 5" w:semiHidden="1" w:unhideWhenUsed="1"/>
+    <w:lsdException w:name="List Number 2" w:semiHidden="1" w:unhideWhenUsed="1"/>
+    <w:lsdException w:name="List Number 3" w:semiHidden="1" w:unhideWhenUsed="1"/>
+    <w:lsdException w:name="List Number 4" w:semiHidden="1" w:unhideWhenUsed="1"/>
+    <w:lsdException w:name="List Number 5" w:semiHidden="1" w:unhideWhenUsed="1"/>
+    <w:lsdException w:name="Title" w:uiPriority="10" w:qFormat="1"/>
+    <w:lsdException w:name="Closing" w:semiHidden="1" w:unhideWhenUsed="1"/>
+    <w:lsdException w:name="Signature" w:semiHidden="1" w:unhideWhenUsed="1"/>
+    <w:lsdException w:name="Default Paragraph Font" w:semiHidden="1" w:uiPriority="1" w:unhideWhenUsed="1"/>
+    <w:lsdException w:name="Body Text" w:semiHidden="1" w:unhideWhenUsed="1"/>
+    <w:lsdException w:name="Body Text Indent" w:semiHidden="1" w:unhideWhenUsed="1"/>
+    <w:lsdException w:name="List Continue" w:semiHidden="1" w:unhideWhenUsed="1"/>
+    <w:lsdException w:name="List Continue 2" w:semiHidden="1" w:unhideWhenUsed="1"/>
+    <w:lsdException w:name="List Continue 3" w:semiHidden="1" w:unhideWhenUsed="1"/>
+    <w:lsdException w:name="List Continue 4" w:semiHidden="1" w:unhideWhenUsed="1"/>
+    <w:lsdException w:name="List Continue 5" w:semiHidden="1" w:unhideWhenUsed="1"/>
+    <w:lsdException w:name="Message Header" w:semiHidden="1" w:unhideWhenUsed="1"/>
+    <w:lsdException w:name="Subtitle" w:uiPriority="11" w:qFormat="1"/>
+    <w:lsdException w:name="Salutation" w:semiHidden="1" w:unhideWhenUsed="1"/>
+    <w:lsdException w:name="Date" w:semiHidden="1" w:unhideWhenUsed="1"/>
+    <w:lsdException w:name="Body Text First Indent" w:semiHidden="1" w:unhideWhenUsed="1"/>
+    <w:lsdException w:name="Body Text First Indent 2" w:semiHidden="1" w:unhideWhenUsed="1"/>
+    <w:lsdException w:name="Note Heading" w:semiHidden="1" w:unhideWhenUsed="1"/>
+    <w:lsdException w:name="Body Text 2" w:semiHidden="1" w:unhideWhenUsed="1"/>
+    <w:lsdException w:name="Body Text 3" w:semiHidden="1" w:unhideWhenUsed="1"/>
+    <w:lsdException w:name="Body Text Indent 2" w:semiHidden="1" w:unhideWhenUsed="1"/>
+    <w:lsdException w:name="Body Text Indent 3" w:semiHidden="1" w:unhideWhenUsed="1"/>
+    <w:lsdException w:name="Block Text" w:semiHidden="1" w:unhideWhenUsed="1"/>
+    <w:lsdException w:name="Hyperlink" w:semiHidden="1" w:unhideWhenUsed="1"/>
+    <w:lsdException w:name="FollowedHyperlink" w:semiHidden="1" w:unhideWhenUsed="1"/>
+    <w:lsdException w:name="Strong" w:uiPriority="22" w:qFormat="1"/>
+    <w:lsdException w:name="Emphasis" w:uiPriority="20" w:qFormat="1"/>
+    <w:lsdException w:name="Document Map" w:semiHidden="1" w:unhideWhenUsed="1"/>
+    <w:lsdException w:name="Plain Text" w:semiHidden="1" w:unhideWhenUsed="1"/>
+    <w:lsdException w:name="E-mail Signature" w:semiHidden="1" w:unhideWhenUsed="1"/>
+    <w:lsdException w:name="HTML Top of Form" w:semiHidden="1" w:unhideWhenUsed="1"/>
+    <w:lsdException w:name="HTML Bottom of Form" w:semiHidden="1" w:unhideWhenUsed="1"/>
+    <w:lsdException w:name="Normal (Web)" w:semiHidden="1" w:unhideWhenUsed="1"/>
+    <w:lsdException w:name="HTML Acronym" w:semiHidden="1" w:unhideWhenUsed="1"/>
+    <w:lsdException w:name="HTML Address" w:semiHidden="1" w:unhideWhenUsed="1"/>
+    <w:lsdException w:name="HTML Cite" w:semiHidden="1" w:unhideWhenUsed="1"/>
+    <w:lsdException w:name="HTML Code" w:semiHidden="1" w:unhideWhenUsed="1"/>
+    <w:lsdException w:name="HTML Definition" w:semiHidden="1" w:unhideWhenUsed="1"/>
+    <w:lsdException w:name="HTML Keyboard" w:semiHidden="1" w:unhideWhenUsed="1"/>
+    <w:lsdException w:name="HTML Preformatted" w:semiHidden="1" w:unhideWhenUsed="1"/>
+    <w:lsdException w:name="HTML Sample" w:semiHidden="1" w:unhideWhenUsed="1"/>
+    <w:lsdException w:name="HTML Typewriter" w:semiHidden="1" w:unhideWhenUsed="1"/>
+    <w:lsdException w:name="HTML Variable" w:semiHidden="1" w:unhideWhenUsed="1"/>
+    <w:lsdException w:name="Normal Table" w:semiHidden="1" w:unhideWhenUsed="1"/>
+    <w:lsdException w:name="annotation subject" w:semiHidden="1" w:unhideWhenUsed="1"/>
+    <w:lsdException w:name="No List" w:semiHidden="1" w:unhideWhenUsed="1"/>
+    <w:lsdException w:name="Outline List 1" w:semiHidden="1" w:unhideWhenUsed="1"/>
+    <w:lsdException w:name="Outline List 2" w:semiHidden="1" w:unhideWhenUsed="1"/>
+    <w:lsdException w:name="Outline List 3" w:semiHidden="1" w:unhideWhenUsed="1"/>
+    <w:lsdException w:name="Table Simple 1" w:semiHidden="1" w:unhideWhenUsed="1"/>
+    <w:lsdException w:name="Table Simple 2" w:semiHidden="1" w:unhideWhenUsed="1"/>
+    <w:lsdException w:name="Table Simple 3" w:semiHidden="1" w:unhideWhenUsed="1"/>
+    <w:lsdException w:name="Table Classic 1" w:semiHidden="1" w:unhideWhenUsed="1"/>
+    <w:lsdException w:name="Table Classic 2" w:semiHidden="1" w:unhideWhenUsed="1"/>
+    <w:lsdException w:name="Table Classic 3" w:semiHidden="1" w:unhideWhenUsed="1"/>
+    <w:lsdException w:name="Table Classic 4" w:semiHidden="1" w:unhideWhenUsed="1"/>
+    <w:lsdException w:name="Table Colorful 1" w:semiHidden="1" w:unhideWhenUsed="1"/>
+    <w:lsdException w:name="Table Colorful 2" w:semiHidden="1" w:unhideWhenUsed="1"/>
+    <w:lsdException w:name="Table Colorful 3" w:semiHidden="1" w:unhideWhenUsed="1"/>
+    <w:lsdException w:name="Table Columns 1" w:semiHidden="1" w:unhideWhenUsed="1"/>
+    <w:lsdException w:name="Table Columns 2" w:semiHidden="1" w:unhideWhenUsed="1"/>
+    <w:lsdException w:name="Table Columns 3" w:semiHidden="1" w:unhideWhenUsed="1"/>
+    <w:lsdException w:name="Table Columns 4" w:semiHidden="1" w:unhideWhenUsed="1"/>
+    <w:lsdException w:name="Table Columns 5" w:semiHidden="1" w:unhideWhenUsed="1"/>
+    <w:lsdException w:name="Table Grid 1" w:semiHidden="1" w:unhideWhenUsed="1"/>
+    <w:lsdException w:name="Table Grid 2" w:semiHidden="1" w:unhideWhenUsed="1"/>
+    <w:lsdException w:name="Table Grid 3" w:semiHidden="1" w:unhideWhenUsed="1"/>
+    <w:lsdException w:name="Table Grid 4" w:semiHidden="1" w:unhideWhenUsed="1"/>
+    <w:lsdException w:name="Table Grid 5" w:semiHidden="1" w:unhideWhenUsed="1"/>
+    <w:lsdException w:name="Table Grid 6" w:semiHidden="1" w:unhideWhenUsed="1"/>
+    <w:lsdException w:name="Table Grid 7" w:semiHidden="1" w:unhideWhenUsed="1"/>
+    <w:lsdException w:name="Table Grid 8" w:semiHidden="1" w:unhideWhenUsed="1"/>
+    <w:lsdException w:name="Table List 1" w:semiHidden="1" w:unhideWhenUsed="1"/>
+    <w:lsdException w:name="Table List 2" w:semiHidden="1" w:unhideWhenUsed="1"/>
+    <w:lsdException w:name="Table List 3" w:semiHidden="1" w:unhideWhenUsed="1"/>
+    <w:lsdException w:name="Table List 4" w:semiHidden="1" w:unhideWhenUsed="1"/>
+    <w:lsdException w:name="Table List 5" w:semiHidden="1" w:unhideWhenUsed="1"/>
+    <w:lsdException w:name="Table List 6" w:semiHidden="1" w:unhideWhenUsed="1"/>
+    <w:lsdException w:name="Table List 7" w:semiHidden="1" w:unhideWhenUsed="1"/>
+    <w:lsdException w:name="Table List 8" w:semiHidden="1" w:unhideWhenUsed="1"/>
+    <w:lsdException w:name="Table 3D effects 1" w:semiHidden="1" w:unhideWhenUsed="1"/>
+    <w:lsdException w:name="Table 3D effects 2" w:semiHidden="1" w:unhideWhenUsed="1"/>
+    <w:lsdException w:name="Table 3D effects 3" w:semiHidden="1" w:unhideWhenUsed="1"/>
+    <w:lsdException w:name="Table Contemporary" w:semiHidden="1" w:unhideWhenUsed="1"/>
+    <w:lsdException w:name="Table Elegant" w:semiHidden="1" w:unhideWhenUsed="1"/>
+    <w:lsdException w:name="Table Professional" w:semiHidden="1" w:unhideWhenUsed="1"/>
+    <w:lsdException w:name="Table Subtle 1" w:semiHidden="1" w:unhideWhenUsed="1"/>
+    <w:lsdException w:name="Table Subtle 2" w:semiHidden="1" w:unhideWhenUsed="1"/>
+    <w:lsdException w:name="Table Web 1" w:semiHidden="1" w:unhideWhenUsed="1"/>
+    <w:lsdException w:name="Table Web 2" w:semiHidden="1" w:unhideWhenUsed="1"/>
+    <w:lsdException w:name="Table Web 3" w:semiHidden="1" w:unhideWhenUsed="1"/>
+    <w:lsdException w:name="Balloon Text" w:semiHidden="1" w:unhideWhenUsed="1"/>
+    <w:lsdException w:name="Table Grid" w:uiPriority="39"/>
+    <w:lsdException w:name="Table Theme" w:semiHidden="1" w:unhideWhenUsed="1"/>
+    <w:lsdException w:name="Placeholder Text" w:semiHidden="1"/>
+    <w:lsdException w:name="No Spacing" w:uiPriority="1" w:qFormat="1"/>
+    <w:lsdException w:name="Light Shading" w:uiPriority="60"/>
+    <w:lsdException w:name="Light List" w:uiPriority="61"/>
+    <w:lsdException w:name="Light Grid" w:uiPriority="62"/>
+    <w:lsdException w:name="Medium Shading 1" w:uiPriority="63"/>
+    <w:lsdException w:name="Medium Shading 2" w:uiPriority="64"/>
+    <w:lsdException w:name="Medium List 1" w:uiPriority="65"/>
+    <w:lsdException w:name="Medium List 2" w:uiPriority="66"/>
+    <w:lsdException w:name="Medium Grid 1" w:uiPriority="67"/>
+    <w:lsdException w:name="Medium Grid 2" w:uiPriority="68"/>
+    <w:lsdException w:name="Medium Grid 3" w:uiPriority="69"/>
+    <w:lsdException w:name="Dark List" w:uiPriority="70"/>
+    <w:lsdException w:name="Colorful Shading" w:uiPriority="71"/>
+    <w:lsdException w:name="Colorful List" w:uiPriority="72"/>
+    <w:lsdException w:name="Colorful Grid" w:uiPriority="73"/>
+    <w:lsdException w:name="Light Shading Accent 1" w:uiPriority="60"/>
+    <w:lsdException w:name="Light List Accent 1" w:uiPriority="61"/>
+    <w:lsdException w:name="Light Grid Accent 1" w:uiPriority="62"/>
+    <w:lsdException w:name="Medium Shading 1 Accent 1" w:uiPriority="63"/>
+    <w:lsdException w:name="Medium Shading 2 Accent 1" w:uiPriority="64"/>
+    <w:lsdException w:name="Medium List 1 Accent 1" w:uiPriority="65"/>
+    <w:lsdException w:name="Revision" w:semiHidden="1"/>
+    <w:lsdException w:name="List Paragraph" w:uiPriority="34" w:qFormat="1"/>
+    <w:lsdException w:name="Quote" w:uiPriority="29" w:qFormat="1"/>
+    <w:lsdException w:name="Intense Quote" w:uiPriority="30" w:qFormat="1"/>
+    <w:lsdException w:name="Medium List 2 Accent 1" w:uiPriority="66"/>
+    <w:lsdException w:name="Medium Grid 1 Accent 1" w:uiPriority="67"/>
+    <w:lsdException w:name="Medium Grid 2 Accent 1" w:uiPriority="68"/>
+    <w:lsdException w:name="Medium Grid 3 Accent 1" w:uiPriority="69"/>
+    <w:lsdException w:name="Dark List Accent 1" w:uiPriority="70"/>
+    <w:lsdException w:name="Colorful Shading Accent 1" w:uiPriority="71"/>
+    <w:lsdException w:name="Colorful List Accent 1" w:uiPriority="72"/>
+    <w:lsdException w:name="Colorful Grid Accent 1" w:uiPriority="73"/>
+    <w:lsdException w:name="Light Shading Accent 2" w:uiPriority="60"/>
+    <w:lsdException w:name="Light List Accent 2" w:uiPriority="61"/>
+    <w:lsdException w:name="Light Grid Accent 2" w:uiPriority="62"/>
+    <w:lsdException w:name="Medium Shading 1 Accent 2" w:uiPriority="63"/>
+    <w:lsdException w:name="Medium Shading 2 Accent 2" w:uiPriority="64"/>
+    <w:lsdException w:name="Medium List 1 Accent 2" w:uiPriority="65"/>
+    <w:lsdException w:name="Medium List 2 Accent 2" w:uiPriority="66"/>
+    <w:lsdException w:name="Medium Grid 1 Accent 2" w:uiPriority="67"/>
+    <w:lsdException w:name="Medium Grid 2 Accent 2" w:uiPriority="68"/>
+    <w:lsdException w:name="Medium Grid 3 Accent 2" w:uiPriority="69"/>
+    <w:lsdException w:name="Dark List Accent 2" w:uiPriority="70"/>
+    <w:lsdException w:name="Colorful Shading Accent 2" w:uiPriority="71"/>
+    <w:lsdException w:name="Colorful List Accent 2" w:uiPriority="72"/>
+    <w:lsdException w:name="Colorful Grid Accent 2" w:uiPriority="73"/>
+    <w:lsdException w:name="Light Shading Accent 3" w:uiPriority="60"/>
+    <w:lsdException w:name="Light List Accent 3" w:uiPriority="61"/>
+    <w:lsdException w:name="Light Grid Accent 3" w:uiPriority="62"/>
+    <w:lsdException w:name="Medium Shading 1 Accent 3" w:uiPriority="63"/>
+    <w:lsdException w:name="Medium Shading 2 Accent 3" w:uiPriority="64"/>
+    <w:lsdException w:name="Medium List 1 Accent 3" w:uiPriority="65"/>
+    <w:lsdException w:name="Medium List 2 Accent 3" w:uiPriority="66"/>
+    <w:lsdException w:name="Medium Grid 1 Accent 3" w:uiPriority="67"/>
+    <w:lsdException w:name="Medium Grid 2 Accent 3" w:uiPriority="68"/>
+    <w:lsdException w:name="Medium Grid 3 Accent 3" w:uiPriority="69"/>
+    <w:lsdException w:name="Dark List Accent 3" w:uiPriority="70"/>
+    <w:lsdException w:name="Colorful Shading Accent 3" w:uiPriority="71"/>
+    <w:lsdException w:name="Colorful List Accent 3" w:uiPriority="72"/>
+    <w:lsdException w:name="Colorful Grid Accent 3" w:uiPriority="73"/>
+    <w:lsdException w:name="Light Shading Accent 4" w:uiPriority="60"/>
+    <w:lsdException w:name="Light List Accent 4" w:uiPriority="61"/>
+    <w:lsdException w:name="Light Grid Accent 4" w:uiPriority="62"/>
+    <w:lsdException w:name="Medium Shading 1 Accent 4" w:uiPriority="63"/>
+    <w:lsdException w:name="Medium Shading 2 Accent 4" w:uiPriority="64"/>
+    <w:lsdException w:name="Medium List 1 Accent 4" w:uiPriority="65"/>
+    <w:lsdException w:name="Medium List 2 Accent 4" w:uiPriority="66"/>
+    <w:lsdException w:name="Medium Grid 1 Accent 4" w:uiPriority="67"/>
+    <w:lsdException w:name="Medium Grid 2 Accent 4" w:uiPriority="68"/>
+    <w:lsdException w:name="Medium Grid 3 Accent 4" w:uiPriority="69"/>
+    <w:lsdException w:name="Dark List Accent 4" w:uiPriority="70"/>
+    <w:lsdException w:name="Colorful Shading Accent 4" w:uiPriority="71"/>
+    <w:lsdException w:name="Colorful List Accent 4" w:uiPriority="72"/>
+    <w:lsdException w:name="Colorful Grid Accent 4" w:uiPriority="73"/>
+    <w:lsdException w:name="Light Shading Accent 5" w:uiPriority="60"/>
+    <w:lsdException w:name="Light List Accent 5" w:uiPriority="61"/>
+    <w:lsdException w:name="Light Grid Accent 5" w:uiPriority="62"/>
+    <w:lsdException w:name="Medium Shading 1 Accent 5" w:uiPriority="63"/>
+    <w:lsdException w:name="Medium Shading 2 Accent 5" w:uiPriority="64"/>
+    <w:lsdException w:name="Medium List 1 Accent 5" w:uiPriority="65"/>
+    <w:lsdException w:name="Medium List 2 Accent 5" w:uiPriority="66"/>
+    <w:lsdException w:name="Medium Grid 1 Accent 5" w:uiPriority="67"/>
+    <w:lsdException w:name="Medium Grid 2 Accent 5" w:uiPriority="68"/>
+    <w:lsdException w:name="Medium Grid 3 Accent 5" w:uiPriority="69"/>
+    <w:lsdException w:name="Dark List Accent 5" w:uiPriority="70"/>
+    <w:lsdException w:name="Colorful Shading Accent 5" w:uiPriority="71"/>
+    <w:lsdException w:name="Colorful List Accent 5" w:uiPriority="72"/>
+    <w:lsdException w:name="Colorful Grid Accent 5" w:uiPriority="73"/>
+    <w:lsdException w:name="Light Shading Accent 6" w:uiPriority="60"/>
+    <w:lsdException w:name="Light List Accent 6" w:uiPriority="61"/>
+    <w:lsdException w:name="Light Grid Accent 6" w:uiPriority="62"/>
+    <w:lsdException w:name="Medium Shading 1 Accent 6" w:uiPriority="63"/>
+    <w:lsdException w:name="Medium Shading 2 Accent 6" w:uiPriority="64"/>
+    <w:lsdException w:name="Medium List 1 Accent 6" w:uiPriority="65"/>
+    <w:lsdException w:name="Medium List 2 Accent 6" w:uiPriority="66"/>
+    <w:lsdException w:name="Medium Grid 1 Accent 6" w:uiPriority="67"/>
+    <w:lsdException w:name="Medium Grid 2 Accent 6" w:uiPriority="68"/>
+    <w:lsdException w:name="Medium Grid 3 Accent 6" w:uiPriority="69"/>
+    <w:lsdException w:name="Dark List Accent 6" w:uiPriority="70"/>
+    <w:lsdException w:name="Colorful Shading Accent 6" w:uiPriority="71"/>
+    <w:lsdException w:name="Colorful List Accent 6" w:uiPriority="72"/>
+    <w:lsdException w:name="Colorful Grid Accent 6" w:uiPriority="73"/>
+    <w:lsdException w:name="Subtle Emphasis" w:uiPriority="19" w:qFormat="1"/>
+    <w:lsdException w:name="Intense Emphasis" w:uiPriority="21" w:qFormat="1"/>
+    <w:lsdException w:name="Subtle Reference" w:uiPriority="31" w:qFormat="1"/>
+    <w:lsdException w:name="Intense Reference" w:uiPriority="32" w:qFormat="1"/>
+    <w:lsdException w:name="Book Title" w:uiPriority="33" w:qFormat="1"/>
+    <w:lsdException w:name="Bibliography" w:semiHidden="1" w:uiPriority="37" w:unhideWhenUsed="1"/>
+    <w:lsdException w:name="TOC Heading" w:semiHidden="1" w:uiPriority="39" w:unhideWhenUsed="1" w:qFormat="1"/>
+    <w:lsdException w:name="Plain Table 1" w:uiPriority="41"/>
+    <w:lsdException w:name="Plain Table 2" w:uiPriority="42"/>
+    <w:lsdException w:name="Plain Table 3" w:uiPriority="43"/>
+    <w:lsdException w:name="Plain Table 4" w:uiPriority="44"/>
+    <w:lsdException w:name="Plain Table 5" w:uiPriority="45"/>
+    <w:lsdException w:name="Grid Table Light" w:uiPriority="40"/>
+    <w:lsdException w:name="Grid Table 1 Light" w:uiPriority="46"/>
+    <w:lsdException w:name="Grid Table 2" w:uiPriority="47"/>
+    <w:lsdException w:name="Grid Table 3" w:uiPriority="48"/>
+    <w:lsdException w:name="Grid Table 4" w:uiPriority="49"/>
+    <w:lsdException w:name="Grid Table 5 Dark" w:uiPriority="50"/>
+    <w:lsdException w:name="Grid Table 6 Colorful" w:uiPriority="51"/>
+    <w:lsdException w:name="Grid Table 7 Colorful" w:uiPriority="52"/>
+    <w:lsdException w:name="Grid Table 1 Light Accent 1" w:uiPriority="46"/>
+    <w:lsdException w:name="Grid Table 2 Accent 1" w:uiPriority="47"/>
+    <w:lsdException w:name="Grid Table 3 Accent 1" w:uiPriority="48"/>
+    <w:lsdException w:name="Grid Table 4 Accent 1" w:uiPriority="49"/>
+    <w:lsdException w:name="Grid Table 5 Dark Accent 1" w:uiPriority="50"/>
+    <w:lsdException w:name="Grid Table 6 Colorful Accent 1" w:uiPriority="51"/>
+    <w:lsdException w:name="Grid Table 7 Colorful Accent 1" w:uiPriority="52"/>
+    <w:lsdException w:name="Grid Table 1 Light Accent 2" w:uiPriority="46"/>
+    <w:lsdException w:name="Grid Table 2 Accent 2" w:uiPriority="47"/>
+    <w:lsdException w:name="Grid Table 3 Accent 2" w:uiPriority="48"/>
+    <w:lsdException w:name="Grid Table 4 Accent 2" w:uiPriority="49"/>
+    <w:lsdException w:name="Grid Table 5 Dark Accent 2" w:uiPriority="50"/>
+    <w:lsdException w:name="Grid Table 6 Colorful Accent 2" w:uiPriority="51"/>
+    <w:lsdException w:name="Grid Table 7 Colorful Accent 2" w:uiPriority="52"/>
+    <w:lsdException w:name="Grid Table 1 Light Accent 3" w:uiPriority="46"/>
+    <w:lsdException w:name="Grid Table 2 Accent 3" w:uiPriority="47"/>
+    <w:lsdException w:name="Grid Table 3 Accent 3" w:uiPriority="48"/>
+    <w:lsdException w:name="Grid Table 4 Accent 3" w:uiPriority="49"/>
+    <w:lsdException w:name="Grid Table 5 Dark Accent 3" w:uiPriority="50"/>
+    <w:lsdException w:name="Grid Table 6 Colorful Accent 3" w:uiPriority="51"/>
+    <w:lsdException w:name="Grid Table 7 Colorful Accent 3" w:uiPriority="52"/>
+    <w:lsdException w:name="Grid Table 1 Light Accent 4" w:uiPriority="46"/>
+    <w:lsdException w:name="Grid Table 2 Accent 4" w:uiPriority="47"/>
+    <w:lsdException w:name="Grid Table 3 Accent 4" w:uiPriority="48"/>
+    <w:lsdException w:name="Grid Table 4 Accent 4" w:uiPriority="49"/>
+    <w:lsdException w:name="Grid Table 5 Dark Accent 4" w:uiPriority="50"/>
+    <w:lsdException w:name="Grid Table 6 Colorful Accent 4" w:uiPriority="51"/>
+    <w:lsdException w:name="Grid Table 7 Colorful Accent 4" w:uiPriority="52"/>
+    <w:lsdException w:name="Grid Table 1 Light Accent 5" w:uiPriority="46"/>
+    <w:lsdException w:name="Grid Table 2 Accent 5" w:uiPriority="47"/>
+    <w:lsdException w:name="Grid Table 3 Accent 5" w:uiPriority="48"/>
+    <w:lsdException w:name="Grid Table 4 Accent 5" w:uiPriority="49"/>
+    <w:lsdException w:name="Grid Table 5 Dark Accent 5" w:uiPriority="50"/>
+    <w:lsdException w:name="Grid Table 6 Colorful Accent 5" w:uiPriority="51"/>
+    <w:lsdException w:name="Grid Table 7 Colorful Accent 5" w:uiPriority="52"/>
+    <w:lsdException w:name="Grid Table 1 Light Accent 6" w:uiPriority="46"/>
+    <w:lsdException w:name="Grid Table 2 Accent 6" w:uiPriority="47"/>
+    <w:lsdException w:name="Grid Table 3 Accent 6" w:uiPriority="48"/>
+    <w:lsdException w:name="Grid Table 4 Accent 6" w:uiPriority="49"/>
+    <w:lsdException w:name="Grid Table 5 Dark Accent 6" w:uiPriority="50"/>
+    <w:lsdException w:name="Grid Table 6 Colorful Accent 6" w:uiPriority="51"/>
+    <w:lsdException w:name="Grid Table 7 Colorful Accent 6" w:uiPriority="52"/>
+    <w:lsdException w:name="List Table 1 Light" w:uiPriority="46"/>
+    <w:lsdException w:name="List Table 2" w:uiPriority="47"/>
+    <w:lsdException w:name="List Table 3" w:uiPriority="48"/>
+    <w:lsdException w:name="List Table 4" w:uiPriority="49"/>
+    <w:lsdException w:name="List Table 5 Dark" w:uiPriority="50"/>
+    <w:lsdException w:name="List Table 6 Colorful" w:uiPriority="51"/>
+    <w:lsdException w:name="List Table 7 Colorful" w:uiPriority="52"/>
+    <w:lsdException w:name="List Table 1 Light Accent 1" w:uiPriority="46"/>
+    <w:lsdException w:name="List Table 2 Accent 1" w:uiPriority="47"/>
+    <w:lsdException w:name="List Table 3 Accent 1" w:uiPriority="48"/>
+    <w:lsdException w:name="List Table 4 Accent 1" w:uiPriority="49"/>
+    <w:lsdException w:name="List Table 5 Dark Accent 1" w:uiPriority="50"/>
+    <w:lsdException w:name="List Table 6 Colorful Accent 1" w:uiPriority="51"/>
+    <w:lsdException w:name="List Table 7 Colorful Accent 1" w:uiPriority="52"/>
+    <w:lsdException w:name="List Table 1 Light Accent 2" w:uiPriority="46"/>
+    <w:lsdException w:name="List Table 2 Accent 2" w:uiPriority="47"/>
+    <w:lsdException w:name="List Table 3 Accent 2" w:uiPriority="48"/>
+    <w:lsdException w:name="List Table 4 Accent 2" w:uiPriority="49"/>
+    <w:lsdException w:name="List Table 5 Dark Accent 2" w:uiPriority="50"/>
+    <w:lsdException w:name="List Table 6 Colorful Accent 2" w:uiPriority="51"/>
+    <w:lsdException w:name="List Table 7 Colorful Accent 2" w:uiPriority="52"/>
+    <w:lsdException w:name="List Table 1 Light Accent 3" w:uiPriority="46"/>
+    <w:lsdException w:name="List Table 2 Accent 3" w:uiPriority="47"/>
+    <w:lsdException w:name="List Table 3 Accent 3" w:uiPriority="48"/>
+    <w:lsdException w:name="List Table 4 Accent 3" w:uiPriority="49"/>
+    <w:lsdException w:name="List Table 5 Dark Accent 3" w:uiPriority="50"/>
+    <w:lsdException w:name="List Table 6 Colorful Accent 3" w:uiPriority="51"/>
+    <w:lsdException w:name="List Table 7 Colorful Accent 3" w:uiPriority="52"/>
+    <w:lsdException w:name="List Table 1 Light Accent 4" w:uiPriority="46"/>
+    <w:lsdException w:name="List Table 2 Accent 4" w:uiPriority="47"/>
+    <w:lsdException w:name="List Table 3 Accent 4" w:uiPriority="48"/>
+    <w:lsdException w:name="List Table 4 Accent 4" w:uiPriority="49"/>
+    <w:lsdException w:name="List Table 5 Dark Accent 4" w:uiPriority="50"/>
+    <w:lsdException w:name="List Table 6 Colorful Accent 4" w:uiPriority="51"/>
+    <w:lsdException w:name="List Table 7 Colorful Accent 4" w:uiPriority="52"/>
+    <w:lsdException w:name="List Table 1 Light Accent 5" w:uiPriority="46"/>
+    <w:lsdException w:name="List Table 2 Accent 5" w:uiPriority="47"/>
+    <w:lsdException w:name="List Table 3 Accent 5" w:uiPriority="48"/>
+    <w:lsdException w:name="List Table 4 Accent 5" w:uiPriority="49"/>
+    <w:lsdException w:name="List Table 5 Dark Accent 5" w:uiPriority="50"/>
+    <w:lsdException w:name="List Table 6 Colorful Accent 5" w:uiPriority="51"/>
+    <w:lsdException w:name="List Table 7 Colorful Accent 5" w:uiPriority="52"/>
+    <w:lsdException w:name="List Table 1 Light Accent 6" w:uiPriority="46"/>
+    <w:lsdException w:name="List Table 2 Accent 6" w:uiPriority="47"/>
+    <w:lsdException w:name="List Table 3 Accent 6" w:uiPriority="48"/>
+    <w:lsdException w:name="List Table 4 Accent 6" w:uiPriority="49"/>
+    <w:lsdException w:name="List Table 5 Dark Accent 6" w:uiPriority="50"/>
+    <w:lsdException w:name="List Table 6 Colorful Accent 6" w:uiPriority="51"/>
+    <w:lsdException w:name="List Table 7 Colorful Accent 6" w:uiPriority="52"/>
   </w:latentStyles>
   <w:style w:type="paragraph" w:default="1" w:styleId="Normal">
     <w:name w:val="Normal"/>
@@ -11553,7 +12530,6 @@
     <w:uiPriority w:val="99"/>
     <w:semiHidden/>
     <w:unhideWhenUsed/>
-    <w:qFormat/>
     <w:tblPr>
       <w:tblInd w:w="0" w:type="dxa"/>
       <w:tblCellMar>
@@ -11631,17 +12607,10 @@
     <w:tblPr>
       <w:tblStyleRowBandSize w:val="1"/>
       <w:tblStyleColBandSize w:val="1"/>
-      <w:tblInd w:w="0" w:type="dxa"/>
       <w:tblBorders>
         <w:top w:val="single" w:sz="4" w:space="0" w:color="7F7F7F" w:themeColor="text1" w:themeTint="80"/>
         <w:bottom w:val="single" w:sz="4" w:space="0" w:color="7F7F7F" w:themeColor="text1" w:themeTint="80"/>
       </w:tblBorders>
-      <w:tblCellMar>
-        <w:top w:w="0" w:type="dxa"/>
-        <w:left w:w="108" w:type="dxa"/>
-        <w:bottom w:w="0" w:type="dxa"/>
-        <w:right w:w="108" w:type="dxa"/>
-      </w:tblCellMar>
     </w:tblPr>
     <w:tblStylePr w:type="firstRow">
       <w:rPr>
@@ -11722,7 +12691,6 @@
       <w:lang w:eastAsia="da-DK"/>
     </w:rPr>
     <w:tblPr>
-      <w:tblInd w:w="0" w:type="dxa"/>
       <w:tblBorders>
         <w:top w:val="single" w:sz="4" w:space="0" w:color="auto"/>
         <w:left w:val="single" w:sz="4" w:space="0" w:color="auto"/>
@@ -11731,12 +12699,6 @@
         <w:insideH w:val="single" w:sz="4" w:space="0" w:color="auto"/>
         <w:insideV w:val="single" w:sz="4" w:space="0" w:color="auto"/>
       </w:tblBorders>
-      <w:tblCellMar>
-        <w:top w:w="0" w:type="dxa"/>
-        <w:left w:w="108" w:type="dxa"/>
-        <w:bottom w:w="0" w:type="dxa"/>
-        <w:right w:w="108" w:type="dxa"/>
-      </w:tblCellMar>
     </w:tblPr>
   </w:style>
   <w:style w:type="paragraph" w:styleId="Fodnotetekst">
@@ -11886,6 +12848,51 @@
       <w:i/>
       <w:iCs/>
       <w:color w:val="5B9BD5" w:themeColor="accent1"/>
+    </w:rPr>
+  </w:style>
+  <w:style w:type="character" w:styleId="Hyperlink">
+    <w:name w:val="Hyperlink"/>
+    <w:basedOn w:val="Standardskrifttypeiafsnit"/>
+    <w:uiPriority w:val="99"/>
+    <w:unhideWhenUsed/>
+    <w:rsid w:val="00FB278A"/>
+    <w:rPr>
+      <w:color w:val="0563C1" w:themeColor="hyperlink"/>
+      <w:u w:val="single"/>
+    </w:rPr>
+  </w:style>
+  <w:style w:type="paragraph" w:styleId="Titel">
+    <w:name w:val="Title"/>
+    <w:basedOn w:val="Normal"/>
+    <w:next w:val="Normal"/>
+    <w:link w:val="TitelTegn"/>
+    <w:uiPriority w:val="10"/>
+    <w:qFormat/>
+    <w:rsid w:val="00D37BAD"/>
+    <w:pPr>
+      <w:spacing w:after="0" w:line="240" w:lineRule="auto"/>
+      <w:contextualSpacing/>
+    </w:pPr>
+    <w:rPr>
+      <w:rFonts w:asciiTheme="majorHAnsi" w:eastAsiaTheme="majorEastAsia" w:hAnsiTheme="majorHAnsi" w:cstheme="majorBidi"/>
+      <w:spacing w:val="-10"/>
+      <w:kern w:val="28"/>
+      <w:sz w:val="56"/>
+      <w:szCs w:val="56"/>
+    </w:rPr>
+  </w:style>
+  <w:style w:type="character" w:customStyle="1" w:styleId="TitelTegn">
+    <w:name w:val="Titel Tegn"/>
+    <w:basedOn w:val="Standardskrifttypeiafsnit"/>
+    <w:link w:val="Titel"/>
+    <w:uiPriority w:val="10"/>
+    <w:rsid w:val="00D37BAD"/>
+    <w:rPr>
+      <w:rFonts w:asciiTheme="majorHAnsi" w:eastAsiaTheme="majorEastAsia" w:hAnsiTheme="majorHAnsi" w:cstheme="majorBidi"/>
+      <w:spacing w:val="-10"/>
+      <w:kern w:val="28"/>
+      <w:sz w:val="56"/>
+      <w:szCs w:val="56"/>
     </w:rPr>
   </w:style>
 </w:styles>
@@ -12146,7 +13153,7 @@
   <a:extraClrSchemeLst/>
   <a:extLst>
     <a:ext uri="{05A4C25C-085E-4340-85A3-A5531E510DB2}">
-      <thm15:themeFamily xmlns="" xmlns:thm15="http://schemas.microsoft.com/office/thememl/2012/main" name="Office Theme" id="{62F939B6-93AF-4DB8-9C6B-D6C7DFDC589F}" vid="{4A3C46E8-61CC-4603-A589-7422A47A8E4A}"/>
+      <thm15:themeFamily xmlns:thm15="http://schemas.microsoft.com/office/thememl/2012/main" name="Office Theme" id="{62F939B6-93AF-4DB8-9C6B-D6C7DFDC589F}" vid="{4A3C46E8-61CC-4603-A589-7422A47A8E4A}"/>
     </a:ext>
   </a:extLst>
 </a:theme>
@@ -12157,7 +13164,7 @@
 </file>
 
 <file path=customXml/itemProps1.xml><?xml version="1.0" encoding="utf-8"?>
-<ds:datastoreItem xmlns:ds="http://schemas.openxmlformats.org/officeDocument/2006/customXml" ds:itemID="{2B0FC7DC-C8F8-46C3-9518-58492A4F1C35}">
+<ds:datastoreItem xmlns:ds="http://schemas.openxmlformats.org/officeDocument/2006/customXml" ds:itemID="{EE1957BF-A58D-4CD1-8D6B-D541F647CE52}">
   <ds:schemaRefs>
     <ds:schemaRef ds:uri="http://schemas.openxmlformats.org/officeDocument/2006/bibliography"/>
   </ds:schemaRefs>

</xml_diff>

<commit_message>
Kravspecifikation tilrettet t.o.m. side 8. Resten følger.
</commit_message>
<xml_diff>
--- a/Kravspecifikation/Kravspecifikation.docx
+++ b/Kravspecifikation/Kravspecifikation.docx
@@ -6,11 +6,9 @@
       <w:pPr>
         <w:pStyle w:val="Titel"/>
       </w:pPr>
-      <w:proofErr w:type="spellStart"/>
       <w:r>
         <w:t>SmartFridge</w:t>
       </w:r>
-      <w:proofErr w:type="spellEnd"/>
     </w:p>
     <w:p>
       <w:pPr>
@@ -109,7 +107,7 @@
                   </v:textbox>
                 </v:shape>
                 <v:shape id="Tekstfelt 2" o:spid="_x0000_s1062" type="#_x0000_t202" style="position:absolute;left:40671;top:9144;width:8954;height:2762;visibility:visible" filled="f" stroked="f">
-                  <v:textbox style="mso-next-textbox:#Tekstfelt 2">
+                  <v:textbox>
                     <w:txbxContent>
                       <w:p>
                         <w:pPr>
@@ -122,7 +120,7 @@
                   </v:textbox>
                 </v:shape>
                 <v:shape id="Tekstfelt 2" o:spid="_x0000_s1063" type="#_x0000_t202" style="position:absolute;left:21240;top:8382;width:8954;height:2286;visibility:visible" filled="f" stroked="f">
-                  <v:textbox style="mso-next-textbox:#Tekstfelt 2">
+                  <v:textbox>
                     <w:txbxContent>
                       <w:p>
                         <w:pPr>
@@ -147,7 +145,7 @@
                   </v:textbox>
                 </v:shape>
                 <v:shape id="Tekstfelt 2" o:spid="_x0000_s1064" type="#_x0000_t202" style="position:absolute;left:20478;top:22193;width:8954;height:2286;visibility:visible" filled="f" stroked="f">
-                  <v:textbox style="mso-next-textbox:#Tekstfelt 2">
+                  <v:textbox>
                     <w:txbxContent>
                       <w:p>
                         <w:pPr>
@@ -178,7 +176,7 @@
                   </v:textbox>
                 </v:shape>
                 <v:shape id="Tekstfelt 2" o:spid="_x0000_s1065" type="#_x0000_t202" style="position:absolute;top:2476;width:8953;height:2572;visibility:visible" filled="f" stroked="f">
-                  <v:textbox style="mso-next-textbox:#Tekstfelt 2">
+                  <v:textbox>
                     <w:txbxContent>
                       <w:p>
                         <w:pPr>
@@ -197,7 +195,7 @@
                   </v:textbox>
                 </v:shape>
                 <v:shape id="Tekstfelt 2" o:spid="_x0000_s1066" type="#_x0000_t202" style="position:absolute;left:2000;top:24479;width:10954;height:2572;visibility:visible" filled="f" stroked="f">
-                  <v:textbox style="mso-next-textbox:#Tekstfelt 2">
+                  <v:textbox>
                     <w:txbxContent>
                       <w:p>
                         <w:pPr>
@@ -216,7 +214,7 @@
                   </v:textbox>
                 </v:shape>
                 <v:shape id="Tekstfelt 2" o:spid="_x0000_s1067" type="#_x0000_t202" style="position:absolute;left:2571;top:33051;width:8954;height:2572;visibility:visible" filled="f" stroked="f">
-                  <v:textbox style="mso-next-textbox:#Tekstfelt 2">
+                  <v:textbox>
                     <w:txbxContent>
                       <w:p>
                         <w:pPr>
@@ -235,7 +233,7 @@
                   </v:textbox>
                 </v:shape>
                 <v:shape id="Tekstfelt 2" o:spid="_x0000_s1068" type="#_x0000_t202" style="position:absolute;left:21336;top:33623;width:8953;height:2572;visibility:visible" filled="f" stroked="f">
-                  <v:textbox style="mso-next-textbox:#Tekstfelt 2">
+                  <v:textbox>
                     <w:txbxContent>
                       <w:p>
                         <w:pPr>
@@ -351,15 +349,27 @@
         <w:t xml:space="preserve">Visionen er at tilbyde </w:t>
       </w:r>
       <w:r>
-        <w:t>Bruger</w:t>
-      </w:r>
-      <w:r>
-        <w:t xml:space="preserve"> et hurtigt og effektivt overblik over køleskabets og fryserens indhold, til lettelse i en hverdag, hvor man ikke altid har en opdateret indkøbsliste inden for rækkevidde.</w:t>
+        <w:t>brugeren</w:t>
+      </w:r>
+      <w:r>
+        <w:t xml:space="preserve"> et hurtigt og effekti</w:t>
+      </w:r>
+      <w:r>
+        <w:t xml:space="preserve">vt overblik over køleskabets </w:t>
+      </w:r>
+      <w:r>
+        <w:t>indhold, til lettelse i en hverdag, hvor man ikke altid har en opdateret indkøbsliste inden for rækkevidde.</w:t>
       </w:r>
     </w:p>
     <w:p>
       <w:r>
-        <w:t>Bruger kan være privatpersoner såvel som industrielle køkkener og catering-virksomheder, som ønsker overblik over indholdet i køleskabet.</w:t>
+        <w:t>Bruger</w:t>
+      </w:r>
+      <w:r>
+        <w:t>en</w:t>
+      </w:r>
+      <w:r>
+        <w:t xml:space="preserve"> kan være privatpersoner såvel som industrielle køkkener og catering-virksomheder, som ønsker overblik over indholdet i køleskabet.</w:t>
       </w:r>
     </w:p>
     <w:p>
@@ -549,7 +559,13 @@
         <w:t>et</w:t>
       </w:r>
       <w:r>
-        <w:t>. Der kan tilføjes og fjernes varer i takt med indkøb og brug, samt opretholde</w:t>
+        <w:t xml:space="preserve">. Der kan tilføjes og fjernes varer i takt med indkøb og </w:t>
+      </w:r>
+      <w:r>
+        <w:t>for</w:t>
+      </w:r>
+      <w:r>
+        <w:t>brug, samt opretholde</w:t>
       </w:r>
       <w:r>
         <w:t>s</w:t>
@@ -810,7 +826,7 @@
               <v:imagedata r:id="rId9" o:title=""/>
             </v:shape>
             <v:shape id="Tekstfelt 2" o:spid="_x0000_s1041" type="#_x0000_t202" style="position:absolute;left:5316;top:12449;width:3493;height:376;visibility:visible;mso-wrap-distance-left:9pt;mso-wrap-distance-top:3.6pt;mso-wrap-distance-right:9pt;mso-wrap-distance-bottom:3.6pt;mso-position-horizontal-relative:text;mso-position-vertical-relative:text;mso-width-relative:margin;mso-height-relative:margin;v-text-anchor:top" strokecolor="white [3212]">
-              <v:textbox style="mso-next-textbox:#Tekstfelt 2">
+              <v:textbox>
                 <w:txbxContent>
                   <w:p>
                     <w:pPr>
@@ -867,7 +883,7 @@
             </v:shape>
             <w10:wrap type="tight"/>
           </v:group>
-          <o:OLEObject Type="Embed" ProgID="Visio.Drawing.15" ShapeID="_x0000_s1040" DrawAspect="Content" ObjectID="_1486293551" r:id="rId10"/>
+          <o:OLEObject Type="Embed" ProgID="Visio.Drawing.15" ShapeID="_x0000_s1040" DrawAspect="Content" ObjectID="_1492969527" r:id="rId10"/>
         </w:object>
       </w:r>
       <w:r>
@@ -1380,7 +1396,13 @@
               <w:spacing w:after="0"/>
             </w:pPr>
             <w:r>
-              <w:t xml:space="preserve">Den Eksterne Database er en database der ligger på en webserver. Den har kun forbindelse til </w:t>
+              <w:t>Den Eksterne Database er en database</w:t>
+            </w:r>
+            <w:r>
+              <w:t>,</w:t>
+            </w:r>
+            <w:r>
+              <w:t xml:space="preserve"> der ligger på en webserver. Den har kun forbindelse til </w:t>
             </w:r>
             <w:r>
               <w:t xml:space="preserve">det lokale </w:t>
@@ -1649,35 +1671,7 @@
         <w:rPr>
           <w:lang w:eastAsia="ar-SA"/>
         </w:rPr>
-        <w:t xml:space="preserve">Begrebet dækker over de mest basale </w:t>
-      </w:r>
-      <w:proofErr w:type="spellStart"/>
-      <w:r>
-        <w:rPr>
-          <w:lang w:eastAsia="ar-SA"/>
-        </w:rPr>
-        <w:t>funktionaliteter</w:t>
-      </w:r>
-      <w:proofErr w:type="spellEnd"/>
-      <w:r>
-        <w:rPr>
-          <w:lang w:eastAsia="ar-SA"/>
-        </w:rPr>
-        <w:t xml:space="preserve">, som gør at systemet er sammenhængende og brugbart. Disse </w:t>
-      </w:r>
-      <w:proofErr w:type="spellStart"/>
-      <w:r>
-        <w:rPr>
-          <w:lang w:eastAsia="ar-SA"/>
-        </w:rPr>
-        <w:t>funktionaliteter</w:t>
-      </w:r>
-      <w:proofErr w:type="spellEnd"/>
-      <w:r>
-        <w:rPr>
-          <w:lang w:eastAsia="ar-SA"/>
-        </w:rPr>
-        <w:t xml:space="preserve"> er repræsenteret ved </w:t>
+        <w:t xml:space="preserve">Begrebet dækker over de mest basale funktionaliteter, som gør at systemet er sammenhængende og brugbart. Disse funktionaliteter er repræsenteret ved </w:t>
       </w:r>
       <w:proofErr w:type="spellStart"/>
       <w:r>
@@ -1803,10 +1797,10 @@
       </w:r>
       <w:r>
         <w:object w:dxaOrig="7966" w:dyaOrig="7110">
-          <v:shape id="_x0000_i1026" type="#_x0000_t75" style="width:327.45pt;height:292.4pt" o:ole="">
+          <v:shape id="_x0000_i1026" type="#_x0000_t75" style="width:327.75pt;height:292.5pt" o:ole="">
             <v:imagedata r:id="rId11" o:title=""/>
           </v:shape>
-          <o:OLEObject Type="Embed" ProgID="Visio.Drawing.15" ShapeID="_x0000_i1026" DrawAspect="Content" ObjectID="_1486293550" r:id="rId12"/>
+          <o:OLEObject Type="Embed" ProgID="Visio.Drawing.15" ShapeID="_x0000_i1026" DrawAspect="Content" ObjectID="_1492969526" r:id="rId12"/>
         </w:object>
       </w:r>
     </w:p>
@@ -2344,7 +2338,89 @@
                 <w:rFonts w:asciiTheme="minorHAnsi" w:hAnsiTheme="minorHAnsi"/>
                 <w:sz w:val="22"/>
               </w:rPr>
-              <w:t>Bruger trykker på knappen ”Se varer”.</w:t>
+              <w:t>Bruger trykker på knappen ”I køleskab”.</w:t>
+            </w:r>
+          </w:p>
+          <w:p>
+            <w:pPr>
+              <w:rPr>
+                <w:rFonts w:asciiTheme="minorHAnsi" w:hAnsiTheme="minorHAnsi"/>
+                <w:b/>
+                <w:sz w:val="22"/>
+              </w:rPr>
+            </w:pPr>
+            <w:r>
+              <w:rPr>
+                <w:rFonts w:asciiTheme="minorHAnsi" w:hAnsiTheme="minorHAnsi"/>
+                <w:b/>
+                <w:sz w:val="22"/>
+              </w:rPr>
+              <w:t xml:space="preserve">[Alternativt flow </w:t>
+            </w:r>
+            <w:r>
+              <w:rPr>
+                <w:rFonts w:asciiTheme="minorHAnsi" w:hAnsiTheme="minorHAnsi"/>
+                <w:b/>
+                <w:sz w:val="22"/>
+              </w:rPr>
+              <w:t>1</w:t>
+            </w:r>
+            <w:r>
+              <w:rPr>
+                <w:rFonts w:asciiTheme="minorHAnsi" w:hAnsiTheme="minorHAnsi"/>
+                <w:b/>
+                <w:sz w:val="22"/>
+              </w:rPr>
+              <w:t>.a: Bruger trykker på ”Indkøbsliste”</w:t>
+            </w:r>
+            <w:r>
+              <w:rPr>
+                <w:rFonts w:asciiTheme="minorHAnsi" w:hAnsiTheme="minorHAnsi"/>
+                <w:b/>
+                <w:sz w:val="22"/>
+              </w:rPr>
+              <w:t>]</w:t>
+            </w:r>
+          </w:p>
+          <w:p>
+            <w:pPr>
+              <w:rPr>
+                <w:rFonts w:asciiTheme="minorHAnsi" w:hAnsiTheme="minorHAnsi"/>
+                <w:b/>
+                <w:sz w:val="22"/>
+              </w:rPr>
+            </w:pPr>
+            <w:r>
+              <w:rPr>
+                <w:rFonts w:asciiTheme="minorHAnsi" w:hAnsiTheme="minorHAnsi"/>
+                <w:b/>
+                <w:sz w:val="22"/>
+              </w:rPr>
+              <w:t xml:space="preserve">[Alternativt flow </w:t>
+            </w:r>
+            <w:r>
+              <w:rPr>
+                <w:rFonts w:asciiTheme="minorHAnsi" w:hAnsiTheme="minorHAnsi"/>
+                <w:b/>
+                <w:sz w:val="22"/>
+              </w:rPr>
+              <w:t>1</w:t>
+            </w:r>
+            <w:r>
+              <w:rPr>
+                <w:rFonts w:asciiTheme="minorHAnsi" w:hAnsiTheme="minorHAnsi"/>
+                <w:b/>
+                <w:sz w:val="22"/>
+              </w:rPr>
+              <w:t>.b: Bruger trykker på ”Standard-varer”</w:t>
+            </w:r>
+            <w:r>
+              <w:rPr>
+                <w:rFonts w:asciiTheme="minorHAnsi" w:hAnsiTheme="minorHAnsi"/>
+                <w:b/>
+                <w:sz w:val="22"/>
+              </w:rPr>
+              <w:t>]</w:t>
             </w:r>
           </w:p>
           <w:p>
@@ -2364,76 +2440,6 @@
                 <w:rFonts w:asciiTheme="minorHAnsi" w:hAnsiTheme="minorHAnsi"/>
                 <w:sz w:val="22"/>
               </w:rPr>
-              <w:t>Bruger trykker på knappen ”I køleskab”.</w:t>
-            </w:r>
-          </w:p>
-          <w:p>
-            <w:pPr>
-              <w:rPr>
-                <w:rFonts w:asciiTheme="minorHAnsi" w:hAnsiTheme="minorHAnsi"/>
-                <w:b/>
-                <w:sz w:val="22"/>
-              </w:rPr>
-            </w:pPr>
-            <w:r>
-              <w:rPr>
-                <w:rFonts w:asciiTheme="minorHAnsi" w:hAnsiTheme="minorHAnsi"/>
-                <w:b/>
-                <w:sz w:val="22"/>
-              </w:rPr>
-              <w:t>[Alternativt flow 2.a: Bruger trykker på ”Indkøbsliste”</w:t>
-            </w:r>
-            <w:r>
-              <w:rPr>
-                <w:rFonts w:asciiTheme="minorHAnsi" w:hAnsiTheme="minorHAnsi"/>
-                <w:b/>
-                <w:sz w:val="22"/>
-              </w:rPr>
-              <w:t>]</w:t>
-            </w:r>
-          </w:p>
-          <w:p>
-            <w:pPr>
-              <w:rPr>
-                <w:rFonts w:asciiTheme="minorHAnsi" w:hAnsiTheme="minorHAnsi"/>
-                <w:b/>
-                <w:sz w:val="22"/>
-              </w:rPr>
-            </w:pPr>
-            <w:r>
-              <w:rPr>
-                <w:rFonts w:asciiTheme="minorHAnsi" w:hAnsiTheme="minorHAnsi"/>
-                <w:b/>
-                <w:sz w:val="22"/>
-              </w:rPr>
-              <w:t>[Alternativt flow 2.b: Bruger trykker på ”Standard-varer”</w:t>
-            </w:r>
-            <w:r>
-              <w:rPr>
-                <w:rFonts w:asciiTheme="minorHAnsi" w:hAnsiTheme="minorHAnsi"/>
-                <w:b/>
-                <w:sz w:val="22"/>
-              </w:rPr>
-              <w:t>]</w:t>
-            </w:r>
-          </w:p>
-          <w:p>
-            <w:pPr>
-              <w:pStyle w:val="Listeafsnit"/>
-              <w:numPr>
-                <w:ilvl w:val="0"/>
-                <w:numId w:val="6"/>
-              </w:numPr>
-              <w:rPr>
-                <w:rFonts w:asciiTheme="minorHAnsi" w:hAnsiTheme="minorHAnsi"/>
-                <w:sz w:val="22"/>
-              </w:rPr>
-            </w:pPr>
-            <w:r>
-              <w:rPr>
-                <w:rFonts w:asciiTheme="minorHAnsi" w:hAnsiTheme="minorHAnsi"/>
-                <w:sz w:val="22"/>
-              </w:rPr>
               <w:t>En liste over nuværende varer i køleskabet, samt mæn</w:t>
             </w:r>
             <w:r>
@@ -2465,7 +2471,23 @@
                 <w:b/>
                 <w:sz w:val="22"/>
               </w:rPr>
-              <w:t>[Undtagelse 3.a: Listen over varer i køleskabet er tom</w:t>
+              <w:t xml:space="preserve">[Undtagelse </w:t>
+            </w:r>
+            <w:r>
+              <w:rPr>
+                <w:rFonts w:asciiTheme="minorHAnsi" w:hAnsiTheme="minorHAnsi"/>
+                <w:b/>
+                <w:sz w:val="22"/>
+              </w:rPr>
+              <w:t>2</w:t>
+            </w:r>
+            <w:r>
+              <w:rPr>
+                <w:rFonts w:asciiTheme="minorHAnsi" w:hAnsiTheme="minorHAnsi"/>
+                <w:b/>
+                <w:sz w:val="22"/>
+              </w:rPr>
+              <w:t>.a: Listen over varer i køleskabet er tom</w:t>
             </w:r>
             <w:r>
               <w:rPr>
@@ -2528,7 +2550,15 @@
                 <w:b/>
                 <w:sz w:val="22"/>
               </w:rPr>
-              <w:t>2.a</w:t>
+              <w:t>1</w:t>
+            </w:r>
+            <w:r>
+              <w:rPr>
+                <w:rFonts w:asciiTheme="minorHAnsi" w:hAnsiTheme="minorHAnsi"/>
+                <w:b/>
+                <w:sz w:val="22"/>
+              </w:rPr>
+              <w:t>.a</w:t>
             </w:r>
             <w:r>
               <w:rPr>
@@ -2553,7 +2583,14 @@
                 <w:rFonts w:asciiTheme="minorHAnsi" w:hAnsiTheme="minorHAnsi"/>
                 <w:sz w:val="22"/>
               </w:rPr>
-              <w:t>2.a.1</w:t>
+              <w:t>1</w:t>
+            </w:r>
+            <w:r>
+              <w:rPr>
+                <w:rFonts w:asciiTheme="minorHAnsi" w:hAnsiTheme="minorHAnsi"/>
+                <w:sz w:val="22"/>
+              </w:rPr>
+              <w:t>.a.1</w:t>
             </w:r>
             <w:r>
               <w:rPr>
@@ -2579,7 +2616,23 @@
                 <w:b/>
                 <w:sz w:val="22"/>
               </w:rPr>
-              <w:t>[Undtagelse 2.a.1.a: Indkøbslisten er tom</w:t>
+              <w:t xml:space="preserve">[Undtagelse </w:t>
+            </w:r>
+            <w:r>
+              <w:rPr>
+                <w:rFonts w:asciiTheme="minorHAnsi" w:hAnsiTheme="minorHAnsi"/>
+                <w:b/>
+                <w:sz w:val="22"/>
+              </w:rPr>
+              <w:t>1</w:t>
+            </w:r>
+            <w:r>
+              <w:rPr>
+                <w:rFonts w:asciiTheme="minorHAnsi" w:hAnsiTheme="minorHAnsi"/>
+                <w:b/>
+                <w:sz w:val="22"/>
+              </w:rPr>
+              <w:t>.a.1.a: Indkøbslisten er tom</w:t>
             </w:r>
             <w:r>
               <w:rPr>
@@ -2615,7 +2668,15 @@
                 <w:b/>
                 <w:sz w:val="22"/>
               </w:rPr>
-              <w:t>2.b</w:t>
+              <w:t>1</w:t>
+            </w:r>
+            <w:r>
+              <w:rPr>
+                <w:rFonts w:asciiTheme="minorHAnsi" w:hAnsiTheme="minorHAnsi"/>
+                <w:b/>
+                <w:sz w:val="22"/>
+              </w:rPr>
+              <w:t>.b</w:t>
             </w:r>
             <w:r>
               <w:rPr>
@@ -2640,7 +2701,14 @@
                 <w:rFonts w:asciiTheme="minorHAnsi" w:hAnsiTheme="minorHAnsi"/>
                 <w:sz w:val="22"/>
               </w:rPr>
-              <w:t>2.b.1</w:t>
+              <w:t>1</w:t>
+            </w:r>
+            <w:r>
+              <w:rPr>
+                <w:rFonts w:asciiTheme="minorHAnsi" w:hAnsiTheme="minorHAnsi"/>
+                <w:sz w:val="22"/>
+              </w:rPr>
+              <w:t>.b.1</w:t>
             </w:r>
             <w:r>
               <w:rPr>
@@ -2666,7 +2734,23 @@
                 <w:b/>
                 <w:sz w:val="22"/>
               </w:rPr>
-              <w:t>[Undtagelse 2.b.1.a: Listen over standard-varer er tom</w:t>
+              <w:t xml:space="preserve">[Undtagelse </w:t>
+            </w:r>
+            <w:r>
+              <w:rPr>
+                <w:rFonts w:asciiTheme="minorHAnsi" w:hAnsiTheme="minorHAnsi"/>
+                <w:b/>
+                <w:sz w:val="22"/>
+              </w:rPr>
+              <w:t>1</w:t>
+            </w:r>
+            <w:r>
+              <w:rPr>
+                <w:rFonts w:asciiTheme="minorHAnsi" w:hAnsiTheme="minorHAnsi"/>
+                <w:b/>
+                <w:sz w:val="22"/>
+              </w:rPr>
+              <w:t>.b.1.a: Listen over standard-varer er tom</w:t>
             </w:r>
             <w:r>
               <w:rPr>
@@ -2729,7 +2813,15 @@
                 <w:b/>
                 <w:sz w:val="22"/>
               </w:rPr>
-              <w:t>3.a</w:t>
+              <w:t>2</w:t>
+            </w:r>
+            <w:r>
+              <w:rPr>
+                <w:rFonts w:asciiTheme="minorHAnsi" w:hAnsiTheme="minorHAnsi"/>
+                <w:b/>
+                <w:sz w:val="22"/>
+              </w:rPr>
+              <w:t>.a</w:t>
             </w:r>
             <w:r>
               <w:rPr>
@@ -2762,7 +2854,14 @@
                 <w:rFonts w:asciiTheme="minorHAnsi" w:hAnsiTheme="minorHAnsi"/>
                 <w:sz w:val="22"/>
               </w:rPr>
-              <w:t>3.a.1</w:t>
+              <w:t>2</w:t>
+            </w:r>
+            <w:r>
+              <w:rPr>
+                <w:rFonts w:asciiTheme="minorHAnsi" w:hAnsiTheme="minorHAnsi"/>
+                <w:sz w:val="22"/>
+              </w:rPr>
+              <w:t>.a.1</w:t>
             </w:r>
             <w:r>
               <w:rPr>
@@ -2828,7 +2927,15 @@
                 <w:b/>
                 <w:sz w:val="22"/>
               </w:rPr>
-              <w:t>2.a.1.a</w:t>
+              <w:t>1</w:t>
+            </w:r>
+            <w:r>
+              <w:rPr>
+                <w:rFonts w:asciiTheme="minorHAnsi" w:hAnsiTheme="minorHAnsi"/>
+                <w:b/>
+                <w:sz w:val="22"/>
+              </w:rPr>
+              <w:t>.a.1.a</w:t>
             </w:r>
             <w:r>
               <w:rPr>
@@ -2853,7 +2960,14 @@
                 <w:rFonts w:asciiTheme="minorHAnsi" w:hAnsiTheme="minorHAnsi"/>
                 <w:sz w:val="22"/>
               </w:rPr>
-              <w:t>2.a.1.a.1</w:t>
+              <w:t>1</w:t>
+            </w:r>
+            <w:r>
+              <w:rPr>
+                <w:rFonts w:asciiTheme="minorHAnsi" w:hAnsiTheme="minorHAnsi"/>
+                <w:sz w:val="22"/>
+              </w:rPr>
+              <w:t>.a.1.a.1</w:t>
             </w:r>
             <w:r>
               <w:rPr>
@@ -2910,7 +3024,15 @@
                 <w:b/>
                 <w:sz w:val="22"/>
               </w:rPr>
-              <w:t>2.b.1.a</w:t>
+              <w:t>1</w:t>
+            </w:r>
+            <w:r>
+              <w:rPr>
+                <w:rFonts w:asciiTheme="minorHAnsi" w:hAnsiTheme="minorHAnsi"/>
+                <w:b/>
+                <w:sz w:val="22"/>
+              </w:rPr>
+              <w:t>.b.1.a</w:t>
             </w:r>
             <w:r>
               <w:rPr>
@@ -2935,7 +3057,14 @@
                 <w:rFonts w:asciiTheme="minorHAnsi" w:hAnsiTheme="minorHAnsi"/>
                 <w:sz w:val="22"/>
               </w:rPr>
-              <w:t>2.b.1.a.1</w:t>
+              <w:t>1</w:t>
+            </w:r>
+            <w:r>
+              <w:rPr>
+                <w:rFonts w:asciiTheme="minorHAnsi" w:hAnsiTheme="minorHAnsi"/>
+                <w:sz w:val="22"/>
+              </w:rPr>
+              <w:t>.b.1.a.1</w:t>
             </w:r>
             <w:r>
               <w:rPr>
@@ -3018,7 +3147,7 @@
       </w:r>
       <w:proofErr w:type="spellEnd"/>
       <w:r>
-        <w:t xml:space="preserve"> case 2 har til formål at lade brugeren får tilføje varer til enten varebeholdningen, indkøbslisten eller listen over standard-varer.</w:t>
+        <w:t xml:space="preserve"> case 2 har til formål at lade brugeren tilføje varer til enten varebeholdningen, indkøbslisten eller listen over standard-varer.</w:t>
       </w:r>
     </w:p>
     <w:p>
@@ -3091,7 +3220,7 @@
                 <w:b/>
                 <w:sz w:val="22"/>
               </w:rPr>
-              <w:t>4</w:t>
+              <w:t>2</w:t>
             </w:r>
             <w:r>
               <w:rPr>
@@ -3388,7 +3517,7 @@
                 <w:rFonts w:asciiTheme="minorHAnsi" w:hAnsiTheme="minorHAnsi"/>
                 <w:sz w:val="22"/>
               </w:rPr>
-              <w:t>3</w:t>
+              <w:t>1</w:t>
             </w:r>
             <w:r>
               <w:rPr>
@@ -4013,6 +4142,1755 @@
                 <w:sz w:val="22"/>
               </w:rPr>
               <w:t>Bruger indtaster den ønskede vare, og fortsætter fra punkt 3.</w:t>
+            </w:r>
+          </w:p>
+        </w:tc>
+      </w:tr>
+    </w:tbl>
+    <w:p/>
+    <w:p>
+      <w:r>
+        <w:br w:type="page"/>
+      </w:r>
+    </w:p>
+    <w:p>
+      <w:pPr>
+        <w:pStyle w:val="Overskrift3"/>
+      </w:pPr>
+      <w:r>
+        <w:lastRenderedPageBreak/>
+        <w:t>UC 3: Rediger vare</w:t>
+      </w:r>
+    </w:p>
+    <w:p>
+      <w:proofErr w:type="spellStart"/>
+      <w:r>
+        <w:t>Use</w:t>
+      </w:r>
+      <w:proofErr w:type="spellEnd"/>
+      <w:r>
+        <w:t xml:space="preserve"> case 3 har til formål at lade brugeren redigere varer på enten varebeholdningen, indkøbslisten eller listen over standard-varer.</w:t>
+      </w:r>
+    </w:p>
+    <w:tbl>
+      <w:tblPr>
+        <w:tblStyle w:val="Tabel-Gitter"/>
+        <w:tblW w:w="0" w:type="auto"/>
+        <w:tblLook w:val="04A0" w:firstRow="1" w:lastRow="0" w:firstColumn="1" w:lastColumn="0" w:noHBand="0" w:noVBand="1"/>
+      </w:tblPr>
+      <w:tblGrid>
+        <w:gridCol w:w="3356"/>
+        <w:gridCol w:w="6272"/>
+      </w:tblGrid>
+      <w:tr>
+        <w:trPr>
+          <w:trHeight w:val="234"/>
+        </w:trPr>
+        <w:tc>
+          <w:tcPr>
+            <w:tcW w:w="3356" w:type="dxa"/>
+            <w:shd w:val="clear" w:color="auto" w:fill="ACB9CA" w:themeFill="text2" w:themeFillTint="66"/>
+          </w:tcPr>
+          <w:p>
+            <w:pPr>
+              <w:rPr>
+                <w:rFonts w:asciiTheme="minorHAnsi" w:hAnsiTheme="minorHAnsi"/>
+                <w:b/>
+                <w:sz w:val="22"/>
+              </w:rPr>
+            </w:pPr>
+            <w:proofErr w:type="spellStart"/>
+            <w:r>
+              <w:rPr>
+                <w:rFonts w:asciiTheme="minorHAnsi" w:hAnsiTheme="minorHAnsi"/>
+                <w:b/>
+                <w:sz w:val="22"/>
+              </w:rPr>
+              <w:t>Use</w:t>
+            </w:r>
+            <w:proofErr w:type="spellEnd"/>
+            <w:r>
+              <w:rPr>
+                <w:rFonts w:asciiTheme="minorHAnsi" w:hAnsiTheme="minorHAnsi"/>
+                <w:b/>
+                <w:sz w:val="22"/>
+              </w:rPr>
+              <w:t xml:space="preserve"> case nr./navn</w:t>
+            </w:r>
+          </w:p>
+        </w:tc>
+        <w:tc>
+          <w:tcPr>
+            <w:tcW w:w="6272" w:type="dxa"/>
+          </w:tcPr>
+          <w:p>
+            <w:pPr>
+              <w:rPr>
+                <w:rFonts w:asciiTheme="minorHAnsi" w:hAnsiTheme="minorHAnsi"/>
+                <w:b/>
+                <w:sz w:val="22"/>
+              </w:rPr>
+            </w:pPr>
+            <w:r>
+              <w:rPr>
+                <w:rFonts w:asciiTheme="minorHAnsi" w:hAnsiTheme="minorHAnsi"/>
+                <w:b/>
+                <w:sz w:val="22"/>
+              </w:rPr>
+              <w:t>3</w:t>
+            </w:r>
+            <w:r>
+              <w:rPr>
+                <w:rFonts w:asciiTheme="minorHAnsi" w:hAnsiTheme="minorHAnsi"/>
+                <w:b/>
+                <w:sz w:val="22"/>
+              </w:rPr>
+              <w:t xml:space="preserve"> - </w:t>
+            </w:r>
+            <w:r>
+              <w:rPr>
+                <w:rFonts w:asciiTheme="minorHAnsi" w:hAnsiTheme="minorHAnsi"/>
+                <w:b/>
+                <w:sz w:val="22"/>
+              </w:rPr>
+              <w:t>Rediger</w:t>
+            </w:r>
+            <w:r>
+              <w:rPr>
+                <w:rFonts w:asciiTheme="minorHAnsi" w:hAnsiTheme="minorHAnsi"/>
+                <w:b/>
+                <w:sz w:val="22"/>
+              </w:rPr>
+              <w:t xml:space="preserve"> vare</w:t>
+            </w:r>
+          </w:p>
+        </w:tc>
+      </w:tr>
+      <w:tr>
+        <w:trPr>
+          <w:trHeight w:val="234"/>
+        </w:trPr>
+        <w:tc>
+          <w:tcPr>
+            <w:tcW w:w="3356" w:type="dxa"/>
+            <w:shd w:val="clear" w:color="auto" w:fill="ACB9CA" w:themeFill="text2" w:themeFillTint="66"/>
+          </w:tcPr>
+          <w:p>
+            <w:pPr>
+              <w:rPr>
+                <w:rFonts w:asciiTheme="minorHAnsi" w:hAnsiTheme="minorHAnsi"/>
+                <w:b/>
+                <w:sz w:val="22"/>
+              </w:rPr>
+            </w:pPr>
+            <w:r>
+              <w:rPr>
+                <w:rFonts w:asciiTheme="minorHAnsi" w:hAnsiTheme="minorHAnsi"/>
+                <w:b/>
+                <w:sz w:val="22"/>
+              </w:rPr>
+              <w:t>Mål</w:t>
+            </w:r>
+          </w:p>
+        </w:tc>
+        <w:tc>
+          <w:tcPr>
+            <w:tcW w:w="6272" w:type="dxa"/>
+          </w:tcPr>
+          <w:p>
+            <w:pPr>
+              <w:rPr>
+                <w:rFonts w:asciiTheme="minorHAnsi" w:hAnsiTheme="minorHAnsi"/>
+                <w:sz w:val="22"/>
+              </w:rPr>
+            </w:pPr>
+            <w:r>
+              <w:rPr>
+                <w:rFonts w:asciiTheme="minorHAnsi" w:hAnsiTheme="minorHAnsi"/>
+                <w:sz w:val="22"/>
+              </w:rPr>
+              <w:t>At redigere en vare på en den nuværende liste.</w:t>
+            </w:r>
+          </w:p>
+        </w:tc>
+      </w:tr>
+      <w:tr>
+        <w:trPr>
+          <w:trHeight w:val="234"/>
+        </w:trPr>
+        <w:tc>
+          <w:tcPr>
+            <w:tcW w:w="3356" w:type="dxa"/>
+            <w:shd w:val="clear" w:color="auto" w:fill="ACB9CA" w:themeFill="text2" w:themeFillTint="66"/>
+          </w:tcPr>
+          <w:p>
+            <w:pPr>
+              <w:rPr>
+                <w:rFonts w:asciiTheme="minorHAnsi" w:hAnsiTheme="minorHAnsi"/>
+                <w:b/>
+                <w:sz w:val="22"/>
+              </w:rPr>
+            </w:pPr>
+            <w:proofErr w:type="spellStart"/>
+            <w:r>
+              <w:rPr>
+                <w:rFonts w:asciiTheme="minorHAnsi" w:hAnsiTheme="minorHAnsi" w:cs="TT185t00"/>
+                <w:b/>
+                <w:sz w:val="22"/>
+              </w:rPr>
+              <w:t>Initialisering</w:t>
+            </w:r>
+            <w:proofErr w:type="spellEnd"/>
+          </w:p>
+        </w:tc>
+        <w:tc>
+          <w:tcPr>
+            <w:tcW w:w="6272" w:type="dxa"/>
+          </w:tcPr>
+          <w:p>
+            <w:pPr>
+              <w:rPr>
+                <w:rFonts w:asciiTheme="minorHAnsi" w:hAnsiTheme="minorHAnsi"/>
+                <w:sz w:val="22"/>
+              </w:rPr>
+            </w:pPr>
+            <w:r>
+              <w:rPr>
+                <w:rFonts w:asciiTheme="minorHAnsi" w:hAnsiTheme="minorHAnsi"/>
+                <w:sz w:val="22"/>
+              </w:rPr>
+              <w:t>Bruger</w:t>
+            </w:r>
+          </w:p>
+        </w:tc>
+      </w:tr>
+      <w:tr>
+        <w:trPr>
+          <w:trHeight w:val="252"/>
+        </w:trPr>
+        <w:tc>
+          <w:tcPr>
+            <w:tcW w:w="3356" w:type="dxa"/>
+            <w:shd w:val="clear" w:color="auto" w:fill="ACB9CA" w:themeFill="text2" w:themeFillTint="66"/>
+          </w:tcPr>
+          <w:p>
+            <w:pPr>
+              <w:rPr>
+                <w:rFonts w:asciiTheme="minorHAnsi" w:hAnsiTheme="minorHAnsi"/>
+                <w:b/>
+                <w:sz w:val="22"/>
+              </w:rPr>
+            </w:pPr>
+            <w:r>
+              <w:rPr>
+                <w:rFonts w:asciiTheme="minorHAnsi" w:hAnsiTheme="minorHAnsi"/>
+                <w:b/>
+                <w:sz w:val="22"/>
+              </w:rPr>
+              <w:t>Aktører</w:t>
+            </w:r>
+          </w:p>
+        </w:tc>
+        <w:tc>
+          <w:tcPr>
+            <w:tcW w:w="6272" w:type="dxa"/>
+          </w:tcPr>
+          <w:p>
+            <w:pPr>
+              <w:pStyle w:val="Listeafsnit"/>
+              <w:numPr>
+                <w:ilvl w:val="0"/>
+                <w:numId w:val="4"/>
+              </w:numPr>
+              <w:rPr>
+                <w:rFonts w:asciiTheme="minorHAnsi" w:hAnsiTheme="minorHAnsi"/>
+                <w:sz w:val="22"/>
+              </w:rPr>
+            </w:pPr>
+            <w:r>
+              <w:rPr>
+                <w:rFonts w:asciiTheme="minorHAnsi" w:hAnsiTheme="minorHAnsi"/>
+                <w:sz w:val="22"/>
+              </w:rPr>
+              <w:t>Bruger</w:t>
+            </w:r>
+          </w:p>
+          <w:p>
+            <w:pPr>
+              <w:pStyle w:val="Listeafsnit"/>
+              <w:numPr>
+                <w:ilvl w:val="0"/>
+                <w:numId w:val="4"/>
+              </w:numPr>
+              <w:rPr>
+                <w:rFonts w:asciiTheme="minorHAnsi" w:hAnsiTheme="minorHAnsi"/>
+                <w:sz w:val="22"/>
+              </w:rPr>
+            </w:pPr>
+            <w:r>
+              <w:rPr>
+                <w:rFonts w:asciiTheme="minorHAnsi" w:hAnsiTheme="minorHAnsi"/>
+                <w:sz w:val="22"/>
+              </w:rPr>
+              <w:t>GUI</w:t>
+            </w:r>
+          </w:p>
+        </w:tc>
+      </w:tr>
+      <w:tr>
+        <w:trPr>
+          <w:trHeight w:val="246"/>
+        </w:trPr>
+        <w:tc>
+          <w:tcPr>
+            <w:tcW w:w="3356" w:type="dxa"/>
+            <w:shd w:val="clear" w:color="auto" w:fill="ACB9CA" w:themeFill="text2" w:themeFillTint="66"/>
+          </w:tcPr>
+          <w:p>
+            <w:pPr>
+              <w:rPr>
+                <w:rFonts w:asciiTheme="minorHAnsi" w:hAnsiTheme="minorHAnsi"/>
+                <w:b/>
+                <w:sz w:val="22"/>
+              </w:rPr>
+            </w:pPr>
+            <w:r>
+              <w:rPr>
+                <w:rFonts w:asciiTheme="minorHAnsi" w:hAnsiTheme="minorHAnsi"/>
+                <w:b/>
+                <w:sz w:val="22"/>
+              </w:rPr>
+              <w:t>Samtidige forekomster</w:t>
+            </w:r>
+          </w:p>
+        </w:tc>
+        <w:tc>
+          <w:tcPr>
+            <w:tcW w:w="6272" w:type="dxa"/>
+          </w:tcPr>
+          <w:p>
+            <w:pPr>
+              <w:rPr>
+                <w:rFonts w:asciiTheme="minorHAnsi" w:hAnsiTheme="minorHAnsi"/>
+                <w:sz w:val="22"/>
+              </w:rPr>
+            </w:pPr>
+            <w:r>
+              <w:rPr>
+                <w:rFonts w:asciiTheme="minorHAnsi" w:hAnsiTheme="minorHAnsi"/>
+                <w:sz w:val="22"/>
+              </w:rPr>
+              <w:t>1</w:t>
+            </w:r>
+          </w:p>
+        </w:tc>
+      </w:tr>
+      <w:tr>
+        <w:trPr>
+          <w:trHeight w:val="234"/>
+        </w:trPr>
+        <w:tc>
+          <w:tcPr>
+            <w:tcW w:w="3356" w:type="dxa"/>
+            <w:shd w:val="clear" w:color="auto" w:fill="ACB9CA" w:themeFill="text2" w:themeFillTint="66"/>
+          </w:tcPr>
+          <w:p>
+            <w:pPr>
+              <w:rPr>
+                <w:rFonts w:asciiTheme="minorHAnsi" w:hAnsiTheme="minorHAnsi"/>
+                <w:b/>
+                <w:sz w:val="22"/>
+              </w:rPr>
+            </w:pPr>
+            <w:r>
+              <w:rPr>
+                <w:rFonts w:asciiTheme="minorHAnsi" w:hAnsiTheme="minorHAnsi"/>
+                <w:b/>
+                <w:sz w:val="22"/>
+              </w:rPr>
+              <w:t>Forudsætninger</w:t>
+            </w:r>
+          </w:p>
+        </w:tc>
+        <w:tc>
+          <w:tcPr>
+            <w:tcW w:w="6272" w:type="dxa"/>
+          </w:tcPr>
+          <w:p>
+            <w:pPr>
+              <w:rPr>
+                <w:rFonts w:asciiTheme="minorHAnsi" w:hAnsiTheme="minorHAnsi"/>
+                <w:sz w:val="22"/>
+              </w:rPr>
+            </w:pPr>
+            <w:r>
+              <w:rPr>
+                <w:rFonts w:asciiTheme="minorHAnsi" w:hAnsiTheme="minorHAnsi"/>
+                <w:sz w:val="22"/>
+              </w:rPr>
+              <w:t>UC1: Se varer</w:t>
+            </w:r>
+          </w:p>
+        </w:tc>
+      </w:tr>
+      <w:tr>
+        <w:trPr>
+          <w:trHeight w:val="234"/>
+        </w:trPr>
+        <w:tc>
+          <w:tcPr>
+            <w:tcW w:w="3356" w:type="dxa"/>
+            <w:shd w:val="clear" w:color="auto" w:fill="ACB9CA" w:themeFill="text2" w:themeFillTint="66"/>
+          </w:tcPr>
+          <w:p>
+            <w:pPr>
+              <w:rPr>
+                <w:rFonts w:asciiTheme="minorHAnsi" w:hAnsiTheme="minorHAnsi"/>
+                <w:b/>
+                <w:sz w:val="22"/>
+              </w:rPr>
+            </w:pPr>
+            <w:r>
+              <w:rPr>
+                <w:rFonts w:asciiTheme="minorHAnsi" w:hAnsiTheme="minorHAnsi"/>
+                <w:b/>
+                <w:sz w:val="22"/>
+              </w:rPr>
+              <w:t>Resultat</w:t>
+            </w:r>
+          </w:p>
+        </w:tc>
+        <w:tc>
+          <w:tcPr>
+            <w:tcW w:w="6272" w:type="dxa"/>
+          </w:tcPr>
+          <w:p>
+            <w:pPr>
+              <w:rPr>
+                <w:rFonts w:asciiTheme="minorHAnsi" w:hAnsiTheme="minorHAnsi"/>
+                <w:sz w:val="22"/>
+              </w:rPr>
+            </w:pPr>
+            <w:r>
+              <w:rPr>
+                <w:rFonts w:asciiTheme="minorHAnsi" w:hAnsiTheme="minorHAnsi"/>
+                <w:sz w:val="22"/>
+              </w:rPr>
+              <w:t xml:space="preserve">Varen er </w:t>
+            </w:r>
+            <w:r>
+              <w:rPr>
+                <w:rFonts w:asciiTheme="minorHAnsi" w:hAnsiTheme="minorHAnsi"/>
+                <w:sz w:val="22"/>
+              </w:rPr>
+              <w:t>blevet redigeret.</w:t>
+            </w:r>
+          </w:p>
+        </w:tc>
+      </w:tr>
+      <w:tr>
+        <w:trPr>
+          <w:trHeight w:val="234"/>
+        </w:trPr>
+        <w:tc>
+          <w:tcPr>
+            <w:tcW w:w="3356" w:type="dxa"/>
+            <w:shd w:val="clear" w:color="auto" w:fill="ACB9CA" w:themeFill="text2" w:themeFillTint="66"/>
+          </w:tcPr>
+          <w:p>
+            <w:pPr>
+              <w:rPr>
+                <w:rFonts w:asciiTheme="minorHAnsi" w:hAnsiTheme="minorHAnsi"/>
+                <w:b/>
+                <w:sz w:val="22"/>
+              </w:rPr>
+            </w:pPr>
+            <w:r>
+              <w:rPr>
+                <w:rFonts w:asciiTheme="minorHAnsi" w:hAnsiTheme="minorHAnsi"/>
+                <w:b/>
+                <w:sz w:val="22"/>
+              </w:rPr>
+              <w:t>Hovedscenarie</w:t>
+            </w:r>
+          </w:p>
+        </w:tc>
+        <w:tc>
+          <w:tcPr>
+            <w:tcW w:w="6272" w:type="dxa"/>
+          </w:tcPr>
+          <w:p>
+            <w:pPr>
+              <w:pStyle w:val="Listeafsnit"/>
+              <w:numPr>
+                <w:ilvl w:val="0"/>
+                <w:numId w:val="13"/>
+              </w:numPr>
+              <w:rPr>
+                <w:rFonts w:asciiTheme="minorHAnsi" w:hAnsiTheme="minorHAnsi"/>
+                <w:sz w:val="22"/>
+              </w:rPr>
+            </w:pPr>
+            <w:r>
+              <w:rPr>
+                <w:rFonts w:asciiTheme="minorHAnsi" w:hAnsiTheme="minorHAnsi"/>
+                <w:sz w:val="22"/>
+              </w:rPr>
+              <w:t>Bru</w:t>
+            </w:r>
+            <w:r>
+              <w:rPr>
+                <w:rFonts w:asciiTheme="minorHAnsi" w:hAnsiTheme="minorHAnsi"/>
+                <w:sz w:val="22"/>
+              </w:rPr>
+              <w:t>ger trykker på ”Rediger”.</w:t>
+            </w:r>
+          </w:p>
+          <w:p>
+            <w:pPr>
+              <w:pStyle w:val="Listeafsnit"/>
+              <w:numPr>
+                <w:ilvl w:val="0"/>
+                <w:numId w:val="13"/>
+              </w:numPr>
+              <w:rPr>
+                <w:rFonts w:asciiTheme="minorHAnsi" w:hAnsiTheme="minorHAnsi"/>
+                <w:b/>
+                <w:sz w:val="22"/>
+                <w:szCs w:val="22"/>
+              </w:rPr>
+            </w:pPr>
+            <w:r>
+              <w:rPr>
+                <w:rFonts w:asciiTheme="minorHAnsi" w:hAnsiTheme="minorHAnsi"/>
+                <w:sz w:val="22"/>
+              </w:rPr>
+              <w:t>Bruger</w:t>
+            </w:r>
+            <w:r>
+              <w:rPr>
+                <w:rFonts w:asciiTheme="minorHAnsi" w:hAnsiTheme="minorHAnsi"/>
+                <w:sz w:val="22"/>
+              </w:rPr>
+              <w:t xml:space="preserve"> retter vareinformation.</w:t>
+            </w:r>
+          </w:p>
+          <w:p>
+            <w:pPr>
+              <w:rPr>
+                <w:rFonts w:asciiTheme="majorHAnsi" w:hAnsiTheme="majorHAnsi"/>
+                <w:b/>
+                <w:sz w:val="22"/>
+                <w:szCs w:val="22"/>
+              </w:rPr>
+            </w:pPr>
+            <w:r>
+              <w:rPr>
+                <w:rFonts w:asciiTheme="majorHAnsi" w:hAnsiTheme="majorHAnsi"/>
+                <w:b/>
+                <w:sz w:val="22"/>
+                <w:szCs w:val="22"/>
+              </w:rPr>
+              <w:t>[Alternativt flow 2.a: Bruger ændrer Varetype</w:t>
+            </w:r>
+            <w:proofErr w:type="gramStart"/>
+            <w:r>
+              <w:rPr>
+                <w:rFonts w:asciiTheme="majorHAnsi" w:hAnsiTheme="majorHAnsi"/>
+                <w:b/>
+                <w:sz w:val="22"/>
+                <w:szCs w:val="22"/>
+              </w:rPr>
+              <w:t>]</w:t>
+            </w:r>
+            <w:r>
+              <w:rPr>
+                <w:rFonts w:asciiTheme="majorHAnsi" w:hAnsiTheme="majorHAnsi"/>
+                <w:b/>
+                <w:sz w:val="22"/>
+                <w:szCs w:val="22"/>
+              </w:rPr>
+              <w:br/>
+              <w:t>[</w:t>
+            </w:r>
+            <w:proofErr w:type="gramEnd"/>
+            <w:r>
+              <w:rPr>
+                <w:rFonts w:asciiTheme="majorHAnsi" w:hAnsiTheme="majorHAnsi"/>
+                <w:b/>
+                <w:sz w:val="22"/>
+                <w:szCs w:val="22"/>
+              </w:rPr>
+              <w:t xml:space="preserve">Alternativt flow 2.b: Bruger ændrer </w:t>
+            </w:r>
+            <w:r>
+              <w:rPr>
+                <w:rFonts w:asciiTheme="majorHAnsi" w:hAnsiTheme="majorHAnsi"/>
+                <w:b/>
+                <w:sz w:val="22"/>
+                <w:szCs w:val="22"/>
+              </w:rPr>
+              <w:t>A</w:t>
+            </w:r>
+            <w:r>
+              <w:rPr>
+                <w:rFonts w:asciiTheme="majorHAnsi" w:hAnsiTheme="majorHAnsi"/>
+                <w:b/>
+                <w:sz w:val="22"/>
+                <w:szCs w:val="22"/>
+              </w:rPr>
+              <w:t>ntal]</w:t>
+            </w:r>
+            <w:r>
+              <w:rPr>
+                <w:rFonts w:asciiTheme="majorHAnsi" w:hAnsiTheme="majorHAnsi"/>
+                <w:b/>
+                <w:sz w:val="22"/>
+                <w:szCs w:val="22"/>
+              </w:rPr>
+              <w:br/>
+              <w:t>[Alternativt flow 2.c: Bruger ændrer Volumen/Vægt]</w:t>
+            </w:r>
+            <w:r>
+              <w:rPr>
+                <w:rFonts w:asciiTheme="majorHAnsi" w:hAnsiTheme="majorHAnsi"/>
+                <w:b/>
+                <w:sz w:val="22"/>
+                <w:szCs w:val="22"/>
+              </w:rPr>
+              <w:br/>
+              <w:t xml:space="preserve">[Alternativt flow 2.d: Bruger ændrer </w:t>
+            </w:r>
+            <w:r>
+              <w:rPr>
+                <w:rFonts w:asciiTheme="majorHAnsi" w:hAnsiTheme="majorHAnsi"/>
+                <w:b/>
+                <w:sz w:val="22"/>
+                <w:szCs w:val="22"/>
+              </w:rPr>
+              <w:t>E</w:t>
+            </w:r>
+            <w:r>
+              <w:rPr>
+                <w:rFonts w:asciiTheme="majorHAnsi" w:hAnsiTheme="majorHAnsi"/>
+                <w:b/>
+                <w:sz w:val="22"/>
+                <w:szCs w:val="22"/>
+              </w:rPr>
+              <w:t>nhed]</w:t>
+            </w:r>
+            <w:r>
+              <w:rPr>
+                <w:rFonts w:asciiTheme="majorHAnsi" w:hAnsiTheme="majorHAnsi"/>
+                <w:b/>
+                <w:sz w:val="22"/>
+                <w:szCs w:val="22"/>
+              </w:rPr>
+              <w:br/>
+              <w:t xml:space="preserve">[Alternativt flow 2.e: Bruger ændrer </w:t>
+            </w:r>
+            <w:r>
+              <w:rPr>
+                <w:rFonts w:asciiTheme="majorHAnsi" w:hAnsiTheme="majorHAnsi"/>
+                <w:b/>
+                <w:sz w:val="22"/>
+                <w:szCs w:val="22"/>
+              </w:rPr>
+              <w:t>intet</w:t>
+            </w:r>
+            <w:r>
+              <w:rPr>
+                <w:rFonts w:asciiTheme="majorHAnsi" w:hAnsiTheme="majorHAnsi"/>
+                <w:b/>
+                <w:sz w:val="22"/>
+                <w:szCs w:val="22"/>
+              </w:rPr>
+              <w:t>]</w:t>
+            </w:r>
+          </w:p>
+          <w:p>
+            <w:pPr>
+              <w:pStyle w:val="Listeafsnit"/>
+              <w:numPr>
+                <w:ilvl w:val="0"/>
+                <w:numId w:val="13"/>
+              </w:numPr>
+              <w:rPr>
+                <w:rFonts w:asciiTheme="minorHAnsi" w:hAnsiTheme="minorHAnsi"/>
+                <w:sz w:val="22"/>
+              </w:rPr>
+            </w:pPr>
+            <w:r>
+              <w:rPr>
+                <w:rFonts w:asciiTheme="minorHAnsi" w:hAnsiTheme="minorHAnsi"/>
+                <w:sz w:val="22"/>
+              </w:rPr>
+              <w:t>Bruger trykker på</w:t>
+            </w:r>
+            <w:r>
+              <w:rPr>
+                <w:rFonts w:asciiTheme="minorHAnsi" w:hAnsiTheme="minorHAnsi"/>
+                <w:sz w:val="22"/>
+              </w:rPr>
+              <w:t xml:space="preserve"> </w:t>
+            </w:r>
+            <w:r>
+              <w:rPr>
+                <w:rFonts w:asciiTheme="minorHAnsi" w:hAnsiTheme="minorHAnsi"/>
+                <w:sz w:val="22"/>
+              </w:rPr>
+              <w:t>”</w:t>
+            </w:r>
+            <w:r>
+              <w:rPr>
+                <w:rFonts w:asciiTheme="minorHAnsi" w:hAnsiTheme="minorHAnsi"/>
+                <w:sz w:val="22"/>
+              </w:rPr>
+              <w:t>Gem</w:t>
+            </w:r>
+            <w:r>
+              <w:rPr>
+                <w:rFonts w:asciiTheme="minorHAnsi" w:hAnsiTheme="minorHAnsi"/>
+                <w:sz w:val="22"/>
+              </w:rPr>
+              <w:t xml:space="preserve">” og </w:t>
+            </w:r>
+            <w:r>
+              <w:rPr>
+                <w:rFonts w:asciiTheme="minorHAnsi" w:hAnsiTheme="minorHAnsi"/>
+                <w:sz w:val="22"/>
+              </w:rPr>
+              <w:t>ændringerne gemmes i varen.</w:t>
+            </w:r>
+          </w:p>
+          <w:p>
+            <w:pPr>
+              <w:rPr>
+                <w:rFonts w:asciiTheme="minorHAnsi" w:hAnsiTheme="minorHAnsi"/>
+                <w:b/>
+                <w:sz w:val="22"/>
+                <w:szCs w:val="22"/>
+              </w:rPr>
+            </w:pPr>
+            <w:r>
+              <w:rPr>
+                <w:rFonts w:asciiTheme="minorHAnsi" w:hAnsiTheme="minorHAnsi"/>
+                <w:b/>
+                <w:sz w:val="22"/>
+                <w:szCs w:val="22"/>
+              </w:rPr>
+              <w:t>[</w:t>
+            </w:r>
+            <w:r>
+              <w:rPr>
+                <w:rFonts w:asciiTheme="minorHAnsi" w:hAnsiTheme="minorHAnsi"/>
+                <w:b/>
+                <w:sz w:val="22"/>
+                <w:szCs w:val="22"/>
+              </w:rPr>
+              <w:t>Alternativt flow 3.a: Bruger trykker på "Annuller"]</w:t>
+            </w:r>
+          </w:p>
+          <w:p>
+            <w:pPr>
+              <w:pStyle w:val="Listeafsnit"/>
+              <w:numPr>
+                <w:ilvl w:val="0"/>
+                <w:numId w:val="13"/>
+              </w:numPr>
+              <w:rPr>
+                <w:rFonts w:asciiTheme="minorHAnsi" w:hAnsiTheme="minorHAnsi"/>
+                <w:sz w:val="22"/>
+              </w:rPr>
+            </w:pPr>
+            <w:r>
+              <w:rPr>
+                <w:rFonts w:asciiTheme="minorHAnsi" w:hAnsiTheme="minorHAnsi"/>
+                <w:sz w:val="22"/>
+              </w:rPr>
+              <w:t>Der returneres til listen.</w:t>
+            </w:r>
+          </w:p>
+        </w:tc>
+      </w:tr>
+      <w:tr>
+        <w:trPr>
+          <w:trHeight w:val="234"/>
+        </w:trPr>
+        <w:tc>
+          <w:tcPr>
+            <w:tcW w:w="3356" w:type="dxa"/>
+            <w:shd w:val="clear" w:color="auto" w:fill="ACB9CA" w:themeFill="text2" w:themeFillTint="66"/>
+          </w:tcPr>
+          <w:p>
+            <w:pPr>
+              <w:rPr>
+                <w:rFonts w:asciiTheme="minorHAnsi" w:hAnsiTheme="minorHAnsi"/>
+                <w:b/>
+                <w:sz w:val="22"/>
+              </w:rPr>
+            </w:pPr>
+            <w:r>
+              <w:rPr>
+                <w:rFonts w:asciiTheme="minorHAnsi" w:hAnsiTheme="minorHAnsi"/>
+                <w:b/>
+                <w:sz w:val="22"/>
+              </w:rPr>
+              <w:t>Alternativt flow</w:t>
+            </w:r>
+          </w:p>
+        </w:tc>
+        <w:tc>
+          <w:tcPr>
+            <w:tcW w:w="6272" w:type="dxa"/>
+          </w:tcPr>
+          <w:p>
+            <w:pPr>
+              <w:ind w:left="188"/>
+              <w:rPr>
+                <w:rFonts w:asciiTheme="minorHAnsi" w:hAnsiTheme="minorHAnsi"/>
+                <w:sz w:val="22"/>
+              </w:rPr>
+            </w:pPr>
+            <w:r>
+              <w:rPr>
+                <w:rFonts w:asciiTheme="minorHAnsi" w:hAnsiTheme="minorHAnsi"/>
+                <w:b/>
+                <w:sz w:val="22"/>
+                <w:szCs w:val="22"/>
+              </w:rPr>
+              <w:t>2.a</w:t>
+            </w:r>
+            <w:r>
+              <w:rPr>
+                <w:rFonts w:asciiTheme="minorHAnsi" w:hAnsiTheme="minorHAnsi"/>
+                <w:b/>
+                <w:sz w:val="22"/>
+                <w:szCs w:val="22"/>
+              </w:rPr>
+              <w:tab/>
+              <w:t>Bruger ændrer Varetype</w:t>
+            </w:r>
+            <w:r>
+              <w:rPr>
+                <w:rFonts w:asciiTheme="minorHAnsi" w:hAnsiTheme="minorHAnsi"/>
+                <w:b/>
+                <w:sz w:val="22"/>
+                <w:szCs w:val="22"/>
+              </w:rPr>
+              <w:br/>
+            </w:r>
+            <w:r>
+              <w:rPr>
+                <w:rFonts w:asciiTheme="minorHAnsi" w:hAnsiTheme="minorHAnsi"/>
+                <w:sz w:val="22"/>
+              </w:rPr>
+              <w:t xml:space="preserve">2.a.1 </w:t>
+            </w:r>
+            <w:r>
+              <w:rPr>
+                <w:rFonts w:asciiTheme="minorHAnsi" w:hAnsiTheme="minorHAnsi"/>
+                <w:sz w:val="22"/>
+              </w:rPr>
+              <w:tab/>
+              <w:t xml:space="preserve">Bruger ændrer varens antal, og der returneres til </w:t>
+            </w:r>
+            <w:r>
+              <w:rPr>
+                <w:rFonts w:asciiTheme="minorHAnsi" w:hAnsiTheme="minorHAnsi"/>
+                <w:sz w:val="22"/>
+              </w:rPr>
+              <w:tab/>
+              <w:t>punkt 2.</w:t>
+            </w:r>
+            <w:r>
+              <w:rPr>
+                <w:rFonts w:asciiTheme="minorHAnsi" w:hAnsiTheme="minorHAnsi"/>
+                <w:sz w:val="22"/>
+              </w:rPr>
+              <w:br/>
+            </w:r>
+            <w:r>
+              <w:rPr>
+                <w:rFonts w:asciiTheme="minorHAnsi" w:hAnsiTheme="minorHAnsi"/>
+                <w:b/>
+                <w:sz w:val="22"/>
+                <w:szCs w:val="22"/>
+              </w:rPr>
+              <w:t xml:space="preserve">2.b </w:t>
+            </w:r>
+            <w:r>
+              <w:rPr>
+                <w:rFonts w:asciiTheme="minorHAnsi" w:hAnsiTheme="minorHAnsi"/>
+                <w:b/>
+                <w:sz w:val="22"/>
+                <w:szCs w:val="22"/>
+              </w:rPr>
+              <w:tab/>
+              <w:t>Bruger ændrer Antal</w:t>
+            </w:r>
+            <w:r>
+              <w:rPr>
+                <w:rFonts w:asciiTheme="minorHAnsi" w:hAnsiTheme="minorHAnsi"/>
+                <w:b/>
+                <w:sz w:val="22"/>
+                <w:szCs w:val="22"/>
+              </w:rPr>
+              <w:br/>
+            </w:r>
+            <w:r>
+              <w:rPr>
+                <w:rFonts w:asciiTheme="minorHAnsi" w:hAnsiTheme="minorHAnsi"/>
+                <w:sz w:val="22"/>
+              </w:rPr>
+              <w:t xml:space="preserve">2.b.1 </w:t>
+            </w:r>
+            <w:r>
+              <w:rPr>
+                <w:rFonts w:asciiTheme="minorHAnsi" w:hAnsiTheme="minorHAnsi"/>
+                <w:sz w:val="22"/>
+              </w:rPr>
+              <w:tab/>
+              <w:t xml:space="preserve">Bruger ændrer varens antal, og der returneres til </w:t>
+            </w:r>
+            <w:r>
+              <w:rPr>
+                <w:rFonts w:asciiTheme="minorHAnsi" w:hAnsiTheme="minorHAnsi"/>
+                <w:sz w:val="22"/>
+              </w:rPr>
+              <w:tab/>
+              <w:t>punkt 2.</w:t>
+            </w:r>
+            <w:r>
+              <w:rPr>
+                <w:rFonts w:asciiTheme="minorHAnsi" w:hAnsiTheme="minorHAnsi"/>
+                <w:sz w:val="22"/>
+              </w:rPr>
+              <w:br/>
+            </w:r>
+            <w:r>
+              <w:rPr>
+                <w:rFonts w:asciiTheme="minorHAnsi" w:hAnsiTheme="minorHAnsi"/>
+                <w:b/>
+                <w:sz w:val="22"/>
+                <w:szCs w:val="22"/>
+              </w:rPr>
+              <w:t>2.c</w:t>
+            </w:r>
+            <w:r>
+              <w:rPr>
+                <w:rFonts w:asciiTheme="minorHAnsi" w:hAnsiTheme="minorHAnsi"/>
+                <w:b/>
+                <w:sz w:val="22"/>
+                <w:szCs w:val="22"/>
+              </w:rPr>
+              <w:tab/>
+            </w:r>
+            <w:r>
+              <w:rPr>
+                <w:rFonts w:asciiTheme="minorHAnsi" w:hAnsiTheme="minorHAnsi"/>
+                <w:b/>
+                <w:sz w:val="22"/>
+                <w:szCs w:val="22"/>
+              </w:rPr>
+              <w:t>Bruger ændrer Volumen/Vægt</w:t>
+            </w:r>
+            <w:r>
+              <w:rPr>
+                <w:rFonts w:asciiTheme="minorHAnsi" w:hAnsiTheme="minorHAnsi"/>
+                <w:b/>
+                <w:sz w:val="22"/>
+                <w:szCs w:val="22"/>
+              </w:rPr>
+              <w:br/>
+            </w:r>
+            <w:r>
+              <w:rPr>
+                <w:rFonts w:asciiTheme="minorHAnsi" w:hAnsiTheme="minorHAnsi"/>
+                <w:sz w:val="22"/>
+              </w:rPr>
+              <w:t xml:space="preserve">2.c.1 </w:t>
+            </w:r>
+            <w:r>
+              <w:rPr>
+                <w:rFonts w:asciiTheme="minorHAnsi" w:hAnsiTheme="minorHAnsi"/>
+                <w:sz w:val="22"/>
+              </w:rPr>
+              <w:tab/>
+              <w:t xml:space="preserve">Bruger ændre varens volumen/vægt, og der </w:t>
+            </w:r>
+            <w:r>
+              <w:rPr>
+                <w:rFonts w:asciiTheme="minorHAnsi" w:hAnsiTheme="minorHAnsi"/>
+                <w:sz w:val="22"/>
+              </w:rPr>
+              <w:tab/>
+              <w:t>returneres til punkt 2.</w:t>
+            </w:r>
+            <w:r>
+              <w:rPr>
+                <w:rFonts w:asciiTheme="minorHAnsi" w:hAnsiTheme="minorHAnsi"/>
+                <w:b/>
+                <w:sz w:val="22"/>
+                <w:szCs w:val="22"/>
+              </w:rPr>
+              <w:t xml:space="preserve"> </w:t>
+            </w:r>
+            <w:r>
+              <w:rPr>
+                <w:rFonts w:asciiTheme="minorHAnsi" w:hAnsiTheme="minorHAnsi"/>
+                <w:b/>
+                <w:sz w:val="22"/>
+                <w:szCs w:val="22"/>
+              </w:rPr>
+              <w:br/>
+              <w:t>2.d</w:t>
+            </w:r>
+            <w:r>
+              <w:rPr>
+                <w:rFonts w:asciiTheme="minorHAnsi" w:hAnsiTheme="minorHAnsi"/>
+                <w:b/>
+                <w:sz w:val="22"/>
+                <w:szCs w:val="22"/>
+              </w:rPr>
+              <w:tab/>
+              <w:t>Bruger ændrer Enhed</w:t>
+            </w:r>
+            <w:r>
+              <w:rPr>
+                <w:rFonts w:asciiTheme="minorHAnsi" w:hAnsiTheme="minorHAnsi"/>
+                <w:b/>
+                <w:sz w:val="22"/>
+                <w:szCs w:val="22"/>
+              </w:rPr>
+              <w:br/>
+            </w:r>
+            <w:r>
+              <w:rPr>
+                <w:rFonts w:asciiTheme="minorHAnsi" w:hAnsiTheme="minorHAnsi"/>
+                <w:sz w:val="22"/>
+              </w:rPr>
+              <w:t xml:space="preserve">2.d.1 </w:t>
+            </w:r>
+            <w:r>
+              <w:rPr>
+                <w:rFonts w:asciiTheme="minorHAnsi" w:hAnsiTheme="minorHAnsi"/>
+                <w:sz w:val="22"/>
+              </w:rPr>
+              <w:tab/>
+              <w:t xml:space="preserve">Bruger ændre varens enhed, og der returneres til </w:t>
+            </w:r>
+            <w:r>
+              <w:rPr>
+                <w:rFonts w:asciiTheme="minorHAnsi" w:hAnsiTheme="minorHAnsi"/>
+                <w:sz w:val="22"/>
+              </w:rPr>
+              <w:tab/>
+              <w:t>punkt 2.</w:t>
+            </w:r>
+            <w:r>
+              <w:rPr>
+                <w:rFonts w:asciiTheme="minorHAnsi" w:hAnsiTheme="minorHAnsi"/>
+                <w:sz w:val="22"/>
+              </w:rPr>
+              <w:br/>
+            </w:r>
+            <w:r>
+              <w:rPr>
+                <w:rFonts w:asciiTheme="minorHAnsi" w:hAnsiTheme="minorHAnsi"/>
+                <w:b/>
+                <w:sz w:val="22"/>
+                <w:szCs w:val="22"/>
+              </w:rPr>
+              <w:t xml:space="preserve">2.e </w:t>
+            </w:r>
+            <w:r>
+              <w:rPr>
+                <w:rFonts w:asciiTheme="minorHAnsi" w:hAnsiTheme="minorHAnsi"/>
+                <w:b/>
+                <w:sz w:val="22"/>
+                <w:szCs w:val="22"/>
+              </w:rPr>
+              <w:tab/>
+              <w:t>Bruger ændrer intet</w:t>
+            </w:r>
+            <w:r>
+              <w:rPr>
+                <w:rFonts w:asciiTheme="minorHAnsi" w:hAnsiTheme="minorHAnsi"/>
+                <w:b/>
+                <w:sz w:val="22"/>
+                <w:szCs w:val="22"/>
+              </w:rPr>
+              <w:br/>
+            </w:r>
+            <w:r>
+              <w:rPr>
+                <w:rFonts w:asciiTheme="minorHAnsi" w:hAnsiTheme="minorHAnsi"/>
+                <w:sz w:val="22"/>
+              </w:rPr>
+              <w:t xml:space="preserve">2.e.1 </w:t>
+            </w:r>
+            <w:r>
+              <w:rPr>
+                <w:rFonts w:asciiTheme="minorHAnsi" w:hAnsiTheme="minorHAnsi"/>
+                <w:sz w:val="22"/>
+              </w:rPr>
+              <w:tab/>
+              <w:t xml:space="preserve">Bruger ændrer ikke noget, og der fortsættes fra punkt </w:t>
+            </w:r>
+            <w:r>
+              <w:rPr>
+                <w:rFonts w:asciiTheme="minorHAnsi" w:hAnsiTheme="minorHAnsi"/>
+                <w:sz w:val="22"/>
+              </w:rPr>
+              <w:tab/>
+              <w:t>3.</w:t>
+            </w:r>
+            <w:r>
+              <w:rPr>
+                <w:rFonts w:asciiTheme="minorHAnsi" w:hAnsiTheme="minorHAnsi"/>
+                <w:sz w:val="22"/>
+              </w:rPr>
+              <w:br/>
+            </w:r>
+            <w:r>
+              <w:rPr>
+                <w:rFonts w:asciiTheme="minorHAnsi" w:hAnsiTheme="minorHAnsi"/>
+                <w:b/>
+                <w:sz w:val="22"/>
+                <w:szCs w:val="22"/>
+              </w:rPr>
+              <w:t xml:space="preserve">3.a </w:t>
+            </w:r>
+            <w:r>
+              <w:rPr>
+                <w:rFonts w:asciiTheme="minorHAnsi" w:hAnsiTheme="minorHAnsi"/>
+                <w:b/>
+                <w:sz w:val="22"/>
+                <w:szCs w:val="22"/>
+              </w:rPr>
+              <w:tab/>
+              <w:t>Bruger trykker på "Annuller"</w:t>
+            </w:r>
+            <w:r>
+              <w:rPr>
+                <w:rFonts w:asciiTheme="minorHAnsi" w:hAnsiTheme="minorHAnsi"/>
+                <w:b/>
+                <w:sz w:val="22"/>
+                <w:szCs w:val="22"/>
+              </w:rPr>
+              <w:br/>
+            </w:r>
+            <w:r>
+              <w:rPr>
+                <w:rFonts w:asciiTheme="minorHAnsi" w:hAnsiTheme="minorHAnsi"/>
+                <w:sz w:val="22"/>
+              </w:rPr>
+              <w:t xml:space="preserve">3.a.1 </w:t>
+            </w:r>
+            <w:r>
+              <w:rPr>
+                <w:rFonts w:asciiTheme="minorHAnsi" w:hAnsiTheme="minorHAnsi"/>
+                <w:sz w:val="22"/>
+              </w:rPr>
+              <w:tab/>
+              <w:t xml:space="preserve">Ændringer gemmes ikke, og der fortsættes fra punkt </w:t>
+            </w:r>
+            <w:r>
+              <w:rPr>
+                <w:rFonts w:asciiTheme="minorHAnsi" w:hAnsiTheme="minorHAnsi"/>
+                <w:sz w:val="22"/>
+              </w:rPr>
+              <w:tab/>
+              <w:t>4.</w:t>
+            </w:r>
+          </w:p>
+        </w:tc>
+      </w:tr>
+    </w:tbl>
+    <w:p/>
+    <w:p>
+      <w:r>
+        <w:br w:type="page"/>
+      </w:r>
+    </w:p>
+    <w:p>
+      <w:pPr>
+        <w:pStyle w:val="Overskrift3"/>
+      </w:pPr>
+      <w:r>
+        <w:lastRenderedPageBreak/>
+        <w:t xml:space="preserve">UC </w:t>
+      </w:r>
+      <w:r>
+        <w:t>4</w:t>
+      </w:r>
+      <w:r>
+        <w:t>: Rediger vare</w:t>
+      </w:r>
+    </w:p>
+    <w:p>
+      <w:proofErr w:type="spellStart"/>
+      <w:r>
+        <w:t>Use</w:t>
+      </w:r>
+      <w:proofErr w:type="spellEnd"/>
+      <w:r>
+        <w:t xml:space="preserve"> case </w:t>
+      </w:r>
+      <w:r>
+        <w:t>4</w:t>
+      </w:r>
+      <w:r>
+        <w:t xml:space="preserve"> har til formål at lade brugeren </w:t>
+      </w:r>
+      <w:r>
+        <w:t>fjerne</w:t>
+      </w:r>
+      <w:r>
+        <w:t xml:space="preserve"> varer på enten varebeholdningen, indkøbslisten eller listen ove</w:t>
+      </w:r>
+      <w:r>
+        <w:t>r standard-varer.</w:t>
+      </w:r>
+    </w:p>
+    <w:tbl>
+      <w:tblPr>
+        <w:tblStyle w:val="Tabel-Gitter"/>
+        <w:tblW w:w="0" w:type="auto"/>
+        <w:tblLook w:val="04A0" w:firstRow="1" w:lastRow="0" w:firstColumn="1" w:lastColumn="0" w:noHBand="0" w:noVBand="1"/>
+      </w:tblPr>
+      <w:tblGrid>
+        <w:gridCol w:w="3356"/>
+        <w:gridCol w:w="6272"/>
+      </w:tblGrid>
+      <w:tr>
+        <w:trPr>
+          <w:trHeight w:val="234"/>
+        </w:trPr>
+        <w:tc>
+          <w:tcPr>
+            <w:tcW w:w="3356" w:type="dxa"/>
+            <w:shd w:val="clear" w:color="auto" w:fill="ACB9CA" w:themeFill="text2" w:themeFillTint="66"/>
+          </w:tcPr>
+          <w:p>
+            <w:pPr>
+              <w:rPr>
+                <w:rFonts w:asciiTheme="minorHAnsi" w:hAnsiTheme="minorHAnsi"/>
+                <w:b/>
+                <w:sz w:val="22"/>
+                <w:szCs w:val="22"/>
+              </w:rPr>
+            </w:pPr>
+            <w:proofErr w:type="spellStart"/>
+            <w:r>
+              <w:rPr>
+                <w:rFonts w:asciiTheme="minorHAnsi" w:hAnsiTheme="minorHAnsi"/>
+                <w:b/>
+                <w:sz w:val="22"/>
+                <w:szCs w:val="22"/>
+              </w:rPr>
+              <w:t>Use</w:t>
+            </w:r>
+            <w:proofErr w:type="spellEnd"/>
+            <w:r>
+              <w:rPr>
+                <w:rFonts w:asciiTheme="minorHAnsi" w:hAnsiTheme="minorHAnsi"/>
+                <w:b/>
+                <w:sz w:val="22"/>
+                <w:szCs w:val="22"/>
+              </w:rPr>
+              <w:t xml:space="preserve"> case nr./navn</w:t>
+            </w:r>
+          </w:p>
+        </w:tc>
+        <w:tc>
+          <w:tcPr>
+            <w:tcW w:w="6272" w:type="dxa"/>
+          </w:tcPr>
+          <w:p>
+            <w:pPr>
+              <w:rPr>
+                <w:rFonts w:asciiTheme="minorHAnsi" w:hAnsiTheme="minorHAnsi"/>
+                <w:b/>
+                <w:sz w:val="22"/>
+                <w:szCs w:val="22"/>
+              </w:rPr>
+            </w:pPr>
+            <w:r>
+              <w:rPr>
+                <w:rFonts w:asciiTheme="minorHAnsi" w:hAnsiTheme="minorHAnsi"/>
+                <w:b/>
+                <w:sz w:val="22"/>
+                <w:szCs w:val="22"/>
+              </w:rPr>
+              <w:t xml:space="preserve">4 – Fjern </w:t>
+            </w:r>
+            <w:r>
+              <w:rPr>
+                <w:rFonts w:asciiTheme="minorHAnsi" w:hAnsiTheme="minorHAnsi"/>
+                <w:b/>
+                <w:sz w:val="22"/>
+                <w:szCs w:val="22"/>
+              </w:rPr>
+              <w:t>v</w:t>
+            </w:r>
+            <w:r>
+              <w:rPr>
+                <w:rFonts w:asciiTheme="minorHAnsi" w:hAnsiTheme="minorHAnsi"/>
+                <w:b/>
+                <w:sz w:val="22"/>
+                <w:szCs w:val="22"/>
+              </w:rPr>
+              <w:t>are</w:t>
+            </w:r>
+          </w:p>
+        </w:tc>
+      </w:tr>
+      <w:tr>
+        <w:trPr>
+          <w:trHeight w:val="234"/>
+        </w:trPr>
+        <w:tc>
+          <w:tcPr>
+            <w:tcW w:w="3356" w:type="dxa"/>
+            <w:shd w:val="clear" w:color="auto" w:fill="ACB9CA" w:themeFill="text2" w:themeFillTint="66"/>
+          </w:tcPr>
+          <w:p>
+            <w:pPr>
+              <w:rPr>
+                <w:rFonts w:asciiTheme="minorHAnsi" w:hAnsiTheme="minorHAnsi"/>
+                <w:b/>
+                <w:sz w:val="22"/>
+                <w:szCs w:val="22"/>
+              </w:rPr>
+            </w:pPr>
+            <w:r>
+              <w:rPr>
+                <w:rFonts w:asciiTheme="minorHAnsi" w:hAnsiTheme="minorHAnsi"/>
+                <w:b/>
+                <w:sz w:val="22"/>
+                <w:szCs w:val="22"/>
+              </w:rPr>
+              <w:t>Mål</w:t>
+            </w:r>
+          </w:p>
+        </w:tc>
+        <w:tc>
+          <w:tcPr>
+            <w:tcW w:w="6272" w:type="dxa"/>
+          </w:tcPr>
+          <w:p>
+            <w:pPr>
+              <w:rPr>
+                <w:rFonts w:asciiTheme="minorHAnsi" w:hAnsiTheme="minorHAnsi"/>
+                <w:sz w:val="22"/>
+                <w:szCs w:val="22"/>
+              </w:rPr>
+            </w:pPr>
+            <w:r>
+              <w:rPr>
+                <w:rFonts w:asciiTheme="minorHAnsi" w:hAnsiTheme="minorHAnsi"/>
+                <w:sz w:val="22"/>
+                <w:szCs w:val="22"/>
+              </w:rPr>
+              <w:t>At fjerne en vare fra en beholdning</w:t>
+            </w:r>
+          </w:p>
+        </w:tc>
+      </w:tr>
+      <w:tr>
+        <w:trPr>
+          <w:trHeight w:val="234"/>
+        </w:trPr>
+        <w:tc>
+          <w:tcPr>
+            <w:tcW w:w="3356" w:type="dxa"/>
+            <w:shd w:val="clear" w:color="auto" w:fill="ACB9CA" w:themeFill="text2" w:themeFillTint="66"/>
+          </w:tcPr>
+          <w:p>
+            <w:pPr>
+              <w:rPr>
+                <w:rFonts w:asciiTheme="minorHAnsi" w:hAnsiTheme="minorHAnsi"/>
+                <w:b/>
+                <w:sz w:val="22"/>
+                <w:szCs w:val="22"/>
+              </w:rPr>
+            </w:pPr>
+            <w:proofErr w:type="spellStart"/>
+            <w:r>
+              <w:rPr>
+                <w:rFonts w:asciiTheme="minorHAnsi" w:hAnsiTheme="minorHAnsi" w:cs="TT185t00"/>
+                <w:b/>
+                <w:sz w:val="22"/>
+                <w:szCs w:val="22"/>
+              </w:rPr>
+              <w:t>Initialisering</w:t>
+            </w:r>
+            <w:proofErr w:type="spellEnd"/>
+          </w:p>
+        </w:tc>
+        <w:tc>
+          <w:tcPr>
+            <w:tcW w:w="6272" w:type="dxa"/>
+          </w:tcPr>
+          <w:p>
+            <w:pPr>
+              <w:rPr>
+                <w:rFonts w:asciiTheme="minorHAnsi" w:hAnsiTheme="minorHAnsi"/>
+                <w:sz w:val="22"/>
+                <w:szCs w:val="22"/>
+              </w:rPr>
+            </w:pPr>
+            <w:r>
+              <w:rPr>
+                <w:rFonts w:asciiTheme="minorHAnsi" w:hAnsiTheme="minorHAnsi"/>
+                <w:sz w:val="22"/>
+                <w:szCs w:val="22"/>
+              </w:rPr>
+              <w:t>Bruger</w:t>
+            </w:r>
+          </w:p>
+        </w:tc>
+      </w:tr>
+      <w:tr>
+        <w:trPr>
+          <w:trHeight w:val="252"/>
+        </w:trPr>
+        <w:tc>
+          <w:tcPr>
+            <w:tcW w:w="3356" w:type="dxa"/>
+            <w:shd w:val="clear" w:color="auto" w:fill="ACB9CA" w:themeFill="text2" w:themeFillTint="66"/>
+          </w:tcPr>
+          <w:p>
+            <w:pPr>
+              <w:rPr>
+                <w:rFonts w:asciiTheme="minorHAnsi" w:hAnsiTheme="minorHAnsi"/>
+                <w:b/>
+                <w:sz w:val="22"/>
+                <w:szCs w:val="22"/>
+              </w:rPr>
+            </w:pPr>
+            <w:r>
+              <w:rPr>
+                <w:rFonts w:asciiTheme="minorHAnsi" w:hAnsiTheme="minorHAnsi"/>
+                <w:b/>
+                <w:sz w:val="22"/>
+                <w:szCs w:val="22"/>
+              </w:rPr>
+              <w:t>Aktører</w:t>
+            </w:r>
+          </w:p>
+        </w:tc>
+        <w:tc>
+          <w:tcPr>
+            <w:tcW w:w="6272" w:type="dxa"/>
+          </w:tcPr>
+          <w:p>
+            <w:pPr>
+              <w:pStyle w:val="Listeafsnit"/>
+              <w:numPr>
+                <w:ilvl w:val="0"/>
+                <w:numId w:val="4"/>
+              </w:numPr>
+              <w:rPr>
+                <w:rFonts w:asciiTheme="minorHAnsi" w:hAnsiTheme="minorHAnsi"/>
+                <w:sz w:val="22"/>
+                <w:szCs w:val="22"/>
+              </w:rPr>
+            </w:pPr>
+            <w:r>
+              <w:rPr>
+                <w:rFonts w:asciiTheme="minorHAnsi" w:hAnsiTheme="minorHAnsi"/>
+                <w:sz w:val="22"/>
+                <w:szCs w:val="22"/>
+              </w:rPr>
+              <w:t>Bruger, GUI, Database</w:t>
+            </w:r>
+          </w:p>
+        </w:tc>
+      </w:tr>
+      <w:tr>
+        <w:trPr>
+          <w:trHeight w:val="246"/>
+        </w:trPr>
+        <w:tc>
+          <w:tcPr>
+            <w:tcW w:w="3356" w:type="dxa"/>
+            <w:shd w:val="clear" w:color="auto" w:fill="ACB9CA" w:themeFill="text2" w:themeFillTint="66"/>
+          </w:tcPr>
+          <w:p>
+            <w:pPr>
+              <w:rPr>
+                <w:rFonts w:asciiTheme="minorHAnsi" w:hAnsiTheme="minorHAnsi"/>
+                <w:b/>
+                <w:sz w:val="22"/>
+                <w:szCs w:val="22"/>
+              </w:rPr>
+            </w:pPr>
+            <w:r>
+              <w:rPr>
+                <w:rFonts w:asciiTheme="minorHAnsi" w:hAnsiTheme="minorHAnsi"/>
+                <w:b/>
+                <w:sz w:val="22"/>
+                <w:szCs w:val="22"/>
+              </w:rPr>
+              <w:t>Samtidige forekomster</w:t>
+            </w:r>
+          </w:p>
+        </w:tc>
+        <w:tc>
+          <w:tcPr>
+            <w:tcW w:w="6272" w:type="dxa"/>
+          </w:tcPr>
+          <w:p>
+            <w:pPr>
+              <w:rPr>
+                <w:rFonts w:asciiTheme="minorHAnsi" w:hAnsiTheme="minorHAnsi"/>
+                <w:sz w:val="22"/>
+                <w:szCs w:val="22"/>
+              </w:rPr>
+            </w:pPr>
+            <w:r>
+              <w:rPr>
+                <w:rFonts w:asciiTheme="minorHAnsi" w:hAnsiTheme="minorHAnsi"/>
+                <w:sz w:val="22"/>
+                <w:szCs w:val="22"/>
+              </w:rPr>
+              <w:t>1</w:t>
+            </w:r>
+          </w:p>
+        </w:tc>
+      </w:tr>
+      <w:tr>
+        <w:trPr>
+          <w:trHeight w:val="234"/>
+        </w:trPr>
+        <w:tc>
+          <w:tcPr>
+            <w:tcW w:w="3356" w:type="dxa"/>
+            <w:shd w:val="clear" w:color="auto" w:fill="ACB9CA" w:themeFill="text2" w:themeFillTint="66"/>
+          </w:tcPr>
+          <w:p>
+            <w:pPr>
+              <w:rPr>
+                <w:rFonts w:asciiTheme="minorHAnsi" w:hAnsiTheme="minorHAnsi"/>
+                <w:b/>
+                <w:sz w:val="22"/>
+                <w:szCs w:val="22"/>
+              </w:rPr>
+            </w:pPr>
+            <w:r>
+              <w:rPr>
+                <w:rFonts w:asciiTheme="minorHAnsi" w:hAnsiTheme="minorHAnsi"/>
+                <w:b/>
+                <w:sz w:val="22"/>
+                <w:szCs w:val="22"/>
+              </w:rPr>
+              <w:t>Forudsætninger</w:t>
+            </w:r>
+          </w:p>
+        </w:tc>
+        <w:tc>
+          <w:tcPr>
+            <w:tcW w:w="6272" w:type="dxa"/>
+          </w:tcPr>
+          <w:p>
+            <w:pPr>
+              <w:rPr>
+                <w:rFonts w:asciiTheme="minorHAnsi" w:hAnsiTheme="minorHAnsi"/>
+                <w:sz w:val="22"/>
+                <w:szCs w:val="22"/>
+              </w:rPr>
+            </w:pPr>
+            <w:r>
+              <w:rPr>
+                <w:rFonts w:asciiTheme="minorHAnsi" w:hAnsiTheme="minorHAnsi"/>
+                <w:sz w:val="22"/>
+                <w:szCs w:val="22"/>
+              </w:rPr>
+              <w:t>UC</w:t>
+            </w:r>
+            <w:r>
+              <w:rPr>
+                <w:rFonts w:asciiTheme="minorHAnsi" w:hAnsiTheme="minorHAnsi"/>
+                <w:sz w:val="22"/>
+                <w:szCs w:val="22"/>
+              </w:rPr>
+              <w:t xml:space="preserve">1: </w:t>
+            </w:r>
+            <w:r>
+              <w:rPr>
+                <w:rFonts w:asciiTheme="minorHAnsi" w:hAnsiTheme="minorHAnsi"/>
+                <w:sz w:val="22"/>
+                <w:szCs w:val="22"/>
+              </w:rPr>
+              <w:t xml:space="preserve">Se </w:t>
+            </w:r>
+            <w:r>
+              <w:rPr>
+                <w:rFonts w:asciiTheme="minorHAnsi" w:hAnsiTheme="minorHAnsi"/>
+                <w:sz w:val="22"/>
+                <w:szCs w:val="22"/>
+              </w:rPr>
+              <w:t>v</w:t>
+            </w:r>
+            <w:r>
+              <w:rPr>
+                <w:rFonts w:asciiTheme="minorHAnsi" w:hAnsiTheme="minorHAnsi"/>
+                <w:sz w:val="22"/>
+                <w:szCs w:val="22"/>
+              </w:rPr>
+              <w:t>are</w:t>
+            </w:r>
+            <w:r>
+              <w:rPr>
+                <w:rFonts w:asciiTheme="minorHAnsi" w:hAnsiTheme="minorHAnsi"/>
+                <w:sz w:val="22"/>
+                <w:szCs w:val="22"/>
+              </w:rPr>
+              <w:t>r</w:t>
+            </w:r>
+          </w:p>
+        </w:tc>
+      </w:tr>
+      <w:tr>
+        <w:trPr>
+          <w:trHeight w:val="234"/>
+        </w:trPr>
+        <w:tc>
+          <w:tcPr>
+            <w:tcW w:w="3356" w:type="dxa"/>
+            <w:shd w:val="clear" w:color="auto" w:fill="ACB9CA" w:themeFill="text2" w:themeFillTint="66"/>
+          </w:tcPr>
+          <w:p>
+            <w:pPr>
+              <w:rPr>
+                <w:rFonts w:asciiTheme="minorHAnsi" w:hAnsiTheme="minorHAnsi"/>
+                <w:b/>
+                <w:sz w:val="22"/>
+                <w:szCs w:val="22"/>
+              </w:rPr>
+            </w:pPr>
+            <w:r>
+              <w:rPr>
+                <w:rFonts w:asciiTheme="minorHAnsi" w:hAnsiTheme="minorHAnsi"/>
+                <w:b/>
+                <w:sz w:val="22"/>
+                <w:szCs w:val="22"/>
+              </w:rPr>
+              <w:t>Resultat</w:t>
+            </w:r>
+          </w:p>
+        </w:tc>
+        <w:tc>
+          <w:tcPr>
+            <w:tcW w:w="6272" w:type="dxa"/>
+          </w:tcPr>
+          <w:p>
+            <w:pPr>
+              <w:rPr>
+                <w:rFonts w:asciiTheme="minorHAnsi" w:hAnsiTheme="minorHAnsi"/>
+                <w:sz w:val="22"/>
+                <w:szCs w:val="22"/>
+              </w:rPr>
+            </w:pPr>
+            <w:r>
+              <w:rPr>
+                <w:rFonts w:asciiTheme="minorHAnsi" w:hAnsiTheme="minorHAnsi"/>
+                <w:sz w:val="22"/>
+                <w:szCs w:val="22"/>
+              </w:rPr>
+              <w:t>Varen er fjernet fra beh</w:t>
+            </w:r>
+            <w:bookmarkStart w:id="10" w:name="_GoBack"/>
+            <w:bookmarkEnd w:id="10"/>
+            <w:r>
+              <w:rPr>
+                <w:rFonts w:asciiTheme="minorHAnsi" w:hAnsiTheme="minorHAnsi"/>
+                <w:sz w:val="22"/>
+                <w:szCs w:val="22"/>
+              </w:rPr>
+              <w:t>oldning</w:t>
+            </w:r>
+          </w:p>
+        </w:tc>
+      </w:tr>
+      <w:tr>
+        <w:trPr>
+          <w:trHeight w:val="234"/>
+        </w:trPr>
+        <w:tc>
+          <w:tcPr>
+            <w:tcW w:w="3356" w:type="dxa"/>
+            <w:shd w:val="clear" w:color="auto" w:fill="ACB9CA" w:themeFill="text2" w:themeFillTint="66"/>
+          </w:tcPr>
+          <w:p>
+            <w:pPr>
+              <w:rPr>
+                <w:rFonts w:asciiTheme="minorHAnsi" w:hAnsiTheme="minorHAnsi"/>
+                <w:b/>
+                <w:sz w:val="22"/>
+                <w:szCs w:val="22"/>
+              </w:rPr>
+            </w:pPr>
+            <w:r>
+              <w:rPr>
+                <w:rFonts w:asciiTheme="minorHAnsi" w:hAnsiTheme="minorHAnsi"/>
+                <w:b/>
+                <w:sz w:val="22"/>
+                <w:szCs w:val="22"/>
+              </w:rPr>
+              <w:t>Hovedscenarie</w:t>
+            </w:r>
+          </w:p>
+        </w:tc>
+        <w:tc>
+          <w:tcPr>
+            <w:tcW w:w="6272" w:type="dxa"/>
+          </w:tcPr>
+          <w:p>
+            <w:pPr>
+              <w:pStyle w:val="Listeafsnit"/>
+              <w:numPr>
+                <w:ilvl w:val="0"/>
+                <w:numId w:val="3"/>
+              </w:numPr>
+              <w:rPr>
+                <w:rFonts w:asciiTheme="minorHAnsi" w:hAnsiTheme="minorHAnsi"/>
+                <w:sz w:val="22"/>
+                <w:szCs w:val="22"/>
+              </w:rPr>
+            </w:pPr>
+            <w:r>
+              <w:rPr>
+                <w:rFonts w:asciiTheme="minorHAnsi" w:hAnsiTheme="minorHAnsi"/>
+                <w:sz w:val="22"/>
+                <w:szCs w:val="22"/>
+              </w:rPr>
+              <w:t>Bruger trykker på ”Fjern”-Ikonet ud for en eksisterende vare</w:t>
+            </w:r>
+          </w:p>
+          <w:p>
+            <w:pPr>
+              <w:pStyle w:val="Listeafsnit"/>
+              <w:numPr>
+                <w:ilvl w:val="0"/>
+                <w:numId w:val="3"/>
+              </w:numPr>
+              <w:rPr>
+                <w:rFonts w:asciiTheme="minorHAnsi" w:hAnsiTheme="minorHAnsi"/>
+                <w:sz w:val="22"/>
+                <w:szCs w:val="22"/>
+              </w:rPr>
+            </w:pPr>
+            <w:r>
+              <w:rPr>
+                <w:rFonts w:asciiTheme="minorHAnsi" w:hAnsiTheme="minorHAnsi"/>
+                <w:sz w:val="22"/>
+                <w:szCs w:val="22"/>
+              </w:rPr>
+              <w:t>Varen fjernes fra GUI og database</w:t>
             </w:r>
           </w:p>
         </w:tc>
@@ -4079,70 +5957,6 @@
     <w:p>
       <w:r>
         <w:t>I applikationens hovedmenu findes en knap, som kan initiere en synkronisering mellem databaserne. Denne knap indikerer også hvorvidt der er foretaget ændringer på den lokale database, som endnu ikke er synkroniseret med den eksterne.</w:t>
-      </w:r>
-    </w:p>
-    <w:p>
-      <w:pPr>
-        <w:pStyle w:val="Overskrift4"/>
-      </w:pPr>
-      <w:r>
-        <w:t>Rediger vare</w:t>
-      </w:r>
-    </w:p>
-    <w:p>
-      <w:r>
-        <w:rPr>
-          <w:b/>
-        </w:rPr>
-        <w:t>Prækondition:</w:t>
-      </w:r>
-      <w:r>
-        <w:t xml:space="preserve"> </w:t>
-      </w:r>
-      <w:proofErr w:type="spellStart"/>
-      <w:r>
-        <w:t>Use</w:t>
-      </w:r>
-      <w:proofErr w:type="spellEnd"/>
-      <w:r>
-        <w:t xml:space="preserve"> case 1 (Se varer).</w:t>
-      </w:r>
-    </w:p>
-    <w:p>
-      <w:r>
-        <w:t xml:space="preserve">Bruger trykker på knappen rediger, og præsenteres for en ny menu, hvor der kan vælge mellem at ændre navnet på varen, og enheden som varen vises i (f.eks. kilo, gram, liter). Bruger vælger at ændre navnet, og præsenteres for en tekstboks, hvor det nuværende navn står. Bruger retter navnet og trykker </w:t>
-      </w:r>
-      <w:r>
-        <w:t>”U</w:t>
-      </w:r>
-      <w:r>
-        <w:t>dført</w:t>
-      </w:r>
-      <w:r>
-        <w:t>”</w:t>
-      </w:r>
-      <w:r>
-        <w:t xml:space="preserve">, hvorefter </w:t>
-      </w:r>
-      <w:r>
-        <w:t>ændringen gemmes, og forrige menu fremkommer.</w:t>
-      </w:r>
-    </w:p>
-    <w:p>
-      <w:r>
-        <w:t xml:space="preserve">Havde det været enheden, der skulle ændres, havde Bruger valgt enhed, hvorefter Bruger præsenteres for de mulige enheder. Den ønskede enhed vælges, og Bruger trykker </w:t>
-      </w:r>
-      <w:r>
-        <w:t>”U</w:t>
-      </w:r>
-      <w:r>
-        <w:t>dført</w:t>
-      </w:r>
-      <w:r>
-        <w:t>” og bringes h</w:t>
-      </w:r>
-      <w:r>
-        <w:t>erefter tilbage til forrige menu.</w:t>
       </w:r>
     </w:p>
     <w:p>
@@ -9876,31 +11690,7 @@
                 <w:sz w:val="22"/>
                 <w:szCs w:val="22"/>
               </w:rPr>
-              <w:t>Et ikon indikerer at der</w:t>
-            </w:r>
-            <w:r>
-              <w:rPr>
-                <w:rFonts w:asciiTheme="minorHAnsi" w:hAnsiTheme="minorHAnsi"/>
-                <w:sz w:val="22"/>
-                <w:szCs w:val="22"/>
-              </w:rPr>
-              <w:t xml:space="preserve"> ikke</w:t>
-            </w:r>
-            <w:r>
-              <w:rPr>
-                <w:rFonts w:asciiTheme="minorHAnsi" w:hAnsiTheme="minorHAnsi"/>
-                <w:sz w:val="22"/>
-                <w:szCs w:val="22"/>
-              </w:rPr>
-              <w:t xml:space="preserve"> er synkroniseret</w:t>
-            </w:r>
-            <w:r>
-              <w:rPr>
-                <w:rFonts w:asciiTheme="minorHAnsi" w:hAnsiTheme="minorHAnsi"/>
-                <w:sz w:val="22"/>
-                <w:szCs w:val="22"/>
-              </w:rPr>
-              <w:t>.</w:t>
+              <w:t>Et ikon indikerer at der ikke er synkroniseret.</w:t>
             </w:r>
           </w:p>
         </w:tc>
@@ -10093,16 +11883,7 @@
                 <w:sz w:val="22"/>
                 <w:szCs w:val="22"/>
               </w:rPr>
-              <w:t>Punkt 3.</w:t>
-            </w:r>
-            <w:r>
-              <w:rPr>
-                <w:rFonts w:asciiTheme="minorHAnsi" w:hAnsiTheme="minorHAnsi"/>
-                <w:b/>
-                <w:sz w:val="22"/>
-                <w:szCs w:val="22"/>
-              </w:rPr>
-              <w:t>4</w:t>
+              <w:t>Punkt 3.4</w:t>
             </w:r>
             <w:r>
               <w:rPr>
@@ -10278,15 +12059,7 @@
                 <w:sz w:val="22"/>
                 <w:szCs w:val="22"/>
               </w:rPr>
-              <w:t>Internetforbindelsen afbrydes</w:t>
-            </w:r>
-            <w:r>
-              <w:rPr>
-                <w:rFonts w:asciiTheme="minorHAnsi" w:hAnsiTheme="minorHAnsi"/>
-                <w:sz w:val="22"/>
-                <w:szCs w:val="22"/>
-              </w:rPr>
-              <w:t>, UC2 udføres, og det testes visuelt, om varen tilføjes.</w:t>
+              <w:t>Internetforbindelsen afbrydes, UC2 udføres, og det testes visuelt, om varen tilføjes.</w:t>
             </w:r>
           </w:p>
         </w:tc>
@@ -10559,16 +12332,7 @@
                 <w:sz w:val="22"/>
                 <w:szCs w:val="22"/>
               </w:rPr>
-              <w:t>Punkt 4</w:t>
-            </w:r>
-            <w:r>
-              <w:rPr>
-                <w:rFonts w:asciiTheme="minorHAnsi" w:hAnsiTheme="minorHAnsi"/>
-                <w:b/>
-                <w:sz w:val="22"/>
-                <w:szCs w:val="22"/>
-              </w:rPr>
-              <w:t>.1</w:t>
+              <w:t>Punkt 4.1</w:t>
             </w:r>
             <w:r>
               <w:rPr>
@@ -10616,23 +12380,7 @@
                 <w:sz w:val="22"/>
                 <w:szCs w:val="22"/>
               </w:rPr>
-              <w:t xml:space="preserve">UC2 udføres på </w:t>
-            </w:r>
-            <w:r>
-              <w:rPr>
-                <w:rFonts w:asciiTheme="minorHAnsi" w:hAnsiTheme="minorHAnsi"/>
-                <w:sz w:val="22"/>
-                <w:szCs w:val="22"/>
-              </w:rPr>
-              <w:t>web</w:t>
-            </w:r>
-            <w:r>
-              <w:rPr>
-                <w:rFonts w:asciiTheme="minorHAnsi" w:hAnsiTheme="minorHAnsi"/>
-                <w:sz w:val="22"/>
-                <w:szCs w:val="22"/>
-              </w:rPr>
-              <w:t xml:space="preserve"> </w:t>
+              <w:t xml:space="preserve">UC2 udføres på web </w:t>
             </w:r>
             <w:proofErr w:type="spellStart"/>
             <w:r>
@@ -10709,10 +12457,7 @@
         </w:tc>
       </w:tr>
     </w:tbl>
-    <w:p>
-      <w:bookmarkStart w:id="10" w:name="_GoBack"/>
-      <w:bookmarkEnd w:id="10"/>
-    </w:p>
+    <w:p/>
     <w:sectPr>
       <w:footerReference w:type="default" r:id="rId13"/>
       <w:pgSz w:w="11906" w:h="16838"/>
@@ -10808,7 +12553,7 @@
                 <w:bCs/>
                 <w:noProof/>
               </w:rPr>
-              <w:t>14</w:t>
+              <w:t>8</w:t>
             </w:r>
             <w:r>
               <w:rPr>
@@ -10853,7 +12598,7 @@
                 <w:bCs/>
                 <w:noProof/>
               </w:rPr>
-              <w:t>15</w:t>
+              <w:t>17</w:t>
             </w:r>
             <w:r>
               <w:rPr>
@@ -12363,6 +14108,96 @@
       <w:rPr>
         <w:rFonts w:hint="default"/>
       </w:rPr>
+    </w:lvl>
+  </w:abstractNum>
+  <w:abstractNum w:abstractNumId="13">
+    <w:nsid w:val="7F326C9B"/>
+    <w:multiLevelType w:val="hybridMultilevel"/>
+    <w:tmpl w:val="A1D4D7EE"/>
+    <w:lvl w:ilvl="0" w:tplc="6FB4C70A">
+      <w:start w:val="1"/>
+      <w:numFmt w:val="decimal"/>
+      <w:lvlText w:val="%1."/>
+      <w:lvlJc w:val="left"/>
+      <w:pPr>
+        <w:ind w:left="720" w:hanging="360"/>
+      </w:pPr>
+      <w:rPr>
+        <w:rFonts w:hint="default"/>
+        <w:b w:val="0"/>
+      </w:rPr>
+    </w:lvl>
+    <w:lvl w:ilvl="1" w:tplc="04060019">
+      <w:start w:val="1"/>
+      <w:numFmt w:val="lowerLetter"/>
+      <w:lvlText w:val="%2."/>
+      <w:lvlJc w:val="left"/>
+      <w:pPr>
+        <w:ind w:left="1440" w:hanging="360"/>
+      </w:pPr>
+    </w:lvl>
+    <w:lvl w:ilvl="2" w:tplc="0406001B" w:tentative="1">
+      <w:start w:val="1"/>
+      <w:numFmt w:val="lowerRoman"/>
+      <w:lvlText w:val="%3."/>
+      <w:lvlJc w:val="right"/>
+      <w:pPr>
+        <w:ind w:left="2160" w:hanging="180"/>
+      </w:pPr>
+    </w:lvl>
+    <w:lvl w:ilvl="3" w:tplc="0406000F" w:tentative="1">
+      <w:start w:val="1"/>
+      <w:numFmt w:val="decimal"/>
+      <w:lvlText w:val="%4."/>
+      <w:lvlJc w:val="left"/>
+      <w:pPr>
+        <w:ind w:left="2880" w:hanging="360"/>
+      </w:pPr>
+    </w:lvl>
+    <w:lvl w:ilvl="4" w:tplc="04060019" w:tentative="1">
+      <w:start w:val="1"/>
+      <w:numFmt w:val="lowerLetter"/>
+      <w:lvlText w:val="%5."/>
+      <w:lvlJc w:val="left"/>
+      <w:pPr>
+        <w:ind w:left="3600" w:hanging="360"/>
+      </w:pPr>
+    </w:lvl>
+    <w:lvl w:ilvl="5" w:tplc="0406001B" w:tentative="1">
+      <w:start w:val="1"/>
+      <w:numFmt w:val="lowerRoman"/>
+      <w:lvlText w:val="%6."/>
+      <w:lvlJc w:val="right"/>
+      <w:pPr>
+        <w:ind w:left="4320" w:hanging="180"/>
+      </w:pPr>
+    </w:lvl>
+    <w:lvl w:ilvl="6" w:tplc="0406000F" w:tentative="1">
+      <w:start w:val="1"/>
+      <w:numFmt w:val="decimal"/>
+      <w:lvlText w:val="%7."/>
+      <w:lvlJc w:val="left"/>
+      <w:pPr>
+        <w:ind w:left="5040" w:hanging="360"/>
+      </w:pPr>
+    </w:lvl>
+    <w:lvl w:ilvl="7" w:tplc="04060019" w:tentative="1">
+      <w:start w:val="1"/>
+      <w:numFmt w:val="lowerLetter"/>
+      <w:lvlText w:val="%8."/>
+      <w:lvlJc w:val="left"/>
+      <w:pPr>
+        <w:ind w:left="5760" w:hanging="360"/>
+      </w:pPr>
+    </w:lvl>
+    <w:lvl w:ilvl="8" w:tplc="0406001B" w:tentative="1">
+      <w:start w:val="1"/>
+      <w:numFmt w:val="lowerRoman"/>
+      <w:lvlText w:val="%9."/>
+      <w:lvlJc w:val="right"/>
+      <w:pPr>
+        <w:ind w:left="6480" w:hanging="180"/>
+      </w:pPr>
     </w:lvl>
   </w:abstractNum>
   <w:num w:numId="1">
@@ -12400,6 +14235,9 @@
   </w:num>
   <w:num w:numId="12">
     <w:abstractNumId w:val="7"/>
+  </w:num>
+  <w:num w:numId="13">
+    <w:abstractNumId w:val="13"/>
   </w:num>
   <w:numIdMacAtCleanup w:val="9"/>
 </w:numbering>
@@ -12577,7 +14415,7 @@
     <w:lsdException w:name="Table Web 2" w:semiHidden="1" w:unhideWhenUsed="1"/>
     <w:lsdException w:name="Table Web 3" w:semiHidden="1" w:unhideWhenUsed="1"/>
     <w:lsdException w:name="Balloon Text" w:semiHidden="1" w:unhideWhenUsed="1"/>
-    <w:lsdException w:name="Table Grid" w:uiPriority="39"/>
+    <w:lsdException w:name="Table Grid" w:uiPriority="59"/>
     <w:lsdException w:name="Table Theme" w:semiHidden="1" w:unhideWhenUsed="1"/>
     <w:lsdException w:name="Placeholder Text" w:semiHidden="1"/>
     <w:lsdException w:name="No Spacing" w:uiPriority="1" w:qFormat="1"/>
@@ -13049,7 +14887,7 @@
   <w:style w:type="table" w:styleId="Tabel-Gitter">
     <w:name w:val="Table Grid"/>
     <w:basedOn w:val="Tabel-Normal"/>
-    <w:uiPriority w:val="39"/>
+    <w:uiPriority w:val="59"/>
     <w:rsid w:val="00113E8B"/>
     <w:pPr>
       <w:spacing w:after="0" w:line="240" w:lineRule="auto"/>
@@ -13534,7 +15372,7 @@
 </file>
 
 <file path=customXml/itemProps1.xml><?xml version="1.0" encoding="utf-8"?>
-<ds:datastoreItem xmlns:ds="http://schemas.openxmlformats.org/officeDocument/2006/customXml" ds:itemID="{A0ED1353-353A-4CEF-98C9-D86B9923E13A}">
+<ds:datastoreItem xmlns:ds="http://schemas.openxmlformats.org/officeDocument/2006/customXml" ds:itemID="{A52D4FB0-F13E-45B6-BD83-346501921DE0}">
   <ds:schemaRefs>
     <ds:schemaRef ds:uri="http://schemas.openxmlformats.org/officeDocument/2006/bibliography"/>
   </ds:schemaRefs>

</xml_diff>

<commit_message>
Færdig med gennemlæsning af kravspecifikation
</commit_message>
<xml_diff>
--- a/Kravspecifikation/Kravspecifikation.docx
+++ b/Kravspecifikation/Kravspecifikation.docx
@@ -883,7 +883,7 @@
             </v:shape>
             <w10:wrap type="tight"/>
           </v:group>
-          <o:OLEObject Type="Embed" ProgID="Visio.Drawing.15" ShapeID="_x0000_s1040" DrawAspect="Content" ObjectID="_1492969527" r:id="rId10"/>
+          <o:OLEObject Type="Embed" ProgID="Visio.Drawing.15" ShapeID="_x0000_s1040" DrawAspect="Content" ObjectID="_1493391023" r:id="rId10"/>
         </w:object>
       </w:r>
       <w:r>
@@ -1800,7 +1800,7 @@
           <v:shape id="_x0000_i1026" type="#_x0000_t75" style="width:327.75pt;height:292.5pt" o:ole="">
             <v:imagedata r:id="rId11" o:title=""/>
           </v:shape>
-          <o:OLEObject Type="Embed" ProgID="Visio.Drawing.15" ShapeID="_x0000_i1026" DrawAspect="Content" ObjectID="_1492969526" r:id="rId12"/>
+          <o:OLEObject Type="Embed" ProgID="Visio.Drawing.15" ShapeID="_x0000_i1026" DrawAspect="Content" ObjectID="_1493391022" r:id="rId12"/>
         </w:object>
       </w:r>
     </w:p>
@@ -5320,13 +5320,7 @@
       </w:pPr>
       <w:r>
         <w:lastRenderedPageBreak/>
-        <w:t xml:space="preserve">UC </w:t>
-      </w:r>
-      <w:r>
-        <w:t>4</w:t>
-      </w:r>
-      <w:r>
-        <w:t>: Rediger vare</w:t>
+        <w:t>UC 4: Rediger vare</w:t>
       </w:r>
     </w:p>
     <w:p>
@@ -5336,22 +5330,7 @@
       </w:r>
       <w:proofErr w:type="spellEnd"/>
       <w:r>
-        <w:t xml:space="preserve"> case </w:t>
-      </w:r>
-      <w:r>
-        <w:t>4</w:t>
-      </w:r>
-      <w:r>
-        <w:t xml:space="preserve"> har til formål at lade brugeren </w:t>
-      </w:r>
-      <w:r>
-        <w:t>fjerne</w:t>
-      </w:r>
-      <w:r>
-        <w:t xml:space="preserve"> varer på enten varebeholdningen, indkøbslisten eller listen ove</w:t>
-      </w:r>
-      <w:r>
-        <w:t>r standard-varer.</w:t>
+        <w:t xml:space="preserve"> case 4 har til formål at lade brugeren fjerne varer på enten varebeholdningen, indkøbslisten eller listen over standard-varer.</w:t>
       </w:r>
     </w:p>
     <w:tbl>
@@ -5801,17 +5780,7 @@
                 <w:sz w:val="22"/>
                 <w:szCs w:val="22"/>
               </w:rPr>
-              <w:t>Varen er fjernet fra beh</w:t>
-            </w:r>
-            <w:bookmarkStart w:id="10" w:name="_GoBack"/>
-            <w:bookmarkEnd w:id="10"/>
-            <w:r>
-              <w:rPr>
-                <w:rFonts w:asciiTheme="minorHAnsi" w:hAnsiTheme="minorHAnsi"/>
-                <w:sz w:val="22"/>
-                <w:szCs w:val="22"/>
-              </w:rPr>
-              <w:t>oldning</w:t>
+              <w:t>Varen er fjernet fra beholdning</w:t>
             </w:r>
           </w:p>
         </w:tc>
@@ -5897,6 +5866,53 @@
       </w:tr>
     </w:tbl>
     <w:p/>
+    <w:p>
+      <w:pPr>
+        <w:pStyle w:val="Overskrift3"/>
+      </w:pPr>
+      <w:r>
+        <w:t>UC 5: Synkroniser til ekstern database</w:t>
+      </w:r>
+    </w:p>
+    <w:p>
+      <w:proofErr w:type="spellStart"/>
+      <w:r>
+        <w:t>Use</w:t>
+      </w:r>
+      <w:proofErr w:type="spellEnd"/>
+      <w:r>
+        <w:t xml:space="preserve"> case 5 har til formål at lade brugeren initiere en øjeblikkelig synkronisering mellem den lokale og den eksterne database.</w:t>
+      </w:r>
+    </w:p>
+    <w:p>
+      <w:r>
+        <w:rPr>
+          <w:highlight w:val="yellow"/>
+        </w:rPr>
+        <w:t>Ikke skrevet.</w:t>
+      </w:r>
+    </w:p>
+    <w:p>
+      <w:pPr>
+        <w:rPr>
+          <w:highlight w:val="yellow"/>
+        </w:rPr>
+      </w:pPr>
+      <w:r>
+        <w:rPr>
+          <w:highlight w:val="yellow"/>
+        </w:rPr>
+        <w:t>Applikationens lokale database synkroniseres med en ekstern database. Synkroniseringen initieres ved både systemstart og systemafslutning, og foretages desuden løbende under drift.</w:t>
+      </w:r>
+    </w:p>
+    <w:p>
+      <w:r>
+        <w:rPr>
+          <w:highlight w:val="yellow"/>
+        </w:rPr>
+        <w:t>I applikationens hovedmenu findes en knap, som kan initiere en synkronisering mellem databaserne. Denne knap indikerer også hvorvidt der er foretaget ændringer på den lokale database, som endnu ikke er synkroniseret med den eksterne.</w:t>
+      </w:r>
+    </w:p>
     <w:p>
       <w:pPr>
         <w:rPr>
@@ -5916,135 +5932,18 @@
       </w:pPr>
       <w:r>
         <w:lastRenderedPageBreak/>
-        <w:t xml:space="preserve">Kommende </w:t>
-      </w:r>
-      <w:proofErr w:type="spellStart"/>
-      <w:r>
-        <w:t>Use</w:t>
-      </w:r>
-      <w:proofErr w:type="spellEnd"/>
-      <w:r>
-        <w:t xml:space="preserve"> </w:t>
-      </w:r>
-      <w:r>
-        <w:t>Cases</w:t>
+        <w:t>Udvidelser</w:t>
       </w:r>
     </w:p>
     <w:p>
-      <w:pPr>
-        <w:pStyle w:val="Overskrift3"/>
-      </w:pPr>
-      <w:r>
-        <w:t>Kerne</w:t>
-      </w:r>
-      <w:r>
-        <w:t>funktionalitet</w:t>
-      </w:r>
-    </w:p>
-    <w:p>
-      <w:pPr>
-        <w:pStyle w:val="Overskrift4"/>
-      </w:pPr>
-      <w:r>
-        <w:t>Synkroniser til ekstern database</w:t>
-      </w:r>
-    </w:p>
-    <w:p>
-      <w:r>
-        <w:t>Applikationens lokale database synkroniseres med en ekstern database. Synkroniseringen initieres ved både systemstart og systemafslutning, og foretages desuden løbende under drift.</w:t>
-      </w:r>
-    </w:p>
-    <w:p>
-      <w:r>
-        <w:t>I applikationens hovedmenu findes en knap, som kan initiere en synkronisering mellem databaserne. Denne knap indikerer også hvorvidt der er foretaget ændringer på den lokale database, som endnu ikke er synkroniseret med den eksterne.</w:t>
-      </w:r>
-    </w:p>
-    <w:p>
-      <w:pPr>
-        <w:pStyle w:val="Overskrift4"/>
-      </w:pPr>
-      <w:r>
-        <w:t>Fjern vare</w:t>
-      </w:r>
-    </w:p>
-    <w:p>
-      <w:r>
-        <w:rPr>
-          <w:b/>
-        </w:rPr>
-        <w:t>Prækondition:</w:t>
-      </w:r>
-      <w:r>
-        <w:t xml:space="preserve"> </w:t>
-      </w:r>
-      <w:proofErr w:type="spellStart"/>
-      <w:r>
-        <w:t>Use</w:t>
-      </w:r>
-      <w:proofErr w:type="spellEnd"/>
-      <w:r>
-        <w:t xml:space="preserve"> case 1 (Se varer).</w:t>
-      </w:r>
-    </w:p>
-    <w:p>
-      <w:r>
-        <w:t>Ved siden af varen, findes en knap</w:t>
-      </w:r>
-      <w:r>
-        <w:t xml:space="preserve">, som Bruger trykker på, og varen forsvinder fra listen. </w:t>
-      </w:r>
-      <w:r>
-        <w:t>Bruger</w:t>
-      </w:r>
-      <w:r>
-        <w:t xml:space="preserve"> trykker på knappen for alle varer som ønskes fjernet.</w:t>
-      </w:r>
-    </w:p>
-    <w:p>
-      <w:r>
-        <w:t>Hvis Bruger, i stedet for ”I køleskab”, vælger en af de to andre knapper, vil samme type liste fremkomme, med de samme muligheder. Fjernes en vare</w:t>
-      </w:r>
-      <w:r>
-        <w:t xml:space="preserve">, som forekommer på standard-listen, </w:t>
-      </w:r>
-      <w:r>
-        <w:t>fra indkøbslisten</w:t>
-      </w:r>
-      <w:r>
-        <w:t xml:space="preserve">, </w:t>
-      </w:r>
-      <w:r>
-        <w:t>vil forskellen mellem standard-listen og varebeholdningen stadig figurere. Ønskes varer fra standard-listen fjernet, fjernes disse fra listen ”Standard-varer”.</w:t>
-      </w:r>
-      <w:r>
-        <w:t xml:space="preserve"> </w:t>
-      </w:r>
-    </w:p>
-    <w:p>
-      <w:pPr>
-        <w:rPr>
-          <w:rFonts w:asciiTheme="majorHAnsi" w:eastAsiaTheme="majorEastAsia" w:hAnsiTheme="majorHAnsi" w:cstheme="majorBidi"/>
-          <w:color w:val="1F4D78" w:themeColor="accent1" w:themeShade="7F"/>
-          <w:sz w:val="24"/>
-          <w:szCs w:val="24"/>
-        </w:rPr>
-      </w:pPr>
-      <w:r>
-        <w:br w:type="page"/>
-      </w:r>
-    </w:p>
-    <w:p>
-      <w:pPr>
-        <w:pStyle w:val="Overskrift3"/>
-      </w:pPr>
-      <w:r>
-        <w:lastRenderedPageBreak/>
-        <w:t>Udvidelser</w:t>
-      </w:r>
-    </w:p>
-    <w:p>
-      <w:r>
-        <w:t xml:space="preserve">Følgende udvidelser vil senere blive opdelt efter </w:t>
+      <w:r>
+        <w:t xml:space="preserve">Følgende udvidelser vil </w:t>
+      </w:r>
+      <w:r>
+        <w:t>i næste afsnit</w:t>
+      </w:r>
+      <w:r>
+        <w:t xml:space="preserve"> blive opdelt efter </w:t>
       </w:r>
       <w:proofErr w:type="spellStart"/>
       <w:r>
@@ -6071,7 +5970,7 @@
     </w:p>
     <w:p>
       <w:pPr>
-        <w:pStyle w:val="Overskrift4"/>
+        <w:pStyle w:val="Overskrift3"/>
       </w:pPr>
       <w:r>
         <w:t>Sidste type vare fjernes</w:t>
@@ -6087,7 +5986,7 @@
     </w:p>
     <w:p>
       <w:pPr>
-        <w:pStyle w:val="Overskrift4"/>
+        <w:pStyle w:val="Overskrift3"/>
       </w:pPr>
       <w:r>
         <w:t>Gammel vare fjernes</w:t>
@@ -6135,7 +6034,7 @@
     </w:p>
     <w:p>
       <w:pPr>
-        <w:pStyle w:val="Overskrift4"/>
+        <w:pStyle w:val="Overskrift3"/>
       </w:pPr>
       <w:r>
         <w:t>Tilføj opbevaringssted</w:t>
@@ -6168,7 +6067,7 @@
     </w:p>
     <w:p>
       <w:pPr>
-        <w:pStyle w:val="Overskrift4"/>
+        <w:pStyle w:val="Overskrift3"/>
       </w:pPr>
       <w:r>
         <w:t>Log in</w:t>
@@ -6213,7 +6112,7 @@
     </w:p>
     <w:p>
       <w:pPr>
-        <w:pStyle w:val="Overskrift4"/>
+        <w:pStyle w:val="Overskrift3"/>
       </w:pPr>
       <w:r>
         <w:t>Importer indkøbsliste</w:t>
@@ -6234,7 +6133,7 @@
     </w:p>
     <w:p>
       <w:pPr>
-        <w:pStyle w:val="Overskrift4"/>
+        <w:pStyle w:val="Overskrift3"/>
       </w:pPr>
       <w:r>
         <w:t>Scan vare</w:t>
@@ -6253,7 +6152,7 @@
     </w:p>
     <w:p>
       <w:pPr>
-        <w:pStyle w:val="Overskrift4"/>
+        <w:pStyle w:val="Overskrift3"/>
       </w:pPr>
       <w:r>
         <w:t>Vis ernæringsværdier</w:t>
@@ -6277,7 +6176,7 @@
     </w:p>
     <w:p>
       <w:pPr>
-        <w:pStyle w:val="Overskrift4"/>
+        <w:pStyle w:val="Overskrift3"/>
       </w:pPr>
       <w:r>
         <w:t>Find opskrift</w:t>
@@ -6307,7 +6206,7 @@
     </w:p>
     <w:p>
       <w:pPr>
-        <w:pStyle w:val="Overskrift4"/>
+        <w:pStyle w:val="Overskrift3"/>
       </w:pPr>
       <w:r>
         <w:t>Valg af tema</w:t>
@@ -6332,7 +6231,7 @@
     </w:p>
     <w:p>
       <w:pPr>
-        <w:pStyle w:val="Overskrift4"/>
+        <w:pStyle w:val="Overskrift3"/>
       </w:pPr>
       <w:r>
         <w:t>Juster temperatur</w:t>
@@ -6402,7 +6301,7 @@
     </w:p>
     <w:p>
       <w:pPr>
-        <w:pStyle w:val="Overskrift4"/>
+        <w:pStyle w:val="Overskrift3"/>
       </w:pPr>
       <w:r>
         <w:t>Find tilbud</w:t>
@@ -6438,6 +6337,524 @@
       </w:r>
       <w:r>
         <w:t xml:space="preserve"> kommer først.</w:t>
+      </w:r>
+    </w:p>
+    <w:p>
+      <w:r>
+        <w:br w:type="page"/>
+      </w:r>
+    </w:p>
+    <w:p>
+      <w:pPr>
+        <w:pStyle w:val="Overskrift2"/>
+      </w:pPr>
+      <w:proofErr w:type="spellStart"/>
+      <w:r>
+        <w:lastRenderedPageBreak/>
+        <w:t>MoSCow</w:t>
+      </w:r>
+      <w:proofErr w:type="spellEnd"/>
+    </w:p>
+    <w:p>
+      <w:pPr>
+        <w:pStyle w:val="Overskrift3"/>
+      </w:pPr>
+      <w:r>
+        <w:t>Must</w:t>
+      </w:r>
+    </w:p>
+    <w:p>
+      <w:r>
+        <w:t xml:space="preserve">Disse krav </w:t>
+      </w:r>
+      <w:r>
+        <w:rPr>
+          <w:u w:val="single"/>
+        </w:rPr>
+        <w:t>skal</w:t>
+      </w:r>
+      <w:r>
+        <w:t xml:space="preserve"> implementeres i det endelige pro</w:t>
+      </w:r>
+      <w:r>
+        <w:t>dukt for at det er acceptabelt:</w:t>
+      </w:r>
+    </w:p>
+    <w:p>
+      <w:pPr>
+        <w:pStyle w:val="Listeafsnit"/>
+        <w:numPr>
+          <w:ilvl w:val="0"/>
+          <w:numId w:val="14"/>
+        </w:numPr>
+        <w:spacing w:after="200" w:line="276" w:lineRule="auto"/>
+      </w:pPr>
+      <w:r>
+        <w:t>Muligheden for at tilføje en vare</w:t>
+      </w:r>
+      <w:r>
+        <w:t>.</w:t>
+      </w:r>
+    </w:p>
+    <w:p>
+      <w:pPr>
+        <w:pStyle w:val="Listeafsnit"/>
+        <w:numPr>
+          <w:ilvl w:val="0"/>
+          <w:numId w:val="14"/>
+        </w:numPr>
+        <w:spacing w:after="200" w:line="276" w:lineRule="auto"/>
+      </w:pPr>
+      <w:r>
+        <w:t>Muligheden for at fjerne en vare</w:t>
+      </w:r>
+      <w:r>
+        <w:t>.</w:t>
+      </w:r>
+    </w:p>
+    <w:p>
+      <w:pPr>
+        <w:pStyle w:val="Listeafsnit"/>
+        <w:numPr>
+          <w:ilvl w:val="0"/>
+          <w:numId w:val="14"/>
+        </w:numPr>
+        <w:spacing w:after="200" w:line="276" w:lineRule="auto"/>
+      </w:pPr>
+      <w:r>
+        <w:t>Muligheden for at redigere e</w:t>
+      </w:r>
+      <w:r>
+        <w:t>n vare</w:t>
+      </w:r>
+      <w:r>
+        <w:t>s information</w:t>
+      </w:r>
+      <w:r>
+        <w:t>.</w:t>
+      </w:r>
+    </w:p>
+    <w:p>
+      <w:pPr>
+        <w:pStyle w:val="Listeafsnit"/>
+        <w:numPr>
+          <w:ilvl w:val="0"/>
+          <w:numId w:val="14"/>
+        </w:numPr>
+        <w:spacing w:after="200" w:line="276" w:lineRule="auto"/>
+      </w:pPr>
+      <w:r>
+        <w:t xml:space="preserve">Muligheden for at se en </w:t>
+      </w:r>
+      <w:r>
+        <w:t>liste over varer</w:t>
+      </w:r>
+      <w:r>
+        <w:t>.</w:t>
+      </w:r>
+    </w:p>
+    <w:p>
+      <w:pPr>
+        <w:pStyle w:val="Listeafsnit"/>
+        <w:numPr>
+          <w:ilvl w:val="0"/>
+          <w:numId w:val="14"/>
+        </w:numPr>
+        <w:spacing w:after="200" w:line="276" w:lineRule="auto"/>
+      </w:pPr>
+      <w:r>
+        <w:t>Mulighed for at synkronisere med en ekstern database</w:t>
+      </w:r>
+      <w:r>
+        <w:t>.</w:t>
+      </w:r>
+    </w:p>
+    <w:p>
+      <w:pPr>
+        <w:pStyle w:val="Listeafsnit"/>
+        <w:numPr>
+          <w:ilvl w:val="0"/>
+          <w:numId w:val="14"/>
+        </w:numPr>
+        <w:spacing w:after="200" w:line="276" w:lineRule="auto"/>
+      </w:pPr>
+      <w:r>
+        <w:t>Varer der ikke findes i ”Køleskab”, og som er til</w:t>
+      </w:r>
+      <w:r>
+        <w:t>føjet på ”Standard-listen”,</w:t>
+      </w:r>
+      <w:r>
+        <w:t xml:space="preserve"> tilføjes </w:t>
+      </w:r>
+      <w:r>
+        <w:t xml:space="preserve">automatisk </w:t>
+      </w:r>
+      <w:r>
+        <w:t>til indkøbslisten</w:t>
+      </w:r>
+      <w:r>
+        <w:t>.</w:t>
+      </w:r>
+    </w:p>
+    <w:p>
+      <w:pPr>
+        <w:pStyle w:val="Overskrift3"/>
+      </w:pPr>
+      <w:proofErr w:type="spellStart"/>
+      <w:r>
+        <w:t>Should</w:t>
+      </w:r>
+      <w:proofErr w:type="spellEnd"/>
+    </w:p>
+    <w:p>
+      <w:r>
+        <w:t xml:space="preserve">Disse krav har, ligesom i must-sektionen, høj prioritet. Men kravene er ikke essentielle for at systemet </w:t>
+      </w:r>
+      <w:r>
+        <w:t>fungerer</w:t>
+      </w:r>
+      <w:r>
+        <w:t xml:space="preserve"> og kan </w:t>
+      </w:r>
+      <w:r>
+        <w:t>benyttes</w:t>
+      </w:r>
+      <w:r>
+        <w:t>.</w:t>
+      </w:r>
+    </w:p>
+    <w:p>
+      <w:pPr>
+        <w:pStyle w:val="Listeafsnit"/>
+        <w:numPr>
+          <w:ilvl w:val="0"/>
+          <w:numId w:val="15"/>
+        </w:numPr>
+        <w:spacing w:after="200" w:line="276" w:lineRule="auto"/>
+      </w:pPr>
+      <w:r>
+        <w:t xml:space="preserve">En påmindelse af </w:t>
+      </w:r>
+      <w:r>
+        <w:t>m</w:t>
+      </w:r>
+      <w:r>
+        <w:t>anglende</w:t>
+      </w:r>
+      <w:r>
+        <w:t xml:space="preserve"> </w:t>
+      </w:r>
+      <w:r>
+        <w:t xml:space="preserve">vare </w:t>
+      </w:r>
+      <w:r>
+        <w:t>på en af listerne.</w:t>
+      </w:r>
+    </w:p>
+    <w:p>
+      <w:pPr>
+        <w:pStyle w:val="Listeafsnit"/>
+        <w:numPr>
+          <w:ilvl w:val="0"/>
+          <w:numId w:val="15"/>
+        </w:numPr>
+        <w:spacing w:after="200" w:line="276" w:lineRule="auto"/>
+      </w:pPr>
+      <w:r>
+        <w:t xml:space="preserve">En notifikation for at en vare har overskredet </w:t>
+      </w:r>
+      <w:r>
+        <w:t>dens</w:t>
+      </w:r>
+      <w:r>
+        <w:t xml:space="preserve"> holdbarhedsdato</w:t>
+      </w:r>
+      <w:r>
+        <w:t>.</w:t>
+      </w:r>
+    </w:p>
+    <w:p>
+      <w:pPr>
+        <w:pStyle w:val="Listeafsnit"/>
+        <w:numPr>
+          <w:ilvl w:val="0"/>
+          <w:numId w:val="15"/>
+        </w:numPr>
+        <w:spacing w:after="200" w:line="276" w:lineRule="auto"/>
+      </w:pPr>
+      <w:r>
+        <w:t>Muligheden for at t</w:t>
+      </w:r>
+      <w:r>
+        <w:t>ilføjelse flere skab</w:t>
+      </w:r>
+      <w:r>
+        <w:t>e</w:t>
+      </w:r>
+      <w:r>
+        <w:t>.</w:t>
+      </w:r>
+    </w:p>
+    <w:p>
+      <w:pPr>
+        <w:pStyle w:val="Listeafsnit"/>
+        <w:numPr>
+          <w:ilvl w:val="0"/>
+          <w:numId w:val="15"/>
+        </w:numPr>
+        <w:spacing w:after="200" w:line="276" w:lineRule="auto"/>
+      </w:pPr>
+      <w:r>
+        <w:t xml:space="preserve">Et </w:t>
+      </w:r>
+      <w:r>
+        <w:t>l</w:t>
+      </w:r>
+      <w:r>
+        <w:t>og-in-system, så må kan være flere brugere om sam</w:t>
+      </w:r>
+      <w:r>
+        <w:t>m</w:t>
+      </w:r>
+      <w:r>
+        <w:t>e system</w:t>
+      </w:r>
+      <w:r>
+        <w:t>, samt</w:t>
+      </w:r>
+      <w:r>
+        <w:t xml:space="preserve"> af sikkerhedsmæssige </w:t>
+      </w:r>
+      <w:r>
+        <w:t>årsager</w:t>
+      </w:r>
+      <w:r>
+        <w:t>.</w:t>
+      </w:r>
+    </w:p>
+    <w:p>
+      <w:pPr>
+        <w:pStyle w:val="Overskrift3"/>
+      </w:pPr>
+      <w:proofErr w:type="spellStart"/>
+      <w:r>
+        <w:t>Could</w:t>
+      </w:r>
+      <w:proofErr w:type="spellEnd"/>
+    </w:p>
+    <w:p>
+      <w:r>
+        <w:t>Disse funktioner kunne være en del af systemet. Det er alle krav</w:t>
+      </w:r>
+      <w:r>
+        <w:t>,</w:t>
+      </w:r>
+      <w:r>
+        <w:t xml:space="preserve"> hvor implementeringen er ret tidskrævende, og de er heller ikke essentielle for at systemet virker. De hører derfor ind under ”Nice-To-Have”-kategorien.</w:t>
+      </w:r>
+    </w:p>
+    <w:p>
+      <w:pPr>
+        <w:pStyle w:val="Listeafsnit"/>
+        <w:numPr>
+          <w:ilvl w:val="0"/>
+          <w:numId w:val="16"/>
+        </w:numPr>
+        <w:spacing w:after="200" w:line="276" w:lineRule="auto"/>
+      </w:pPr>
+      <w:r>
+        <w:t xml:space="preserve">Mulighed for at se ernæringsværdier </w:t>
+      </w:r>
+      <w:r>
+        <w:t>for</w:t>
+      </w:r>
+      <w:r>
+        <w:t xml:space="preserve"> fødevarerne på listerne</w:t>
+      </w:r>
+      <w:r>
+        <w:t>.</w:t>
+      </w:r>
+    </w:p>
+    <w:p>
+      <w:pPr>
+        <w:pStyle w:val="Listeafsnit"/>
+        <w:numPr>
+          <w:ilvl w:val="0"/>
+          <w:numId w:val="16"/>
+        </w:numPr>
+        <w:spacing w:after="200" w:line="276" w:lineRule="auto"/>
+      </w:pPr>
+      <w:r>
+        <w:t xml:space="preserve">Mulighed for at se </w:t>
+      </w:r>
+      <w:r>
+        <w:t>opskrifter</w:t>
+      </w:r>
+      <w:r>
+        <w:t>, baseret på</w:t>
+      </w:r>
+      <w:r>
+        <w:t xml:space="preserve"> de varer</w:t>
+      </w:r>
+      <w:r>
+        <w:t>, der befinder sig på</w:t>
+      </w:r>
+      <w:r>
+        <w:t xml:space="preserve"> køleskabs-listen</w:t>
+      </w:r>
+      <w:r>
+        <w:t>.</w:t>
+      </w:r>
+    </w:p>
+    <w:p>
+      <w:pPr>
+        <w:pStyle w:val="Listeafsnit"/>
+        <w:numPr>
+          <w:ilvl w:val="0"/>
+          <w:numId w:val="16"/>
+        </w:numPr>
+        <w:spacing w:after="200" w:line="276" w:lineRule="auto"/>
+      </w:pPr>
+      <w:r>
+        <w:t>En p</w:t>
+      </w:r>
+      <w:r>
+        <w:t>ænere</w:t>
+      </w:r>
+      <w:r>
+        <w:t xml:space="preserve"> og</w:t>
+      </w:r>
+      <w:r>
+        <w:t xml:space="preserve"> mere interaktiv</w:t>
+      </w:r>
+      <w:r>
+        <w:t>t</w:t>
+      </w:r>
+      <w:r>
+        <w:t xml:space="preserve"> grafisk brugergrænseflade; f</w:t>
+      </w:r>
+      <w:r>
+        <w:t>.eks.</w:t>
+      </w:r>
+      <w:r>
+        <w:t xml:space="preserve"> at k</w:t>
+      </w:r>
+      <w:r>
+        <w:t>øleskab</w:t>
+      </w:r>
+      <w:r>
+        <w:t>slisten</w:t>
+      </w:r>
+      <w:r>
+        <w:t xml:space="preserve"> ses som </w:t>
+      </w:r>
+      <w:r>
+        <w:t>”hylde”</w:t>
+      </w:r>
+      <w:r>
+        <w:t xml:space="preserve"> med drag-n-drop items.</w:t>
+      </w:r>
+    </w:p>
+    <w:p>
+      <w:pPr>
+        <w:pStyle w:val="Listeafsnit"/>
+        <w:numPr>
+          <w:ilvl w:val="0"/>
+          <w:numId w:val="16"/>
+        </w:numPr>
+        <w:spacing w:after="200" w:line="276" w:lineRule="auto"/>
+      </w:pPr>
+      <w:r>
+        <w:t xml:space="preserve">Indhentning af </w:t>
+      </w:r>
+      <w:r>
+        <w:t>t</w:t>
+      </w:r>
+      <w:r>
+        <w:t xml:space="preserve">ilbud </w:t>
+      </w:r>
+      <w:r>
+        <w:t xml:space="preserve">på de </w:t>
+      </w:r>
+      <w:r>
+        <w:t>varer,</w:t>
+      </w:r>
+      <w:r>
+        <w:t xml:space="preserve"> der findes på</w:t>
+      </w:r>
+      <w:r>
+        <w:t xml:space="preserve"> indkøbsliste</w:t>
+      </w:r>
+      <w:r>
+        <w:t>n.</w:t>
+      </w:r>
+    </w:p>
+    <w:p>
+      <w:pPr>
+        <w:pStyle w:val="Overskrift3"/>
+      </w:pPr>
+      <w:proofErr w:type="spellStart"/>
+      <w:r>
+        <w:t>Would</w:t>
+      </w:r>
+      <w:proofErr w:type="spellEnd"/>
+      <w:r>
+        <w:t>/</w:t>
+      </w:r>
+      <w:proofErr w:type="spellStart"/>
+      <w:r>
+        <w:t>Won’t</w:t>
+      </w:r>
+      <w:proofErr w:type="spellEnd"/>
+    </w:p>
+    <w:p>
+      <w:r>
+        <w:t>Disse funktioner bliver ikke tilføjet til systemet pga. tid, penge og relevans. Det ville tage lang tid programmere drivere til enhederne</w:t>
+      </w:r>
+      <w:r>
+        <w:t>,</w:t>
+      </w:r>
+      <w:r>
+        <w:t xml:space="preserve"> og koste penge at købe selve enhederne.</w:t>
+      </w:r>
+    </w:p>
+    <w:p>
+      <w:pPr>
+        <w:pStyle w:val="Listeafsnit"/>
+        <w:numPr>
+          <w:ilvl w:val="0"/>
+          <w:numId w:val="17"/>
+        </w:numPr>
+        <w:spacing w:after="200" w:line="276" w:lineRule="auto"/>
+      </w:pPr>
+      <w:r>
+        <w:t>En scanner, så der er mulighed for at scanne stregkoden på de nyindkøbte vare, og dermed tilføje dem listerne.</w:t>
+      </w:r>
+    </w:p>
+    <w:p>
+      <w:pPr>
+        <w:pStyle w:val="Listeafsnit"/>
+        <w:numPr>
+          <w:ilvl w:val="0"/>
+          <w:numId w:val="17"/>
+        </w:numPr>
+        <w:spacing w:after="200" w:line="276" w:lineRule="auto"/>
+      </w:pPr>
+      <w:r>
+        <w:t>En temperatursensor, d</w:t>
+      </w:r>
+      <w:r>
+        <w:t xml:space="preserve">er evt. </w:t>
+      </w:r>
+      <w:r>
+        <w:t>gør brug af B</w:t>
+      </w:r>
+      <w:r>
+        <w:t>luetooth</w:t>
+      </w:r>
+      <w:r>
+        <w:t>, så temperaturen i køleskabet kan overvåges.</w:t>
       </w:r>
     </w:p>
     <w:p>
@@ -6508,45 +6925,38 @@
           <w:numId w:val="8"/>
         </w:numPr>
       </w:pPr>
-      <w:r>
-        <w:t>Mulighederne</w:t>
-      </w:r>
+      <w:proofErr w:type="spellStart"/>
+      <w:r>
+        <w:t>Kernefunktionaliteterne</w:t>
+      </w:r>
+      <w:proofErr w:type="spellEnd"/>
       <w:r>
         <w:t xml:space="preserve"> </w:t>
       </w:r>
       <w:r>
-        <w:t>i</w:t>
-      </w:r>
+        <w:t xml:space="preserve">skal kunne udføres i både Web </w:t>
+      </w:r>
+      <w:proofErr w:type="spellStart"/>
+      <w:r>
+        <w:t>app</w:t>
+      </w:r>
+      <w:proofErr w:type="spellEnd"/>
+      <w:r>
+        <w:t xml:space="preserve"> og </w:t>
+      </w:r>
+      <w:proofErr w:type="spellStart"/>
+      <w:r>
+        <w:t>Fridge</w:t>
+      </w:r>
+      <w:proofErr w:type="spellEnd"/>
       <w:r>
         <w:t xml:space="preserve"> </w:t>
       </w:r>
       <w:proofErr w:type="spellStart"/>
       <w:r>
-        <w:t>Fridge</w:t>
+        <w:t>app</w:t>
       </w:r>
       <w:proofErr w:type="spellEnd"/>
-      <w:r>
-        <w:t xml:space="preserve"> </w:t>
-      </w:r>
-      <w:proofErr w:type="spellStart"/>
-      <w:r>
-        <w:t>app</w:t>
-      </w:r>
-      <w:proofErr w:type="spellEnd"/>
-      <w:r>
-        <w:t xml:space="preserve"> og web </w:t>
-      </w:r>
-      <w:proofErr w:type="spellStart"/>
-      <w:r>
-        <w:t>app</w:t>
-      </w:r>
-      <w:proofErr w:type="spellEnd"/>
-      <w:r>
-        <w:t xml:space="preserve"> skal være </w:t>
-      </w:r>
-      <w:r>
-        <w:t>de samme</w:t>
-      </w:r>
       <w:r>
         <w:t>.</w:t>
       </w:r>
@@ -10635,6 +11045,8 @@
       <w:r>
         <w:br w:type="page"/>
       </w:r>
+      <w:bookmarkStart w:id="10" w:name="_GoBack"/>
+      <w:bookmarkEnd w:id="10"/>
     </w:p>
     <w:tbl>
       <w:tblPr>
@@ -12553,7 +12965,7 @@
                 <w:bCs/>
                 <w:noProof/>
               </w:rPr>
-              <w:t>8</w:t>
+              <w:t>17</w:t>
             </w:r>
             <w:r>
               <w:rPr>
@@ -12694,7 +13106,19 @@
           <w:rPr>
             <w:rStyle w:val="Hyperlink"/>
           </w:rPr>
-          <w:t>http://en.wikipedia.org/wiki/MoSCoW_method</w:t>
+          <w:t>http://en.wikipedia.org/</w:t>
+        </w:r>
+        <w:r>
+          <w:rPr>
+            <w:rStyle w:val="Hyperlink"/>
+          </w:rPr>
+          <w:t>w</w:t>
+        </w:r>
+        <w:r>
+          <w:rPr>
+            <w:rStyle w:val="Hyperlink"/>
+          </w:rPr>
+          <w:t>iki/MoSCoW_method</w:t>
         </w:r>
       </w:hyperlink>
       <w:r>
@@ -12738,7 +13162,7 @@
 
 <file path=word/numbering.xml><?xml version="1.0" encoding="utf-8"?>
 <w:numbering xmlns:wpc="http://schemas.microsoft.com/office/word/2010/wordprocessingCanvas" xmlns:mc="http://schemas.openxmlformats.org/markup-compatibility/2006" xmlns:o="urn:schemas-microsoft-com:office:office" xmlns:r="http://schemas.openxmlformats.org/officeDocument/2006/relationships" xmlns:m="http://schemas.openxmlformats.org/officeDocument/2006/math" xmlns:v="urn:schemas-microsoft-com:vml" xmlns:wp14="http://schemas.microsoft.com/office/word/2010/wordprocessingDrawing" xmlns:wp="http://schemas.openxmlformats.org/drawingml/2006/wordprocessingDrawing" xmlns:w10="urn:schemas-microsoft-com:office:word" xmlns:w="http://schemas.openxmlformats.org/wordprocessingml/2006/main" xmlns:w14="http://schemas.microsoft.com/office/word/2010/wordml" xmlns:w15="http://schemas.microsoft.com/office/word/2012/wordml" xmlns:wpg="http://schemas.microsoft.com/office/word/2010/wordprocessingGroup" xmlns:wpi="http://schemas.microsoft.com/office/word/2010/wordprocessingInk" xmlns:wne="http://schemas.microsoft.com/office/word/2006/wordml" xmlns:wps="http://schemas.microsoft.com/office/word/2010/wordprocessingShape" mc:Ignorable="w14 w15 wp14">
-  <w:abstractNum w:abstractNumId="0">
+  <w:abstractNum w:abstractNumId="0" w15:restartNumberingAfterBreak="0">
     <w:nsid w:val="00000006"/>
     <w:multiLevelType w:val="multilevel"/>
     <w:tmpl w:val="00000006"/>
@@ -12852,7 +13276,7 @@
       </w:pPr>
     </w:lvl>
   </w:abstractNum>
-  <w:abstractNum w:abstractNumId="1">
+  <w:abstractNum w:abstractNumId="1" w15:restartNumberingAfterBreak="0">
     <w:nsid w:val="04C77D71"/>
     <w:multiLevelType w:val="hybridMultilevel"/>
     <w:tmpl w:val="07AEDE5C"/>
@@ -12941,7 +13365,7 @@
       </w:pPr>
     </w:lvl>
   </w:abstractNum>
-  <w:abstractNum w:abstractNumId="2">
+  <w:abstractNum w:abstractNumId="2" w15:restartNumberingAfterBreak="0">
     <w:nsid w:val="078708AA"/>
     <w:multiLevelType w:val="hybridMultilevel"/>
     <w:tmpl w:val="07AEDE5C"/>
@@ -13030,7 +13454,7 @@
       </w:pPr>
     </w:lvl>
   </w:abstractNum>
-  <w:abstractNum w:abstractNumId="3">
+  <w:abstractNum w:abstractNumId="3" w15:restartNumberingAfterBreak="0">
     <w:nsid w:val="0FC81819"/>
     <w:multiLevelType w:val="multilevel"/>
     <w:tmpl w:val="B894A6F0"/>
@@ -13143,7 +13567,7 @@
       </w:rPr>
     </w:lvl>
   </w:abstractNum>
-  <w:abstractNum w:abstractNumId="4">
+  <w:abstractNum w:abstractNumId="4" w15:restartNumberingAfterBreak="0">
     <w:nsid w:val="17182B4B"/>
     <w:multiLevelType w:val="hybridMultilevel"/>
     <w:tmpl w:val="6DAA6FBC"/>
@@ -13255,7 +13679,120 @@
       </w:rPr>
     </w:lvl>
   </w:abstractNum>
-  <w:abstractNum w:abstractNumId="5">
+  <w:abstractNum w:abstractNumId="5" w15:restartNumberingAfterBreak="0">
+    <w:nsid w:val="37685407"/>
+    <w:multiLevelType w:val="hybridMultilevel"/>
+    <w:tmpl w:val="90663F16"/>
+    <w:lvl w:ilvl="0" w:tplc="04060001">
+      <w:start w:val="1"/>
+      <w:numFmt w:val="bullet"/>
+      <w:lvlText w:val=""/>
+      <w:lvlJc w:val="left"/>
+      <w:pPr>
+        <w:ind w:left="720" w:hanging="360"/>
+      </w:pPr>
+      <w:rPr>
+        <w:rFonts w:ascii="Symbol" w:hAnsi="Symbol" w:hint="default"/>
+      </w:rPr>
+    </w:lvl>
+    <w:lvl w:ilvl="1" w:tplc="04060003" w:tentative="1">
+      <w:start w:val="1"/>
+      <w:numFmt w:val="bullet"/>
+      <w:lvlText w:val="o"/>
+      <w:lvlJc w:val="left"/>
+      <w:pPr>
+        <w:ind w:left="1440" w:hanging="360"/>
+      </w:pPr>
+      <w:rPr>
+        <w:rFonts w:ascii="Courier New" w:hAnsi="Courier New" w:cs="Courier New" w:hint="default"/>
+      </w:rPr>
+    </w:lvl>
+    <w:lvl w:ilvl="2" w:tplc="04060005" w:tentative="1">
+      <w:start w:val="1"/>
+      <w:numFmt w:val="bullet"/>
+      <w:lvlText w:val=""/>
+      <w:lvlJc w:val="left"/>
+      <w:pPr>
+        <w:ind w:left="2160" w:hanging="360"/>
+      </w:pPr>
+      <w:rPr>
+        <w:rFonts w:ascii="Wingdings" w:hAnsi="Wingdings" w:hint="default"/>
+      </w:rPr>
+    </w:lvl>
+    <w:lvl w:ilvl="3" w:tplc="04060001" w:tentative="1">
+      <w:start w:val="1"/>
+      <w:numFmt w:val="bullet"/>
+      <w:lvlText w:val=""/>
+      <w:lvlJc w:val="left"/>
+      <w:pPr>
+        <w:ind w:left="2880" w:hanging="360"/>
+      </w:pPr>
+      <w:rPr>
+        <w:rFonts w:ascii="Symbol" w:hAnsi="Symbol" w:hint="default"/>
+      </w:rPr>
+    </w:lvl>
+    <w:lvl w:ilvl="4" w:tplc="04060003" w:tentative="1">
+      <w:start w:val="1"/>
+      <w:numFmt w:val="bullet"/>
+      <w:lvlText w:val="o"/>
+      <w:lvlJc w:val="left"/>
+      <w:pPr>
+        <w:ind w:left="3600" w:hanging="360"/>
+      </w:pPr>
+      <w:rPr>
+        <w:rFonts w:ascii="Courier New" w:hAnsi="Courier New" w:cs="Courier New" w:hint="default"/>
+      </w:rPr>
+    </w:lvl>
+    <w:lvl w:ilvl="5" w:tplc="04060005" w:tentative="1">
+      <w:start w:val="1"/>
+      <w:numFmt w:val="bullet"/>
+      <w:lvlText w:val=""/>
+      <w:lvlJc w:val="left"/>
+      <w:pPr>
+        <w:ind w:left="4320" w:hanging="360"/>
+      </w:pPr>
+      <w:rPr>
+        <w:rFonts w:ascii="Wingdings" w:hAnsi="Wingdings" w:hint="default"/>
+      </w:rPr>
+    </w:lvl>
+    <w:lvl w:ilvl="6" w:tplc="04060001" w:tentative="1">
+      <w:start w:val="1"/>
+      <w:numFmt w:val="bullet"/>
+      <w:lvlText w:val=""/>
+      <w:lvlJc w:val="left"/>
+      <w:pPr>
+        <w:ind w:left="5040" w:hanging="360"/>
+      </w:pPr>
+      <w:rPr>
+        <w:rFonts w:ascii="Symbol" w:hAnsi="Symbol" w:hint="default"/>
+      </w:rPr>
+    </w:lvl>
+    <w:lvl w:ilvl="7" w:tplc="04060003" w:tentative="1">
+      <w:start w:val="1"/>
+      <w:numFmt w:val="bullet"/>
+      <w:lvlText w:val="o"/>
+      <w:lvlJc w:val="left"/>
+      <w:pPr>
+        <w:ind w:left="5760" w:hanging="360"/>
+      </w:pPr>
+      <w:rPr>
+        <w:rFonts w:ascii="Courier New" w:hAnsi="Courier New" w:cs="Courier New" w:hint="default"/>
+      </w:rPr>
+    </w:lvl>
+    <w:lvl w:ilvl="8" w:tplc="04060005" w:tentative="1">
+      <w:start w:val="1"/>
+      <w:numFmt w:val="bullet"/>
+      <w:lvlText w:val=""/>
+      <w:lvlJc w:val="left"/>
+      <w:pPr>
+        <w:ind w:left="6480" w:hanging="360"/>
+      </w:pPr>
+      <w:rPr>
+        <w:rFonts w:ascii="Wingdings" w:hAnsi="Wingdings" w:hint="default"/>
+      </w:rPr>
+    </w:lvl>
+  </w:abstractNum>
+  <w:abstractNum w:abstractNumId="6" w15:restartNumberingAfterBreak="0">
     <w:nsid w:val="3826469C"/>
     <w:multiLevelType w:val="multilevel"/>
     <w:tmpl w:val="FE5A5E38"/>
@@ -13368,7 +13905,7 @@
       </w:rPr>
     </w:lvl>
   </w:abstractNum>
-  <w:abstractNum w:abstractNumId="6">
+  <w:abstractNum w:abstractNumId="7" w15:restartNumberingAfterBreak="0">
     <w:nsid w:val="45AC0D6E"/>
     <w:multiLevelType w:val="hybridMultilevel"/>
     <w:tmpl w:val="85E637DE"/>
@@ -13480,7 +14017,7 @@
       </w:rPr>
     </w:lvl>
   </w:abstractNum>
-  <w:abstractNum w:abstractNumId="7">
+  <w:abstractNum w:abstractNumId="8" w15:restartNumberingAfterBreak="0">
     <w:nsid w:val="461A130A"/>
     <w:multiLevelType w:val="multilevel"/>
     <w:tmpl w:val="0406001F"/>
@@ -13593,7 +14130,7 @@
       </w:rPr>
     </w:lvl>
   </w:abstractNum>
-  <w:abstractNum w:abstractNumId="8">
+  <w:abstractNum w:abstractNumId="9" w15:restartNumberingAfterBreak="0">
     <w:nsid w:val="48B932D3"/>
     <w:multiLevelType w:val="hybridMultilevel"/>
     <w:tmpl w:val="CEF070C0"/>
@@ -13706,7 +14243,120 @@
       </w:rPr>
     </w:lvl>
   </w:abstractNum>
-  <w:abstractNum w:abstractNumId="9">
+  <w:abstractNum w:abstractNumId="10" w15:restartNumberingAfterBreak="0">
+    <w:nsid w:val="51E34402"/>
+    <w:multiLevelType w:val="hybridMultilevel"/>
+    <w:tmpl w:val="ABD48DC8"/>
+    <w:lvl w:ilvl="0" w:tplc="04060001">
+      <w:start w:val="1"/>
+      <w:numFmt w:val="bullet"/>
+      <w:lvlText w:val=""/>
+      <w:lvlJc w:val="left"/>
+      <w:pPr>
+        <w:ind w:left="720" w:hanging="360"/>
+      </w:pPr>
+      <w:rPr>
+        <w:rFonts w:ascii="Symbol" w:hAnsi="Symbol" w:hint="default"/>
+      </w:rPr>
+    </w:lvl>
+    <w:lvl w:ilvl="1" w:tplc="04060003" w:tentative="1">
+      <w:start w:val="1"/>
+      <w:numFmt w:val="bullet"/>
+      <w:lvlText w:val="o"/>
+      <w:lvlJc w:val="left"/>
+      <w:pPr>
+        <w:ind w:left="1440" w:hanging="360"/>
+      </w:pPr>
+      <w:rPr>
+        <w:rFonts w:ascii="Courier New" w:hAnsi="Courier New" w:cs="Courier New" w:hint="default"/>
+      </w:rPr>
+    </w:lvl>
+    <w:lvl w:ilvl="2" w:tplc="04060005" w:tentative="1">
+      <w:start w:val="1"/>
+      <w:numFmt w:val="bullet"/>
+      <w:lvlText w:val=""/>
+      <w:lvlJc w:val="left"/>
+      <w:pPr>
+        <w:ind w:left="2160" w:hanging="360"/>
+      </w:pPr>
+      <w:rPr>
+        <w:rFonts w:ascii="Wingdings" w:hAnsi="Wingdings" w:hint="default"/>
+      </w:rPr>
+    </w:lvl>
+    <w:lvl w:ilvl="3" w:tplc="04060001" w:tentative="1">
+      <w:start w:val="1"/>
+      <w:numFmt w:val="bullet"/>
+      <w:lvlText w:val=""/>
+      <w:lvlJc w:val="left"/>
+      <w:pPr>
+        <w:ind w:left="2880" w:hanging="360"/>
+      </w:pPr>
+      <w:rPr>
+        <w:rFonts w:ascii="Symbol" w:hAnsi="Symbol" w:hint="default"/>
+      </w:rPr>
+    </w:lvl>
+    <w:lvl w:ilvl="4" w:tplc="04060003" w:tentative="1">
+      <w:start w:val="1"/>
+      <w:numFmt w:val="bullet"/>
+      <w:lvlText w:val="o"/>
+      <w:lvlJc w:val="left"/>
+      <w:pPr>
+        <w:ind w:left="3600" w:hanging="360"/>
+      </w:pPr>
+      <w:rPr>
+        <w:rFonts w:ascii="Courier New" w:hAnsi="Courier New" w:cs="Courier New" w:hint="default"/>
+      </w:rPr>
+    </w:lvl>
+    <w:lvl w:ilvl="5" w:tplc="04060005" w:tentative="1">
+      <w:start w:val="1"/>
+      <w:numFmt w:val="bullet"/>
+      <w:lvlText w:val=""/>
+      <w:lvlJc w:val="left"/>
+      <w:pPr>
+        <w:ind w:left="4320" w:hanging="360"/>
+      </w:pPr>
+      <w:rPr>
+        <w:rFonts w:ascii="Wingdings" w:hAnsi="Wingdings" w:hint="default"/>
+      </w:rPr>
+    </w:lvl>
+    <w:lvl w:ilvl="6" w:tplc="04060001" w:tentative="1">
+      <w:start w:val="1"/>
+      <w:numFmt w:val="bullet"/>
+      <w:lvlText w:val=""/>
+      <w:lvlJc w:val="left"/>
+      <w:pPr>
+        <w:ind w:left="5040" w:hanging="360"/>
+      </w:pPr>
+      <w:rPr>
+        <w:rFonts w:ascii="Symbol" w:hAnsi="Symbol" w:hint="default"/>
+      </w:rPr>
+    </w:lvl>
+    <w:lvl w:ilvl="7" w:tplc="04060003" w:tentative="1">
+      <w:start w:val="1"/>
+      <w:numFmt w:val="bullet"/>
+      <w:lvlText w:val="o"/>
+      <w:lvlJc w:val="left"/>
+      <w:pPr>
+        <w:ind w:left="5760" w:hanging="360"/>
+      </w:pPr>
+      <w:rPr>
+        <w:rFonts w:ascii="Courier New" w:hAnsi="Courier New" w:cs="Courier New" w:hint="default"/>
+      </w:rPr>
+    </w:lvl>
+    <w:lvl w:ilvl="8" w:tplc="04060005" w:tentative="1">
+      <w:start w:val="1"/>
+      <w:numFmt w:val="bullet"/>
+      <w:lvlText w:val=""/>
+      <w:lvlJc w:val="left"/>
+      <w:pPr>
+        <w:ind w:left="6480" w:hanging="360"/>
+      </w:pPr>
+      <w:rPr>
+        <w:rFonts w:ascii="Wingdings" w:hAnsi="Wingdings" w:hint="default"/>
+      </w:rPr>
+    </w:lvl>
+  </w:abstractNum>
+  <w:abstractNum w:abstractNumId="11" w15:restartNumberingAfterBreak="0">
     <w:nsid w:val="5A3A2B9D"/>
     <w:multiLevelType w:val="multilevel"/>
     <w:tmpl w:val="B894A6F0"/>
@@ -13819,7 +14469,7 @@
       </w:rPr>
     </w:lvl>
   </w:abstractNum>
-  <w:abstractNum w:abstractNumId="10">
+  <w:abstractNum w:abstractNumId="12" w15:restartNumberingAfterBreak="0">
     <w:nsid w:val="5AA076EB"/>
     <w:multiLevelType w:val="hybridMultilevel"/>
     <w:tmpl w:val="07AEDE5C"/>
@@ -13908,7 +14558,233 @@
       </w:pPr>
     </w:lvl>
   </w:abstractNum>
-  <w:abstractNum w:abstractNumId="11">
+  <w:abstractNum w:abstractNumId="13" w15:restartNumberingAfterBreak="0">
+    <w:nsid w:val="62B05723"/>
+    <w:multiLevelType w:val="hybridMultilevel"/>
+    <w:tmpl w:val="35B6DB7A"/>
+    <w:lvl w:ilvl="0" w:tplc="04060001">
+      <w:start w:val="1"/>
+      <w:numFmt w:val="bullet"/>
+      <w:lvlText w:val=""/>
+      <w:lvlJc w:val="left"/>
+      <w:pPr>
+        <w:ind w:left="720" w:hanging="360"/>
+      </w:pPr>
+      <w:rPr>
+        <w:rFonts w:ascii="Symbol" w:hAnsi="Symbol" w:hint="default"/>
+      </w:rPr>
+    </w:lvl>
+    <w:lvl w:ilvl="1" w:tplc="04060003" w:tentative="1">
+      <w:start w:val="1"/>
+      <w:numFmt w:val="bullet"/>
+      <w:lvlText w:val="o"/>
+      <w:lvlJc w:val="left"/>
+      <w:pPr>
+        <w:ind w:left="1440" w:hanging="360"/>
+      </w:pPr>
+      <w:rPr>
+        <w:rFonts w:ascii="Courier New" w:hAnsi="Courier New" w:cs="Courier New" w:hint="default"/>
+      </w:rPr>
+    </w:lvl>
+    <w:lvl w:ilvl="2" w:tplc="04060005" w:tentative="1">
+      <w:start w:val="1"/>
+      <w:numFmt w:val="bullet"/>
+      <w:lvlText w:val=""/>
+      <w:lvlJc w:val="left"/>
+      <w:pPr>
+        <w:ind w:left="2160" w:hanging="360"/>
+      </w:pPr>
+      <w:rPr>
+        <w:rFonts w:ascii="Wingdings" w:hAnsi="Wingdings" w:hint="default"/>
+      </w:rPr>
+    </w:lvl>
+    <w:lvl w:ilvl="3" w:tplc="04060001" w:tentative="1">
+      <w:start w:val="1"/>
+      <w:numFmt w:val="bullet"/>
+      <w:lvlText w:val=""/>
+      <w:lvlJc w:val="left"/>
+      <w:pPr>
+        <w:ind w:left="2880" w:hanging="360"/>
+      </w:pPr>
+      <w:rPr>
+        <w:rFonts w:ascii="Symbol" w:hAnsi="Symbol" w:hint="default"/>
+      </w:rPr>
+    </w:lvl>
+    <w:lvl w:ilvl="4" w:tplc="04060003" w:tentative="1">
+      <w:start w:val="1"/>
+      <w:numFmt w:val="bullet"/>
+      <w:lvlText w:val="o"/>
+      <w:lvlJc w:val="left"/>
+      <w:pPr>
+        <w:ind w:left="3600" w:hanging="360"/>
+      </w:pPr>
+      <w:rPr>
+        <w:rFonts w:ascii="Courier New" w:hAnsi="Courier New" w:cs="Courier New" w:hint="default"/>
+      </w:rPr>
+    </w:lvl>
+    <w:lvl w:ilvl="5" w:tplc="04060005" w:tentative="1">
+      <w:start w:val="1"/>
+      <w:numFmt w:val="bullet"/>
+      <w:lvlText w:val=""/>
+      <w:lvlJc w:val="left"/>
+      <w:pPr>
+        <w:ind w:left="4320" w:hanging="360"/>
+      </w:pPr>
+      <w:rPr>
+        <w:rFonts w:ascii="Wingdings" w:hAnsi="Wingdings" w:hint="default"/>
+      </w:rPr>
+    </w:lvl>
+    <w:lvl w:ilvl="6" w:tplc="04060001" w:tentative="1">
+      <w:start w:val="1"/>
+      <w:numFmt w:val="bullet"/>
+      <w:lvlText w:val=""/>
+      <w:lvlJc w:val="left"/>
+      <w:pPr>
+        <w:ind w:left="5040" w:hanging="360"/>
+      </w:pPr>
+      <w:rPr>
+        <w:rFonts w:ascii="Symbol" w:hAnsi="Symbol" w:hint="default"/>
+      </w:rPr>
+    </w:lvl>
+    <w:lvl w:ilvl="7" w:tplc="04060003" w:tentative="1">
+      <w:start w:val="1"/>
+      <w:numFmt w:val="bullet"/>
+      <w:lvlText w:val="o"/>
+      <w:lvlJc w:val="left"/>
+      <w:pPr>
+        <w:ind w:left="5760" w:hanging="360"/>
+      </w:pPr>
+      <w:rPr>
+        <w:rFonts w:ascii="Courier New" w:hAnsi="Courier New" w:cs="Courier New" w:hint="default"/>
+      </w:rPr>
+    </w:lvl>
+    <w:lvl w:ilvl="8" w:tplc="04060005" w:tentative="1">
+      <w:start w:val="1"/>
+      <w:numFmt w:val="bullet"/>
+      <w:lvlText w:val=""/>
+      <w:lvlJc w:val="left"/>
+      <w:pPr>
+        <w:ind w:left="6480" w:hanging="360"/>
+      </w:pPr>
+      <w:rPr>
+        <w:rFonts w:ascii="Wingdings" w:hAnsi="Wingdings" w:hint="default"/>
+      </w:rPr>
+    </w:lvl>
+  </w:abstractNum>
+  <w:abstractNum w:abstractNumId="14" w15:restartNumberingAfterBreak="0">
+    <w:nsid w:val="6DC74876"/>
+    <w:multiLevelType w:val="hybridMultilevel"/>
+    <w:tmpl w:val="3D149A7A"/>
+    <w:lvl w:ilvl="0" w:tplc="04060001">
+      <w:start w:val="1"/>
+      <w:numFmt w:val="bullet"/>
+      <w:lvlText w:val=""/>
+      <w:lvlJc w:val="left"/>
+      <w:pPr>
+        <w:ind w:left="720" w:hanging="360"/>
+      </w:pPr>
+      <w:rPr>
+        <w:rFonts w:ascii="Symbol" w:hAnsi="Symbol" w:hint="default"/>
+      </w:rPr>
+    </w:lvl>
+    <w:lvl w:ilvl="1" w:tplc="04060003" w:tentative="1">
+      <w:start w:val="1"/>
+      <w:numFmt w:val="bullet"/>
+      <w:lvlText w:val="o"/>
+      <w:lvlJc w:val="left"/>
+      <w:pPr>
+        <w:ind w:left="1440" w:hanging="360"/>
+      </w:pPr>
+      <w:rPr>
+        <w:rFonts w:ascii="Courier New" w:hAnsi="Courier New" w:cs="Courier New" w:hint="default"/>
+      </w:rPr>
+    </w:lvl>
+    <w:lvl w:ilvl="2" w:tplc="04060005" w:tentative="1">
+      <w:start w:val="1"/>
+      <w:numFmt w:val="bullet"/>
+      <w:lvlText w:val=""/>
+      <w:lvlJc w:val="left"/>
+      <w:pPr>
+        <w:ind w:left="2160" w:hanging="360"/>
+      </w:pPr>
+      <w:rPr>
+        <w:rFonts w:ascii="Wingdings" w:hAnsi="Wingdings" w:hint="default"/>
+      </w:rPr>
+    </w:lvl>
+    <w:lvl w:ilvl="3" w:tplc="04060001" w:tentative="1">
+      <w:start w:val="1"/>
+      <w:numFmt w:val="bullet"/>
+      <w:lvlText w:val=""/>
+      <w:lvlJc w:val="left"/>
+      <w:pPr>
+        <w:ind w:left="2880" w:hanging="360"/>
+      </w:pPr>
+      <w:rPr>
+        <w:rFonts w:ascii="Symbol" w:hAnsi="Symbol" w:hint="default"/>
+      </w:rPr>
+    </w:lvl>
+    <w:lvl w:ilvl="4" w:tplc="04060003" w:tentative="1">
+      <w:start w:val="1"/>
+      <w:numFmt w:val="bullet"/>
+      <w:lvlText w:val="o"/>
+      <w:lvlJc w:val="left"/>
+      <w:pPr>
+        <w:ind w:left="3600" w:hanging="360"/>
+      </w:pPr>
+      <w:rPr>
+        <w:rFonts w:ascii="Courier New" w:hAnsi="Courier New" w:cs="Courier New" w:hint="default"/>
+      </w:rPr>
+    </w:lvl>
+    <w:lvl w:ilvl="5" w:tplc="04060005" w:tentative="1">
+      <w:start w:val="1"/>
+      <w:numFmt w:val="bullet"/>
+      <w:lvlText w:val=""/>
+      <w:lvlJc w:val="left"/>
+      <w:pPr>
+        <w:ind w:left="4320" w:hanging="360"/>
+      </w:pPr>
+      <w:rPr>
+        <w:rFonts w:ascii="Wingdings" w:hAnsi="Wingdings" w:hint="default"/>
+      </w:rPr>
+    </w:lvl>
+    <w:lvl w:ilvl="6" w:tplc="04060001" w:tentative="1">
+      <w:start w:val="1"/>
+      <w:numFmt w:val="bullet"/>
+      <w:lvlText w:val=""/>
+      <w:lvlJc w:val="left"/>
+      <w:pPr>
+        <w:ind w:left="5040" w:hanging="360"/>
+      </w:pPr>
+      <w:rPr>
+        <w:rFonts w:ascii="Symbol" w:hAnsi="Symbol" w:hint="default"/>
+      </w:rPr>
+    </w:lvl>
+    <w:lvl w:ilvl="7" w:tplc="04060003" w:tentative="1">
+      <w:start w:val="1"/>
+      <w:numFmt w:val="bullet"/>
+      <w:lvlText w:val="o"/>
+      <w:lvlJc w:val="left"/>
+      <w:pPr>
+        <w:ind w:left="5760" w:hanging="360"/>
+      </w:pPr>
+      <w:rPr>
+        <w:rFonts w:ascii="Courier New" w:hAnsi="Courier New" w:cs="Courier New" w:hint="default"/>
+      </w:rPr>
+    </w:lvl>
+    <w:lvl w:ilvl="8" w:tplc="04060005" w:tentative="1">
+      <w:start w:val="1"/>
+      <w:numFmt w:val="bullet"/>
+      <w:lvlText w:val=""/>
+      <w:lvlJc w:val="left"/>
+      <w:pPr>
+        <w:ind w:left="6480" w:hanging="360"/>
+      </w:pPr>
+      <w:rPr>
+        <w:rFonts w:ascii="Wingdings" w:hAnsi="Wingdings" w:hint="default"/>
+      </w:rPr>
+    </w:lvl>
+  </w:abstractNum>
+  <w:abstractNum w:abstractNumId="15" w15:restartNumberingAfterBreak="0">
     <w:nsid w:val="6DD42873"/>
     <w:multiLevelType w:val="hybridMultilevel"/>
     <w:tmpl w:val="07AEDE5C"/>
@@ -13997,7 +14873,7 @@
       </w:pPr>
     </w:lvl>
   </w:abstractNum>
-  <w:abstractNum w:abstractNumId="12">
+  <w:abstractNum w:abstractNumId="16" w15:restartNumberingAfterBreak="0">
     <w:nsid w:val="6FAB4C2C"/>
     <w:multiLevelType w:val="multilevel"/>
     <w:tmpl w:val="0406001F"/>
@@ -14110,7 +14986,7 @@
       </w:rPr>
     </w:lvl>
   </w:abstractNum>
-  <w:abstractNum w:abstractNumId="13">
+  <w:abstractNum w:abstractNumId="17" w15:restartNumberingAfterBreak="0">
     <w:nsid w:val="7F326C9B"/>
     <w:multiLevelType w:val="hybridMultilevel"/>
     <w:tmpl w:val="A1D4D7EE"/>
@@ -14204,7 +15080,7 @@
     <w:abstractNumId w:val="3"/>
   </w:num>
   <w:num w:numId="2">
-    <w:abstractNumId w:val="5"/>
+    <w:abstractNumId w:val="6"/>
   </w:num>
   <w:num w:numId="3">
     <w:abstractNumId w:val="2"/>
@@ -14216,28 +15092,40 @@
     <w:abstractNumId w:val="1"/>
   </w:num>
   <w:num w:numId="6">
+    <w:abstractNumId w:val="12"/>
+  </w:num>
+  <w:num w:numId="7">
+    <w:abstractNumId w:val="15"/>
+  </w:num>
+  <w:num w:numId="8">
+    <w:abstractNumId w:val="16"/>
+  </w:num>
+  <w:num w:numId="9">
+    <w:abstractNumId w:val="9"/>
+  </w:num>
+  <w:num w:numId="10">
+    <w:abstractNumId w:val="11"/>
+  </w:num>
+  <w:num w:numId="11">
+    <w:abstractNumId w:val="7"/>
+  </w:num>
+  <w:num w:numId="12">
+    <w:abstractNumId w:val="8"/>
+  </w:num>
+  <w:num w:numId="13">
+    <w:abstractNumId w:val="17"/>
+  </w:num>
+  <w:num w:numId="14">
     <w:abstractNumId w:val="10"/>
   </w:num>
-  <w:num w:numId="7">
-    <w:abstractNumId w:val="11"/>
+  <w:num w:numId="15">
+    <w:abstractNumId w:val="13"/>
   </w:num>
-  <w:num w:numId="8">
-    <w:abstractNumId w:val="12"/>
+  <w:num w:numId="16">
+    <w:abstractNumId w:val="5"/>
   </w:num>
-  <w:num w:numId="9">
-    <w:abstractNumId w:val="8"/>
-  </w:num>
-  <w:num w:numId="10">
-    <w:abstractNumId w:val="9"/>
-  </w:num>
-  <w:num w:numId="11">
-    <w:abstractNumId w:val="6"/>
-  </w:num>
-  <w:num w:numId="12">
-    <w:abstractNumId w:val="7"/>
-  </w:num>
-  <w:num w:numId="13">
-    <w:abstractNumId w:val="13"/>
+  <w:num w:numId="17">
+    <w:abstractNumId w:val="14"/>
   </w:num>
   <w:numIdMacAtCleanup w:val="9"/>
 </w:numbering>
@@ -15103,6 +15991,18 @@
       <w:szCs w:val="56"/>
     </w:rPr>
   </w:style>
+  <w:style w:type="character" w:styleId="BesgtLink">
+    <w:name w:val="FollowedHyperlink"/>
+    <w:basedOn w:val="Standardskrifttypeiafsnit"/>
+    <w:uiPriority w:val="99"/>
+    <w:semiHidden/>
+    <w:unhideWhenUsed/>
+    <w:rsid w:val="00AC7511"/>
+    <w:rPr>
+      <w:color w:val="954F72" w:themeColor="followedHyperlink"/>
+      <w:u w:val="single"/>
+    </w:rPr>
+  </w:style>
 </w:styles>
 </file>
 
@@ -15372,7 +16272,7 @@
 </file>
 
 <file path=customXml/itemProps1.xml><?xml version="1.0" encoding="utf-8"?>
-<ds:datastoreItem xmlns:ds="http://schemas.openxmlformats.org/officeDocument/2006/customXml" ds:itemID="{A52D4FB0-F13E-45B6-BD83-346501921DE0}">
+<ds:datastoreItem xmlns:ds="http://schemas.openxmlformats.org/officeDocument/2006/customXml" ds:itemID="{3FF8D427-09B9-4667-8912-3C89EEE43B1A}">
   <ds:schemaRefs>
     <ds:schemaRef ds:uri="http://schemas.openxmlformats.org/officeDocument/2006/bibliography"/>
   </ds:schemaRefs>

</xml_diff>

<commit_message>
Skrevet sidste use case, og flyttet kravspecifikation ud i de respektive dokumenter, som den skal være i til rapporten og projektdokumentationen.
</commit_message>
<xml_diff>
--- a/Kravspecifikation/Kravspecifikation.docx
+++ b/Kravspecifikation/Kravspecifikation.docx
@@ -1,11 +1,12 @@
 
 <file path=word/document.xml><?xml version="1.0" encoding="utf-8"?>
-<w:document xmlns:ve="http://schemas.openxmlformats.org/markup-compatibility/2006" xmlns:o="urn:schemas-microsoft-com:office:office" xmlns:r="http://schemas.openxmlformats.org/officeDocument/2006/relationships" xmlns:m="http://schemas.openxmlformats.org/officeDocument/2006/math" xmlns:v="urn:schemas-microsoft-com:vml" xmlns:wp="http://schemas.openxmlformats.org/drawingml/2006/wordprocessingDrawing" xmlns:w10="urn:schemas-microsoft-com:office:word" xmlns:w="http://schemas.openxmlformats.org/wordprocessingml/2006/main" xmlns:wne="http://schemas.microsoft.com/office/word/2006/wordml">
+<w:document xmlns:wpc="http://schemas.microsoft.com/office/word/2010/wordprocessingCanvas" xmlns:mc="http://schemas.openxmlformats.org/markup-compatibility/2006" xmlns:o="urn:schemas-microsoft-com:office:office" xmlns:r="http://schemas.openxmlformats.org/officeDocument/2006/relationships" xmlns:m="http://schemas.openxmlformats.org/officeDocument/2006/math" xmlns:v="urn:schemas-microsoft-com:vml" xmlns:wp14="http://schemas.microsoft.com/office/word/2010/wordprocessingDrawing" xmlns:wp="http://schemas.openxmlformats.org/drawingml/2006/wordprocessingDrawing" xmlns:w10="urn:schemas-microsoft-com:office:word" xmlns:w="http://schemas.openxmlformats.org/wordprocessingml/2006/main" xmlns:w14="http://schemas.microsoft.com/office/word/2010/wordml" xmlns:w15="http://schemas.microsoft.com/office/word/2012/wordml" xmlns:wpg="http://schemas.microsoft.com/office/word/2010/wordprocessingGroup" xmlns:wpi="http://schemas.microsoft.com/office/word/2010/wordprocessingInk" xmlns:wne="http://schemas.microsoft.com/office/word/2006/wordml" xmlns:wps="http://schemas.microsoft.com/office/word/2010/wordprocessingShape" mc:Ignorable="w14 w15 wp14">
   <w:body>
     <w:p>
       <w:pPr>
         <w:pStyle w:val="Titel"/>
       </w:pPr>
+      <w:bookmarkStart w:id="0" w:name="_GoBack"/>
       <w:r>
         <w:t>SmartFridge</w:t>
       </w:r>
@@ -36,28 +37,12 @@
                         <w:b/>
                       </w:rPr>
                     </w:pPr>
-                    <w:proofErr w:type="spellStart"/>
                     <w:r>
                       <w:rPr>
                         <w:b/>
                       </w:rPr>
-                      <w:t>Fridge</w:t>
+                      <w:t>Fridge app</w:t>
                     </w:r>
-                    <w:proofErr w:type="spellEnd"/>
-                    <w:r>
-                      <w:rPr>
-                        <w:b/>
-                      </w:rPr>
-                      <w:t xml:space="preserve"> </w:t>
-                    </w:r>
-                    <w:proofErr w:type="spellStart"/>
-                    <w:r>
-                      <w:rPr>
-                        <w:b/>
-                      </w:rPr>
-                      <w:t>app</w:t>
-                    </w:r>
-                    <w:proofErr w:type="spellEnd"/>
                   </w:p>
                 </w:txbxContent>
               </v:textbox>
@@ -245,23 +230,14 @@
                           <w:rPr>
                             <w:b/>
                           </w:rPr>
-                          <w:t xml:space="preserve">Web </w:t>
+                          <w:t>Web app</w:t>
                         </w:r>
-                        <w:proofErr w:type="spellStart"/>
-                        <w:r>
-                          <w:rPr>
-                            <w:b/>
-                          </w:rPr>
-                          <w:t>app</w:t>
-                        </w:r>
-                        <w:proofErr w:type="spellEnd"/>
                       </w:p>
                     </w:txbxContent>
                   </v:textbox>
                 </v:shape>
               </v:group>
             </v:group>
-            <w10:wrap type="none"/>
             <w10:anchorlock/>
           </v:group>
         </w:pict>
@@ -310,13 +286,8 @@
         <w:fldChar w:fldCharType="end"/>
       </w:r>
       <w:r>
-        <w:t xml:space="preserve"> Skitsering af systemet </w:t>
-      </w:r>
-      <w:proofErr w:type="spellStart"/>
-      <w:r>
-        <w:t>SmartFridge</w:t>
-      </w:r>
-      <w:proofErr w:type="spellEnd"/>
+        <w:t xml:space="preserve"> Skitsering af systemet SmartFridge</w:t>
+      </w:r>
     </w:p>
     <w:p>
       <w:r>
@@ -333,15 +304,7 @@
     </w:p>
     <w:p>
       <w:r>
-        <w:t>Systemet skal ses som en ekstern tilføjelse til eksisterende køleskabe, og ikke i første omgang som en indbygget feature i nye modeller. Dette sikrer at systemet kan tilbydes til en bredere målgruppe end køberne af ”</w:t>
-      </w:r>
-      <w:proofErr w:type="spellStart"/>
-      <w:r>
-        <w:t>high</w:t>
-      </w:r>
-      <w:proofErr w:type="spellEnd"/>
-      <w:r>
-        <w:t xml:space="preserve"> end”-køleskabe.</w:t>
+        <w:t>Systemet skal ses som en ekstern tilføjelse til eksisterende køleskabe, og ikke i første omgang som en indbygget feature i nye modeller. Dette sikrer at systemet kan tilbydes til en bredere målgruppe end køberne af ”high end”-køleskabe.</w:t>
       </w:r>
     </w:p>
     <w:p>
@@ -395,23 +358,7 @@
         </w:numPr>
       </w:pPr>
       <w:r>
-        <w:t xml:space="preserve">Strømforsyning til enheden som kører </w:t>
-      </w:r>
-      <w:proofErr w:type="spellStart"/>
-      <w:r>
-        <w:t>Fridge</w:t>
-      </w:r>
-      <w:proofErr w:type="spellEnd"/>
-      <w:r>
-        <w:t xml:space="preserve"> </w:t>
-      </w:r>
-      <w:proofErr w:type="spellStart"/>
-      <w:r>
-        <w:t>app’en</w:t>
-      </w:r>
-      <w:proofErr w:type="spellEnd"/>
-      <w:r>
-        <w:t>.</w:t>
+        <w:t>Strømforsyning til enheden som kører Fridge app’en.</w:t>
       </w:r>
     </w:p>
     <w:p>
@@ -450,23 +397,7 @@
         <w:t xml:space="preserve">Udvikling </w:t>
       </w:r>
       <w:r>
-        <w:t xml:space="preserve">af enhed til kørsel af </w:t>
-      </w:r>
-      <w:proofErr w:type="spellStart"/>
-      <w:r>
-        <w:t>Fridge</w:t>
-      </w:r>
-      <w:proofErr w:type="spellEnd"/>
-      <w:r>
-        <w:t xml:space="preserve"> </w:t>
-      </w:r>
-      <w:proofErr w:type="spellStart"/>
-      <w:r>
-        <w:t>app’en</w:t>
-      </w:r>
-      <w:proofErr w:type="spellEnd"/>
-      <w:r>
-        <w:t>.</w:t>
+        <w:t>af enhed til kørsel af Fridge app’en.</w:t>
       </w:r>
     </w:p>
     <w:p>
@@ -477,38 +408,37 @@
           <w:numId w:val="11"/>
         </w:numPr>
       </w:pPr>
-      <w:proofErr w:type="spellStart"/>
-      <w:r>
-        <w:t>Lenovo</w:t>
-      </w:r>
-      <w:proofErr w:type="spellEnd"/>
-      <w:r>
-        <w:t xml:space="preserve"> Yoga 2 Pro</w:t>
-      </w:r>
-      <w:r>
-        <w:rPr>
-          <w:rStyle w:val="Fodnotehenvisning"/>
-        </w:rPr>
-        <w:footnoteReference w:id="1"/>
-      </w:r>
-      <w:r>
-        <w:t xml:space="preserve"> benyttes som platform for </w:t>
-      </w:r>
-      <w:proofErr w:type="spellStart"/>
-      <w:r>
-        <w:t>Fridge</w:t>
-      </w:r>
-      <w:proofErr w:type="spellEnd"/>
-      <w:r>
-        <w:t xml:space="preserve"> </w:t>
-      </w:r>
-      <w:proofErr w:type="spellStart"/>
-      <w:r>
-        <w:t>app</w:t>
-      </w:r>
-      <w:proofErr w:type="spellEnd"/>
-      <w:r>
-        <w:t>.</w:t>
+      <w:r>
+        <w:t>Lenovo Yoga 2 Pro</w:t>
+      </w:r>
+      <w:sdt>
+        <w:sdtPr>
+          <w:id w:val="1236821640"/>
+          <w:citation/>
+        </w:sdtPr>
+        <w:sdtContent>
+          <w:r>
+            <w:fldChar w:fldCharType="begin"/>
+          </w:r>
+          <w:r>
+            <w:instrText xml:space="preserve"> CITATION Wup14 \l 1030 </w:instrText>
+          </w:r>
+          <w:r>
+            <w:fldChar w:fldCharType="separate"/>
+          </w:r>
+          <w:r>
+            <w:rPr>
+              <w:noProof/>
+            </w:rPr>
+            <w:t xml:space="preserve"> (Wupti.com, 2014)</w:t>
+          </w:r>
+          <w:r>
+            <w:fldChar w:fldCharType="end"/>
+          </w:r>
+        </w:sdtContent>
+      </w:sdt>
+      <w:r>
+        <w:t xml:space="preserve"> benyttes som platform for Fridge app.</w:t>
       </w:r>
     </w:p>
     <w:p>
@@ -813,7 +743,7 @@
           <w:noProof/>
           <w:lang w:eastAsia="da-DK"/>
         </w:rPr>
-        <w:pict>
+        <w:object w:dxaOrig="9630" w:dyaOrig="8190">
           <v:group id="_x0000_s1042" style="position:absolute;margin-left:208.05pt;margin-top:1.4pt;width:267.8pt;height:237pt;z-index:-251651072" coordorigin="5295,8085" coordsize="5356,4740" wrapcoords="-61 68 -61 21600 14279 21600 14279 20848 21479 19823 21539 68 -61 68">
             <v:shape id="_x0000_s1040" type="#_x0000_t75" style="position:absolute;left:5295;top:8085;width:5356;height:4351" wrapcoords="-51 74 -51 21526 21600 21526 21600 74 -51 74">
               <v:imagedata r:id="rId9" o:title=""/>
@@ -863,21 +793,16 @@
                       <w:fldChar w:fldCharType="end"/>
                     </w:r>
                     <w:r>
-                      <w:t xml:space="preserve"> Aktørdiagram over </w:t>
+                      <w:t xml:space="preserve"> Aktørdiagram over SmartFridge</w:t>
                     </w:r>
-                    <w:proofErr w:type="spellStart"/>
-                    <w:r>
-                      <w:t>SmartFridge</w:t>
-                    </w:r>
-                    <w:proofErr w:type="spellEnd"/>
                   </w:p>
                 </w:txbxContent>
               </v:textbox>
             </v:shape>
             <w10:wrap type="tight"/>
           </v:group>
-          <o:OLEObject Type="Embed" ProgID="Visio.Drawing.15" ShapeID="_x0000_s1040" DrawAspect="Content" ObjectID="_1493456816" r:id="rId10"/>
-        </w:pict>
+          <o:OLEObject Type="Embed" ProgID="Visio.Drawing.15" ShapeID="_x0000_s1040" DrawAspect="Content" ObjectID="_1493484474" r:id="rId10"/>
+        </w:object>
       </w:r>
       <w:r>
         <w:rPr>
@@ -918,39 +843,17 @@
         </w:rPr>
         <w:t xml:space="preserve"> </w:t>
       </w:r>
-      <w:proofErr w:type="spellStart"/>
       <w:r>
         <w:rPr>
           <w:lang w:eastAsia="da-DK"/>
         </w:rPr>
-        <w:t>use</w:t>
-      </w:r>
-      <w:proofErr w:type="spellEnd"/>
+        <w:t>use case-</w:t>
+      </w:r>
       <w:r>
         <w:rPr>
           <w:lang w:eastAsia="da-DK"/>
         </w:rPr>
-        <w:t xml:space="preserve"> </w:t>
-      </w:r>
-      <w:proofErr w:type="spellStart"/>
-      <w:r>
-        <w:rPr>
-          <w:lang w:eastAsia="da-DK"/>
-        </w:rPr>
-        <w:t>case-</w:t>
-      </w:r>
-      <w:r>
-        <w:rPr>
-          <w:lang w:eastAsia="da-DK"/>
-        </w:rPr>
-        <w:t>diagrammet</w:t>
-      </w:r>
-      <w:proofErr w:type="spellEnd"/>
-      <w:r>
-        <w:rPr>
-          <w:lang w:eastAsia="da-DK"/>
-        </w:rPr>
-        <w:t xml:space="preserve"> med</w:t>
+        <w:t>diagrammet med</w:t>
       </w:r>
       <w:r>
         <w:rPr>
@@ -968,16 +871,8 @@
         <w:rPr>
           <w:lang w:eastAsia="da-DK"/>
         </w:rPr>
-        <w:t xml:space="preserve"> </w:t>
-      </w:r>
-      <w:proofErr w:type="spellStart"/>
-      <w:r>
-        <w:rPr>
-          <w:lang w:eastAsia="da-DK"/>
-        </w:rPr>
-        <w:t>SmartFridge</w:t>
-      </w:r>
-      <w:proofErr w:type="spellEnd"/>
+        <w:t xml:space="preserve"> SmartFridge</w:t>
+      </w:r>
       <w:r>
         <w:rPr>
           <w:lang w:eastAsia="da-DK"/>
@@ -1069,7 +964,7 @@
           <w:insideV w:val="single" w:sz="8" w:space="0" w:color="auto"/>
         </w:tblBorders>
         <w:tblLayout w:type="fixed"/>
-        <w:tblLook w:val="0000"/>
+        <w:tblLook w:val="0000" w:firstRow="0" w:lastRow="0" w:firstColumn="0" w:lastColumn="0" w:noHBand="0" w:noVBand="0"/>
       </w:tblPr>
       <w:tblGrid>
         <w:gridCol w:w="4814"/>
@@ -1077,11 +972,11 @@
       </w:tblGrid>
       <w:tr>
         <w:trPr>
-          <w:cnfStyle w:val="000000100000"/>
+          <w:cnfStyle w:val="000000100000" w:firstRow="0" w:lastRow="0" w:firstColumn="0" w:lastColumn="0" w:oddVBand="0" w:evenVBand="0" w:oddHBand="1" w:evenHBand="0" w:firstRowFirstColumn="0" w:firstRowLastColumn="0" w:lastRowFirstColumn="0" w:lastRowLastColumn="0"/>
         </w:trPr>
         <w:tc>
           <w:tcPr>
-            <w:cnfStyle w:val="000010000000"/>
+            <w:cnfStyle w:val="000010000000" w:firstRow="0" w:lastRow="0" w:firstColumn="0" w:lastColumn="0" w:oddVBand="1" w:evenVBand="0" w:oddHBand="0" w:evenHBand="0" w:firstRowFirstColumn="0" w:firstRowLastColumn="0" w:lastRowFirstColumn="0" w:lastRowLastColumn="0"/>
             <w:tcW w:w="4814" w:type="dxa"/>
             <w:shd w:val="clear" w:color="auto" w:fill="ACB9CA" w:themeFill="text2" w:themeFillTint="66"/>
           </w:tcPr>
@@ -1101,7 +996,7 @@
         </w:tc>
         <w:tc>
           <w:tcPr>
-            <w:cnfStyle w:val="000001000000"/>
+            <w:cnfStyle w:val="000001000000" w:firstRow="0" w:lastRow="0" w:firstColumn="0" w:lastColumn="0" w:oddVBand="0" w:evenVBand="1" w:oddHBand="0" w:evenHBand="0" w:firstRowFirstColumn="0" w:firstRowLastColumn="0" w:lastRowFirstColumn="0" w:lastRowLastColumn="0"/>
             <w:tcW w:w="4813" w:type="dxa"/>
             <w:shd w:val="clear" w:color="auto" w:fill="ACB9CA" w:themeFill="text2" w:themeFillTint="66"/>
           </w:tcPr>
@@ -1120,7 +1015,7 @@
       <w:tr>
         <w:tc>
           <w:tcPr>
-            <w:cnfStyle w:val="000010000000"/>
+            <w:cnfStyle w:val="000010000000" w:firstRow="0" w:lastRow="0" w:firstColumn="0" w:lastColumn="0" w:oddVBand="1" w:evenVBand="0" w:oddHBand="0" w:evenHBand="0" w:firstRowFirstColumn="0" w:firstRowLastColumn="0" w:lastRowFirstColumn="0" w:lastRowLastColumn="0"/>
             <w:tcW w:w="4814" w:type="dxa"/>
             <w:shd w:val="clear" w:color="auto" w:fill="auto"/>
           </w:tcPr>
@@ -1140,7 +1035,7 @@
         </w:tc>
         <w:tc>
           <w:tcPr>
-            <w:cnfStyle w:val="000001000000"/>
+            <w:cnfStyle w:val="000001000000" w:firstRow="0" w:lastRow="0" w:firstColumn="0" w:lastColumn="0" w:oddVBand="0" w:evenVBand="1" w:oddHBand="0" w:evenHBand="0" w:firstRowFirstColumn="0" w:firstRowLastColumn="0" w:lastRowFirstColumn="0" w:lastRowLastColumn="0"/>
             <w:tcW w:w="4813" w:type="dxa"/>
             <w:shd w:val="clear" w:color="auto" w:fill="auto"/>
           </w:tcPr>
@@ -1149,11 +1044,11 @@
       </w:tr>
       <w:tr>
         <w:trPr>
-          <w:cnfStyle w:val="000000100000"/>
+          <w:cnfStyle w:val="000000100000" w:firstRow="0" w:lastRow="0" w:firstColumn="0" w:lastColumn="0" w:oddVBand="0" w:evenVBand="0" w:oddHBand="1" w:evenHBand="0" w:firstRowFirstColumn="0" w:firstRowLastColumn="0" w:lastRowFirstColumn="0" w:lastRowLastColumn="0"/>
         </w:trPr>
         <w:tc>
           <w:tcPr>
-            <w:cnfStyle w:val="000010000000"/>
+            <w:cnfStyle w:val="000010000000" w:firstRow="0" w:lastRow="0" w:firstColumn="0" w:lastColumn="0" w:oddVBand="1" w:evenVBand="0" w:oddHBand="0" w:evenHBand="0" w:firstRowFirstColumn="0" w:firstRowLastColumn="0" w:lastRowFirstColumn="0" w:lastRowLastColumn="0"/>
             <w:tcW w:w="4814" w:type="dxa"/>
           </w:tcPr>
           <w:p>
@@ -1172,7 +1067,7 @@
         </w:tc>
         <w:tc>
           <w:tcPr>
-            <w:cnfStyle w:val="000001000000"/>
+            <w:cnfStyle w:val="000001000000" w:firstRow="0" w:lastRow="0" w:firstColumn="0" w:lastColumn="0" w:oddVBand="0" w:evenVBand="1" w:oddHBand="0" w:evenHBand="0" w:firstRowFirstColumn="0" w:firstRowLastColumn="0" w:lastRowFirstColumn="0" w:lastRowLastColumn="0"/>
             <w:tcW w:w="4813" w:type="dxa"/>
           </w:tcPr>
           <w:p>
@@ -1185,7 +1080,7 @@
       <w:tr>
         <w:tc>
           <w:tcPr>
-            <w:cnfStyle w:val="000010000000"/>
+            <w:cnfStyle w:val="000010000000" w:firstRow="0" w:lastRow="0" w:firstColumn="0" w:lastColumn="0" w:oddVBand="1" w:evenVBand="0" w:oddHBand="0" w:evenHBand="0" w:firstRowFirstColumn="0" w:firstRowLastColumn="0" w:lastRowFirstColumn="0" w:lastRowLastColumn="0"/>
             <w:tcW w:w="4814" w:type="dxa"/>
           </w:tcPr>
           <w:p>
@@ -1193,19 +1088,13 @@
               <w:rPr>
                 <w:b/>
               </w:rPr>
-              <w:t>Beskrivelse:</w:t>
-            </w:r>
-            <w:r>
-              <w:rPr>
-                <w:b/>
-              </w:rPr>
-              <w:t xml:space="preserve"> </w:t>
-            </w:r>
-          </w:p>
-        </w:tc>
-        <w:tc>
-          <w:tcPr>
-            <w:cnfStyle w:val="000001000000"/>
+              <w:t xml:space="preserve">Beskrivelse: </w:t>
+            </w:r>
+          </w:p>
+        </w:tc>
+        <w:tc>
+          <w:tcPr>
+            <w:cnfStyle w:val="000001000000" w:firstRow="0" w:lastRow="0" w:firstColumn="0" w:lastColumn="0" w:oddVBand="0" w:evenVBand="1" w:oddHBand="0" w:evenHBand="0" w:firstRowFirstColumn="0" w:firstRowLastColumn="0" w:lastRowFirstColumn="0" w:lastRowLastColumn="0"/>
             <w:tcW w:w="4813" w:type="dxa"/>
           </w:tcPr>
           <w:p>
@@ -1231,10 +1120,7 @@
         <w:pStyle w:val="Overskrift3"/>
       </w:pPr>
       <w:r>
-        <w:t>Ekstern</w:t>
-      </w:r>
-      <w:r>
-        <w:t xml:space="preserve"> Database</w:t>
+        <w:t>Ekstern Database</w:t>
       </w:r>
     </w:p>
     <w:tbl>
@@ -1249,7 +1135,7 @@
           <w:insideV w:val="single" w:sz="4" w:space="0" w:color="auto"/>
         </w:tblBorders>
         <w:tblLayout w:type="fixed"/>
-        <w:tblLook w:val="0000"/>
+        <w:tblLook w:val="0000" w:firstRow="0" w:lastRow="0" w:firstColumn="0" w:lastColumn="0" w:noHBand="0" w:noVBand="0"/>
       </w:tblPr>
       <w:tblGrid>
         <w:gridCol w:w="4814"/>
@@ -1272,13 +1158,7 @@
               <w:rPr>
                 <w:b/>
               </w:rPr>
-              <w:t>Aktørnavn:</w:t>
-            </w:r>
-            <w:r>
-              <w:rPr>
-                <w:b/>
-              </w:rPr>
-              <w:t xml:space="preserve"> </w:t>
+              <w:t xml:space="preserve">Aktørnavn: </w:t>
             </w:r>
           </w:p>
         </w:tc>
@@ -1418,23 +1298,7 @@
               <w:t>system når de</w:t>
             </w:r>
             <w:r>
-              <w:t xml:space="preserve">r synkroniseres (se </w:t>
-            </w:r>
-            <w:proofErr w:type="spellStart"/>
-            <w:r>
-              <w:t>Use</w:t>
-            </w:r>
-            <w:proofErr w:type="spellEnd"/>
-            <w:r>
-              <w:t xml:space="preserve"> Case 7), og fungerer som direkte database for </w:t>
-            </w:r>
-            <w:proofErr w:type="spellStart"/>
-            <w:r>
-              <w:t>web-app’en</w:t>
-            </w:r>
-            <w:proofErr w:type="spellEnd"/>
-            <w:r>
-              <w:t>.</w:t>
+              <w:t>r synkroniseres (se Use Case 7), og fungerer som direkte database for web-app’en.</w:t>
             </w:r>
             <w:r>
               <w:t xml:space="preserve"> Databasen får tilføjet, fjernet og redigeret</w:t>
@@ -1458,15 +1322,7 @@
               <w:t xml:space="preserve"> </w:t>
             </w:r>
             <w:r>
-              <w:t xml:space="preserve">web </w:t>
-            </w:r>
-            <w:proofErr w:type="spellStart"/>
-            <w:r>
-              <w:t>app</w:t>
-            </w:r>
-            <w:proofErr w:type="spellEnd"/>
-            <w:r>
-              <w:t>.</w:t>
+              <w:t>web app.</w:t>
             </w:r>
           </w:p>
         </w:tc>
@@ -1503,31 +1359,13 @@
           <w:lang w:eastAsia="ar-SA"/>
         </w:rPr>
       </w:pPr>
-      <w:proofErr w:type="spellStart"/>
       <w:r>
         <w:rPr>
           <w:rFonts w:eastAsia="SimSun"/>
           <w:lang w:eastAsia="ar-SA"/>
         </w:rPr>
-        <w:t>Fridge</w:t>
-      </w:r>
-      <w:proofErr w:type="spellEnd"/>
-      <w:r>
-        <w:rPr>
-          <w:rFonts w:eastAsia="SimSun"/>
-          <w:lang w:eastAsia="ar-SA"/>
-        </w:rPr>
-        <w:t xml:space="preserve"> </w:t>
-      </w:r>
-      <w:proofErr w:type="spellStart"/>
-      <w:r>
-        <w:rPr>
-          <w:rFonts w:eastAsia="SimSun"/>
-          <w:lang w:eastAsia="ar-SA"/>
-        </w:rPr>
-        <w:t>app</w:t>
-      </w:r>
-      <w:proofErr w:type="spellEnd"/>
+        <w:t>Fridge app</w:t>
+      </w:r>
     </w:p>
     <w:p>
       <w:pPr>
@@ -1535,33 +1373,11 @@
           <w:lang w:eastAsia="ar-SA"/>
         </w:rPr>
       </w:pPr>
-      <w:proofErr w:type="spellStart"/>
       <w:r>
         <w:rPr>
           <w:lang w:eastAsia="ar-SA"/>
         </w:rPr>
-        <w:t>Fridge</w:t>
-      </w:r>
-      <w:proofErr w:type="spellEnd"/>
-      <w:r>
-        <w:rPr>
-          <w:lang w:eastAsia="ar-SA"/>
-        </w:rPr>
-        <w:t xml:space="preserve"> </w:t>
-      </w:r>
-      <w:proofErr w:type="spellStart"/>
-      <w:r>
-        <w:rPr>
-          <w:lang w:eastAsia="ar-SA"/>
-        </w:rPr>
-        <w:t>app</w:t>
-      </w:r>
-      <w:proofErr w:type="spellEnd"/>
-      <w:r>
-        <w:rPr>
-          <w:lang w:eastAsia="ar-SA"/>
-        </w:rPr>
-        <w:t xml:space="preserve"> er den lokale del af systemet, og dækker over</w:t>
+        <w:t>Fridge app er den lokale del af systemet, og dækker over</w:t>
       </w:r>
       <w:r>
         <w:rPr>
@@ -1590,27 +1406,18 @@
           <w:lang w:eastAsia="ar-SA"/>
         </w:rPr>
       </w:pPr>
-      <w:bookmarkStart w:id="0" w:name="OLE_LINK1"/>
-      <w:bookmarkStart w:id="1" w:name="OLE_LINK2"/>
+      <w:bookmarkStart w:id="1" w:name="OLE_LINK1"/>
+      <w:bookmarkStart w:id="2" w:name="OLE_LINK2"/>
       <w:r>
         <w:rPr>
           <w:rFonts w:eastAsia="SimSun"/>
           <w:lang w:eastAsia="ar-SA"/>
         </w:rPr>
-        <w:t xml:space="preserve">Web </w:t>
-      </w:r>
-      <w:proofErr w:type="spellStart"/>
-      <w:r>
-        <w:rPr>
-          <w:rFonts w:eastAsia="SimSun"/>
-          <w:lang w:eastAsia="ar-SA"/>
-        </w:rPr>
-        <w:t>app</w:t>
-      </w:r>
-      <w:proofErr w:type="spellEnd"/>
-    </w:p>
-    <w:bookmarkEnd w:id="0"/>
+        <w:t>Web app</w:t>
+      </w:r>
+    </w:p>
     <w:bookmarkEnd w:id="1"/>
+    <w:bookmarkEnd w:id="2"/>
     <w:p>
       <w:pPr>
         <w:rPr>
@@ -1621,21 +1428,7 @@
         <w:rPr>
           <w:lang w:eastAsia="ar-SA"/>
         </w:rPr>
-        <w:t xml:space="preserve">Web </w:t>
-      </w:r>
-      <w:proofErr w:type="spellStart"/>
-      <w:r>
-        <w:rPr>
-          <w:lang w:eastAsia="ar-SA"/>
-        </w:rPr>
-        <w:t>app</w:t>
-      </w:r>
-      <w:proofErr w:type="spellEnd"/>
-      <w:r>
-        <w:rPr>
-          <w:lang w:eastAsia="ar-SA"/>
-        </w:rPr>
-        <w:t xml:space="preserve"> er den eksterne </w:t>
+        <w:t xml:space="preserve">Web app er den eksterne </w:t>
       </w:r>
       <w:r>
         <w:rPr>
@@ -1680,19 +1473,11 @@
         </w:rPr>
         <w:t xml:space="preserve">Begrebet dækker over de mest basale funktionaliteter, som gør at systemet er sammenhængende og brugbart. Disse funktionaliteter er repræsenteret ved </w:t>
       </w:r>
-      <w:proofErr w:type="spellStart"/>
       <w:r>
         <w:rPr>
           <w:lang w:eastAsia="ar-SA"/>
         </w:rPr>
-        <w:t>use</w:t>
-      </w:r>
-      <w:proofErr w:type="spellEnd"/>
-      <w:r>
-        <w:rPr>
-          <w:lang w:eastAsia="ar-SA"/>
-        </w:rPr>
-        <w:t xml:space="preserve"> cases 1-5</w:t>
+        <w:t>use cases 1-5</w:t>
       </w:r>
       <w:r>
         <w:rPr>
@@ -1745,41 +1530,19 @@
       <w:pPr>
         <w:pStyle w:val="Overskrift2"/>
       </w:pPr>
-      <w:proofErr w:type="spellStart"/>
-      <w:r>
-        <w:t>Use</w:t>
-      </w:r>
-      <w:proofErr w:type="spellEnd"/>
-      <w:r>
-        <w:t xml:space="preserve"> </w:t>
-      </w:r>
-      <w:r>
-        <w:t>cases</w:t>
-      </w:r>
-    </w:p>
-    <w:p>
-      <w:r>
-        <w:t xml:space="preserve">For alle </w:t>
-      </w:r>
-      <w:proofErr w:type="spellStart"/>
-      <w:r>
-        <w:t>use</w:t>
-      </w:r>
-      <w:proofErr w:type="spellEnd"/>
-      <w:r>
-        <w:t xml:space="preserve"> cases gælder</w:t>
+      <w:r>
+        <w:t>Use cases</w:t>
+      </w:r>
+    </w:p>
+    <w:p>
+      <w:r>
+        <w:t>For alle use cases gælder</w:t>
       </w:r>
       <w:r>
         <w:t xml:space="preserve"> det</w:t>
       </w:r>
       <w:r>
-        <w:t>,</w:t>
-      </w:r>
-      <w:r>
-        <w:t xml:space="preserve"> at</w:t>
-      </w:r>
-      <w:r>
-        <w:t xml:space="preserve"> </w:t>
+        <w:t xml:space="preserve">, at </w:t>
       </w:r>
       <w:r>
         <w:t>i enhver undermenu, findes der altid mulighed for</w:t>
@@ -1807,7 +1570,7 @@
           <v:shape id="_x0000_i1026" type="#_x0000_t75" style="width:327.75pt;height:292.5pt" o:ole="">
             <v:imagedata r:id="rId11" o:title=""/>
           </v:shape>
-          <o:OLEObject Type="Embed" ProgID="Visio.Drawing.15" ShapeID="_x0000_i1026" DrawAspect="Content" ObjectID="_1493456815" r:id="rId12"/>
+          <o:OLEObject Type="Embed" ProgID="Visio.Drawing.15" ShapeID="_x0000_i1026" DrawAspect="Content" ObjectID="_1493484473" r:id="rId12"/>
         </w:object>
       </w:r>
     </w:p>
@@ -1816,34 +1579,29 @@
         <w:pStyle w:val="Billedtekst"/>
         <w:ind w:firstLine="1304"/>
         <w:rPr>
+          <w:i w:val="0"/>
           <w:lang w:val="en-US"/>
         </w:rPr>
       </w:pPr>
-      <w:proofErr w:type="spellStart"/>
       <w:r>
         <w:rPr>
           <w:b/>
+          <w:i w:val="0"/>
           <w:lang w:val="en-US"/>
         </w:rPr>
-        <w:t>Figur</w:t>
-      </w:r>
-      <w:proofErr w:type="spellEnd"/>
+        <w:t xml:space="preserve">Figur </w:t>
+      </w:r>
       <w:r>
         <w:rPr>
           <w:b/>
-          <w:lang w:val="en-US"/>
+          <w:i w:val="0"/>
         </w:rPr>
-        <w:t xml:space="preserve"> </w:t>
+        <w:fldChar w:fldCharType="begin"/>
       </w:r>
       <w:r>
         <w:rPr>
           <w:b/>
-        </w:rPr>
-        <w:fldChar w:fldCharType="begin"/>
-      </w:r>
-      <w:r>
-        <w:rPr>
-          <w:b/>
+          <w:i w:val="0"/>
           <w:lang w:val="en-US"/>
         </w:rPr>
         <w:instrText xml:space="preserve"> SEQ Figur \* ARABIC </w:instrText>
@@ -1851,12 +1609,14 @@
       <w:r>
         <w:rPr>
           <w:b/>
+          <w:i w:val="0"/>
         </w:rPr>
         <w:fldChar w:fldCharType="separate"/>
       </w:r>
       <w:r>
         <w:rPr>
           <w:b/>
+          <w:i w:val="0"/>
           <w:noProof/>
           <w:lang w:val="en-US"/>
         </w:rPr>
@@ -1865,23 +1625,17 @@
       <w:r>
         <w:rPr>
           <w:b/>
+          <w:i w:val="0"/>
         </w:rPr>
         <w:fldChar w:fldCharType="end"/>
       </w:r>
       <w:r>
         <w:rPr>
+          <w:i w:val="0"/>
           <w:lang w:val="en-US"/>
         </w:rPr>
-        <w:t xml:space="preserve"> Use case-diagram over </w:t>
-      </w:r>
-      <w:proofErr w:type="spellStart"/>
-      <w:r>
-        <w:rPr>
-          <w:lang w:val="en-US"/>
-        </w:rPr>
-        <w:t>SmartFridge</w:t>
-      </w:r>
-      <w:proofErr w:type="spellEnd"/>
+        <w:t xml:space="preserve"> Use case-diagram over SmartFridge</w:t>
+      </w:r>
     </w:p>
     <w:p>
       <w:pPr>
@@ -1916,20 +1670,15 @@
       </w:r>
     </w:p>
     <w:p>
-      <w:proofErr w:type="spellStart"/>
-      <w:r>
-        <w:t>Use</w:t>
-      </w:r>
-      <w:proofErr w:type="spellEnd"/>
-      <w:r>
-        <w:t xml:space="preserve"> case 1 har til formål at lade brugeren får overblik over enten varebeholdningen, indkøbslisten eller listen over standard-varer.</w:t>
+      <w:r>
+        <w:t>Use case 1 har til formål at lade brugeren får overblik over enten varebeholdningen, indkøbslisten eller listen over standard-varer.</w:t>
       </w:r>
     </w:p>
     <w:tbl>
       <w:tblPr>
         <w:tblStyle w:val="Tabel-Gitter"/>
         <w:tblW w:w="0" w:type="auto"/>
-        <w:tblLook w:val="04A0"/>
+        <w:tblLook w:val="04A0" w:firstRow="1" w:lastRow="0" w:firstColumn="1" w:lastColumn="0" w:noHBand="0" w:noVBand="1"/>
       </w:tblPr>
       <w:tblGrid>
         <w:gridCol w:w="3356"/>
@@ -1952,23 +1701,13 @@
                 <w:sz w:val="22"/>
               </w:rPr>
             </w:pPr>
-            <w:proofErr w:type="spellStart"/>
-            <w:r>
-              <w:rPr>
-                <w:rFonts w:asciiTheme="minorHAnsi" w:hAnsiTheme="minorHAnsi"/>
-                <w:b/>
-                <w:sz w:val="22"/>
-              </w:rPr>
-              <w:t>Use</w:t>
-            </w:r>
-            <w:proofErr w:type="spellEnd"/>
-            <w:r>
-              <w:rPr>
-                <w:rFonts w:asciiTheme="minorHAnsi" w:hAnsiTheme="minorHAnsi"/>
-                <w:b/>
-                <w:sz w:val="22"/>
-              </w:rPr>
-              <w:t xml:space="preserve"> case nr./navn</w:t>
+            <w:r>
+              <w:rPr>
+                <w:rFonts w:asciiTheme="minorHAnsi" w:hAnsiTheme="minorHAnsi"/>
+                <w:b/>
+                <w:sz w:val="22"/>
+              </w:rPr>
+              <w:t>Use case nr./navn</w:t>
             </w:r>
           </w:p>
         </w:tc>
@@ -2075,7 +1814,6 @@
                 <w:sz w:val="22"/>
               </w:rPr>
             </w:pPr>
-            <w:proofErr w:type="spellStart"/>
             <w:r>
               <w:rPr>
                 <w:rFonts w:asciiTheme="minorHAnsi" w:hAnsiTheme="minorHAnsi" w:cs="TT185t00"/>
@@ -2084,7 +1822,6 @@
               </w:rPr>
               <w:t>Initialisering</w:t>
             </w:r>
-            <w:proofErr w:type="spellEnd"/>
           </w:p>
         </w:tc>
         <w:tc>
@@ -2355,8 +2092,8 @@
                 <w:sz w:val="22"/>
               </w:rPr>
             </w:pPr>
-            <w:bookmarkStart w:id="2" w:name="OLE_LINK15"/>
-            <w:bookmarkStart w:id="3" w:name="OLE_LINK16"/>
+            <w:bookmarkStart w:id="3" w:name="OLE_LINK15"/>
+            <w:bookmarkStart w:id="4" w:name="OLE_LINK16"/>
             <w:r>
               <w:rPr>
                 <w:rFonts w:asciiTheme="minorHAnsi" w:hAnsiTheme="minorHAnsi"/>
@@ -2395,15 +2132,7 @@
                 <w:b/>
                 <w:sz w:val="22"/>
               </w:rPr>
-              <w:t>.a: Bruger trykker på ”Indkøbsliste”</w:t>
-            </w:r>
-            <w:r>
-              <w:rPr>
-                <w:rFonts w:asciiTheme="minorHAnsi" w:hAnsiTheme="minorHAnsi"/>
-                <w:b/>
-                <w:sz w:val="22"/>
-              </w:rPr>
-              <w:t>]</w:t>
+              <w:t>.a: Bruger trykker på ”Indkøbsliste”]</w:t>
             </w:r>
           </w:p>
           <w:p>
@@ -2436,15 +2165,7 @@
                 <w:b/>
                 <w:sz w:val="22"/>
               </w:rPr>
-              <w:t>.b: Bruger trykker på ”Standard-varer”</w:t>
-            </w:r>
-            <w:r>
-              <w:rPr>
-                <w:rFonts w:asciiTheme="minorHAnsi" w:hAnsiTheme="minorHAnsi"/>
-                <w:b/>
-                <w:sz w:val="22"/>
-              </w:rPr>
-              <w:t>]</w:t>
+              <w:t>.b: Bruger trykker på ”Standard-varer”]</w:t>
             </w:r>
           </w:p>
           <w:p>
@@ -2480,8 +2201,8 @@
               </w:rPr>
               <w:t>.</w:t>
             </w:r>
-            <w:bookmarkEnd w:id="2"/>
             <w:bookmarkEnd w:id="3"/>
+            <w:bookmarkEnd w:id="4"/>
           </w:p>
         </w:tc>
       </w:tr>
@@ -2502,8 +2223,8 @@
                 <w:sz w:val="22"/>
               </w:rPr>
             </w:pPr>
-            <w:bookmarkStart w:id="4" w:name="OLE_LINK24"/>
-            <w:bookmarkStart w:id="5" w:name="OLE_LINK25"/>
+            <w:bookmarkStart w:id="5" w:name="OLE_LINK24"/>
+            <w:bookmarkStart w:id="6" w:name="OLE_LINK25"/>
             <w:r>
               <w:rPr>
                 <w:rFonts w:asciiTheme="minorHAnsi" w:hAnsiTheme="minorHAnsi"/>
@@ -2662,8 +2383,8 @@
           </w:p>
         </w:tc>
       </w:tr>
-      <w:bookmarkEnd w:id="4"/>
       <w:bookmarkEnd w:id="5"/>
+      <w:bookmarkEnd w:id="6"/>
     </w:tbl>
     <w:p>
       <w:pPr>
@@ -2706,13 +2427,8 @@
       </w:r>
     </w:p>
     <w:p>
-      <w:proofErr w:type="spellStart"/>
-      <w:r>
-        <w:t>Use</w:t>
-      </w:r>
-      <w:proofErr w:type="spellEnd"/>
-      <w:r>
-        <w:t xml:space="preserve"> case 2 har til formål at lade brugeren tilføje varer til enten varebeholdningen, indkøbslisten eller listen over standard-varer.</w:t>
+      <w:r>
+        <w:t>Use case 2 har til formål at lade brugeren tilføje varer til enten varebeholdningen, indkøbslisten eller listen over standard-varer.</w:t>
       </w:r>
     </w:p>
     <w:p>
@@ -2724,7 +2440,7 @@
       <w:tblPr>
         <w:tblStyle w:val="Tabel-Gitter"/>
         <w:tblW w:w="0" w:type="auto"/>
-        <w:tblLook w:val="04A0"/>
+        <w:tblLook w:val="04A0" w:firstRow="1" w:lastRow="0" w:firstColumn="1" w:lastColumn="0" w:noHBand="0" w:noVBand="1"/>
       </w:tblPr>
       <w:tblGrid>
         <w:gridCol w:w="3356"/>
@@ -2747,23 +2463,13 @@
                 <w:sz w:val="22"/>
               </w:rPr>
             </w:pPr>
-            <w:proofErr w:type="spellStart"/>
-            <w:r>
-              <w:rPr>
-                <w:rFonts w:asciiTheme="minorHAnsi" w:hAnsiTheme="minorHAnsi"/>
-                <w:b/>
-                <w:sz w:val="22"/>
-              </w:rPr>
-              <w:t>Use</w:t>
-            </w:r>
-            <w:proofErr w:type="spellEnd"/>
-            <w:r>
-              <w:rPr>
-                <w:rFonts w:asciiTheme="minorHAnsi" w:hAnsiTheme="minorHAnsi"/>
-                <w:b/>
-                <w:sz w:val="22"/>
-              </w:rPr>
-              <w:t xml:space="preserve"> case nr./navn</w:t>
+            <w:r>
+              <w:rPr>
+                <w:rFonts w:asciiTheme="minorHAnsi" w:hAnsiTheme="minorHAnsi"/>
+                <w:b/>
+                <w:sz w:val="22"/>
+              </w:rPr>
+              <w:t>Use case nr./navn</w:t>
             </w:r>
           </w:p>
         </w:tc>
@@ -2878,7 +2584,6 @@
                 <w:sz w:val="22"/>
               </w:rPr>
             </w:pPr>
-            <w:proofErr w:type="spellStart"/>
             <w:r>
               <w:rPr>
                 <w:rFonts w:asciiTheme="minorHAnsi" w:hAnsiTheme="minorHAnsi" w:cs="TT185t00"/>
@@ -2887,7 +2592,6 @@
               </w:rPr>
               <w:t>Initialisering</w:t>
             </w:r>
-            <w:proofErr w:type="spellEnd"/>
           </w:p>
         </w:tc>
         <w:tc>
@@ -3425,25 +3129,16 @@
                 <w:szCs w:val="22"/>
               </w:rPr>
             </w:pPr>
-            <w:bookmarkStart w:id="6" w:name="OLE_LINK20"/>
-            <w:bookmarkStart w:id="7" w:name="OLE_LINK21"/>
-            <w:r>
-              <w:rPr>
-                <w:rFonts w:asciiTheme="minorHAnsi" w:hAnsiTheme="minorHAnsi"/>
-                <w:b/>
-                <w:sz w:val="22"/>
-                <w:szCs w:val="22"/>
-              </w:rPr>
-              <w:t>[</w:t>
-            </w:r>
-            <w:r>
-              <w:rPr>
-                <w:rFonts w:asciiTheme="minorHAnsi" w:hAnsiTheme="minorHAnsi"/>
-                <w:b/>
-                <w:sz w:val="22"/>
-                <w:szCs w:val="22"/>
-              </w:rPr>
-              <w:t>Alternativt</w:t>
+            <w:bookmarkStart w:id="7" w:name="OLE_LINK20"/>
+            <w:bookmarkStart w:id="8" w:name="OLE_LINK21"/>
+            <w:r>
+              <w:rPr>
+                <w:rFonts w:asciiTheme="minorHAnsi" w:hAnsiTheme="minorHAnsi"/>
+                <w:b/>
+                <w:sz w:val="22"/>
+                <w:szCs w:val="22"/>
+              </w:rPr>
+              <w:t>[Alternativt</w:t>
             </w:r>
             <w:r>
               <w:rPr>
@@ -3499,8 +3194,8 @@
               </w:rPr>
               <w:t>Tilføj"]</w:t>
             </w:r>
-            <w:bookmarkEnd w:id="6"/>
             <w:bookmarkEnd w:id="7"/>
+            <w:bookmarkEnd w:id="8"/>
           </w:p>
           <w:p>
             <w:pPr>
@@ -3701,13 +3396,6 @@
                 <w:sz w:val="22"/>
               </w:rPr>
               <w:tab/>
-            </w:r>
-            <w:r>
-              <w:rPr>
-                <w:rFonts w:asciiTheme="minorHAnsi" w:hAnsiTheme="minorHAnsi"/>
-                <w:b/>
-                <w:sz w:val="22"/>
-              </w:rPr>
               <w:t>Varetypen eksisterer ikke.</w:t>
             </w:r>
           </w:p>
@@ -3733,12 +3421,6 @@
                 <w:sz w:val="22"/>
               </w:rPr>
               <w:tab/>
-            </w:r>
-            <w:r>
-              <w:rPr>
-                <w:rFonts w:asciiTheme="minorHAnsi" w:hAnsiTheme="minorHAnsi"/>
-                <w:sz w:val="22"/>
-              </w:rPr>
               <w:t>Bruger indtaster den ønskede vare, og fortsætter fra punkt 3.</w:t>
             </w:r>
           </w:p>
@@ -3761,20 +3443,15 @@
       </w:r>
     </w:p>
     <w:p>
-      <w:proofErr w:type="spellStart"/>
-      <w:r>
-        <w:t>Use</w:t>
-      </w:r>
-      <w:proofErr w:type="spellEnd"/>
-      <w:r>
-        <w:t xml:space="preserve"> case 3 har til formål at lade brugeren redigere varer på enten varebeholdningen, indkøbslisten eller listen over standard-varer.</w:t>
+      <w:r>
+        <w:t>Use case 3 har til formål at lade brugeren redigere varer på enten varebeholdningen, indkøbslisten eller listen over standard-varer.</w:t>
       </w:r>
     </w:p>
     <w:tbl>
       <w:tblPr>
         <w:tblStyle w:val="Tabel-Gitter"/>
         <w:tblW w:w="0" w:type="auto"/>
-        <w:tblLook w:val="04A0"/>
+        <w:tblLook w:val="04A0" w:firstRow="1" w:lastRow="0" w:firstColumn="1" w:lastColumn="0" w:noHBand="0" w:noVBand="1"/>
       </w:tblPr>
       <w:tblGrid>
         <w:gridCol w:w="3356"/>
@@ -3797,23 +3474,13 @@
                 <w:sz w:val="22"/>
               </w:rPr>
             </w:pPr>
-            <w:proofErr w:type="spellStart"/>
-            <w:r>
-              <w:rPr>
-                <w:rFonts w:asciiTheme="minorHAnsi" w:hAnsiTheme="minorHAnsi"/>
-                <w:b/>
-                <w:sz w:val="22"/>
-              </w:rPr>
-              <w:t>Use</w:t>
-            </w:r>
-            <w:proofErr w:type="spellEnd"/>
-            <w:r>
-              <w:rPr>
-                <w:rFonts w:asciiTheme="minorHAnsi" w:hAnsiTheme="minorHAnsi"/>
-                <w:b/>
-                <w:sz w:val="22"/>
-              </w:rPr>
-              <w:t xml:space="preserve"> case nr./navn</w:t>
+            <w:r>
+              <w:rPr>
+                <w:rFonts w:asciiTheme="minorHAnsi" w:hAnsiTheme="minorHAnsi"/>
+                <w:b/>
+                <w:sz w:val="22"/>
+              </w:rPr>
+              <w:t>Use case nr./navn</w:t>
             </w:r>
           </w:p>
         </w:tc>
@@ -3835,31 +3502,7 @@
                 <w:b/>
                 <w:sz w:val="22"/>
               </w:rPr>
-              <w:t>3</w:t>
-            </w:r>
-            <w:r>
-              <w:rPr>
-                <w:rFonts w:asciiTheme="minorHAnsi" w:hAnsiTheme="minorHAnsi"/>
-                <w:b/>
-                <w:sz w:val="22"/>
-              </w:rPr>
-              <w:t xml:space="preserve"> - </w:t>
-            </w:r>
-            <w:r>
-              <w:rPr>
-                <w:rFonts w:asciiTheme="minorHAnsi" w:hAnsiTheme="minorHAnsi"/>
-                <w:b/>
-                <w:sz w:val="22"/>
-              </w:rPr>
-              <w:t>Rediger</w:t>
-            </w:r>
-            <w:r>
-              <w:rPr>
-                <w:rFonts w:asciiTheme="minorHAnsi" w:hAnsiTheme="minorHAnsi"/>
-                <w:b/>
-                <w:sz w:val="22"/>
-              </w:rPr>
-              <w:t xml:space="preserve"> vare</w:t>
+              <w:t>3 - Rediger vare</w:t>
             </w:r>
           </w:p>
         </w:tc>
@@ -3929,7 +3572,6 @@
                 <w:sz w:val="22"/>
               </w:rPr>
             </w:pPr>
-            <w:proofErr w:type="spellStart"/>
             <w:r>
               <w:rPr>
                 <w:rFonts w:asciiTheme="minorHAnsi" w:hAnsiTheme="minorHAnsi" w:cs="TT185t00"/>
@@ -3938,7 +3580,6 @@
               </w:rPr>
               <w:t>Initialisering</w:t>
             </w:r>
-            <w:proofErr w:type="spellEnd"/>
           </w:p>
         </w:tc>
         <w:tc>
@@ -4174,14 +3815,7 @@
                 <w:rFonts w:asciiTheme="minorHAnsi" w:hAnsiTheme="minorHAnsi"/>
                 <w:sz w:val="22"/>
               </w:rPr>
-              <w:t xml:space="preserve">Varen er </w:t>
-            </w:r>
-            <w:r>
-              <w:rPr>
-                <w:rFonts w:asciiTheme="minorHAnsi" w:hAnsiTheme="minorHAnsi"/>
-                <w:sz w:val="22"/>
-              </w:rPr>
-              <w:t>blevet redigeret.</w:t>
+              <w:t>Varen er blevet redigeret.</w:t>
             </w:r>
           </w:p>
         </w:tc>
@@ -4234,14 +3868,7 @@
                 <w:rFonts w:asciiTheme="minorHAnsi" w:hAnsiTheme="minorHAnsi"/>
                 <w:sz w:val="22"/>
               </w:rPr>
-              <w:t>Bru</w:t>
-            </w:r>
-            <w:r>
-              <w:rPr>
-                <w:rFonts w:asciiTheme="minorHAnsi" w:hAnsiTheme="minorHAnsi"/>
-                <w:sz w:val="22"/>
-              </w:rPr>
-              <w:t>ger trykker på ”Rediger”.</w:t>
+              <w:t>Bruger trykker på ”Rediger”.</w:t>
             </w:r>
           </w:p>
           <w:p>
@@ -4263,14 +3890,7 @@
                 <w:rFonts w:asciiTheme="minorHAnsi" w:hAnsiTheme="minorHAnsi"/>
                 <w:sz w:val="22"/>
               </w:rPr>
-              <w:t>Bruger</w:t>
-            </w:r>
-            <w:r>
-              <w:rPr>
-                <w:rFonts w:asciiTheme="minorHAnsi" w:hAnsiTheme="minorHAnsi"/>
-                <w:sz w:val="22"/>
-              </w:rPr>
-              <w:t xml:space="preserve"> retter vareinformation.</w:t>
+              <w:t>Bruger retter vareinformation.</w:t>
             </w:r>
           </w:p>
           <w:p>
@@ -4299,25 +3919,7 @@
                 <w:szCs w:val="22"/>
               </w:rPr>
               <w:br/>
-              <w:t xml:space="preserve">[Alternativt flow 2.b: Bruger ændrer </w:t>
-            </w:r>
-            <w:r>
-              <w:rPr>
-                <w:rFonts w:asciiTheme="majorHAnsi" w:hAnsiTheme="majorHAnsi"/>
-                <w:b/>
-                <w:sz w:val="22"/>
-                <w:szCs w:val="22"/>
-              </w:rPr>
-              <w:t>A</w:t>
-            </w:r>
-            <w:r>
-              <w:rPr>
-                <w:rFonts w:asciiTheme="majorHAnsi" w:hAnsiTheme="majorHAnsi"/>
-                <w:b/>
-                <w:sz w:val="22"/>
-                <w:szCs w:val="22"/>
-              </w:rPr>
-              <w:t>ntal]</w:t>
+              <w:t>[Alternativt flow 2.b: Bruger ændrer Antal]</w:t>
             </w:r>
             <w:r>
               <w:rPr>
@@ -4337,7 +3939,7 @@
                 <w:szCs w:val="22"/>
               </w:rPr>
               <w:br/>
-              <w:t xml:space="preserve">[Alternativt flow 2.d: Bruger ændrer </w:t>
+              <w:t>[Alternativt flow 2.d: Bruger ændrer Enhed]</w:t>
             </w:r>
             <w:r>
               <w:rPr>
@@ -4346,44 +3948,8 @@
                 <w:sz w:val="22"/>
                 <w:szCs w:val="22"/>
               </w:rPr>
-              <w:t>E</w:t>
-            </w:r>
-            <w:r>
-              <w:rPr>
-                <w:rFonts w:asciiTheme="majorHAnsi" w:hAnsiTheme="majorHAnsi"/>
-                <w:b/>
-                <w:sz w:val="22"/>
-                <w:szCs w:val="22"/>
-              </w:rPr>
-              <w:t>nhed]</w:t>
-            </w:r>
-            <w:r>
-              <w:rPr>
-                <w:rFonts w:asciiTheme="majorHAnsi" w:hAnsiTheme="majorHAnsi"/>
-                <w:b/>
-                <w:sz w:val="22"/>
-                <w:szCs w:val="22"/>
-              </w:rPr>
               <w:br/>
-              <w:t xml:space="preserve">[Alternativt flow 2.e: Bruger ændrer </w:t>
-            </w:r>
-            <w:r>
-              <w:rPr>
-                <w:rFonts w:asciiTheme="majorHAnsi" w:hAnsiTheme="majorHAnsi"/>
-                <w:b/>
-                <w:sz w:val="22"/>
-                <w:szCs w:val="22"/>
-              </w:rPr>
-              <w:t>intet</w:t>
-            </w:r>
-            <w:r>
-              <w:rPr>
-                <w:rFonts w:asciiTheme="majorHAnsi" w:hAnsiTheme="majorHAnsi"/>
-                <w:b/>
-                <w:sz w:val="22"/>
-                <w:szCs w:val="22"/>
-              </w:rPr>
-              <w:t>]</w:t>
+              <w:t>[Alternativt flow 2.e: Bruger ændrer intet]</w:t>
             </w:r>
           </w:p>
           <w:p>
@@ -4403,70 +3969,26 @@
                 <w:rFonts w:asciiTheme="minorHAnsi" w:hAnsiTheme="minorHAnsi"/>
                 <w:sz w:val="22"/>
               </w:rPr>
-              <w:t>Bruger trykker på</w:t>
-            </w:r>
-            <w:r>
-              <w:rPr>
-                <w:rFonts w:asciiTheme="minorHAnsi" w:hAnsiTheme="minorHAnsi"/>
-                <w:sz w:val="22"/>
-              </w:rPr>
-              <w:t xml:space="preserve"> </w:t>
-            </w:r>
-            <w:r>
-              <w:rPr>
-                <w:rFonts w:asciiTheme="minorHAnsi" w:hAnsiTheme="minorHAnsi"/>
-                <w:sz w:val="22"/>
-              </w:rPr>
-              <w:t>”</w:t>
-            </w:r>
-            <w:r>
-              <w:rPr>
-                <w:rFonts w:asciiTheme="minorHAnsi" w:hAnsiTheme="minorHAnsi"/>
-                <w:sz w:val="22"/>
-              </w:rPr>
-              <w:t>Gem</w:t>
-            </w:r>
-            <w:r>
-              <w:rPr>
-                <w:rFonts w:asciiTheme="minorHAnsi" w:hAnsiTheme="minorHAnsi"/>
-                <w:sz w:val="22"/>
-              </w:rPr>
-              <w:t xml:space="preserve">” og </w:t>
-            </w:r>
-            <w:r>
-              <w:rPr>
-                <w:rFonts w:asciiTheme="minorHAnsi" w:hAnsiTheme="minorHAnsi"/>
-                <w:sz w:val="22"/>
-              </w:rPr>
-              <w:t>ændringerne gemmes i varen.</w:t>
-            </w:r>
-          </w:p>
-          <w:p>
-            <w:pPr>
-              <w:rPr>
-                <w:rFonts w:asciiTheme="minorHAnsi" w:hAnsiTheme="minorHAnsi"/>
-                <w:b/>
-                <w:sz w:val="22"/>
-                <w:szCs w:val="22"/>
-              </w:rPr>
-            </w:pPr>
-            <w:r>
-              <w:rPr>
-                <w:rFonts w:asciiTheme="minorHAnsi" w:hAnsiTheme="minorHAnsi"/>
-                <w:b/>
-                <w:sz w:val="22"/>
-                <w:szCs w:val="22"/>
-              </w:rPr>
-              <w:t>[</w:t>
-            </w:r>
-            <w:r>
-              <w:rPr>
-                <w:rFonts w:asciiTheme="minorHAnsi" w:hAnsiTheme="minorHAnsi"/>
-                <w:b/>
-                <w:sz w:val="22"/>
-                <w:szCs w:val="22"/>
-              </w:rPr>
-              <w:t>Alternativt flow 3.a: Bruger trykker på "Annuller"]</w:t>
+              <w:t>Bruger trykker på ”Gem” og ændringerne gemmes i varen.</w:t>
+            </w:r>
+          </w:p>
+          <w:p>
+            <w:pPr>
+              <w:rPr>
+                <w:rFonts w:asciiTheme="minorHAnsi" w:hAnsiTheme="minorHAnsi"/>
+                <w:b/>
+                <w:sz w:val="22"/>
+                <w:szCs w:val="22"/>
+              </w:rPr>
+            </w:pPr>
+            <w:r>
+              <w:rPr>
+                <w:rFonts w:asciiTheme="minorHAnsi" w:hAnsiTheme="minorHAnsi"/>
+                <w:b/>
+                <w:sz w:val="22"/>
+                <w:szCs w:val="22"/>
+              </w:rPr>
+              <w:t>[Alternativt flow 3.a: Bruger trykker på "Annuller"]</w:t>
             </w:r>
           </w:p>
         </w:tc>
@@ -4922,20 +4444,15 @@
       </w:r>
     </w:p>
     <w:p>
-      <w:proofErr w:type="spellStart"/>
-      <w:r>
-        <w:t>Use</w:t>
-      </w:r>
-      <w:proofErr w:type="spellEnd"/>
-      <w:r>
-        <w:t xml:space="preserve"> case 4 har til formål at lade brugeren fjerne varer på enten varebeholdningen, indkøbslisten eller listen over standard-varer.</w:t>
+      <w:r>
+        <w:t>Use case 4 har til formål at lade brugeren fjerne varer på enten varebeholdningen, indkøbslisten eller listen over standard-varer.</w:t>
       </w:r>
     </w:p>
     <w:tbl>
       <w:tblPr>
         <w:tblStyle w:val="Tabel-Gitter"/>
         <w:tblW w:w="0" w:type="auto"/>
-        <w:tblLook w:val="04A0"/>
+        <w:tblLook w:val="04A0" w:firstRow="1" w:lastRow="0" w:firstColumn="1" w:lastColumn="0" w:noHBand="0" w:noVBand="1"/>
       </w:tblPr>
       <w:tblGrid>
         <w:gridCol w:w="3356"/>
@@ -4959,25 +4476,14 @@
                 <w:szCs w:val="22"/>
               </w:rPr>
             </w:pPr>
-            <w:proofErr w:type="spellStart"/>
-            <w:r>
-              <w:rPr>
-                <w:rFonts w:asciiTheme="minorHAnsi" w:hAnsiTheme="minorHAnsi"/>
-                <w:b/>
-                <w:sz w:val="22"/>
-                <w:szCs w:val="22"/>
-              </w:rPr>
-              <w:t>Use</w:t>
-            </w:r>
-            <w:proofErr w:type="spellEnd"/>
-            <w:r>
-              <w:rPr>
-                <w:rFonts w:asciiTheme="minorHAnsi" w:hAnsiTheme="minorHAnsi"/>
-                <w:b/>
-                <w:sz w:val="22"/>
-                <w:szCs w:val="22"/>
-              </w:rPr>
-              <w:t xml:space="preserve"> case nr./navn</w:t>
+            <w:r>
+              <w:rPr>
+                <w:rFonts w:asciiTheme="minorHAnsi" w:hAnsiTheme="minorHAnsi"/>
+                <w:b/>
+                <w:sz w:val="22"/>
+                <w:szCs w:val="22"/>
+              </w:rPr>
+              <w:t>Use case nr./navn</w:t>
             </w:r>
           </w:p>
         </w:tc>
@@ -5001,25 +4507,7 @@
                 <w:sz w:val="22"/>
                 <w:szCs w:val="22"/>
               </w:rPr>
-              <w:t xml:space="preserve">4 – Fjern </w:t>
-            </w:r>
-            <w:r>
-              <w:rPr>
-                <w:rFonts w:asciiTheme="minorHAnsi" w:hAnsiTheme="minorHAnsi"/>
-                <w:b/>
-                <w:sz w:val="22"/>
-                <w:szCs w:val="22"/>
-              </w:rPr>
-              <w:t>v</w:t>
-            </w:r>
-            <w:r>
-              <w:rPr>
-                <w:rFonts w:asciiTheme="minorHAnsi" w:hAnsiTheme="minorHAnsi"/>
-                <w:b/>
-                <w:sz w:val="22"/>
-                <w:szCs w:val="22"/>
-              </w:rPr>
-              <w:t>are</w:t>
+              <w:t>4 – Fjern vare</w:t>
             </w:r>
           </w:p>
         </w:tc>
@@ -5094,7 +4582,6 @@
                 <w:szCs w:val="22"/>
               </w:rPr>
             </w:pPr>
-            <w:proofErr w:type="spellStart"/>
             <w:r>
               <w:rPr>
                 <w:rFonts w:asciiTheme="minorHAnsi" w:hAnsiTheme="minorHAnsi" w:cs="TT185t00"/>
@@ -5104,7 +4591,6 @@
               </w:rPr>
               <w:t>Initialisering</w:t>
             </w:r>
-            <w:proofErr w:type="spellEnd"/>
           </w:p>
         </w:tc>
         <w:tc>
@@ -5286,47 +4772,7 @@
                 <w:sz w:val="22"/>
                 <w:szCs w:val="22"/>
               </w:rPr>
-              <w:t>UC</w:t>
-            </w:r>
-            <w:r>
-              <w:rPr>
-                <w:rFonts w:asciiTheme="minorHAnsi" w:hAnsiTheme="minorHAnsi"/>
-                <w:sz w:val="22"/>
-                <w:szCs w:val="22"/>
-              </w:rPr>
-              <w:t xml:space="preserve">1: </w:t>
-            </w:r>
-            <w:r>
-              <w:rPr>
-                <w:rFonts w:asciiTheme="minorHAnsi" w:hAnsiTheme="minorHAnsi"/>
-                <w:sz w:val="22"/>
-                <w:szCs w:val="22"/>
-              </w:rPr>
-              <w:t xml:space="preserve">Se </w:t>
-            </w:r>
-            <w:r>
-              <w:rPr>
-                <w:rFonts w:asciiTheme="minorHAnsi" w:hAnsiTheme="minorHAnsi"/>
-                <w:sz w:val="22"/>
-                <w:szCs w:val="22"/>
-              </w:rPr>
-              <w:t>v</w:t>
-            </w:r>
-            <w:r>
-              <w:rPr>
-                <w:rFonts w:asciiTheme="minorHAnsi" w:hAnsiTheme="minorHAnsi"/>
-                <w:sz w:val="22"/>
-                <w:szCs w:val="22"/>
-              </w:rPr>
-              <w:t>are</w:t>
-            </w:r>
-            <w:r>
-              <w:rPr>
-                <w:rFonts w:asciiTheme="minorHAnsi" w:hAnsiTheme="minorHAnsi"/>
-                <w:sz w:val="22"/>
-                <w:szCs w:val="22"/>
-              </w:rPr>
-              <w:t>r</w:t>
+              <w:t>UC1: Se varer</w:t>
             </w:r>
           </w:p>
         </w:tc>
@@ -5443,23 +4889,7 @@
                 <w:sz w:val="22"/>
                 <w:szCs w:val="22"/>
               </w:rPr>
-              <w:t>, og v</w:t>
-            </w:r>
-            <w:r>
-              <w:rPr>
-                <w:rFonts w:asciiTheme="minorHAnsi" w:hAnsiTheme="minorHAnsi"/>
-                <w:sz w:val="22"/>
-                <w:szCs w:val="22"/>
-              </w:rPr>
-              <w:t>aren fjernes fra GUI og database</w:t>
-            </w:r>
-            <w:r>
-              <w:rPr>
-                <w:rFonts w:asciiTheme="minorHAnsi" w:hAnsiTheme="minorHAnsi"/>
-                <w:sz w:val="22"/>
-                <w:szCs w:val="22"/>
-              </w:rPr>
-              <w:t>.</w:t>
+              <w:t>, og varen fjernes fra GUI og database.</w:t>
             </w:r>
           </w:p>
         </w:tc>
@@ -5475,13 +4905,8 @@
       </w:r>
     </w:p>
     <w:p>
-      <w:proofErr w:type="spellStart"/>
-      <w:r>
-        <w:t>Use</w:t>
-      </w:r>
-      <w:proofErr w:type="spellEnd"/>
-      <w:r>
-        <w:t xml:space="preserve"> case 5 har til formål at lade brugeren initiere en øjeblikkelig synkronisering mellem den lokale og den eksterne database.</w:t>
+      <w:r>
+        <w:t>Use case 5 har til formål at lade brugeren initiere en øjeblikkelig synkronisering mellem den lokale og den eksterne database.</w:t>
       </w:r>
     </w:p>
     <w:p>
@@ -5543,29 +4968,36 @@
         <w:t>i næste afsnit</w:t>
       </w:r>
       <w:r>
-        <w:t xml:space="preserve"> blive opdelt efter </w:t>
-      </w:r>
-      <w:proofErr w:type="spellStart"/>
-      <w:r>
-        <w:t>MoSCoW</w:t>
-      </w:r>
-      <w:proofErr w:type="spellEnd"/>
-      <w:r>
-        <w:rPr>
-          <w:rStyle w:val="Fodnotehenvisning"/>
-        </w:rPr>
-        <w:footnoteReference w:id="2"/>
-      </w:r>
-      <w:r>
-        <w:t xml:space="preserve">-metoden. De vil blive implementeret efter prioritet, efter systemets </w:t>
-      </w:r>
-      <w:proofErr w:type="spellStart"/>
-      <w:r>
-        <w:t>kernefunktionaliteter</w:t>
-      </w:r>
-      <w:proofErr w:type="spellEnd"/>
-      <w:r>
-        <w:t xml:space="preserve"> er implementeret.</w:t>
+        <w:t xml:space="preserve"> blive opdelt efter MoSCoW-metoden</w:t>
+      </w:r>
+      <w:sdt>
+        <w:sdtPr>
+          <w:id w:val="1223941182"/>
+          <w:citation/>
+        </w:sdtPr>
+        <w:sdtContent>
+          <w:r>
+            <w:fldChar w:fldCharType="begin"/>
+          </w:r>
+          <w:r>
+            <w:instrText xml:space="preserve"> CITATION DSD \l 1030 </w:instrText>
+          </w:r>
+          <w:r>
+            <w:fldChar w:fldCharType="separate"/>
+          </w:r>
+          <w:r>
+            <w:rPr>
+              <w:noProof/>
+            </w:rPr>
+            <w:t xml:space="preserve"> (DSDM Consortium, u.d.)</w:t>
+          </w:r>
+          <w:r>
+            <w:fldChar w:fldCharType="end"/>
+          </w:r>
+        </w:sdtContent>
+      </w:sdt>
+      <w:r>
+        <w:t>. De vil blive implementeret efter prioritet, efter systemets kernefunktionaliteter er implementeret.</w:t>
       </w:r>
     </w:p>
     <w:p>
@@ -5680,24 +5112,19 @@
       <w:r>
         <w:t xml:space="preserve">ruger vil tilgå </w:t>
       </w:r>
-      <w:proofErr w:type="spellStart"/>
       <w:r>
         <w:t>web-</w:t>
       </w:r>
       <w:r>
-        <w:t>app'en</w:t>
-      </w:r>
-      <w:proofErr w:type="spellEnd"/>
+        <w:t>app'en,</w:t>
+      </w:r>
+      <w:r>
+        <w:t xml:space="preserve"> skal der først logges ind. Når bruger er logget ind</w:t>
+      </w:r>
       <w:r>
         <w:t>,</w:t>
       </w:r>
       <w:r>
-        <w:t xml:space="preserve"> skal der først logges ind. Når bruger er logget ind</w:t>
-      </w:r>
-      <w:r>
-        <w:t>,</w:t>
-      </w:r>
-      <w:r>
         <w:t xml:space="preserve"> kan </w:t>
       </w:r>
       <w:r>
@@ -5720,15 +5147,7 @@
     </w:p>
     <w:p>
       <w:r>
-        <w:t xml:space="preserve">Når Bruger har handlet ind, kan alle varer på </w:t>
-      </w:r>
-      <w:proofErr w:type="spellStart"/>
-      <w:r>
-        <w:t>indskøbslisten</w:t>
-      </w:r>
-      <w:proofErr w:type="spellEnd"/>
-      <w:r>
-        <w:t xml:space="preserve"> med ét tryk overføres til varebeholdningen.</w:t>
+        <w:t>Når Bruger har handlet ind, kan alle varer på indskøbslisten med ét tryk overføres til varebeholdningen.</w:t>
       </w:r>
     </w:p>
     <w:p>
@@ -5847,95 +5266,79 @@
         </w:rPr>
       </w:pPr>
       <w:r>
-        <w:t xml:space="preserve">Et termometer, som kan kommunikere med </w:t>
-      </w:r>
-      <w:proofErr w:type="spellStart"/>
-      <w:r>
-        <w:t>Fridge</w:t>
-      </w:r>
-      <w:proofErr w:type="spellEnd"/>
+        <w:t xml:space="preserve">Et termometer, som kan kommunikere med Fridge app’en, lægges i køleskabet, og Bruger </w:t>
+      </w:r>
+      <w:r>
+        <w:t>sætter en max</w:t>
+      </w:r>
+      <w:r>
+        <w:t>.</w:t>
+      </w:r>
+      <w:r>
+        <w:t xml:space="preserve">- </w:t>
+      </w:r>
+      <w:r>
+        <w:t>og</w:t>
+      </w:r>
+      <w:r>
+        <w:t xml:space="preserve"> en</w:t>
+      </w:r>
+      <w:r>
+        <w:t xml:space="preserve"> min</w:t>
+      </w:r>
+      <w:r>
+        <w:t>.-</w:t>
+      </w:r>
+      <w:r>
+        <w:t xml:space="preserve">temperatur. Kommer temperaturen </w:t>
+      </w:r>
+      <w:r>
+        <w:t>uden for de satte værdier,</w:t>
+      </w:r>
       <w:r>
         <w:t xml:space="preserve"> </w:t>
       </w:r>
-      <w:proofErr w:type="spellStart"/>
-      <w:r>
-        <w:t>app’en</w:t>
-      </w:r>
-      <w:proofErr w:type="spellEnd"/>
-      <w:r>
-        <w:t xml:space="preserve">, lægges i køleskabet, og Bruger </w:t>
-      </w:r>
-      <w:r>
-        <w:t>sætter en max</w:t>
-      </w:r>
-      <w:r>
-        <w:t>.</w:t>
-      </w:r>
-      <w:r>
-        <w:t xml:space="preserve">- </w:t>
-      </w:r>
-      <w:r>
-        <w:t>og</w:t>
-      </w:r>
-      <w:r>
-        <w:t xml:space="preserve"> en</w:t>
-      </w:r>
-      <w:r>
-        <w:t xml:space="preserve"> min</w:t>
-      </w:r>
-      <w:r>
-        <w:t>.-</w:t>
-      </w:r>
-      <w:r>
-        <w:t xml:space="preserve">temperatur. Kommer temperaturen </w:t>
-      </w:r>
-      <w:r>
-        <w:t>uden for de satte værdier,</w:t>
+      <w:r>
+        <w:t>advares Bruger.</w:t>
+      </w:r>
+    </w:p>
+    <w:p>
+      <w:pPr>
+        <w:pStyle w:val="Overskrift3"/>
+      </w:pPr>
+      <w:r>
+        <w:t>Find tilbud</w:t>
+      </w:r>
+    </w:p>
+    <w:p>
+      <w:r>
+        <w:t>Bruger</w:t>
+      </w:r>
+      <w:r>
+        <w:t xml:space="preserve"> vælger ”F</w:t>
+      </w:r>
+      <w:r>
+        <w:t>ind tilbud” på den færdige indkøbsliste. Applikationen finder nu selv de supermarkeder hvor der er tilbud på de varer</w:t>
+      </w:r>
+      <w:r>
+        <w:t>,</w:t>
       </w:r>
       <w:r>
         <w:t xml:space="preserve"> </w:t>
       </w:r>
       <w:r>
-        <w:t>advares Bruger.</w:t>
-      </w:r>
-    </w:p>
-    <w:p>
-      <w:pPr>
-        <w:pStyle w:val="Overskrift3"/>
-      </w:pPr>
-      <w:r>
-        <w:t>Find tilbud</w:t>
-      </w:r>
-    </w:p>
-    <w:p>
-      <w:r>
-        <w:t>Bruger</w:t>
-      </w:r>
-      <w:r>
-        <w:t xml:space="preserve"> vælger ”F</w:t>
-      </w:r>
-      <w:r>
-        <w:t>ind tilbud” på den færdige indkøbsliste. Applikationen finder nu selv de supermarkeder hvor der er tilbud på de varer</w:t>
+        <w:t xml:space="preserve">der er på indkøbslisten. De butikker hvor </w:t>
+      </w:r>
+      <w:r>
+        <w:t>alle nødvendige varer</w:t>
+      </w:r>
+      <w:r>
+        <w:t xml:space="preserve"> sammenlagt kan købes billigst</w:t>
       </w:r>
       <w:r>
         <w:t>,</w:t>
       </w:r>
       <w:r>
-        <w:t xml:space="preserve"> </w:t>
-      </w:r>
-      <w:r>
-        <w:t xml:space="preserve">der er på indkøbslisten. De butikker hvor </w:t>
-      </w:r>
-      <w:r>
-        <w:t>alle nødvendige varer</w:t>
-      </w:r>
-      <w:r>
-        <w:t xml:space="preserve"> sammenlagt kan købes billigst</w:t>
-      </w:r>
-      <w:r>
-        <w:t>,</w:t>
-      </w:r>
-      <w:r>
         <w:t xml:space="preserve"> kommer først.</w:t>
       </w:r>
     </w:p>
@@ -5948,12 +5351,10 @@
       <w:pPr>
         <w:pStyle w:val="Overskrift2"/>
       </w:pPr>
-      <w:proofErr w:type="spellStart"/>
       <w:r>
         <w:lastRenderedPageBreak/>
         <w:t>MoSCow</w:t>
       </w:r>
-      <w:proofErr w:type="spellEnd"/>
     </w:p>
     <w:p>
       <w:pPr>
@@ -6101,11 +5502,9 @@
       <w:pPr>
         <w:pStyle w:val="Overskrift3"/>
       </w:pPr>
-      <w:proofErr w:type="spellStart"/>
       <w:r>
         <w:t>Should</w:t>
       </w:r>
-      <w:proofErr w:type="spellEnd"/>
     </w:p>
     <w:p>
       <w:r>
@@ -6140,16 +5539,7 @@
         <w:t>m</w:t>
       </w:r>
       <w:r>
-        <w:t>anglende</w:t>
-      </w:r>
-      <w:r>
-        <w:t xml:space="preserve"> </w:t>
-      </w:r>
-      <w:r>
-        <w:t xml:space="preserve">vare </w:t>
-      </w:r>
-      <w:r>
-        <w:t>på en af listerne.</w:t>
+        <w:t>anglende vare på en af listerne.</w:t>
       </w:r>
     </w:p>
     <w:p>
@@ -6162,10 +5552,7 @@
         <w:spacing w:after="200" w:line="276" w:lineRule="auto"/>
       </w:pPr>
       <w:r>
-        <w:t xml:space="preserve">En notifikation for at en vare har overskredet </w:t>
-      </w:r>
-      <w:r>
-        <w:t>dens</w:t>
+        <w:t>En notifikation for at en vare har overskredet dens</w:t>
       </w:r>
       <w:r>
         <w:t xml:space="preserve"> holdbarhedsdato</w:t>
@@ -6184,13 +5571,7 @@
         <w:spacing w:after="200" w:line="276" w:lineRule="auto"/>
       </w:pPr>
       <w:r>
-        <w:t>Muligheden for at t</w:t>
-      </w:r>
-      <w:r>
-        <w:t>ilføjelse flere skab</w:t>
-      </w:r>
-      <w:r>
-        <w:t>e</w:t>
+        <w:t>Muligheden for at tilføjelse flere skabe</w:t>
       </w:r>
       <w:r>
         <w:t>.</w:t>
@@ -6237,11 +5618,9 @@
       <w:pPr>
         <w:pStyle w:val="Overskrift3"/>
       </w:pPr>
-      <w:proofErr w:type="spellStart"/>
       <w:r>
         <w:t>Could</w:t>
       </w:r>
-      <w:proofErr w:type="spellEnd"/>
     </w:p>
     <w:p>
       <w:r>
@@ -6286,10 +5665,7 @@
         <w:spacing w:after="200" w:line="276" w:lineRule="auto"/>
       </w:pPr>
       <w:r>
-        <w:t xml:space="preserve">Mulighed for at se </w:t>
-      </w:r>
-      <w:r>
-        <w:t>opskrifter</w:t>
+        <w:t>Mulighed for at se opskrifter</w:t>
       </w:r>
       <w:r>
         <w:t>, baseret på</w:t>
@@ -6317,19 +5693,7 @@
         <w:spacing w:after="200" w:line="276" w:lineRule="auto"/>
       </w:pPr>
       <w:r>
-        <w:t>En p</w:t>
-      </w:r>
-      <w:r>
-        <w:t>ænere</w:t>
-      </w:r>
-      <w:r>
-        <w:t xml:space="preserve"> og</w:t>
-      </w:r>
-      <w:r>
-        <w:t xml:space="preserve"> mere interaktiv</w:t>
-      </w:r>
-      <w:r>
-        <w:t>t</w:t>
+        <w:t>En pænere og mere interaktivt</w:t>
       </w:r>
       <w:r>
         <w:t xml:space="preserve"> grafisk brugergrænseflade; f</w:t>
@@ -6341,19 +5705,7 @@
         <w:t xml:space="preserve"> at k</w:t>
       </w:r>
       <w:r>
-        <w:t>øleskab</w:t>
-      </w:r>
-      <w:r>
-        <w:t>slisten</w:t>
-      </w:r>
-      <w:r>
-        <w:t xml:space="preserve"> ses som </w:t>
-      </w:r>
-      <w:r>
-        <w:t>”hylde”</w:t>
-      </w:r>
-      <w:r>
-        <w:t xml:space="preserve"> med drag-n-drop items.</w:t>
+        <w:t>øleskabslisten ses som ”hylde” med drag-n-drop items.</w:t>
       </w:r>
     </w:p>
     <w:p>
@@ -6369,22 +5721,13 @@
         <w:t xml:space="preserve">Indhentning af </w:t>
       </w:r>
       <w:r>
-        <w:t>t</w:t>
-      </w:r>
-      <w:r>
-        <w:t xml:space="preserve">ilbud </w:t>
-      </w:r>
-      <w:r>
-        <w:t xml:space="preserve">på de </w:t>
+        <w:t xml:space="preserve">tilbud på de </w:t>
       </w:r>
       <w:r>
         <w:t>varer,</w:t>
       </w:r>
       <w:r>
-        <w:t xml:space="preserve"> der findes på</w:t>
-      </w:r>
-      <w:r>
-        <w:t xml:space="preserve"> indkøbsliste</w:t>
+        <w:t xml:space="preserve"> der findes på indkøbsliste</w:t>
       </w:r>
       <w:r>
         <w:t>n.</w:t>
@@ -6394,14 +5737,12 @@
       <w:pPr>
         <w:pStyle w:val="Overskrift3"/>
       </w:pPr>
-      <w:proofErr w:type="spellStart"/>
       <w:r>
         <w:t>Would/</w:t>
       </w:r>
       <w:r>
         <w:t>Won’t</w:t>
       </w:r>
-      <w:proofErr w:type="spellEnd"/>
     </w:p>
     <w:p>
       <w:r>
@@ -6440,10 +5781,7 @@
         <w:t>En temperatursensor, d</w:t>
       </w:r>
       <w:r>
-        <w:t xml:space="preserve">er evt. </w:t>
-      </w:r>
-      <w:r>
-        <w:t>gør brug af B</w:t>
+        <w:t>er evt. gør brug af B</w:t>
       </w:r>
       <w:r>
         <w:t>luetooth</w:t>
@@ -6471,22 +5809,34 @@
     </w:p>
     <w:p>
       <w:r>
-        <w:t xml:space="preserve">Alle krav er specificeret ud fra </w:t>
-      </w:r>
-      <w:proofErr w:type="spellStart"/>
-      <w:r>
-        <w:t>Lenovo</w:t>
-      </w:r>
-      <w:proofErr w:type="spellEnd"/>
-      <w:r>
-        <w:t xml:space="preserve"> Yoga 2 Pro</w:t>
-      </w:r>
-      <w:r>
-        <w:rPr>
-          <w:rStyle w:val="Fodnotehenvisning"/>
-        </w:rPr>
-        <w:footnoteReference w:id="3"/>
-      </w:r>
+        <w:t>Alle krav er specificeret ud fra Lenovo Yoga 2 Pro</w:t>
+      </w:r>
+      <w:sdt>
+        <w:sdtPr>
+          <w:id w:val="907810281"/>
+          <w:citation/>
+        </w:sdtPr>
+        <w:sdtContent>
+          <w:r>
+            <w:fldChar w:fldCharType="begin"/>
+          </w:r>
+          <w:r>
+            <w:instrText xml:space="preserve"> CITATION Wup14 \l 1030 </w:instrText>
+          </w:r>
+          <w:r>
+            <w:fldChar w:fldCharType="separate"/>
+          </w:r>
+          <w:r>
+            <w:rPr>
+              <w:noProof/>
+            </w:rPr>
+            <w:t xml:space="preserve"> (Wupti.com, 2014)</w:t>
+          </w:r>
+          <w:r>
+            <w:fldChar w:fldCharType="end"/>
+          </w:r>
+        </w:sdtContent>
+      </w:sdt>
       <w:r>
         <w:t xml:space="preserve"> som platform</w:t>
       </w:r>
@@ -6520,38 +5870,15 @@
           <w:numId w:val="8"/>
         </w:numPr>
       </w:pPr>
-      <w:proofErr w:type="spellStart"/>
       <w:r>
         <w:t>Kernefunktionaliteterne</w:t>
       </w:r>
-      <w:proofErr w:type="spellEnd"/>
       <w:r>
         <w:t xml:space="preserve"> </w:t>
       </w:r>
       <w:r>
-        <w:t xml:space="preserve">skal kunne udføres i både Web </w:t>
-      </w:r>
-      <w:proofErr w:type="spellStart"/>
-      <w:r>
-        <w:t>app</w:t>
-      </w:r>
-      <w:proofErr w:type="spellEnd"/>
-      <w:r>
-        <w:t xml:space="preserve"> og </w:t>
-      </w:r>
-      <w:proofErr w:type="spellStart"/>
-      <w:r>
-        <w:t>Fridge</w:t>
-      </w:r>
-      <w:proofErr w:type="spellEnd"/>
-      <w:r>
-        <w:t xml:space="preserve"> </w:t>
-      </w:r>
-      <w:proofErr w:type="spellStart"/>
-      <w:r>
-        <w:t>app</w:t>
-      </w:r>
-      <w:proofErr w:type="spellEnd"/>
+        <w:t>skal kunne udføres i både Web app og Fridge app</w:t>
+      </w:r>
       <w:r>
         <w:t>.</w:t>
       </w:r>
@@ -6609,28 +5936,18 @@
           <w:b/>
         </w:rPr>
       </w:pPr>
-      <w:proofErr w:type="spellStart"/>
       <w:r>
         <w:rPr>
           <w:b/>
         </w:rPr>
-        <w:t>Fridge</w:t>
-      </w:r>
-      <w:proofErr w:type="spellEnd"/>
-      <w:r>
-        <w:rPr>
-          <w:b/>
-        </w:rPr>
-        <w:t xml:space="preserve"> </w:t>
-      </w:r>
-      <w:proofErr w:type="spellStart"/>
+        <w:t xml:space="preserve">Fridge </w:t>
+      </w:r>
       <w:r>
         <w:rPr>
           <w:b/>
         </w:rPr>
         <w:t>app</w:t>
       </w:r>
-      <w:proofErr w:type="spellEnd"/>
     </w:p>
     <w:p>
       <w:pPr>
@@ -6641,15 +5958,7 @@
         </w:numPr>
       </w:pPr>
       <w:r>
-        <w:t xml:space="preserve">Ved opstart og </w:t>
-      </w:r>
-      <w:proofErr w:type="spellStart"/>
-      <w:r>
-        <w:t>nedluk</w:t>
-      </w:r>
-      <w:proofErr w:type="spellEnd"/>
-      <w:r>
-        <w:t>, forsøges synkronisering mellem den lokale og den eksterne database.</w:t>
+        <w:t>Ved opstart og nedluk, forsøges synkronisering mellem den lokale og den eksterne database.</w:t>
       </w:r>
     </w:p>
     <w:p>
@@ -6780,14 +6089,12 @@
         </w:rPr>
         <w:t xml:space="preserve"> </w:t>
       </w:r>
-      <w:proofErr w:type="spellStart"/>
       <w:r>
         <w:rPr>
           <w:b/>
         </w:rPr>
         <w:t>app</w:t>
       </w:r>
-      <w:proofErr w:type="spellEnd"/>
     </w:p>
     <w:p>
       <w:pPr>
@@ -6801,6 +6108,7 @@
         <w:t>Ændringer af data lagres straks i den eksterne database.</w:t>
       </w:r>
     </w:p>
+    <w:bookmarkEnd w:id="0"/>
     <w:p>
       <w:r>
         <w:br w:type="page"/>
@@ -6819,13 +6127,8 @@
       <w:pPr>
         <w:pStyle w:val="Overskrift2"/>
       </w:pPr>
-      <w:proofErr w:type="spellStart"/>
-      <w:r>
-        <w:t>Use</w:t>
-      </w:r>
-      <w:proofErr w:type="spellEnd"/>
-      <w:r>
-        <w:t xml:space="preserve"> cases</w:t>
+      <w:r>
+        <w:t>Use cases</w:t>
       </w:r>
     </w:p>
     <w:p>
@@ -6846,7 +6149,7 @@
       <w:tblPr>
         <w:tblStyle w:val="Tabel-Gitter"/>
         <w:tblW w:w="0" w:type="auto"/>
-        <w:tblLook w:val="04A0"/>
+        <w:tblLook w:val="04A0" w:firstRow="1" w:lastRow="0" w:firstColumn="1" w:lastColumn="0" w:noHBand="0" w:noVBand="1"/>
       </w:tblPr>
       <w:tblGrid>
         <w:gridCol w:w="2263"/>
@@ -7282,7 +6585,7 @@
           <w:insideH w:val="single" w:sz="4" w:space="0" w:color="auto"/>
           <w:insideV w:val="single" w:sz="4" w:space="0" w:color="auto"/>
         </w:tblBorders>
-        <w:tblLook w:val="04A0"/>
+        <w:tblLook w:val="04A0" w:firstRow="1" w:lastRow="0" w:firstColumn="1" w:lastColumn="0" w:noHBand="0" w:noVBand="1"/>
       </w:tblPr>
       <w:tblGrid>
         <w:gridCol w:w="2263"/>
@@ -7600,7 +6903,7 @@
           <w:insideH w:val="single" w:sz="4" w:space="0" w:color="auto"/>
           <w:insideV w:val="single" w:sz="4" w:space="0" w:color="auto"/>
         </w:tblBorders>
-        <w:tblLook w:val="04A0"/>
+        <w:tblLook w:val="04A0" w:firstRow="1" w:lastRow="0" w:firstColumn="1" w:lastColumn="0" w:noHBand="0" w:noVBand="1"/>
       </w:tblPr>
       <w:tblGrid>
         <w:gridCol w:w="2263"/>
@@ -7998,7 +7301,7 @@
       <w:tblPr>
         <w:tblStyle w:val="Tabel-Gitter"/>
         <w:tblW w:w="0" w:type="auto"/>
-        <w:tblLook w:val="04A0"/>
+        <w:tblLook w:val="04A0" w:firstRow="1" w:lastRow="0" w:firstColumn="1" w:lastColumn="0" w:noHBand="0" w:noVBand="1"/>
       </w:tblPr>
       <w:tblGrid>
         <w:gridCol w:w="2263"/>
@@ -8934,7 +8237,7 @@
           <w:insideH w:val="single" w:sz="4" w:space="0" w:color="auto"/>
           <w:insideV w:val="single" w:sz="4" w:space="0" w:color="auto"/>
         </w:tblBorders>
-        <w:tblLook w:val="04A0"/>
+        <w:tblLook w:val="04A0" w:firstRow="1" w:lastRow="0" w:firstColumn="1" w:lastColumn="0" w:noHBand="0" w:noVBand="1"/>
       </w:tblPr>
       <w:tblGrid>
         <w:gridCol w:w="2263"/>
@@ -9198,7 +8501,7 @@
           <w:insideH w:val="single" w:sz="4" w:space="0" w:color="auto"/>
           <w:insideV w:val="single" w:sz="4" w:space="0" w:color="auto"/>
         </w:tblBorders>
-        <w:tblLook w:val="04A0"/>
+        <w:tblLook w:val="04A0" w:firstRow="1" w:lastRow="0" w:firstColumn="1" w:lastColumn="0" w:noHBand="0" w:noVBand="1"/>
       </w:tblPr>
       <w:tblGrid>
         <w:gridCol w:w="2263"/>
@@ -9463,7 +8766,7 @@
       <w:tblPr>
         <w:tblStyle w:val="Tabel-Gitter"/>
         <w:tblW w:w="0" w:type="auto"/>
-        <w:tblLook w:val="04A0"/>
+        <w:tblLook w:val="04A0" w:firstRow="1" w:lastRow="0" w:firstColumn="1" w:lastColumn="0" w:noHBand="0" w:noVBand="1"/>
       </w:tblPr>
       <w:tblGrid>
         <w:gridCol w:w="2263"/>
@@ -9709,61 +9012,7 @@
                 <w:sz w:val="22"/>
                 <w:szCs w:val="22"/>
               </w:rPr>
-              <w:t xml:space="preserve">Mulighederne i </w:t>
-            </w:r>
-            <w:proofErr w:type="spellStart"/>
-            <w:r>
-              <w:rPr>
-                <w:rFonts w:asciiTheme="minorHAnsi" w:hAnsiTheme="minorHAnsi"/>
-                <w:sz w:val="22"/>
-                <w:szCs w:val="22"/>
-              </w:rPr>
-              <w:t>Fridge</w:t>
-            </w:r>
-            <w:proofErr w:type="spellEnd"/>
-            <w:r>
-              <w:rPr>
-                <w:rFonts w:asciiTheme="minorHAnsi" w:hAnsiTheme="minorHAnsi"/>
-                <w:sz w:val="22"/>
-                <w:szCs w:val="22"/>
-              </w:rPr>
-              <w:t xml:space="preserve"> </w:t>
-            </w:r>
-            <w:proofErr w:type="spellStart"/>
-            <w:r>
-              <w:rPr>
-                <w:rFonts w:asciiTheme="minorHAnsi" w:hAnsiTheme="minorHAnsi"/>
-                <w:sz w:val="22"/>
-                <w:szCs w:val="22"/>
-              </w:rPr>
-              <w:t>app</w:t>
-            </w:r>
-            <w:proofErr w:type="spellEnd"/>
-            <w:r>
-              <w:rPr>
-                <w:rFonts w:asciiTheme="minorHAnsi" w:hAnsiTheme="minorHAnsi"/>
-                <w:sz w:val="22"/>
-                <w:szCs w:val="22"/>
-              </w:rPr>
-              <w:t xml:space="preserve"> og web </w:t>
-            </w:r>
-            <w:proofErr w:type="spellStart"/>
-            <w:r>
-              <w:rPr>
-                <w:rFonts w:asciiTheme="minorHAnsi" w:hAnsiTheme="minorHAnsi"/>
-                <w:sz w:val="22"/>
-                <w:szCs w:val="22"/>
-              </w:rPr>
-              <w:t>app</w:t>
-            </w:r>
-            <w:proofErr w:type="spellEnd"/>
-            <w:r>
-              <w:rPr>
-                <w:rFonts w:asciiTheme="minorHAnsi" w:hAnsiTheme="minorHAnsi"/>
-                <w:sz w:val="22"/>
-                <w:szCs w:val="22"/>
-              </w:rPr>
-              <w:t xml:space="preserve"> skal være de samme.</w:t>
+              <w:t>Mulighederne i Fridge app og web app skal være de samme.</w:t>
             </w:r>
           </w:p>
         </w:tc>
@@ -9785,25 +9034,7 @@
                 <w:sz w:val="22"/>
                 <w:szCs w:val="22"/>
               </w:rPr>
-              <w:t xml:space="preserve">Det testes visuelt om de respektive accepttests for de funktionelle krav, også kan udføres på </w:t>
-            </w:r>
-            <w:proofErr w:type="spellStart"/>
-            <w:r>
-              <w:rPr>
-                <w:rFonts w:asciiTheme="minorHAnsi" w:hAnsiTheme="minorHAnsi"/>
-                <w:sz w:val="22"/>
-                <w:szCs w:val="22"/>
-              </w:rPr>
-              <w:t>web-app’en</w:t>
-            </w:r>
-            <w:proofErr w:type="spellEnd"/>
-            <w:r>
-              <w:rPr>
-                <w:rFonts w:asciiTheme="minorHAnsi" w:hAnsiTheme="minorHAnsi"/>
-                <w:sz w:val="22"/>
-                <w:szCs w:val="22"/>
-              </w:rPr>
-              <w:t>.</w:t>
+              <w:t>Det testes visuelt om de respektive accepttests for de funktionelle krav, også kan udføres på web-app’en.</w:t>
             </w:r>
           </w:p>
         </w:tc>
@@ -9826,43 +9057,7 @@
                 <w:sz w:val="22"/>
                 <w:szCs w:val="22"/>
               </w:rPr>
-              <w:t xml:space="preserve">De samme muligheder er tilgængelige på </w:t>
-            </w:r>
-            <w:proofErr w:type="spellStart"/>
-            <w:r>
-              <w:rPr>
-                <w:rFonts w:asciiTheme="minorHAnsi" w:hAnsiTheme="minorHAnsi"/>
-                <w:sz w:val="22"/>
-                <w:szCs w:val="22"/>
-              </w:rPr>
-              <w:t>web-app’en</w:t>
-            </w:r>
-            <w:proofErr w:type="spellEnd"/>
-            <w:r>
-              <w:rPr>
-                <w:rFonts w:asciiTheme="minorHAnsi" w:hAnsiTheme="minorHAnsi"/>
-                <w:sz w:val="22"/>
-                <w:szCs w:val="22"/>
-              </w:rPr>
-              <w:t xml:space="preserve">, som på </w:t>
-            </w:r>
-            <w:proofErr w:type="spellStart"/>
-            <w:r>
-              <w:rPr>
-                <w:rFonts w:asciiTheme="minorHAnsi" w:hAnsiTheme="minorHAnsi"/>
-                <w:sz w:val="22"/>
-                <w:szCs w:val="22"/>
-              </w:rPr>
-              <w:t>Fridge-app’en</w:t>
-            </w:r>
-            <w:proofErr w:type="spellEnd"/>
-            <w:r>
-              <w:rPr>
-                <w:rFonts w:asciiTheme="minorHAnsi" w:hAnsiTheme="minorHAnsi"/>
-                <w:sz w:val="22"/>
-                <w:szCs w:val="22"/>
-              </w:rPr>
-              <w:t>.</w:t>
+              <w:t>De samme muligheder er tilgængelige på web-app’en, som på Fridge-app’en.</w:t>
             </w:r>
           </w:p>
         </w:tc>
@@ -9903,7 +9098,7 @@
       <w:tblPr>
         <w:tblStyle w:val="Tabel-Gitter"/>
         <w:tblW w:w="0" w:type="auto"/>
-        <w:tblLook w:val="04A0"/>
+        <w:tblLook w:val="04A0" w:firstRow="1" w:lastRow="0" w:firstColumn="1" w:lastColumn="0" w:noHBand="0" w:noVBand="1"/>
       </w:tblPr>
       <w:tblGrid>
         <w:gridCol w:w="2263"/>
@@ -10162,25 +9357,7 @@
                 <w:sz w:val="22"/>
                 <w:szCs w:val="22"/>
               </w:rPr>
-              <w:t xml:space="preserve">UC2 udføres, hvorefter der tages tid, og efter 10 minutter, åbnes </w:t>
-            </w:r>
-            <w:proofErr w:type="spellStart"/>
-            <w:r>
-              <w:rPr>
-                <w:rFonts w:asciiTheme="minorHAnsi" w:hAnsiTheme="minorHAnsi"/>
-                <w:sz w:val="22"/>
-                <w:szCs w:val="22"/>
-              </w:rPr>
-              <w:t>web-app’en</w:t>
-            </w:r>
-            <w:proofErr w:type="spellEnd"/>
-            <w:r>
-              <w:rPr>
-                <w:rFonts w:asciiTheme="minorHAnsi" w:hAnsiTheme="minorHAnsi"/>
-                <w:sz w:val="22"/>
-                <w:szCs w:val="22"/>
-              </w:rPr>
-              <w:t>, hvorefter det testes visuelt om varen er tilføjet.</w:t>
+              <w:t>UC2 udføres, hvorefter der tages tid, og efter 10 minutter, åbnes web-app’en, hvorefter det testes visuelt om varen er tilføjet.</w:t>
             </w:r>
           </w:p>
         </w:tc>
@@ -10203,25 +9380,7 @@
                 <w:sz w:val="22"/>
                 <w:szCs w:val="22"/>
               </w:rPr>
-              <w:t xml:space="preserve">Den tilføjede vare er nu synlig gennem </w:t>
-            </w:r>
-            <w:proofErr w:type="spellStart"/>
-            <w:r>
-              <w:rPr>
-                <w:rFonts w:asciiTheme="minorHAnsi" w:hAnsiTheme="minorHAnsi"/>
-                <w:sz w:val="22"/>
-                <w:szCs w:val="22"/>
-              </w:rPr>
-              <w:t>web-app’en</w:t>
-            </w:r>
-            <w:proofErr w:type="spellEnd"/>
-            <w:r>
-              <w:rPr>
-                <w:rFonts w:asciiTheme="minorHAnsi" w:hAnsiTheme="minorHAnsi"/>
-                <w:sz w:val="22"/>
-                <w:szCs w:val="22"/>
-              </w:rPr>
-              <w:t>.</w:t>
+              <w:t>Den tilføjede vare er nu synlig gennem web-app’en.</w:t>
             </w:r>
           </w:p>
         </w:tc>
@@ -10343,79 +9502,7 @@
                 <w:sz w:val="22"/>
                 <w:szCs w:val="22"/>
               </w:rPr>
-              <w:t xml:space="preserve"> først på </w:t>
-            </w:r>
-            <w:proofErr w:type="spellStart"/>
-            <w:r>
-              <w:rPr>
-                <w:rFonts w:asciiTheme="minorHAnsi" w:hAnsiTheme="minorHAnsi"/>
-                <w:sz w:val="22"/>
-                <w:szCs w:val="22"/>
-              </w:rPr>
-              <w:t>Fridge</w:t>
-            </w:r>
-            <w:proofErr w:type="spellEnd"/>
-            <w:r>
-              <w:rPr>
-                <w:rFonts w:asciiTheme="minorHAnsi" w:hAnsiTheme="minorHAnsi"/>
-                <w:sz w:val="22"/>
-                <w:szCs w:val="22"/>
-              </w:rPr>
-              <w:t xml:space="preserve"> </w:t>
-            </w:r>
-            <w:proofErr w:type="spellStart"/>
-            <w:r>
-              <w:rPr>
-                <w:rFonts w:asciiTheme="minorHAnsi" w:hAnsiTheme="minorHAnsi"/>
-                <w:sz w:val="22"/>
-                <w:szCs w:val="22"/>
-              </w:rPr>
-              <w:t>app</w:t>
-            </w:r>
-            <w:proofErr w:type="spellEnd"/>
-            <w:r>
-              <w:rPr>
-                <w:rFonts w:asciiTheme="minorHAnsi" w:hAnsiTheme="minorHAnsi"/>
-                <w:sz w:val="22"/>
-                <w:szCs w:val="22"/>
-              </w:rPr>
-              <w:t xml:space="preserve">, hvor antallet sættes til 1. Herefter udføres UC2 for samme vare på web </w:t>
-            </w:r>
-            <w:proofErr w:type="spellStart"/>
-            <w:r>
-              <w:rPr>
-                <w:rFonts w:asciiTheme="minorHAnsi" w:hAnsiTheme="minorHAnsi"/>
-                <w:sz w:val="22"/>
-                <w:szCs w:val="22"/>
-              </w:rPr>
-              <w:t>app</w:t>
-            </w:r>
-            <w:proofErr w:type="spellEnd"/>
-            <w:r>
-              <w:rPr>
-                <w:rFonts w:asciiTheme="minorHAnsi" w:hAnsiTheme="minorHAnsi"/>
-                <w:sz w:val="22"/>
-                <w:szCs w:val="22"/>
-              </w:rPr>
-              <w:t xml:space="preserve">, hvor antallet sættes til 2. Til sidst udføres UC5, og antallet af varen testes visuelt på begge </w:t>
-            </w:r>
-            <w:proofErr w:type="spellStart"/>
-            <w:r>
-              <w:rPr>
-                <w:rFonts w:asciiTheme="minorHAnsi" w:hAnsiTheme="minorHAnsi"/>
-                <w:sz w:val="22"/>
-                <w:szCs w:val="22"/>
-              </w:rPr>
-              <w:t>apps</w:t>
-            </w:r>
-            <w:proofErr w:type="spellEnd"/>
-            <w:r>
-              <w:rPr>
-                <w:rFonts w:asciiTheme="minorHAnsi" w:hAnsiTheme="minorHAnsi"/>
-                <w:sz w:val="22"/>
-                <w:szCs w:val="22"/>
-              </w:rPr>
-              <w:t xml:space="preserve">. </w:t>
+              <w:t xml:space="preserve"> først på Fridge app, hvor antallet sættes til 1. Herefter udføres UC2 for samme vare på web app, hvor antallet sættes til 2. Til sidst udføres UC5, og antallet af varen testes visuelt på begge apps. </w:t>
             </w:r>
           </w:p>
         </w:tc>
@@ -10543,25 +9630,7 @@
                 <w:sz w:val="22"/>
                 <w:szCs w:val="22"/>
               </w:rPr>
-              <w:t xml:space="preserve">Ovenstående test udføres igen, men tilføjelserne udføres i omvendt rækkefølge. Antallet af varer testes visuelt på begge </w:t>
-            </w:r>
-            <w:proofErr w:type="spellStart"/>
-            <w:r>
-              <w:rPr>
-                <w:rFonts w:asciiTheme="minorHAnsi" w:hAnsiTheme="minorHAnsi"/>
-                <w:sz w:val="22"/>
-                <w:szCs w:val="22"/>
-              </w:rPr>
-              <w:t>apps</w:t>
-            </w:r>
-            <w:proofErr w:type="spellEnd"/>
-            <w:r>
-              <w:rPr>
-                <w:rFonts w:asciiTheme="minorHAnsi" w:hAnsiTheme="minorHAnsi"/>
-                <w:sz w:val="22"/>
-                <w:szCs w:val="22"/>
-              </w:rPr>
-              <w:t xml:space="preserve">. </w:t>
+              <w:t xml:space="preserve">Ovenstående test udføres igen, men tilføjelserne udføres i omvendt rækkefølge. Antallet af varer testes visuelt på begge apps. </w:t>
             </w:r>
           </w:p>
         </w:tc>
@@ -10640,14 +9709,12 @@
       <w:r>
         <w:br w:type="page"/>
       </w:r>
-      <w:bookmarkStart w:id="8" w:name="_GoBack"/>
-      <w:bookmarkEnd w:id="8"/>
     </w:p>
     <w:tbl>
       <w:tblPr>
         <w:tblStyle w:val="Tabel-Gitter"/>
         <w:tblW w:w="0" w:type="auto"/>
-        <w:tblLook w:val="04A0"/>
+        <w:tblLook w:val="04A0" w:firstRow="1" w:lastRow="0" w:firstColumn="1" w:lastColumn="0" w:noHBand="0" w:noVBand="1"/>
       </w:tblPr>
       <w:tblGrid>
         <w:gridCol w:w="2263"/>
@@ -10700,7 +9767,6 @@
               </w:rPr>
               <w:br/>
             </w:r>
-            <w:proofErr w:type="spellStart"/>
             <w:r>
               <w:rPr>
                 <w:rFonts w:asciiTheme="minorHAnsi" w:hAnsiTheme="minorHAnsi"/>
@@ -10709,31 +9775,8 @@
                 <w:sz w:val="22"/>
                 <w:szCs w:val="22"/>
               </w:rPr>
-              <w:t>Fridge</w:t>
-            </w:r>
-            <w:proofErr w:type="spellEnd"/>
-            <w:r>
-              <w:rPr>
-                <w:rFonts w:asciiTheme="minorHAnsi" w:hAnsiTheme="minorHAnsi"/>
-                <w:b/>
-                <w:i/>
-                <w:sz w:val="22"/>
-                <w:szCs w:val="22"/>
-              </w:rPr>
-              <w:t xml:space="preserve"> </w:t>
-            </w:r>
-            <w:proofErr w:type="spellStart"/>
-            <w:r>
-              <w:rPr>
-                <w:rFonts w:asciiTheme="minorHAnsi" w:hAnsiTheme="minorHAnsi"/>
-                <w:b/>
-                <w:i/>
-                <w:sz w:val="22"/>
-                <w:szCs w:val="22"/>
-              </w:rPr>
-              <w:t>app</w:t>
-            </w:r>
-            <w:proofErr w:type="spellEnd"/>
+              <w:t>Fridge app</w:t>
+            </w:r>
           </w:p>
         </w:tc>
         <w:tc>
@@ -10918,25 +9961,7 @@
                 <w:sz w:val="22"/>
                 <w:szCs w:val="22"/>
               </w:rPr>
-              <w:t xml:space="preserve">Ved opstart og </w:t>
-            </w:r>
-            <w:proofErr w:type="spellStart"/>
-            <w:r>
-              <w:rPr>
-                <w:rFonts w:asciiTheme="minorHAnsi" w:hAnsiTheme="minorHAnsi"/>
-                <w:sz w:val="22"/>
-                <w:szCs w:val="22"/>
-              </w:rPr>
-              <w:t>nedluk</w:t>
-            </w:r>
-            <w:proofErr w:type="spellEnd"/>
-            <w:r>
-              <w:rPr>
-                <w:rFonts w:asciiTheme="minorHAnsi" w:hAnsiTheme="minorHAnsi"/>
-                <w:sz w:val="22"/>
-                <w:szCs w:val="22"/>
-              </w:rPr>
-              <w:t>, forsøges synkronisering mellem den lokale og den eksterne database.</w:t>
+              <w:t>Ved opstart og nedluk, forsøges synkronisering mellem den lokale og den eksterne database.</w:t>
             </w:r>
           </w:p>
         </w:tc>
@@ -10966,61 +9991,7 @@
                 <w:sz w:val="22"/>
                 <w:szCs w:val="22"/>
               </w:rPr>
-              <w:t xml:space="preserve">ørst UC5, og herefter UC2 udføres på </w:t>
-            </w:r>
-            <w:proofErr w:type="spellStart"/>
-            <w:r>
-              <w:rPr>
-                <w:rFonts w:asciiTheme="minorHAnsi" w:hAnsiTheme="minorHAnsi"/>
-                <w:sz w:val="22"/>
-                <w:szCs w:val="22"/>
-              </w:rPr>
-              <w:t>Fridge</w:t>
-            </w:r>
-            <w:proofErr w:type="spellEnd"/>
-            <w:r>
-              <w:rPr>
-                <w:rFonts w:asciiTheme="minorHAnsi" w:hAnsiTheme="minorHAnsi"/>
-                <w:sz w:val="22"/>
-                <w:szCs w:val="22"/>
-              </w:rPr>
-              <w:t xml:space="preserve"> </w:t>
-            </w:r>
-            <w:proofErr w:type="spellStart"/>
-            <w:r>
-              <w:rPr>
-                <w:rFonts w:asciiTheme="minorHAnsi" w:hAnsiTheme="minorHAnsi"/>
-                <w:sz w:val="22"/>
-                <w:szCs w:val="22"/>
-              </w:rPr>
-              <w:t>app</w:t>
-            </w:r>
-            <w:proofErr w:type="spellEnd"/>
-            <w:r>
-              <w:rPr>
-                <w:rFonts w:asciiTheme="minorHAnsi" w:hAnsiTheme="minorHAnsi"/>
-                <w:sz w:val="22"/>
-                <w:szCs w:val="22"/>
-              </w:rPr>
-              <w:t xml:space="preserve">, hvorefter systemet lukkes. Herefter testes visuelt på </w:t>
-            </w:r>
-            <w:proofErr w:type="spellStart"/>
-            <w:r>
-              <w:rPr>
-                <w:rFonts w:asciiTheme="minorHAnsi" w:hAnsiTheme="minorHAnsi"/>
-                <w:sz w:val="22"/>
-                <w:szCs w:val="22"/>
-              </w:rPr>
-              <w:t>web-app’en</w:t>
-            </w:r>
-            <w:proofErr w:type="spellEnd"/>
-            <w:r>
-              <w:rPr>
-                <w:rFonts w:asciiTheme="minorHAnsi" w:hAnsiTheme="minorHAnsi"/>
-                <w:sz w:val="22"/>
-                <w:szCs w:val="22"/>
-              </w:rPr>
-              <w:t xml:space="preserve">, om varen er tilføjet. </w:t>
+              <w:t xml:space="preserve">ørst UC5, og herefter UC2 udføres på Fridge app, hvorefter systemet lukkes. Herefter testes visuelt på web-app’en, om varen er tilføjet. </w:t>
             </w:r>
           </w:p>
         </w:tc>
@@ -11126,25 +10097,7 @@
                 <w:sz w:val="22"/>
                 <w:szCs w:val="22"/>
               </w:rPr>
-              <w:t xml:space="preserve">Ved opstart og </w:t>
-            </w:r>
-            <w:proofErr w:type="spellStart"/>
-            <w:r>
-              <w:rPr>
-                <w:rFonts w:asciiTheme="minorHAnsi" w:hAnsiTheme="minorHAnsi"/>
-                <w:sz w:val="22"/>
-                <w:szCs w:val="22"/>
-              </w:rPr>
-              <w:t>nedluk</w:t>
-            </w:r>
-            <w:proofErr w:type="spellEnd"/>
-            <w:r>
-              <w:rPr>
-                <w:rFonts w:asciiTheme="minorHAnsi" w:hAnsiTheme="minorHAnsi"/>
-                <w:sz w:val="22"/>
-                <w:szCs w:val="22"/>
-              </w:rPr>
-              <w:t>, forsøges synkronisering mellem den lokale og den eksterne database.</w:t>
+              <w:t>Ved opstart og nedluk, forsøges synkronisering mellem den lokale og den eksterne database.</w:t>
             </w:r>
           </w:p>
         </w:tc>
@@ -11166,79 +10119,7 @@
                 <w:sz w:val="22"/>
                 <w:szCs w:val="22"/>
               </w:rPr>
-              <w:t xml:space="preserve">UC2 udføres på web </w:t>
-            </w:r>
-            <w:proofErr w:type="spellStart"/>
-            <w:r>
-              <w:rPr>
-                <w:rFonts w:asciiTheme="minorHAnsi" w:hAnsiTheme="minorHAnsi"/>
-                <w:sz w:val="22"/>
-                <w:szCs w:val="22"/>
-              </w:rPr>
-              <w:t>app</w:t>
-            </w:r>
-            <w:proofErr w:type="spellEnd"/>
-            <w:r>
-              <w:rPr>
-                <w:rFonts w:asciiTheme="minorHAnsi" w:hAnsiTheme="minorHAnsi"/>
-                <w:sz w:val="22"/>
-                <w:szCs w:val="22"/>
-              </w:rPr>
-              <w:t xml:space="preserve">, hvorefter </w:t>
-            </w:r>
-            <w:proofErr w:type="spellStart"/>
-            <w:r>
-              <w:rPr>
-                <w:rFonts w:asciiTheme="minorHAnsi" w:hAnsiTheme="minorHAnsi"/>
-                <w:sz w:val="22"/>
-                <w:szCs w:val="22"/>
-              </w:rPr>
-              <w:t>Fridge</w:t>
-            </w:r>
-            <w:proofErr w:type="spellEnd"/>
-            <w:r>
-              <w:rPr>
-                <w:rFonts w:asciiTheme="minorHAnsi" w:hAnsiTheme="minorHAnsi"/>
-                <w:sz w:val="22"/>
-                <w:szCs w:val="22"/>
-              </w:rPr>
-              <w:t xml:space="preserve"> </w:t>
-            </w:r>
-            <w:proofErr w:type="spellStart"/>
-            <w:r>
-              <w:rPr>
-                <w:rFonts w:asciiTheme="minorHAnsi" w:hAnsiTheme="minorHAnsi"/>
-                <w:sz w:val="22"/>
-                <w:szCs w:val="22"/>
-              </w:rPr>
-              <w:t>app</w:t>
-            </w:r>
-            <w:proofErr w:type="spellEnd"/>
-            <w:r>
-              <w:rPr>
-                <w:rFonts w:asciiTheme="minorHAnsi" w:hAnsiTheme="minorHAnsi"/>
-                <w:sz w:val="22"/>
-                <w:szCs w:val="22"/>
-              </w:rPr>
-              <w:t xml:space="preserve"> startes. Herefter testes visuelt på </w:t>
-            </w:r>
-            <w:proofErr w:type="spellStart"/>
-            <w:r>
-              <w:rPr>
-                <w:rFonts w:asciiTheme="minorHAnsi" w:hAnsiTheme="minorHAnsi"/>
-                <w:sz w:val="22"/>
-                <w:szCs w:val="22"/>
-              </w:rPr>
-              <w:t>Fridge-app’en</w:t>
-            </w:r>
-            <w:proofErr w:type="spellEnd"/>
-            <w:r>
-              <w:rPr>
-                <w:rFonts w:asciiTheme="minorHAnsi" w:hAnsiTheme="minorHAnsi"/>
-                <w:sz w:val="22"/>
-                <w:szCs w:val="22"/>
-              </w:rPr>
-              <w:t xml:space="preserve">, om varen er tilføjet. </w:t>
+              <w:t xml:space="preserve">UC2 udføres på web app, hvorefter Fridge app startes. Herefter testes visuelt på Fridge-app’en, om varen er tilføjet. </w:t>
             </w:r>
           </w:p>
         </w:tc>
@@ -11374,43 +10255,7 @@
                 <w:sz w:val="22"/>
                 <w:szCs w:val="22"/>
               </w:rPr>
-              <w:t xml:space="preserve">ørst UC5, og herefter UC2 udføres på </w:t>
-            </w:r>
-            <w:proofErr w:type="spellStart"/>
-            <w:r>
-              <w:rPr>
-                <w:rFonts w:asciiTheme="minorHAnsi" w:hAnsiTheme="minorHAnsi"/>
-                <w:sz w:val="22"/>
-                <w:szCs w:val="22"/>
-              </w:rPr>
-              <w:t>Fridge</w:t>
-            </w:r>
-            <w:proofErr w:type="spellEnd"/>
-            <w:r>
-              <w:rPr>
-                <w:rFonts w:asciiTheme="minorHAnsi" w:hAnsiTheme="minorHAnsi"/>
-                <w:sz w:val="22"/>
-                <w:szCs w:val="22"/>
-              </w:rPr>
-              <w:t xml:space="preserve"> </w:t>
-            </w:r>
-            <w:proofErr w:type="spellStart"/>
-            <w:r>
-              <w:rPr>
-                <w:rFonts w:asciiTheme="minorHAnsi" w:hAnsiTheme="minorHAnsi"/>
-                <w:sz w:val="22"/>
-                <w:szCs w:val="22"/>
-              </w:rPr>
-              <w:t>app</w:t>
-            </w:r>
-            <w:proofErr w:type="spellEnd"/>
-            <w:r>
-              <w:rPr>
-                <w:rFonts w:asciiTheme="minorHAnsi" w:hAnsiTheme="minorHAnsi"/>
-                <w:sz w:val="22"/>
-                <w:szCs w:val="22"/>
-              </w:rPr>
-              <w:t xml:space="preserve">, hvorefter der testes </w:t>
+              <w:t xml:space="preserve">ørst UC5, og herefter UC2 udføres på Fridge app, hvorefter der testes </w:t>
             </w:r>
             <w:r>
               <w:rPr>
@@ -12176,20 +11021,8 @@
                 <w:sz w:val="22"/>
                 <w:szCs w:val="22"/>
               </w:rPr>
-              <w:t xml:space="preserve">Web </w:t>
-            </w:r>
-            <w:proofErr w:type="spellStart"/>
-            <w:r>
-              <w:rPr>
-                <w:rFonts w:asciiTheme="minorHAnsi" w:hAnsiTheme="minorHAnsi"/>
-                <w:b/>
-                <w:i/>
-                <w:sz w:val="22"/>
-                <w:szCs w:val="22"/>
-              </w:rPr>
-              <w:t>app</w:t>
-            </w:r>
-            <w:proofErr w:type="spellEnd"/>
+              <w:t>Web app</w:t>
+            </w:r>
           </w:p>
         </w:tc>
         <w:tc>
@@ -12387,25 +11220,7 @@
                 <w:sz w:val="22"/>
                 <w:szCs w:val="22"/>
               </w:rPr>
-              <w:t xml:space="preserve">UC2 udføres på web </w:t>
-            </w:r>
-            <w:proofErr w:type="spellStart"/>
-            <w:r>
-              <w:rPr>
-                <w:rFonts w:asciiTheme="minorHAnsi" w:hAnsiTheme="minorHAnsi"/>
-                <w:sz w:val="22"/>
-                <w:szCs w:val="22"/>
-              </w:rPr>
-              <w:t>app</w:t>
-            </w:r>
-            <w:proofErr w:type="spellEnd"/>
-            <w:r>
-              <w:rPr>
-                <w:rFonts w:asciiTheme="minorHAnsi" w:hAnsiTheme="minorHAnsi"/>
-                <w:sz w:val="22"/>
-                <w:szCs w:val="22"/>
-              </w:rPr>
-              <w:t>, hvorefter der testes visuelt, at varen er tilføjet.</w:t>
+              <w:t>UC2 udføres på web app, hvorefter der testes visuelt, at varen er tilføjet.</w:t>
             </w:r>
           </w:p>
         </w:tc>
@@ -12477,7 +11292,7 @@
 </file>
 
 <file path=word/endnotes.xml><?xml version="1.0" encoding="utf-8"?>
-<w:endnotes xmlns:ve="http://schemas.openxmlformats.org/markup-compatibility/2006" xmlns:o="urn:schemas-microsoft-com:office:office" xmlns:r="http://schemas.openxmlformats.org/officeDocument/2006/relationships" xmlns:m="http://schemas.openxmlformats.org/officeDocument/2006/math" xmlns:v="urn:schemas-microsoft-com:vml" xmlns:wp="http://schemas.openxmlformats.org/drawingml/2006/wordprocessingDrawing" xmlns:w10="urn:schemas-microsoft-com:office:word" xmlns:w="http://schemas.openxmlformats.org/wordprocessingml/2006/main" xmlns:wne="http://schemas.microsoft.com/office/word/2006/wordml">
+<w:endnotes xmlns:wpc="http://schemas.microsoft.com/office/word/2010/wordprocessingCanvas" xmlns:mc="http://schemas.openxmlformats.org/markup-compatibility/2006" xmlns:o="urn:schemas-microsoft-com:office:office" xmlns:r="http://schemas.openxmlformats.org/officeDocument/2006/relationships" xmlns:m="http://schemas.openxmlformats.org/officeDocument/2006/math" xmlns:v="urn:schemas-microsoft-com:vml" xmlns:wp14="http://schemas.microsoft.com/office/word/2010/wordprocessingDrawing" xmlns:wp="http://schemas.openxmlformats.org/drawingml/2006/wordprocessingDrawing" xmlns:w10="urn:schemas-microsoft-com:office:word" xmlns:w="http://schemas.openxmlformats.org/wordprocessingml/2006/main" xmlns:w14="http://schemas.microsoft.com/office/word/2010/wordml" xmlns:w15="http://schemas.microsoft.com/office/word/2012/wordml" xmlns:wpg="http://schemas.microsoft.com/office/word/2010/wordprocessingGroup" xmlns:wpi="http://schemas.microsoft.com/office/word/2010/wordprocessingInk" xmlns:wne="http://schemas.microsoft.com/office/word/2006/wordml" xmlns:wps="http://schemas.microsoft.com/office/word/2010/wordprocessingShape" mc:Ignorable="w14 w15 wp14">
   <w:endnote w:type="separator" w:id="-1">
     <w:p>
       <w:pPr>
@@ -12502,7 +11317,7 @@
 </file>
 
 <file path=word/footer1.xml><?xml version="1.0" encoding="utf-8"?>
-<w:ftr xmlns:ve="http://schemas.openxmlformats.org/markup-compatibility/2006" xmlns:o="urn:schemas-microsoft-com:office:office" xmlns:r="http://schemas.openxmlformats.org/officeDocument/2006/relationships" xmlns:m="http://schemas.openxmlformats.org/officeDocument/2006/math" xmlns:v="urn:schemas-microsoft-com:vml" xmlns:wp="http://schemas.openxmlformats.org/drawingml/2006/wordprocessingDrawing" xmlns:w10="urn:schemas-microsoft-com:office:word" xmlns:w="http://schemas.openxmlformats.org/wordprocessingml/2006/main" xmlns:wne="http://schemas.microsoft.com/office/word/2006/wordml">
+<w:ftr xmlns:wpc="http://schemas.microsoft.com/office/word/2010/wordprocessingCanvas" xmlns:mc="http://schemas.openxmlformats.org/markup-compatibility/2006" xmlns:o="urn:schemas-microsoft-com:office:office" xmlns:r="http://schemas.openxmlformats.org/officeDocument/2006/relationships" xmlns:m="http://schemas.openxmlformats.org/officeDocument/2006/math" xmlns:v="urn:schemas-microsoft-com:vml" xmlns:wp14="http://schemas.microsoft.com/office/word/2010/wordprocessingDrawing" xmlns:wp="http://schemas.openxmlformats.org/drawingml/2006/wordprocessingDrawing" xmlns:w10="urn:schemas-microsoft-com:office:word" xmlns:w="http://schemas.openxmlformats.org/wordprocessingml/2006/main" xmlns:w14="http://schemas.microsoft.com/office/word/2010/wordml" xmlns:w15="http://schemas.microsoft.com/office/word/2012/wordml" xmlns:wpg="http://schemas.microsoft.com/office/word/2010/wordprocessingGroup" xmlns:wpi="http://schemas.microsoft.com/office/word/2010/wordprocessingInk" xmlns:wne="http://schemas.microsoft.com/office/word/2006/wordml" xmlns:wps="http://schemas.microsoft.com/office/word/2010/wordprocessingShape" mc:Ignorable="w14 w15 wp14">
   <w:sdt>
     <w:sdtPr>
       <w:id w:val="-1820645134"/>
@@ -12560,7 +11375,7 @@
                 <w:bCs/>
                 <w:noProof/>
               </w:rPr>
-              <w:t>7</w:t>
+              <w:t>17</w:t>
             </w:r>
             <w:r>
               <w:rPr>
@@ -12630,7 +11445,7 @@
 </file>
 
 <file path=word/footnotes.xml><?xml version="1.0" encoding="utf-8"?>
-<w:footnotes xmlns:ve="http://schemas.openxmlformats.org/markup-compatibility/2006" xmlns:o="urn:schemas-microsoft-com:office:office" xmlns:r="http://schemas.openxmlformats.org/officeDocument/2006/relationships" xmlns:m="http://schemas.openxmlformats.org/officeDocument/2006/math" xmlns:v="urn:schemas-microsoft-com:vml" xmlns:wp="http://schemas.openxmlformats.org/drawingml/2006/wordprocessingDrawing" xmlns:w10="urn:schemas-microsoft-com:office:word" xmlns:w="http://schemas.openxmlformats.org/wordprocessingml/2006/main" xmlns:wne="http://schemas.microsoft.com/office/word/2006/wordml">
+<w:footnotes xmlns:wpc="http://schemas.microsoft.com/office/word/2010/wordprocessingCanvas" xmlns:mc="http://schemas.openxmlformats.org/markup-compatibility/2006" xmlns:o="urn:schemas-microsoft-com:office:office" xmlns:r="http://schemas.openxmlformats.org/officeDocument/2006/relationships" xmlns:m="http://schemas.openxmlformats.org/officeDocument/2006/math" xmlns:v="urn:schemas-microsoft-com:vml" xmlns:wp14="http://schemas.microsoft.com/office/word/2010/wordprocessingDrawing" xmlns:wp="http://schemas.openxmlformats.org/drawingml/2006/wordprocessingDrawing" xmlns:w10="urn:schemas-microsoft-com:office:word" xmlns:w="http://schemas.openxmlformats.org/wordprocessingml/2006/main" xmlns:w14="http://schemas.microsoft.com/office/word/2010/wordml" xmlns:w15="http://schemas.microsoft.com/office/word/2012/wordml" xmlns:wpg="http://schemas.microsoft.com/office/word/2010/wordprocessingGroup" xmlns:wpi="http://schemas.microsoft.com/office/word/2010/wordprocessingInk" xmlns:wne="http://schemas.microsoft.com/office/word/2006/wordml" xmlns:wps="http://schemas.microsoft.com/office/word/2010/wordprocessingShape" mc:Ignorable="w14 w15 wp14">
   <w:footnote w:type="separator" w:id="-1">
     <w:p>
       <w:pPr>
@@ -12648,95 +11463,6 @@
       </w:pPr>
       <w:r>
         <w:continuationSeparator/>
-      </w:r>
-    </w:p>
-  </w:footnote>
-  <w:footnote w:id="1">
-    <w:p>
-      <w:pPr>
-        <w:pStyle w:val="Fodnotetekst"/>
-      </w:pPr>
-      <w:r>
-        <w:rPr>
-          <w:rStyle w:val="Fodnotehenvisning"/>
-        </w:rPr>
-        <w:footnoteRef/>
-      </w:r>
-      <w:r>
-        <w:t xml:space="preserve"> </w:t>
-      </w:r>
-      <w:hyperlink r:id="rId1" w:history="1">
-        <w:r>
-          <w:rPr>
-            <w:rStyle w:val="Hyperlink"/>
-            <w:rFonts w:asciiTheme="minorHAnsi" w:hAnsiTheme="minorHAnsi" w:cs="MS Shell Dlg 2"/>
-          </w:rPr>
-          <w:t>http://www.wupti.com/file/file?fileId=266584</w:t>
-        </w:r>
-      </w:hyperlink>
-      <w:r>
-        <w:rPr>
-          <w:rFonts w:asciiTheme="minorHAnsi" w:hAnsiTheme="minorHAnsi" w:cs="MS Shell Dlg 2"/>
-        </w:rPr>
-        <w:t xml:space="preserve"> (tilføjes i endelig rapport som bilag)</w:t>
-      </w:r>
-    </w:p>
-  </w:footnote>
-  <w:footnote w:id="2">
-    <w:p>
-      <w:pPr>
-        <w:pStyle w:val="Fodnotetekst"/>
-      </w:pPr>
-      <w:r>
-        <w:rPr>
-          <w:rStyle w:val="Fodnotehenvisning"/>
-        </w:rPr>
-        <w:footnoteRef/>
-      </w:r>
-      <w:r>
-        <w:t xml:space="preserve"> </w:t>
-      </w:r>
-      <w:hyperlink r:id="rId2" w:history="1">
-        <w:r>
-          <w:rPr>
-            <w:rStyle w:val="Hyperlink"/>
-          </w:rPr>
-          <w:t>http://en.wikipedia.org/wiki/MoSCoW_method</w:t>
-        </w:r>
-      </w:hyperlink>
-      <w:r>
-        <w:t xml:space="preserve"> </w:t>
-      </w:r>
-    </w:p>
-  </w:footnote>
-  <w:footnote w:id="3">
-    <w:p>
-      <w:pPr>
-        <w:pStyle w:val="Fodnotetekst"/>
-      </w:pPr>
-      <w:r>
-        <w:rPr>
-          <w:rStyle w:val="Fodnotehenvisning"/>
-        </w:rPr>
-        <w:footnoteRef/>
-      </w:r>
-      <w:r>
-        <w:t xml:space="preserve"> </w:t>
-      </w:r>
-      <w:hyperlink r:id="rId3" w:history="1">
-        <w:r>
-          <w:rPr>
-            <w:rStyle w:val="Hyperlink"/>
-            <w:rFonts w:asciiTheme="minorHAnsi" w:hAnsiTheme="minorHAnsi" w:cs="MS Shell Dlg 2"/>
-          </w:rPr>
-          <w:t>http://www.wupti.com/file/file?fileId=266584</w:t>
-        </w:r>
-      </w:hyperlink>
-      <w:r>
-        <w:rPr>
-          <w:rFonts w:asciiTheme="minorHAnsi" w:hAnsiTheme="minorHAnsi" w:cs="MS Shell Dlg 2"/>
-        </w:rPr>
-        <w:t xml:space="preserve"> (tilføjes i endelig rapport som bilag)</w:t>
       </w:r>
     </w:p>
   </w:footnote>
@@ -12744,8 +11470,8 @@
 </file>
 
 <file path=word/numbering.xml><?xml version="1.0" encoding="utf-8"?>
-<w:numbering xmlns:ve="http://schemas.openxmlformats.org/markup-compatibility/2006" xmlns:o="urn:schemas-microsoft-com:office:office" xmlns:r="http://schemas.openxmlformats.org/officeDocument/2006/relationships" xmlns:m="http://schemas.openxmlformats.org/officeDocument/2006/math" xmlns:v="urn:schemas-microsoft-com:vml" xmlns:wp="http://schemas.openxmlformats.org/drawingml/2006/wordprocessingDrawing" xmlns:w10="urn:schemas-microsoft-com:office:word" xmlns:w="http://schemas.openxmlformats.org/wordprocessingml/2006/main" xmlns:wne="http://schemas.microsoft.com/office/word/2006/wordml">
-  <w:abstractNum w:abstractNumId="0">
+<w:numbering xmlns:wpc="http://schemas.microsoft.com/office/word/2010/wordprocessingCanvas" xmlns:mc="http://schemas.openxmlformats.org/markup-compatibility/2006" xmlns:o="urn:schemas-microsoft-com:office:office" xmlns:r="http://schemas.openxmlformats.org/officeDocument/2006/relationships" xmlns:m="http://schemas.openxmlformats.org/officeDocument/2006/math" xmlns:v="urn:schemas-microsoft-com:vml" xmlns:wp14="http://schemas.microsoft.com/office/word/2010/wordprocessingDrawing" xmlns:wp="http://schemas.openxmlformats.org/drawingml/2006/wordprocessingDrawing" xmlns:w10="urn:schemas-microsoft-com:office:word" xmlns:w="http://schemas.openxmlformats.org/wordprocessingml/2006/main" xmlns:w14="http://schemas.microsoft.com/office/word/2010/wordml" xmlns:w15="http://schemas.microsoft.com/office/word/2012/wordml" xmlns:wpg="http://schemas.microsoft.com/office/word/2010/wordprocessingGroup" xmlns:wpi="http://schemas.microsoft.com/office/word/2010/wordprocessingInk" xmlns:wne="http://schemas.microsoft.com/office/word/2006/wordml" xmlns:wps="http://schemas.microsoft.com/office/word/2010/wordprocessingShape" mc:Ignorable="w14 w15 wp14">
+  <w:abstractNum w:abstractNumId="0" w15:restartNumberingAfterBreak="0">
     <w:nsid w:val="00000006"/>
     <w:multiLevelType w:val="multilevel"/>
     <w:tmpl w:val="00000006"/>
@@ -12859,7 +11585,7 @@
       </w:pPr>
     </w:lvl>
   </w:abstractNum>
-  <w:abstractNum w:abstractNumId="1">
+  <w:abstractNum w:abstractNumId="1" w15:restartNumberingAfterBreak="0">
     <w:nsid w:val="04C77D71"/>
     <w:multiLevelType w:val="hybridMultilevel"/>
     <w:tmpl w:val="07AEDE5C"/>
@@ -12948,7 +11674,7 @@
       </w:pPr>
     </w:lvl>
   </w:abstractNum>
-  <w:abstractNum w:abstractNumId="2">
+  <w:abstractNum w:abstractNumId="2" w15:restartNumberingAfterBreak="0">
     <w:nsid w:val="078708AA"/>
     <w:multiLevelType w:val="hybridMultilevel"/>
     <w:tmpl w:val="07AEDE5C"/>
@@ -13037,7 +11763,7 @@
       </w:pPr>
     </w:lvl>
   </w:abstractNum>
-  <w:abstractNum w:abstractNumId="3">
+  <w:abstractNum w:abstractNumId="3" w15:restartNumberingAfterBreak="0">
     <w:nsid w:val="0FC81819"/>
     <w:multiLevelType w:val="multilevel"/>
     <w:tmpl w:val="B894A6F0"/>
@@ -13150,7 +11876,7 @@
       </w:rPr>
     </w:lvl>
   </w:abstractNum>
-  <w:abstractNum w:abstractNumId="4">
+  <w:abstractNum w:abstractNumId="4" w15:restartNumberingAfterBreak="0">
     <w:nsid w:val="17182B4B"/>
     <w:multiLevelType w:val="hybridMultilevel"/>
     <w:tmpl w:val="6DAA6FBC"/>
@@ -13262,7 +11988,7 @@
       </w:rPr>
     </w:lvl>
   </w:abstractNum>
-  <w:abstractNum w:abstractNumId="5">
+  <w:abstractNum w:abstractNumId="5" w15:restartNumberingAfterBreak="0">
     <w:nsid w:val="37685407"/>
     <w:multiLevelType w:val="hybridMultilevel"/>
     <w:tmpl w:val="90663F16"/>
@@ -13375,7 +12101,7 @@
       </w:rPr>
     </w:lvl>
   </w:abstractNum>
-  <w:abstractNum w:abstractNumId="6">
+  <w:abstractNum w:abstractNumId="6" w15:restartNumberingAfterBreak="0">
     <w:nsid w:val="3826469C"/>
     <w:multiLevelType w:val="multilevel"/>
     <w:tmpl w:val="FE5A5E38"/>
@@ -13488,7 +12214,7 @@
       </w:rPr>
     </w:lvl>
   </w:abstractNum>
-  <w:abstractNum w:abstractNumId="7">
+  <w:abstractNum w:abstractNumId="7" w15:restartNumberingAfterBreak="0">
     <w:nsid w:val="45AC0D6E"/>
     <w:multiLevelType w:val="hybridMultilevel"/>
     <w:tmpl w:val="85E637DE"/>
@@ -13600,7 +12326,7 @@
       </w:rPr>
     </w:lvl>
   </w:abstractNum>
-  <w:abstractNum w:abstractNumId="8">
+  <w:abstractNum w:abstractNumId="8" w15:restartNumberingAfterBreak="0">
     <w:nsid w:val="461A130A"/>
     <w:multiLevelType w:val="multilevel"/>
     <w:tmpl w:val="0406001F"/>
@@ -13713,7 +12439,7 @@
       </w:rPr>
     </w:lvl>
   </w:abstractNum>
-  <w:abstractNum w:abstractNumId="9">
+  <w:abstractNum w:abstractNumId="9" w15:restartNumberingAfterBreak="0">
     <w:nsid w:val="48B932D3"/>
     <w:multiLevelType w:val="hybridMultilevel"/>
     <w:tmpl w:val="CEF070C0"/>
@@ -13826,7 +12552,7 @@
       </w:rPr>
     </w:lvl>
   </w:abstractNum>
-  <w:abstractNum w:abstractNumId="10">
+  <w:abstractNum w:abstractNumId="10" w15:restartNumberingAfterBreak="0">
     <w:nsid w:val="51E34402"/>
     <w:multiLevelType w:val="hybridMultilevel"/>
     <w:tmpl w:val="ABD48DC8"/>
@@ -13939,7 +12665,7 @@
       </w:rPr>
     </w:lvl>
   </w:abstractNum>
-  <w:abstractNum w:abstractNumId="11">
+  <w:abstractNum w:abstractNumId="11" w15:restartNumberingAfterBreak="0">
     <w:nsid w:val="5A3A2B9D"/>
     <w:multiLevelType w:val="multilevel"/>
     <w:tmpl w:val="B894A6F0"/>
@@ -14052,7 +12778,7 @@
       </w:rPr>
     </w:lvl>
   </w:abstractNum>
-  <w:abstractNum w:abstractNumId="12">
+  <w:abstractNum w:abstractNumId="12" w15:restartNumberingAfterBreak="0">
     <w:nsid w:val="5AA076EB"/>
     <w:multiLevelType w:val="hybridMultilevel"/>
     <w:tmpl w:val="07AEDE5C"/>
@@ -14141,7 +12867,7 @@
       </w:pPr>
     </w:lvl>
   </w:abstractNum>
-  <w:abstractNum w:abstractNumId="13">
+  <w:abstractNum w:abstractNumId="13" w15:restartNumberingAfterBreak="0">
     <w:nsid w:val="62B05723"/>
     <w:multiLevelType w:val="hybridMultilevel"/>
     <w:tmpl w:val="35B6DB7A"/>
@@ -14254,7 +12980,7 @@
       </w:rPr>
     </w:lvl>
   </w:abstractNum>
-  <w:abstractNum w:abstractNumId="14">
+  <w:abstractNum w:abstractNumId="14" w15:restartNumberingAfterBreak="0">
     <w:nsid w:val="6DC74876"/>
     <w:multiLevelType w:val="hybridMultilevel"/>
     <w:tmpl w:val="3D149A7A"/>
@@ -14367,7 +13093,7 @@
       </w:rPr>
     </w:lvl>
   </w:abstractNum>
-  <w:abstractNum w:abstractNumId="15">
+  <w:abstractNum w:abstractNumId="15" w15:restartNumberingAfterBreak="0">
     <w:nsid w:val="6DD42873"/>
     <w:multiLevelType w:val="hybridMultilevel"/>
     <w:tmpl w:val="07AEDE5C"/>
@@ -14456,7 +13182,7 @@
       </w:pPr>
     </w:lvl>
   </w:abstractNum>
-  <w:abstractNum w:abstractNumId="16">
+  <w:abstractNum w:abstractNumId="16" w15:restartNumberingAfterBreak="0">
     <w:nsid w:val="6FAB4C2C"/>
     <w:multiLevelType w:val="multilevel"/>
     <w:tmpl w:val="0406001F"/>
@@ -14569,7 +13295,7 @@
       </w:rPr>
     </w:lvl>
   </w:abstractNum>
-  <w:abstractNum w:abstractNumId="17">
+  <w:abstractNum w:abstractNumId="17" w15:restartNumberingAfterBreak="0">
     <w:nsid w:val="7F326C9B"/>
     <w:multiLevelType w:val="hybridMultilevel"/>
     <w:tmpl w:val="A1D4D7EE"/>
@@ -14715,7 +13441,7 @@
 </file>
 
 <file path=word/styles.xml><?xml version="1.0" encoding="utf-8"?>
-<w:styles xmlns:r="http://schemas.openxmlformats.org/officeDocument/2006/relationships" xmlns:w="http://schemas.openxmlformats.org/wordprocessingml/2006/main">
+<w:styles xmlns:mc="http://schemas.openxmlformats.org/markup-compatibility/2006" xmlns:r="http://schemas.openxmlformats.org/officeDocument/2006/relationships" xmlns:w="http://schemas.openxmlformats.org/wordprocessingml/2006/main" xmlns:w14="http://schemas.microsoft.com/office/word/2010/wordml" xmlns:w15="http://schemas.microsoft.com/office/word/2012/wordml" mc:Ignorable="w14 w15">
   <w:docDefaults>
     <w:rPrDefault>
       <w:rPr>
@@ -14731,144 +13457,378 @@
       </w:pPr>
     </w:pPrDefault>
   </w:docDefaults>
-  <w:latentStyles w:defLockedState="0" w:defUIPriority="99" w:defSemiHidden="1" w:defUnhideWhenUsed="1" w:defQFormat="0" w:count="267">
-    <w:lsdException w:name="Normal" w:semiHidden="0" w:uiPriority="0" w:unhideWhenUsed="0" w:qFormat="1"/>
-    <w:lsdException w:name="heading 1" w:semiHidden="0" w:uiPriority="9" w:unhideWhenUsed="0" w:qFormat="1"/>
-    <w:lsdException w:name="heading 2" w:uiPriority="9" w:qFormat="1"/>
-    <w:lsdException w:name="heading 3" w:uiPriority="9" w:qFormat="1"/>
-    <w:lsdException w:name="heading 4" w:uiPriority="9" w:qFormat="1"/>
-    <w:lsdException w:name="heading 5" w:uiPriority="9" w:qFormat="1"/>
-    <w:lsdException w:name="heading 6" w:uiPriority="9" w:qFormat="1"/>
-    <w:lsdException w:name="heading 7" w:uiPriority="9" w:qFormat="1"/>
-    <w:lsdException w:name="heading 8" w:uiPriority="9" w:qFormat="1"/>
-    <w:lsdException w:name="heading 9" w:uiPriority="9" w:qFormat="1"/>
-    <w:lsdException w:name="toc 1" w:uiPriority="39"/>
-    <w:lsdException w:name="toc 2" w:uiPriority="39"/>
-    <w:lsdException w:name="toc 3" w:uiPriority="39"/>
-    <w:lsdException w:name="toc 4" w:uiPriority="39"/>
-    <w:lsdException w:name="toc 5" w:uiPriority="39"/>
-    <w:lsdException w:name="toc 6" w:uiPriority="39"/>
-    <w:lsdException w:name="toc 7" w:uiPriority="39"/>
-    <w:lsdException w:name="toc 8" w:uiPriority="39"/>
-    <w:lsdException w:name="toc 9" w:uiPriority="39"/>
-    <w:lsdException w:name="caption" w:uiPriority="35" w:qFormat="1"/>
-    <w:lsdException w:name="Title" w:semiHidden="0" w:uiPriority="10" w:unhideWhenUsed="0" w:qFormat="1"/>
-    <w:lsdException w:name="Default Paragraph Font" w:uiPriority="1"/>
-    <w:lsdException w:name="Subtitle" w:semiHidden="0" w:uiPriority="11" w:unhideWhenUsed="0" w:qFormat="1"/>
-    <w:lsdException w:name="Strong" w:semiHidden="0" w:uiPriority="22" w:unhideWhenUsed="0" w:qFormat="1"/>
-    <w:lsdException w:name="Emphasis" w:semiHidden="0" w:uiPriority="20" w:unhideWhenUsed="0" w:qFormat="1"/>
-    <w:lsdException w:name="Table Grid" w:semiHidden="0" w:uiPriority="59" w:unhideWhenUsed="0"/>
-    <w:lsdException w:name="Placeholder Text" w:unhideWhenUsed="0"/>
-    <w:lsdException w:name="No Spacing" w:semiHidden="0" w:uiPriority="1" w:unhideWhenUsed="0" w:qFormat="1"/>
-    <w:lsdException w:name="Light Shading" w:semiHidden="0" w:uiPriority="60" w:unhideWhenUsed="0"/>
-    <w:lsdException w:name="Light List" w:semiHidden="0" w:uiPriority="61" w:unhideWhenUsed="0"/>
-    <w:lsdException w:name="Light Grid" w:semiHidden="0" w:uiPriority="62" w:unhideWhenUsed="0"/>
-    <w:lsdException w:name="Medium Shading 1" w:semiHidden="0" w:uiPriority="63" w:unhideWhenUsed="0"/>
-    <w:lsdException w:name="Medium Shading 2" w:semiHidden="0" w:uiPriority="64" w:unhideWhenUsed="0"/>
-    <w:lsdException w:name="Medium List 1" w:semiHidden="0" w:uiPriority="65" w:unhideWhenUsed="0"/>
-    <w:lsdException w:name="Medium List 2" w:semiHidden="0" w:uiPriority="66" w:unhideWhenUsed="0"/>
-    <w:lsdException w:name="Medium Grid 1" w:semiHidden="0" w:uiPriority="67" w:unhideWhenUsed="0"/>
-    <w:lsdException w:name="Medium Grid 2" w:semiHidden="0" w:uiPriority="68" w:unhideWhenUsed="0"/>
-    <w:lsdException w:name="Medium Grid 3" w:semiHidden="0" w:uiPriority="69" w:unhideWhenUsed="0"/>
-    <w:lsdException w:name="Dark List" w:semiHidden="0" w:uiPriority="70" w:unhideWhenUsed="0"/>
-    <w:lsdException w:name="Colorful Shading" w:semiHidden="0" w:uiPriority="71" w:unhideWhenUsed="0"/>
-    <w:lsdException w:name="Colorful List" w:semiHidden="0" w:uiPriority="72" w:unhideWhenUsed="0"/>
-    <w:lsdException w:name="Colorful Grid" w:semiHidden="0" w:uiPriority="73" w:unhideWhenUsed="0"/>
-    <w:lsdException w:name="Light Shading Accent 1" w:semiHidden="0" w:uiPriority="60" w:unhideWhenUsed="0"/>
-    <w:lsdException w:name="Light List Accent 1" w:semiHidden="0" w:uiPriority="61" w:unhideWhenUsed="0"/>
-    <w:lsdException w:name="Light Grid Accent 1" w:semiHidden="0" w:uiPriority="62" w:unhideWhenUsed="0"/>
-    <w:lsdException w:name="Medium Shading 1 Accent 1" w:semiHidden="0" w:uiPriority="63" w:unhideWhenUsed="0"/>
-    <w:lsdException w:name="Medium Shading 2 Accent 1" w:semiHidden="0" w:uiPriority="64" w:unhideWhenUsed="0"/>
-    <w:lsdException w:name="Medium List 1 Accent 1" w:semiHidden="0" w:uiPriority="65" w:unhideWhenUsed="0"/>
-    <w:lsdException w:name="Revision" w:unhideWhenUsed="0"/>
-    <w:lsdException w:name="List Paragraph" w:semiHidden="0" w:uiPriority="34" w:unhideWhenUsed="0" w:qFormat="1"/>
-    <w:lsdException w:name="Quote" w:semiHidden="0" w:uiPriority="29" w:unhideWhenUsed="0" w:qFormat="1"/>
-    <w:lsdException w:name="Intense Quote" w:semiHidden="0" w:uiPriority="30" w:unhideWhenUsed="0" w:qFormat="1"/>
-    <w:lsdException w:name="Medium List 2 Accent 1" w:semiHidden="0" w:uiPriority="66" w:unhideWhenUsed="0"/>
-    <w:lsdException w:name="Medium Grid 1 Accent 1" w:semiHidden="0" w:uiPriority="67" w:unhideWhenUsed="0"/>
-    <w:lsdException w:name="Medium Grid 2 Accent 1" w:semiHidden="0" w:uiPriority="68" w:unhideWhenUsed="0"/>
-    <w:lsdException w:name="Medium Grid 3 Accent 1" w:semiHidden="0" w:uiPriority="69" w:unhideWhenUsed="0"/>
-    <w:lsdException w:name="Dark List Accent 1" w:semiHidden="0" w:uiPriority="70" w:unhideWhenUsed="0"/>
-    <w:lsdException w:name="Colorful Shading Accent 1" w:semiHidden="0" w:uiPriority="71" w:unhideWhenUsed="0"/>
-    <w:lsdException w:name="Colorful List Accent 1" w:semiHidden="0" w:uiPriority="72" w:unhideWhenUsed="0"/>
-    <w:lsdException w:name="Colorful Grid Accent 1" w:semiHidden="0" w:uiPriority="73" w:unhideWhenUsed="0"/>
-    <w:lsdException w:name="Light Shading Accent 2" w:semiHidden="0" w:uiPriority="60" w:unhideWhenUsed="0"/>
-    <w:lsdException w:name="Light List Accent 2" w:semiHidden="0" w:uiPriority="61" w:unhideWhenUsed="0"/>
-    <w:lsdException w:name="Light Grid Accent 2" w:semiHidden="0" w:uiPriority="62" w:unhideWhenUsed="0"/>
-    <w:lsdException w:name="Medium Shading 1 Accent 2" w:semiHidden="0" w:uiPriority="63" w:unhideWhenUsed="0"/>
-    <w:lsdException w:name="Medium Shading 2 Accent 2" w:semiHidden="0" w:uiPriority="64" w:unhideWhenUsed="0"/>
-    <w:lsdException w:name="Medium List 1 Accent 2" w:semiHidden="0" w:uiPriority="65" w:unhideWhenUsed="0"/>
-    <w:lsdException w:name="Medium List 2 Accent 2" w:semiHidden="0" w:uiPriority="66" w:unhideWhenUsed="0"/>
-    <w:lsdException w:name="Medium Grid 1 Accent 2" w:semiHidden="0" w:uiPriority="67" w:unhideWhenUsed="0"/>
-    <w:lsdException w:name="Medium Grid 2 Accent 2" w:semiHidden="0" w:uiPriority="68" w:unhideWhenUsed="0"/>
-    <w:lsdException w:name="Medium Grid 3 Accent 2" w:semiHidden="0" w:uiPriority="69" w:unhideWhenUsed="0"/>
-    <w:lsdException w:name="Dark List Accent 2" w:semiHidden="0" w:uiPriority="70" w:unhideWhenUsed="0"/>
-    <w:lsdException w:name="Colorful Shading Accent 2" w:semiHidden="0" w:uiPriority="71" w:unhideWhenUsed="0"/>
-    <w:lsdException w:name="Colorful List Accent 2" w:semiHidden="0" w:uiPriority="72" w:unhideWhenUsed="0"/>
-    <w:lsdException w:name="Colorful Grid Accent 2" w:semiHidden="0" w:uiPriority="73" w:unhideWhenUsed="0"/>
-    <w:lsdException w:name="Light Shading Accent 3" w:semiHidden="0" w:uiPriority="60" w:unhideWhenUsed="0"/>
-    <w:lsdException w:name="Light List Accent 3" w:semiHidden="0" w:uiPriority="61" w:unhideWhenUsed="0"/>
-    <w:lsdException w:name="Light Grid Accent 3" w:semiHidden="0" w:uiPriority="62" w:unhideWhenUsed="0"/>
-    <w:lsdException w:name="Medium Shading 1 Accent 3" w:semiHidden="0" w:uiPriority="63" w:unhideWhenUsed="0"/>
-    <w:lsdException w:name="Medium Shading 2 Accent 3" w:semiHidden="0" w:uiPriority="64" w:unhideWhenUsed="0"/>
-    <w:lsdException w:name="Medium List 1 Accent 3" w:semiHidden="0" w:uiPriority="65" w:unhideWhenUsed="0"/>
-    <w:lsdException w:name="Medium List 2 Accent 3" w:semiHidden="0" w:uiPriority="66" w:unhideWhenUsed="0"/>
-    <w:lsdException w:name="Medium Grid 1 Accent 3" w:semiHidden="0" w:uiPriority="67" w:unhideWhenUsed="0"/>
-    <w:lsdException w:name="Medium Grid 2 Accent 3" w:semiHidden="0" w:uiPriority="68" w:unhideWhenUsed="0"/>
-    <w:lsdException w:name="Medium Grid 3 Accent 3" w:semiHidden="0" w:uiPriority="69" w:unhideWhenUsed="0"/>
-    <w:lsdException w:name="Dark List Accent 3" w:semiHidden="0" w:uiPriority="70" w:unhideWhenUsed="0"/>
-    <w:lsdException w:name="Colorful Shading Accent 3" w:semiHidden="0" w:uiPriority="71" w:unhideWhenUsed="0"/>
-    <w:lsdException w:name="Colorful List Accent 3" w:semiHidden="0" w:uiPriority="72" w:unhideWhenUsed="0"/>
-    <w:lsdException w:name="Colorful Grid Accent 3" w:semiHidden="0" w:uiPriority="73" w:unhideWhenUsed="0"/>
-    <w:lsdException w:name="Light Shading Accent 4" w:semiHidden="0" w:uiPriority="60" w:unhideWhenUsed="0"/>
-    <w:lsdException w:name="Light List Accent 4" w:semiHidden="0" w:uiPriority="61" w:unhideWhenUsed="0"/>
-    <w:lsdException w:name="Light Grid Accent 4" w:semiHidden="0" w:uiPriority="62" w:unhideWhenUsed="0"/>
-    <w:lsdException w:name="Medium Shading 1 Accent 4" w:semiHidden="0" w:uiPriority="63" w:unhideWhenUsed="0"/>
-    <w:lsdException w:name="Medium Shading 2 Accent 4" w:semiHidden="0" w:uiPriority="64" w:unhideWhenUsed="0"/>
-    <w:lsdException w:name="Medium List 1 Accent 4" w:semiHidden="0" w:uiPriority="65" w:unhideWhenUsed="0"/>
-    <w:lsdException w:name="Medium List 2 Accent 4" w:semiHidden="0" w:uiPriority="66" w:unhideWhenUsed="0"/>
-    <w:lsdException w:name="Medium Grid 1 Accent 4" w:semiHidden="0" w:uiPriority="67" w:unhideWhenUsed="0"/>
-    <w:lsdException w:name="Medium Grid 2 Accent 4" w:semiHidden="0" w:uiPriority="68" w:unhideWhenUsed="0"/>
-    <w:lsdException w:name="Medium Grid 3 Accent 4" w:semiHidden="0" w:uiPriority="69" w:unhideWhenUsed="0"/>
-    <w:lsdException w:name="Dark List Accent 4" w:semiHidden="0" w:uiPriority="70" w:unhideWhenUsed="0"/>
-    <w:lsdException w:name="Colorful Shading Accent 4" w:semiHidden="0" w:uiPriority="71" w:unhideWhenUsed="0"/>
-    <w:lsdException w:name="Colorful List Accent 4" w:semiHidden="0" w:uiPriority="72" w:unhideWhenUsed="0"/>
-    <w:lsdException w:name="Colorful Grid Accent 4" w:semiHidden="0" w:uiPriority="73" w:unhideWhenUsed="0"/>
-    <w:lsdException w:name="Light Shading Accent 5" w:semiHidden="0" w:uiPriority="60" w:unhideWhenUsed="0"/>
-    <w:lsdException w:name="Light List Accent 5" w:semiHidden="0" w:uiPriority="61" w:unhideWhenUsed="0"/>
-    <w:lsdException w:name="Light Grid Accent 5" w:semiHidden="0" w:uiPriority="62" w:unhideWhenUsed="0"/>
-    <w:lsdException w:name="Medium Shading 1 Accent 5" w:semiHidden="0" w:uiPriority="63" w:unhideWhenUsed="0"/>
-    <w:lsdException w:name="Medium Shading 2 Accent 5" w:semiHidden="0" w:uiPriority="64" w:unhideWhenUsed="0"/>
-    <w:lsdException w:name="Medium List 1 Accent 5" w:semiHidden="0" w:uiPriority="65" w:unhideWhenUsed="0"/>
-    <w:lsdException w:name="Medium List 2 Accent 5" w:semiHidden="0" w:uiPriority="66" w:unhideWhenUsed="0"/>
-    <w:lsdException w:name="Medium Grid 1 Accent 5" w:semiHidden="0" w:uiPriority="67" w:unhideWhenUsed="0"/>
-    <w:lsdException w:name="Medium Grid 2 Accent 5" w:semiHidden="0" w:uiPriority="68" w:unhideWhenUsed="0"/>
-    <w:lsdException w:name="Medium Grid 3 Accent 5" w:semiHidden="0" w:uiPriority="69" w:unhideWhenUsed="0"/>
-    <w:lsdException w:name="Dark List Accent 5" w:semiHidden="0" w:uiPriority="70" w:unhideWhenUsed="0"/>
-    <w:lsdException w:name="Colorful Shading Accent 5" w:semiHidden="0" w:uiPriority="71" w:unhideWhenUsed="0"/>
-    <w:lsdException w:name="Colorful List Accent 5" w:semiHidden="0" w:uiPriority="72" w:unhideWhenUsed="0"/>
-    <w:lsdException w:name="Colorful Grid Accent 5" w:semiHidden="0" w:uiPriority="73" w:unhideWhenUsed="0"/>
-    <w:lsdException w:name="Light Shading Accent 6" w:semiHidden="0" w:uiPriority="60" w:unhideWhenUsed="0"/>
-    <w:lsdException w:name="Light List Accent 6" w:semiHidden="0" w:uiPriority="61" w:unhideWhenUsed="0"/>
-    <w:lsdException w:name="Light Grid Accent 6" w:semiHidden="0" w:uiPriority="62" w:unhideWhenUsed="0"/>
-    <w:lsdException w:name="Medium Shading 1 Accent 6" w:semiHidden="0" w:uiPriority="63" w:unhideWhenUsed="0"/>
-    <w:lsdException w:name="Medium Shading 2 Accent 6" w:semiHidden="0" w:uiPriority="64" w:unhideWhenUsed="0"/>
-    <w:lsdException w:name="Medium List 1 Accent 6" w:semiHidden="0" w:uiPriority="65" w:unhideWhenUsed="0"/>
-    <w:lsdException w:name="Medium List 2 Accent 6" w:semiHidden="0" w:uiPriority="66" w:unhideWhenUsed="0"/>
-    <w:lsdException w:name="Medium Grid 1 Accent 6" w:semiHidden="0" w:uiPriority="67" w:unhideWhenUsed="0"/>
-    <w:lsdException w:name="Medium Grid 2 Accent 6" w:semiHidden="0" w:uiPriority="68" w:unhideWhenUsed="0"/>
-    <w:lsdException w:name="Medium Grid 3 Accent 6" w:semiHidden="0" w:uiPriority="69" w:unhideWhenUsed="0"/>
-    <w:lsdException w:name="Dark List Accent 6" w:semiHidden="0" w:uiPriority="70" w:unhideWhenUsed="0"/>
-    <w:lsdException w:name="Colorful Shading Accent 6" w:semiHidden="0" w:uiPriority="71" w:unhideWhenUsed="0"/>
-    <w:lsdException w:name="Colorful List Accent 6" w:semiHidden="0" w:uiPriority="72" w:unhideWhenUsed="0"/>
-    <w:lsdException w:name="Colorful Grid Accent 6" w:semiHidden="0" w:uiPriority="73" w:unhideWhenUsed="0"/>
-    <w:lsdException w:name="Subtle Emphasis" w:semiHidden="0" w:uiPriority="19" w:unhideWhenUsed="0" w:qFormat="1"/>
-    <w:lsdException w:name="Intense Emphasis" w:semiHidden="0" w:uiPriority="21" w:unhideWhenUsed="0" w:qFormat="1"/>
-    <w:lsdException w:name="Subtle Reference" w:semiHidden="0" w:uiPriority="31" w:unhideWhenUsed="0" w:qFormat="1"/>
-    <w:lsdException w:name="Intense Reference" w:semiHidden="0" w:uiPriority="32" w:unhideWhenUsed="0" w:qFormat="1"/>
-    <w:lsdException w:name="Book Title" w:semiHidden="0" w:uiPriority="33" w:unhideWhenUsed="0" w:qFormat="1"/>
-    <w:lsdException w:name="Bibliography" w:uiPriority="37"/>
-    <w:lsdException w:name="TOC Heading" w:uiPriority="39" w:qFormat="1"/>
+  <w:latentStyles w:defLockedState="0" w:defUIPriority="99" w:defSemiHidden="0" w:defUnhideWhenUsed="0" w:defQFormat="0" w:count="371">
+    <w:lsdException w:name="Normal" w:uiPriority="0" w:qFormat="1"/>
+    <w:lsdException w:name="heading 1" w:uiPriority="9" w:qFormat="1"/>
+    <w:lsdException w:name="heading 2" w:semiHidden="1" w:uiPriority="9" w:unhideWhenUsed="1" w:qFormat="1"/>
+    <w:lsdException w:name="heading 3" w:semiHidden="1" w:uiPriority="9" w:unhideWhenUsed="1" w:qFormat="1"/>
+    <w:lsdException w:name="heading 4" w:semiHidden="1" w:uiPriority="9" w:unhideWhenUsed="1" w:qFormat="1"/>
+    <w:lsdException w:name="heading 5" w:semiHidden="1" w:uiPriority="9" w:unhideWhenUsed="1" w:qFormat="1"/>
+    <w:lsdException w:name="heading 6" w:semiHidden="1" w:uiPriority="9" w:unhideWhenUsed="1" w:qFormat="1"/>
+    <w:lsdException w:name="heading 7" w:semiHidden="1" w:uiPriority="9" w:unhideWhenUsed="1" w:qFormat="1"/>
+    <w:lsdException w:name="heading 8" w:semiHidden="1" w:uiPriority="9" w:unhideWhenUsed="1" w:qFormat="1"/>
+    <w:lsdException w:name="heading 9" w:semiHidden="1" w:uiPriority="9" w:unhideWhenUsed="1" w:qFormat="1"/>
+    <w:lsdException w:name="index 1" w:semiHidden="1" w:unhideWhenUsed="1"/>
+    <w:lsdException w:name="index 2" w:semiHidden="1" w:unhideWhenUsed="1"/>
+    <w:lsdException w:name="index 3" w:semiHidden="1" w:unhideWhenUsed="1"/>
+    <w:lsdException w:name="index 4" w:semiHidden="1" w:unhideWhenUsed="1"/>
+    <w:lsdException w:name="index 5" w:semiHidden="1" w:unhideWhenUsed="1"/>
+    <w:lsdException w:name="index 6" w:semiHidden="1" w:unhideWhenUsed="1"/>
+    <w:lsdException w:name="index 7" w:semiHidden="1" w:unhideWhenUsed="1"/>
+    <w:lsdException w:name="index 8" w:semiHidden="1" w:unhideWhenUsed="1"/>
+    <w:lsdException w:name="index 9" w:semiHidden="1" w:unhideWhenUsed="1"/>
+    <w:lsdException w:name="toc 1" w:semiHidden="1" w:uiPriority="39" w:unhideWhenUsed="1"/>
+    <w:lsdException w:name="toc 2" w:semiHidden="1" w:uiPriority="39" w:unhideWhenUsed="1"/>
+    <w:lsdException w:name="toc 3" w:semiHidden="1" w:uiPriority="39" w:unhideWhenUsed="1"/>
+    <w:lsdException w:name="toc 4" w:semiHidden="1" w:uiPriority="39" w:unhideWhenUsed="1"/>
+    <w:lsdException w:name="toc 5" w:semiHidden="1" w:uiPriority="39" w:unhideWhenUsed="1"/>
+    <w:lsdException w:name="toc 6" w:semiHidden="1" w:uiPriority="39" w:unhideWhenUsed="1"/>
+    <w:lsdException w:name="toc 7" w:semiHidden="1" w:uiPriority="39" w:unhideWhenUsed="1"/>
+    <w:lsdException w:name="toc 8" w:semiHidden="1" w:uiPriority="39" w:unhideWhenUsed="1"/>
+    <w:lsdException w:name="toc 9" w:semiHidden="1" w:uiPriority="39" w:unhideWhenUsed="1"/>
+    <w:lsdException w:name="Normal Indent" w:semiHidden="1" w:unhideWhenUsed="1"/>
+    <w:lsdException w:name="footnote text" w:semiHidden="1" w:unhideWhenUsed="1"/>
+    <w:lsdException w:name="annotation text" w:semiHidden="1" w:unhideWhenUsed="1"/>
+    <w:lsdException w:name="header" w:semiHidden="1" w:unhideWhenUsed="1"/>
+    <w:lsdException w:name="footer" w:semiHidden="1" w:unhideWhenUsed="1"/>
+    <w:lsdException w:name="index heading" w:semiHidden="1" w:unhideWhenUsed="1"/>
+    <w:lsdException w:name="caption" w:semiHidden="1" w:uiPriority="35" w:unhideWhenUsed="1" w:qFormat="1"/>
+    <w:lsdException w:name="table of figures" w:semiHidden="1" w:unhideWhenUsed="1"/>
+    <w:lsdException w:name="envelope address" w:semiHidden="1" w:unhideWhenUsed="1"/>
+    <w:lsdException w:name="envelope return" w:semiHidden="1" w:unhideWhenUsed="1"/>
+    <w:lsdException w:name="footnote reference" w:semiHidden="1" w:unhideWhenUsed="1"/>
+    <w:lsdException w:name="annotation reference" w:semiHidden="1" w:unhideWhenUsed="1"/>
+    <w:lsdException w:name="line number" w:semiHidden="1" w:unhideWhenUsed="1"/>
+    <w:lsdException w:name="page number" w:semiHidden="1" w:unhideWhenUsed="1"/>
+    <w:lsdException w:name="endnote reference" w:semiHidden="1" w:unhideWhenUsed="1"/>
+    <w:lsdException w:name="endnote text" w:semiHidden="1" w:unhideWhenUsed="1"/>
+    <w:lsdException w:name="table of authorities" w:semiHidden="1" w:unhideWhenUsed="1"/>
+    <w:lsdException w:name="macro" w:semiHidden="1" w:unhideWhenUsed="1"/>
+    <w:lsdException w:name="toa heading" w:semiHidden="1" w:unhideWhenUsed="1"/>
+    <w:lsdException w:name="List" w:semiHidden="1" w:unhideWhenUsed="1"/>
+    <w:lsdException w:name="List Bullet" w:semiHidden="1" w:unhideWhenUsed="1"/>
+    <w:lsdException w:name="List Number" w:semiHidden="1" w:unhideWhenUsed="1"/>
+    <w:lsdException w:name="List 2" w:semiHidden="1" w:unhideWhenUsed="1"/>
+    <w:lsdException w:name="List 3" w:semiHidden="1" w:unhideWhenUsed="1"/>
+    <w:lsdException w:name="List 4" w:semiHidden="1" w:unhideWhenUsed="1"/>
+    <w:lsdException w:name="List 5" w:semiHidden="1" w:unhideWhenUsed="1"/>
+    <w:lsdException w:name="List Bullet 2" w:semiHidden="1" w:unhideWhenUsed="1"/>
+    <w:lsdException w:name="List Bullet 3" w:semiHidden="1" w:unhideWhenUsed="1"/>
+    <w:lsdException w:name="List Bullet 4" w:semiHidden="1" w:unhideWhenUsed="1"/>
+    <w:lsdException w:name="List Bullet 5" w:semiHidden="1" w:unhideWhenUsed="1"/>
+    <w:lsdException w:name="List Number 2" w:semiHidden="1" w:unhideWhenUsed="1"/>
+    <w:lsdException w:name="List Number 3" w:semiHidden="1" w:unhideWhenUsed="1"/>
+    <w:lsdException w:name="List Number 4" w:semiHidden="1" w:unhideWhenUsed="1"/>
+    <w:lsdException w:name="List Number 5" w:semiHidden="1" w:unhideWhenUsed="1"/>
+    <w:lsdException w:name="Title" w:uiPriority="10" w:qFormat="1"/>
+    <w:lsdException w:name="Closing" w:semiHidden="1" w:unhideWhenUsed="1"/>
+    <w:lsdException w:name="Signature" w:semiHidden="1" w:unhideWhenUsed="1"/>
+    <w:lsdException w:name="Default Paragraph Font" w:semiHidden="1" w:uiPriority="1" w:unhideWhenUsed="1"/>
+    <w:lsdException w:name="Body Text" w:semiHidden="1" w:unhideWhenUsed="1"/>
+    <w:lsdException w:name="Body Text Indent" w:semiHidden="1" w:unhideWhenUsed="1"/>
+    <w:lsdException w:name="List Continue" w:semiHidden="1" w:unhideWhenUsed="1"/>
+    <w:lsdException w:name="List Continue 2" w:semiHidden="1" w:unhideWhenUsed="1"/>
+    <w:lsdException w:name="List Continue 3" w:semiHidden="1" w:unhideWhenUsed="1"/>
+    <w:lsdException w:name="List Continue 4" w:semiHidden="1" w:unhideWhenUsed="1"/>
+    <w:lsdException w:name="List Continue 5" w:semiHidden="1" w:unhideWhenUsed="1"/>
+    <w:lsdException w:name="Message Header" w:semiHidden="1" w:unhideWhenUsed="1"/>
+    <w:lsdException w:name="Subtitle" w:uiPriority="11" w:qFormat="1"/>
+    <w:lsdException w:name="Salutation" w:semiHidden="1" w:unhideWhenUsed="1"/>
+    <w:lsdException w:name="Date" w:semiHidden="1" w:unhideWhenUsed="1"/>
+    <w:lsdException w:name="Body Text First Indent" w:semiHidden="1" w:unhideWhenUsed="1"/>
+    <w:lsdException w:name="Body Text First Indent 2" w:semiHidden="1" w:unhideWhenUsed="1"/>
+    <w:lsdException w:name="Note Heading" w:semiHidden="1" w:unhideWhenUsed="1"/>
+    <w:lsdException w:name="Body Text 2" w:semiHidden="1" w:unhideWhenUsed="1"/>
+    <w:lsdException w:name="Body Text 3" w:semiHidden="1" w:unhideWhenUsed="1"/>
+    <w:lsdException w:name="Body Text Indent 2" w:semiHidden="1" w:unhideWhenUsed="1"/>
+    <w:lsdException w:name="Body Text Indent 3" w:semiHidden="1" w:unhideWhenUsed="1"/>
+    <w:lsdException w:name="Block Text" w:semiHidden="1" w:unhideWhenUsed="1"/>
+    <w:lsdException w:name="Hyperlink" w:semiHidden="1" w:unhideWhenUsed="1"/>
+    <w:lsdException w:name="FollowedHyperlink" w:semiHidden="1" w:unhideWhenUsed="1"/>
+    <w:lsdException w:name="Strong" w:uiPriority="22" w:qFormat="1"/>
+    <w:lsdException w:name="Emphasis" w:uiPriority="20" w:qFormat="1"/>
+    <w:lsdException w:name="Document Map" w:semiHidden="1" w:unhideWhenUsed="1"/>
+    <w:lsdException w:name="Plain Text" w:semiHidden="1" w:unhideWhenUsed="1"/>
+    <w:lsdException w:name="E-mail Signature" w:semiHidden="1" w:unhideWhenUsed="1"/>
+    <w:lsdException w:name="HTML Top of Form" w:semiHidden="1" w:unhideWhenUsed="1"/>
+    <w:lsdException w:name="HTML Bottom of Form" w:semiHidden="1" w:unhideWhenUsed="1"/>
+    <w:lsdException w:name="Normal (Web)" w:semiHidden="1" w:unhideWhenUsed="1"/>
+    <w:lsdException w:name="HTML Acronym" w:semiHidden="1" w:unhideWhenUsed="1"/>
+    <w:lsdException w:name="HTML Address" w:semiHidden="1" w:unhideWhenUsed="1"/>
+    <w:lsdException w:name="HTML Cite" w:semiHidden="1" w:unhideWhenUsed="1"/>
+    <w:lsdException w:name="HTML Code" w:semiHidden="1" w:unhideWhenUsed="1"/>
+    <w:lsdException w:name="HTML Definition" w:semiHidden="1" w:unhideWhenUsed="1"/>
+    <w:lsdException w:name="HTML Keyboard" w:semiHidden="1" w:unhideWhenUsed="1"/>
+    <w:lsdException w:name="HTML Preformatted" w:semiHidden="1" w:unhideWhenUsed="1"/>
+    <w:lsdException w:name="HTML Sample" w:semiHidden="1" w:unhideWhenUsed="1"/>
+    <w:lsdException w:name="HTML Typewriter" w:semiHidden="1" w:unhideWhenUsed="1"/>
+    <w:lsdException w:name="HTML Variable" w:semiHidden="1" w:unhideWhenUsed="1"/>
+    <w:lsdException w:name="Normal Table" w:semiHidden="1" w:unhideWhenUsed="1"/>
+    <w:lsdException w:name="annotation subject" w:semiHidden="1" w:unhideWhenUsed="1"/>
+    <w:lsdException w:name="No List" w:semiHidden="1" w:unhideWhenUsed="1"/>
+    <w:lsdException w:name="Outline List 1" w:semiHidden="1" w:unhideWhenUsed="1"/>
+    <w:lsdException w:name="Outline List 2" w:semiHidden="1" w:unhideWhenUsed="1"/>
+    <w:lsdException w:name="Outline List 3" w:semiHidden="1" w:unhideWhenUsed="1"/>
+    <w:lsdException w:name="Table Simple 1" w:semiHidden="1" w:unhideWhenUsed="1"/>
+    <w:lsdException w:name="Table Simple 2" w:semiHidden="1" w:unhideWhenUsed="1"/>
+    <w:lsdException w:name="Table Simple 3" w:semiHidden="1" w:unhideWhenUsed="1"/>
+    <w:lsdException w:name="Table Classic 1" w:semiHidden="1" w:unhideWhenUsed="1"/>
+    <w:lsdException w:name="Table Classic 2" w:semiHidden="1" w:unhideWhenUsed="1"/>
+    <w:lsdException w:name="Table Classic 3" w:semiHidden="1" w:unhideWhenUsed="1"/>
+    <w:lsdException w:name="Table Classic 4" w:semiHidden="1" w:unhideWhenUsed="1"/>
+    <w:lsdException w:name="Table Colorful 1" w:semiHidden="1" w:unhideWhenUsed="1"/>
+    <w:lsdException w:name="Table Colorful 2" w:semiHidden="1" w:unhideWhenUsed="1"/>
+    <w:lsdException w:name="Table Colorful 3" w:semiHidden="1" w:unhideWhenUsed="1"/>
+    <w:lsdException w:name="Table Columns 1" w:semiHidden="1" w:unhideWhenUsed="1"/>
+    <w:lsdException w:name="Table Columns 2" w:semiHidden="1" w:unhideWhenUsed="1"/>
+    <w:lsdException w:name="Table Columns 3" w:semiHidden="1" w:unhideWhenUsed="1"/>
+    <w:lsdException w:name="Table Columns 4" w:semiHidden="1" w:unhideWhenUsed="1"/>
+    <w:lsdException w:name="Table Columns 5" w:semiHidden="1" w:unhideWhenUsed="1"/>
+    <w:lsdException w:name="Table Grid 1" w:semiHidden="1" w:unhideWhenUsed="1"/>
+    <w:lsdException w:name="Table Grid 2" w:semiHidden="1" w:unhideWhenUsed="1"/>
+    <w:lsdException w:name="Table Grid 3" w:semiHidden="1" w:unhideWhenUsed="1"/>
+    <w:lsdException w:name="Table Grid 4" w:semiHidden="1" w:unhideWhenUsed="1"/>
+    <w:lsdException w:name="Table Grid 5" w:semiHidden="1" w:unhideWhenUsed="1"/>
+    <w:lsdException w:name="Table Grid 6" w:semiHidden="1" w:unhideWhenUsed="1"/>
+    <w:lsdException w:name="Table Grid 7" w:semiHidden="1" w:unhideWhenUsed="1"/>
+    <w:lsdException w:name="Table Grid 8" w:semiHidden="1" w:unhideWhenUsed="1"/>
+    <w:lsdException w:name="Table List 1" w:semiHidden="1" w:unhideWhenUsed="1"/>
+    <w:lsdException w:name="Table List 2" w:semiHidden="1" w:unhideWhenUsed="1"/>
+    <w:lsdException w:name="Table List 3" w:semiHidden="1" w:unhideWhenUsed="1"/>
+    <w:lsdException w:name="Table List 4" w:semiHidden="1" w:unhideWhenUsed="1"/>
+    <w:lsdException w:name="Table List 5" w:semiHidden="1" w:unhideWhenUsed="1"/>
+    <w:lsdException w:name="Table List 6" w:semiHidden="1" w:unhideWhenUsed="1"/>
+    <w:lsdException w:name="Table List 7" w:semiHidden="1" w:unhideWhenUsed="1"/>
+    <w:lsdException w:name="Table List 8" w:semiHidden="1" w:unhideWhenUsed="1"/>
+    <w:lsdException w:name="Table 3D effects 1" w:semiHidden="1" w:unhideWhenUsed="1"/>
+    <w:lsdException w:name="Table 3D effects 2" w:semiHidden="1" w:unhideWhenUsed="1"/>
+    <w:lsdException w:name="Table 3D effects 3" w:semiHidden="1" w:unhideWhenUsed="1"/>
+    <w:lsdException w:name="Table Contemporary" w:semiHidden="1" w:unhideWhenUsed="1"/>
+    <w:lsdException w:name="Table Elegant" w:semiHidden="1" w:unhideWhenUsed="1"/>
+    <w:lsdException w:name="Table Professional" w:semiHidden="1" w:unhideWhenUsed="1"/>
+    <w:lsdException w:name="Table Subtle 1" w:semiHidden="1" w:unhideWhenUsed="1"/>
+    <w:lsdException w:name="Table Subtle 2" w:semiHidden="1" w:unhideWhenUsed="1"/>
+    <w:lsdException w:name="Table Web 1" w:semiHidden="1" w:unhideWhenUsed="1"/>
+    <w:lsdException w:name="Table Web 2" w:semiHidden="1" w:unhideWhenUsed="1"/>
+    <w:lsdException w:name="Table Web 3" w:semiHidden="1" w:unhideWhenUsed="1"/>
+    <w:lsdException w:name="Balloon Text" w:semiHidden="1" w:unhideWhenUsed="1"/>
+    <w:lsdException w:name="Table Grid" w:uiPriority="59"/>
+    <w:lsdException w:name="Table Theme" w:semiHidden="1" w:unhideWhenUsed="1"/>
+    <w:lsdException w:name="Placeholder Text" w:semiHidden="1"/>
+    <w:lsdException w:name="No Spacing" w:uiPriority="1" w:qFormat="1"/>
+    <w:lsdException w:name="Light Shading" w:uiPriority="60"/>
+    <w:lsdException w:name="Light List" w:uiPriority="61"/>
+    <w:lsdException w:name="Light Grid" w:uiPriority="62"/>
+    <w:lsdException w:name="Medium Shading 1" w:uiPriority="63"/>
+    <w:lsdException w:name="Medium Shading 2" w:uiPriority="64"/>
+    <w:lsdException w:name="Medium List 1" w:uiPriority="65"/>
+    <w:lsdException w:name="Medium List 2" w:uiPriority="66"/>
+    <w:lsdException w:name="Medium Grid 1" w:uiPriority="67"/>
+    <w:lsdException w:name="Medium Grid 2" w:uiPriority="68"/>
+    <w:lsdException w:name="Medium Grid 3" w:uiPriority="69"/>
+    <w:lsdException w:name="Dark List" w:uiPriority="70"/>
+    <w:lsdException w:name="Colorful Shading" w:uiPriority="71"/>
+    <w:lsdException w:name="Colorful List" w:uiPriority="72"/>
+    <w:lsdException w:name="Colorful Grid" w:uiPriority="73"/>
+    <w:lsdException w:name="Light Shading Accent 1" w:uiPriority="60"/>
+    <w:lsdException w:name="Light List Accent 1" w:uiPriority="61"/>
+    <w:lsdException w:name="Light Grid Accent 1" w:uiPriority="62"/>
+    <w:lsdException w:name="Medium Shading 1 Accent 1" w:uiPriority="63"/>
+    <w:lsdException w:name="Medium Shading 2 Accent 1" w:uiPriority="64"/>
+    <w:lsdException w:name="Medium List 1 Accent 1" w:uiPriority="65"/>
+    <w:lsdException w:name="Revision" w:semiHidden="1"/>
+    <w:lsdException w:name="List Paragraph" w:uiPriority="34" w:qFormat="1"/>
+    <w:lsdException w:name="Quote" w:uiPriority="29" w:qFormat="1"/>
+    <w:lsdException w:name="Intense Quote" w:uiPriority="30" w:qFormat="1"/>
+    <w:lsdException w:name="Medium List 2 Accent 1" w:uiPriority="66"/>
+    <w:lsdException w:name="Medium Grid 1 Accent 1" w:uiPriority="67"/>
+    <w:lsdException w:name="Medium Grid 2 Accent 1" w:uiPriority="68"/>
+    <w:lsdException w:name="Medium Grid 3 Accent 1" w:uiPriority="69"/>
+    <w:lsdException w:name="Dark List Accent 1" w:uiPriority="70"/>
+    <w:lsdException w:name="Colorful Shading Accent 1" w:uiPriority="71"/>
+    <w:lsdException w:name="Colorful List Accent 1" w:uiPriority="72"/>
+    <w:lsdException w:name="Colorful Grid Accent 1" w:uiPriority="73"/>
+    <w:lsdException w:name="Light Shading Accent 2" w:uiPriority="60"/>
+    <w:lsdException w:name="Light List Accent 2" w:uiPriority="61"/>
+    <w:lsdException w:name="Light Grid Accent 2" w:uiPriority="62"/>
+    <w:lsdException w:name="Medium Shading 1 Accent 2" w:uiPriority="63"/>
+    <w:lsdException w:name="Medium Shading 2 Accent 2" w:uiPriority="64"/>
+    <w:lsdException w:name="Medium List 1 Accent 2" w:uiPriority="65"/>
+    <w:lsdException w:name="Medium List 2 Accent 2" w:uiPriority="66"/>
+    <w:lsdException w:name="Medium Grid 1 Accent 2" w:uiPriority="67"/>
+    <w:lsdException w:name="Medium Grid 2 Accent 2" w:uiPriority="68"/>
+    <w:lsdException w:name="Medium Grid 3 Accent 2" w:uiPriority="69"/>
+    <w:lsdException w:name="Dark List Accent 2" w:uiPriority="70"/>
+    <w:lsdException w:name="Colorful Shading Accent 2" w:uiPriority="71"/>
+    <w:lsdException w:name="Colorful List Accent 2" w:uiPriority="72"/>
+    <w:lsdException w:name="Colorful Grid Accent 2" w:uiPriority="73"/>
+    <w:lsdException w:name="Light Shading Accent 3" w:uiPriority="60"/>
+    <w:lsdException w:name="Light List Accent 3" w:uiPriority="61"/>
+    <w:lsdException w:name="Light Grid Accent 3" w:uiPriority="62"/>
+    <w:lsdException w:name="Medium Shading 1 Accent 3" w:uiPriority="63"/>
+    <w:lsdException w:name="Medium Shading 2 Accent 3" w:uiPriority="64"/>
+    <w:lsdException w:name="Medium List 1 Accent 3" w:uiPriority="65"/>
+    <w:lsdException w:name="Medium List 2 Accent 3" w:uiPriority="66"/>
+    <w:lsdException w:name="Medium Grid 1 Accent 3" w:uiPriority="67"/>
+    <w:lsdException w:name="Medium Grid 2 Accent 3" w:uiPriority="68"/>
+    <w:lsdException w:name="Medium Grid 3 Accent 3" w:uiPriority="69"/>
+    <w:lsdException w:name="Dark List Accent 3" w:uiPriority="70"/>
+    <w:lsdException w:name="Colorful Shading Accent 3" w:uiPriority="71"/>
+    <w:lsdException w:name="Colorful List Accent 3" w:uiPriority="72"/>
+    <w:lsdException w:name="Colorful Grid Accent 3" w:uiPriority="73"/>
+    <w:lsdException w:name="Light Shading Accent 4" w:uiPriority="60"/>
+    <w:lsdException w:name="Light List Accent 4" w:uiPriority="61"/>
+    <w:lsdException w:name="Light Grid Accent 4" w:uiPriority="62"/>
+    <w:lsdException w:name="Medium Shading 1 Accent 4" w:uiPriority="63"/>
+    <w:lsdException w:name="Medium Shading 2 Accent 4" w:uiPriority="64"/>
+    <w:lsdException w:name="Medium List 1 Accent 4" w:uiPriority="65"/>
+    <w:lsdException w:name="Medium List 2 Accent 4" w:uiPriority="66"/>
+    <w:lsdException w:name="Medium Grid 1 Accent 4" w:uiPriority="67"/>
+    <w:lsdException w:name="Medium Grid 2 Accent 4" w:uiPriority="68"/>
+    <w:lsdException w:name="Medium Grid 3 Accent 4" w:uiPriority="69"/>
+    <w:lsdException w:name="Dark List Accent 4" w:uiPriority="70"/>
+    <w:lsdException w:name="Colorful Shading Accent 4" w:uiPriority="71"/>
+    <w:lsdException w:name="Colorful List Accent 4" w:uiPriority="72"/>
+    <w:lsdException w:name="Colorful Grid Accent 4" w:uiPriority="73"/>
+    <w:lsdException w:name="Light Shading Accent 5" w:uiPriority="60"/>
+    <w:lsdException w:name="Light List Accent 5" w:uiPriority="61"/>
+    <w:lsdException w:name="Light Grid Accent 5" w:uiPriority="62"/>
+    <w:lsdException w:name="Medium Shading 1 Accent 5" w:uiPriority="63"/>
+    <w:lsdException w:name="Medium Shading 2 Accent 5" w:uiPriority="64"/>
+    <w:lsdException w:name="Medium List 1 Accent 5" w:uiPriority="65"/>
+    <w:lsdException w:name="Medium List 2 Accent 5" w:uiPriority="66"/>
+    <w:lsdException w:name="Medium Grid 1 Accent 5" w:uiPriority="67"/>
+    <w:lsdException w:name="Medium Grid 2 Accent 5" w:uiPriority="68"/>
+    <w:lsdException w:name="Medium Grid 3 Accent 5" w:uiPriority="69"/>
+    <w:lsdException w:name="Dark List Accent 5" w:uiPriority="70"/>
+    <w:lsdException w:name="Colorful Shading Accent 5" w:uiPriority="71"/>
+    <w:lsdException w:name="Colorful List Accent 5" w:uiPriority="72"/>
+    <w:lsdException w:name="Colorful Grid Accent 5" w:uiPriority="73"/>
+    <w:lsdException w:name="Light Shading Accent 6" w:uiPriority="60"/>
+    <w:lsdException w:name="Light List Accent 6" w:uiPriority="61"/>
+    <w:lsdException w:name="Light Grid Accent 6" w:uiPriority="62"/>
+    <w:lsdException w:name="Medium Shading 1 Accent 6" w:uiPriority="63"/>
+    <w:lsdException w:name="Medium Shading 2 Accent 6" w:uiPriority="64"/>
+    <w:lsdException w:name="Medium List 1 Accent 6" w:uiPriority="65"/>
+    <w:lsdException w:name="Medium List 2 Accent 6" w:uiPriority="66"/>
+    <w:lsdException w:name="Medium Grid 1 Accent 6" w:uiPriority="67"/>
+    <w:lsdException w:name="Medium Grid 2 Accent 6" w:uiPriority="68"/>
+    <w:lsdException w:name="Medium Grid 3 Accent 6" w:uiPriority="69"/>
+    <w:lsdException w:name="Dark List Accent 6" w:uiPriority="70"/>
+    <w:lsdException w:name="Colorful Shading Accent 6" w:uiPriority="71"/>
+    <w:lsdException w:name="Colorful List Accent 6" w:uiPriority="72"/>
+    <w:lsdException w:name="Colorful Grid Accent 6" w:uiPriority="73"/>
+    <w:lsdException w:name="Subtle Emphasis" w:uiPriority="19" w:qFormat="1"/>
+    <w:lsdException w:name="Intense Emphasis" w:uiPriority="21" w:qFormat="1"/>
+    <w:lsdException w:name="Subtle Reference" w:uiPriority="31" w:qFormat="1"/>
+    <w:lsdException w:name="Intense Reference" w:uiPriority="32" w:qFormat="1"/>
+    <w:lsdException w:name="Book Title" w:uiPriority="33" w:qFormat="1"/>
+    <w:lsdException w:name="Bibliography" w:semiHidden="1" w:uiPriority="37" w:unhideWhenUsed="1"/>
+    <w:lsdException w:name="TOC Heading" w:semiHidden="1" w:uiPriority="39" w:unhideWhenUsed="1" w:qFormat="1"/>
+    <w:lsdException w:name="Plain Table 1" w:uiPriority="41"/>
+    <w:lsdException w:name="Plain Table 2" w:uiPriority="42"/>
+    <w:lsdException w:name="Plain Table 3" w:uiPriority="43"/>
+    <w:lsdException w:name="Plain Table 4" w:uiPriority="44"/>
+    <w:lsdException w:name="Plain Table 5" w:uiPriority="45"/>
+    <w:lsdException w:name="Grid Table Light" w:uiPriority="40"/>
+    <w:lsdException w:name="Grid Table 1 Light" w:uiPriority="46"/>
+    <w:lsdException w:name="Grid Table 2" w:uiPriority="47"/>
+    <w:lsdException w:name="Grid Table 3" w:uiPriority="48"/>
+    <w:lsdException w:name="Grid Table 4" w:uiPriority="49"/>
+    <w:lsdException w:name="Grid Table 5 Dark" w:uiPriority="50"/>
+    <w:lsdException w:name="Grid Table 6 Colorful" w:uiPriority="51"/>
+    <w:lsdException w:name="Grid Table 7 Colorful" w:uiPriority="52"/>
+    <w:lsdException w:name="Grid Table 1 Light Accent 1" w:uiPriority="46"/>
+    <w:lsdException w:name="Grid Table 2 Accent 1" w:uiPriority="47"/>
+    <w:lsdException w:name="Grid Table 3 Accent 1" w:uiPriority="48"/>
+    <w:lsdException w:name="Grid Table 4 Accent 1" w:uiPriority="49"/>
+    <w:lsdException w:name="Grid Table 5 Dark Accent 1" w:uiPriority="50"/>
+    <w:lsdException w:name="Grid Table 6 Colorful Accent 1" w:uiPriority="51"/>
+    <w:lsdException w:name="Grid Table 7 Colorful Accent 1" w:uiPriority="52"/>
+    <w:lsdException w:name="Grid Table 1 Light Accent 2" w:uiPriority="46"/>
+    <w:lsdException w:name="Grid Table 2 Accent 2" w:uiPriority="47"/>
+    <w:lsdException w:name="Grid Table 3 Accent 2" w:uiPriority="48"/>
+    <w:lsdException w:name="Grid Table 4 Accent 2" w:uiPriority="49"/>
+    <w:lsdException w:name="Grid Table 5 Dark Accent 2" w:uiPriority="50"/>
+    <w:lsdException w:name="Grid Table 6 Colorful Accent 2" w:uiPriority="51"/>
+    <w:lsdException w:name="Grid Table 7 Colorful Accent 2" w:uiPriority="52"/>
+    <w:lsdException w:name="Grid Table 1 Light Accent 3" w:uiPriority="46"/>
+    <w:lsdException w:name="Grid Table 2 Accent 3" w:uiPriority="47"/>
+    <w:lsdException w:name="Grid Table 3 Accent 3" w:uiPriority="48"/>
+    <w:lsdException w:name="Grid Table 4 Accent 3" w:uiPriority="49"/>
+    <w:lsdException w:name="Grid Table 5 Dark Accent 3" w:uiPriority="50"/>
+    <w:lsdException w:name="Grid Table 6 Colorful Accent 3" w:uiPriority="51"/>
+    <w:lsdException w:name="Grid Table 7 Colorful Accent 3" w:uiPriority="52"/>
+    <w:lsdException w:name="Grid Table 1 Light Accent 4" w:uiPriority="46"/>
+    <w:lsdException w:name="Grid Table 2 Accent 4" w:uiPriority="47"/>
+    <w:lsdException w:name="Grid Table 3 Accent 4" w:uiPriority="48"/>
+    <w:lsdException w:name="Grid Table 4 Accent 4" w:uiPriority="49"/>
+    <w:lsdException w:name="Grid Table 5 Dark Accent 4" w:uiPriority="50"/>
+    <w:lsdException w:name="Grid Table 6 Colorful Accent 4" w:uiPriority="51"/>
+    <w:lsdException w:name="Grid Table 7 Colorful Accent 4" w:uiPriority="52"/>
+    <w:lsdException w:name="Grid Table 1 Light Accent 5" w:uiPriority="46"/>
+    <w:lsdException w:name="Grid Table 2 Accent 5" w:uiPriority="47"/>
+    <w:lsdException w:name="Grid Table 3 Accent 5" w:uiPriority="48"/>
+    <w:lsdException w:name="Grid Table 4 Accent 5" w:uiPriority="49"/>
+    <w:lsdException w:name="Grid Table 5 Dark Accent 5" w:uiPriority="50"/>
+    <w:lsdException w:name="Grid Table 6 Colorful Accent 5" w:uiPriority="51"/>
+    <w:lsdException w:name="Grid Table 7 Colorful Accent 5" w:uiPriority="52"/>
+    <w:lsdException w:name="Grid Table 1 Light Accent 6" w:uiPriority="46"/>
+    <w:lsdException w:name="Grid Table 2 Accent 6" w:uiPriority="47"/>
+    <w:lsdException w:name="Grid Table 3 Accent 6" w:uiPriority="48"/>
+    <w:lsdException w:name="Grid Table 4 Accent 6" w:uiPriority="49"/>
+    <w:lsdException w:name="Grid Table 5 Dark Accent 6" w:uiPriority="50"/>
+    <w:lsdException w:name="Grid Table 6 Colorful Accent 6" w:uiPriority="51"/>
+    <w:lsdException w:name="Grid Table 7 Colorful Accent 6" w:uiPriority="52"/>
+    <w:lsdException w:name="List Table 1 Light" w:uiPriority="46"/>
+    <w:lsdException w:name="List Table 2" w:uiPriority="47"/>
+    <w:lsdException w:name="List Table 3" w:uiPriority="48"/>
+    <w:lsdException w:name="List Table 4" w:uiPriority="49"/>
+    <w:lsdException w:name="List Table 5 Dark" w:uiPriority="50"/>
+    <w:lsdException w:name="List Table 6 Colorful" w:uiPriority="51"/>
+    <w:lsdException w:name="List Table 7 Colorful" w:uiPriority="52"/>
+    <w:lsdException w:name="List Table 1 Light Accent 1" w:uiPriority="46"/>
+    <w:lsdException w:name="List Table 2 Accent 1" w:uiPriority="47"/>
+    <w:lsdException w:name="List Table 3 Accent 1" w:uiPriority="48"/>
+    <w:lsdException w:name="List Table 4 Accent 1" w:uiPriority="49"/>
+    <w:lsdException w:name="List Table 5 Dark Accent 1" w:uiPriority="50"/>
+    <w:lsdException w:name="List Table 6 Colorful Accent 1" w:uiPriority="51"/>
+    <w:lsdException w:name="List Table 7 Colorful Accent 1" w:uiPriority="52"/>
+    <w:lsdException w:name="List Table 1 Light Accent 2" w:uiPriority="46"/>
+    <w:lsdException w:name="List Table 2 Accent 2" w:uiPriority="47"/>
+    <w:lsdException w:name="List Table 3 Accent 2" w:uiPriority="48"/>
+    <w:lsdException w:name="List Table 4 Accent 2" w:uiPriority="49"/>
+    <w:lsdException w:name="List Table 5 Dark Accent 2" w:uiPriority="50"/>
+    <w:lsdException w:name="List Table 6 Colorful Accent 2" w:uiPriority="51"/>
+    <w:lsdException w:name="List Table 7 Colorful Accent 2" w:uiPriority="52"/>
+    <w:lsdException w:name="List Table 1 Light Accent 3" w:uiPriority="46"/>
+    <w:lsdException w:name="List Table 2 Accent 3" w:uiPriority="47"/>
+    <w:lsdException w:name="List Table 3 Accent 3" w:uiPriority="48"/>
+    <w:lsdException w:name="List Table 4 Accent 3" w:uiPriority="49"/>
+    <w:lsdException w:name="List Table 5 Dark Accent 3" w:uiPriority="50"/>
+    <w:lsdException w:name="List Table 6 Colorful Accent 3" w:uiPriority="51"/>
+    <w:lsdException w:name="List Table 7 Colorful Accent 3" w:uiPriority="52"/>
+    <w:lsdException w:name="List Table 1 Light Accent 4" w:uiPriority="46"/>
+    <w:lsdException w:name="List Table 2 Accent 4" w:uiPriority="47"/>
+    <w:lsdException w:name="List Table 3 Accent 4" w:uiPriority="48"/>
+    <w:lsdException w:name="List Table 4 Accent 4" w:uiPriority="49"/>
+    <w:lsdException w:name="List Table 5 Dark Accent 4" w:uiPriority="50"/>
+    <w:lsdException w:name="List Table 6 Colorful Accent 4" w:uiPriority="51"/>
+    <w:lsdException w:name="List Table 7 Colorful Accent 4" w:uiPriority="52"/>
+    <w:lsdException w:name="List Table 1 Light Accent 5" w:uiPriority="46"/>
+    <w:lsdException w:name="List Table 2 Accent 5" w:uiPriority="47"/>
+    <w:lsdException w:name="List Table 3 Accent 5" w:uiPriority="48"/>
+    <w:lsdException w:name="List Table 4 Accent 5" w:uiPriority="49"/>
+    <w:lsdException w:name="List Table 5 Dark Accent 5" w:uiPriority="50"/>
+    <w:lsdException w:name="List Table 6 Colorful Accent 5" w:uiPriority="51"/>
+    <w:lsdException w:name="List Table 7 Colorful Accent 5" w:uiPriority="52"/>
+    <w:lsdException w:name="List Table 1 Light Accent 6" w:uiPriority="46"/>
+    <w:lsdException w:name="List Table 2 Accent 6" w:uiPriority="47"/>
+    <w:lsdException w:name="List Table 3 Accent 6" w:uiPriority="48"/>
+    <w:lsdException w:name="List Table 4 Accent 6" w:uiPriority="49"/>
+    <w:lsdException w:name="List Table 5 Dark Accent 6" w:uiPriority="50"/>
+    <w:lsdException w:name="List Table 6 Colorful Accent 6" w:uiPriority="51"/>
+    <w:lsdException w:name="List Table 7 Colorful Accent 6" w:uiPriority="52"/>
   </w:latentStyles>
   <w:style w:type="paragraph" w:default="1" w:styleId="Normal">
     <w:name w:val="Normal"/>
@@ -14975,7 +13935,6 @@
     <w:uiPriority w:val="99"/>
     <w:semiHidden/>
     <w:unhideWhenUsed/>
-    <w:qFormat/>
     <w:tblPr>
       <w:tblInd w:w="0" w:type="dxa"/>
       <w:tblCellMar>
@@ -15053,17 +14012,10 @@
     <w:tblPr>
       <w:tblStyleRowBandSize w:val="1"/>
       <w:tblStyleColBandSize w:val="1"/>
-      <w:tblInd w:w="0" w:type="dxa"/>
       <w:tblBorders>
         <w:top w:val="single" w:sz="4" w:space="0" w:color="7F7F7F" w:themeColor="text1" w:themeTint="80"/>
         <w:bottom w:val="single" w:sz="4" w:space="0" w:color="7F7F7F" w:themeColor="text1" w:themeTint="80"/>
       </w:tblBorders>
-      <w:tblCellMar>
-        <w:top w:w="0" w:type="dxa"/>
-        <w:left w:w="108" w:type="dxa"/>
-        <w:bottom w:w="0" w:type="dxa"/>
-        <w:right w:w="108" w:type="dxa"/>
-      </w:tblCellMar>
     </w:tblPr>
     <w:tblStylePr w:type="firstRow">
       <w:rPr>
@@ -15144,7 +14096,6 @@
       <w:lang w:eastAsia="da-DK"/>
     </w:rPr>
     <w:tblPr>
-      <w:tblInd w:w="0" w:type="dxa"/>
       <w:tblBorders>
         <w:top w:val="single" w:sz="4" w:space="0" w:color="auto"/>
         <w:left w:val="single" w:sz="4" w:space="0" w:color="auto"/>
@@ -15153,12 +14104,6 @@
         <w:insideH w:val="single" w:sz="4" w:space="0" w:color="auto"/>
         <w:insideV w:val="single" w:sz="4" w:space="0" w:color="auto"/>
       </w:tblBorders>
-      <w:tblCellMar>
-        <w:top w:w="0" w:type="dxa"/>
-        <w:left w:w="108" w:type="dxa"/>
-        <w:bottom w:w="0" w:type="dxa"/>
-        <w:right w:w="108" w:type="dxa"/>
-      </w:tblCellMar>
     </w:tblPr>
   </w:style>
   <w:style w:type="paragraph" w:styleId="Fodnotetekst">
@@ -15355,7 +14300,7 @@
       <w:szCs w:val="56"/>
     </w:rPr>
   </w:style>
-  <w:style w:type="character" w:styleId="BesgtHyperlink">
+  <w:style w:type="character" w:styleId="BesgtLink">
     <w:name w:val="FollowedHyperlink"/>
     <w:basedOn w:val="Standardskrifttypeiafsnit"/>
     <w:uiPriority w:val="99"/>
@@ -15625,18 +14570,50 @@
   <a:extraClrSchemeLst/>
   <a:extLst>
     <a:ext uri="{05A4C25C-085E-4340-85A3-A5531E510DB2}">
-      <thm15:themeFamily xmlns="" xmlns:thm15="http://schemas.microsoft.com/office/thememl/2012/main" name="Office Theme" id="{62F939B6-93AF-4DB8-9C6B-D6C7DFDC589F}" vid="{4A3C46E8-61CC-4603-A589-7422A47A8E4A}"/>
+      <thm15:themeFamily xmlns:thm15="http://schemas.microsoft.com/office/thememl/2012/main" name="Office Theme" id="{62F939B6-93AF-4DB8-9C6B-D6C7DFDC589F}" vid="{4A3C46E8-61CC-4603-A589-7422A47A8E4A}"/>
     </a:ext>
   </a:extLst>
 </a:theme>
 </file>
 
 <file path=customXml/item1.xml><?xml version="1.0" encoding="utf-8"?>
-<b:Sources xmlns:b="http://schemas.openxmlformats.org/officeDocument/2006/bibliography" xmlns="http://schemas.openxmlformats.org/officeDocument/2006/bibliography" SelectedStyle="\APASixthEditionOfficeOnline.xsl" StyleName="APA" Version="6"/>
+<b:Sources xmlns:b="http://schemas.openxmlformats.org/officeDocument/2006/bibliography" xmlns="http://schemas.openxmlformats.org/officeDocument/2006/bibliography" SelectedStyle="\APASixthEditionOfficeOnline.xsl" StyleName="APA" Version="6">
+  <b:Source>
+    <b:Tag>Wup14</b:Tag>
+    <b:SourceType>InternetSite</b:SourceType>
+    <b:Guid>{0249020F-2446-4933-A1AB-4633B967EC1A}</b:Guid>
+    <b:Author>
+      <b:Author>
+        <b:Corporate>Wupti.com</b:Corporate>
+      </b:Author>
+    </b:Author>
+    <b:Title>Lenovo YOGA 2 Pro-13, Nordic Unit</b:Title>
+    <b:InternetSiteTitle>http://www.wupti.com</b:InternetSiteTitle>
+    <b:Year>2014</b:Year>
+    <b:Month>september</b:Month>
+    <b:Day>9</b:Day>
+    <b:URL>http://www.wupti.com/file/file?fileId=266584</b:URL>
+    <b:RefOrder>1</b:RefOrder>
+  </b:Source>
+  <b:Source>
+    <b:Tag>DSD</b:Tag>
+    <b:SourceType>InternetSite</b:SourceType>
+    <b:Guid>{0A2C0F3D-8EEB-42CF-962C-E4D2A519F35D}</b:Guid>
+    <b:Author>
+      <b:Author>
+        <b:Corporate>DSDM Consortium</b:Corporate>
+      </b:Author>
+    </b:Author>
+    <b:Title>MoSCoW Prioritisation</b:Title>
+    <b:InternetSiteTitle>DSDM Consortium</b:InternetSiteTitle>
+    <b:URL>http://www.dsdm.org/content/10-moscow-prioritisation</b:URL>
+    <b:RefOrder>2</b:RefOrder>
+  </b:Source>
+</b:Sources>
 </file>
 
 <file path=customXml/itemProps1.xml><?xml version="1.0" encoding="utf-8"?>
-<ds:datastoreItem xmlns:ds="http://schemas.openxmlformats.org/officeDocument/2006/customXml" ds:itemID="{F66E7B4A-E186-4F4B-B60C-B26F39121209}">
+<ds:datastoreItem xmlns:ds="http://schemas.openxmlformats.org/officeDocument/2006/customXml" ds:itemID="{C03CD8E0-5EFC-4215-B9C6-2B702F26B334}">
   <ds:schemaRefs>
     <ds:schemaRef ds:uri="http://schemas.openxmlformats.org/officeDocument/2006/bibliography"/>
   </ds:schemaRefs>

</xml_diff>